<commit_message>
v2.0 update with percentile data and new filtering selection first tab
</commit_message>
<xml_diff>
--- a/Update Log - Oklahoma Fishery Analysis Application.docx
+++ b/Update Log - Oklahoma Fishery Analysis Application.docx
@@ -1,12 +1,13 @@
 
 <file path=word/document.xml><?xml version="1.0" encoding="utf-8"?>
-<w:document xmlns:wpc="http://schemas.microsoft.com/office/word/2010/wordprocessingCanvas" xmlns:cx="http://schemas.microsoft.com/office/drawing/2014/chartex" xmlns:mc="http://schemas.openxmlformats.org/markup-compatibility/2006" xmlns:o="urn:schemas-microsoft-com:office:office" xmlns:r="http://schemas.openxmlformats.org/officeDocument/2006/relationships" xmlns:m="http://schemas.openxmlformats.org/officeDocument/2006/math" xmlns:v="urn:schemas-microsoft-com:vml" xmlns:wp14="http://schemas.microsoft.com/office/word/2010/wordprocessingDrawing" xmlns:wp="http://schemas.openxmlformats.org/drawingml/2006/wordprocessingDrawing" xmlns:w10="urn:schemas-microsoft-com:office:word" xmlns:w="http://schemas.openxmlformats.org/wordprocessingml/2006/main" xmlns:w14="http://schemas.microsoft.com/office/word/2010/wordml" xmlns:w15="http://schemas.microsoft.com/office/word/2012/wordml" xmlns:w16se="http://schemas.microsoft.com/office/word/2015/wordml/symex" xmlns:wpg="http://schemas.microsoft.com/office/word/2010/wordprocessingGroup" xmlns:wpi="http://schemas.microsoft.com/office/word/2010/wordprocessingInk" xmlns:wne="http://schemas.microsoft.com/office/word/2006/wordml" xmlns:wps="http://schemas.microsoft.com/office/word/2010/wordprocessingShape" mc:Ignorable="w14 w15 w16se wp14">
+<w:document xmlns:wpc="http://schemas.microsoft.com/office/word/2010/wordprocessingCanvas" xmlns:cx="http://schemas.microsoft.com/office/drawing/2014/chartex" xmlns:cx1="http://schemas.microsoft.com/office/drawing/2015/9/8/chartex" xmlns:cx2="http://schemas.microsoft.com/office/drawing/2015/10/21/chartex" xmlns:cx3="http://schemas.microsoft.com/office/drawing/2016/5/9/chartex" xmlns:cx4="http://schemas.microsoft.com/office/drawing/2016/5/10/chartex" xmlns:cx5="http://schemas.microsoft.com/office/drawing/2016/5/11/chartex" xmlns:cx6="http://schemas.microsoft.com/office/drawing/2016/5/12/chartex" xmlns:cx7="http://schemas.microsoft.com/office/drawing/2016/5/13/chartex" xmlns:cx8="http://schemas.microsoft.com/office/drawing/2016/5/14/chartex" xmlns:mc="http://schemas.openxmlformats.org/markup-compatibility/2006" xmlns:aink="http://schemas.microsoft.com/office/drawing/2016/ink" xmlns:am3d="http://schemas.microsoft.com/office/drawing/2017/model3d" xmlns:o="urn:schemas-microsoft-com:office:office" xmlns:r="http://schemas.openxmlformats.org/officeDocument/2006/relationships" xmlns:m="http://schemas.openxmlformats.org/officeDocument/2006/math" xmlns:v="urn:schemas-microsoft-com:vml" xmlns:wp14="http://schemas.microsoft.com/office/word/2010/wordprocessingDrawing" xmlns:wp="http://schemas.openxmlformats.org/drawingml/2006/wordprocessingDrawing" xmlns:w10="urn:schemas-microsoft-com:office:word" xmlns:w="http://schemas.openxmlformats.org/wordprocessingml/2006/main" xmlns:w14="http://schemas.microsoft.com/office/word/2010/wordml" xmlns:w15="http://schemas.microsoft.com/office/word/2012/wordml" xmlns:w16cex="http://schemas.microsoft.com/office/word/2018/wordml/cex" xmlns:w16cid="http://schemas.microsoft.com/office/word/2016/wordml/cid" xmlns:w16="http://schemas.microsoft.com/office/word/2018/wordml" xmlns:w16sdtdh="http://schemas.microsoft.com/office/word/2020/wordml/sdtdatahash" xmlns:w16se="http://schemas.microsoft.com/office/word/2015/wordml/symex" xmlns:wpg="http://schemas.microsoft.com/office/word/2010/wordprocessingGroup" xmlns:wpi="http://schemas.microsoft.com/office/word/2010/wordprocessingInk" xmlns:wne="http://schemas.microsoft.com/office/word/2006/wordml" xmlns:wps="http://schemas.microsoft.com/office/word/2010/wordprocessingShape" mc:Ignorable="w14 w15 w16se w16cid w16 w16cex w16sdtdh wp14">
   <w:body>
     <w:p>
       <w:pPr>
         <w:tabs>
           <w:tab w:val="left" w:pos="5550"/>
         </w:tabs>
+        <w:spacing w:after="0"/>
       </w:pPr>
       <w:r>
         <w:t xml:space="preserve">Update Log - Oklahoma Fishery Analysis Application </w:t>
@@ -20,13 +21,15 @@
         <w:tabs>
           <w:tab w:val="left" w:pos="5550"/>
         </w:tabs>
-      </w:pPr>
-    </w:p>
-    <w:p>
-      <w:pPr>
-        <w:tabs>
-          <w:tab w:val="left" w:pos="5550"/>
-        </w:tabs>
+        <w:spacing w:after="0"/>
+      </w:pPr>
+    </w:p>
+    <w:p>
+      <w:pPr>
+        <w:tabs>
+          <w:tab w:val="left" w:pos="5550"/>
+        </w:tabs>
+        <w:spacing w:after="0"/>
       </w:pPr>
       <w:r>
         <w:t>Main App</w:t>
@@ -42,6 +45,7 @@
         <w:tabs>
           <w:tab w:val="left" w:pos="5550"/>
         </w:tabs>
+        <w:spacing w:after="0"/>
       </w:pPr>
       <w:r>
         <w:t>9/3/18 - Dray</w:t>
@@ -57,6 +61,7 @@
         <w:tabs>
           <w:tab w:val="left" w:pos="5550"/>
         </w:tabs>
+        <w:spacing w:after="0"/>
       </w:pPr>
       <w:r>
         <w:t xml:space="preserve">Problem: catch curve was incorrectly calculating mortality.  I </w:t>
@@ -65,33 +70,7 @@
         <w:t xml:space="preserve">had </w:t>
       </w:r>
       <w:r>
-        <w:t xml:space="preserve">calculated the natural log of the catch before putting data into </w:t>
-      </w:r>
-      <w:proofErr w:type="spellStart"/>
-      <w:proofErr w:type="gramStart"/>
-      <w:r>
-        <w:t>catchCurve</w:t>
-      </w:r>
-      <w:proofErr w:type="spellEnd"/>
-      <w:r>
-        <w:t>(</w:t>
-      </w:r>
-      <w:proofErr w:type="gramEnd"/>
-      <w:r>
-        <w:t xml:space="preserve">) function (FSA).  Turns out </w:t>
-      </w:r>
-      <w:proofErr w:type="spellStart"/>
-      <w:proofErr w:type="gramStart"/>
-      <w:r>
-        <w:t>catchCurve</w:t>
-      </w:r>
-      <w:proofErr w:type="spellEnd"/>
-      <w:r>
-        <w:t>(</w:t>
-      </w:r>
-      <w:proofErr w:type="gramEnd"/>
-      <w:r>
-        <w:t>) calculates natural log on its own too…so essentially, it was taking a log of a log…no wonder why they were always such low mortality rates.</w:t>
+        <w:t>calculated the natural log of the catch before putting data into catchCurve() function (FSA).  Turns out catchCurve() calculates natural log on its own too…so essentially, it was taking a log of a log…no wonder why they were always such low mortality rates.</w:t>
       </w:r>
     </w:p>
     <w:p>
@@ -104,6 +83,7 @@
         <w:tabs>
           <w:tab w:val="left" w:pos="5550"/>
         </w:tabs>
+        <w:spacing w:after="0"/>
       </w:pPr>
       <w:r>
         <w:t>Fixed: I reworked code to account for this.  Just removed step where natural log of frequency was previously calculated and renamed a few things in both the catch curve plot function and the mortality table function.</w:t>
@@ -119,6 +99,7 @@
         <w:tabs>
           <w:tab w:val="left" w:pos="5550"/>
         </w:tabs>
+        <w:spacing w:after="0"/>
       </w:pPr>
       <w:r>
         <w:t>9/3/18 – Dray</w:t>
@@ -134,6 +115,7 @@
         <w:tabs>
           <w:tab w:val="left" w:pos="5550"/>
         </w:tabs>
+        <w:spacing w:after="0"/>
       </w:pPr>
       <w:r>
         <w:t>Problem: Age database needed updated gear codes – also went through age data validation code</w:t>
@@ -149,6 +131,7 @@
         <w:tabs>
           <w:tab w:val="left" w:pos="5550"/>
         </w:tabs>
+        <w:spacing w:after="0"/>
       </w:pPr>
       <w:r>
         <w:t>Fixed: compiledagedata.csv was updated with new gear codes</w:t>
@@ -164,6 +147,7 @@
         <w:tabs>
           <w:tab w:val="left" w:pos="5550"/>
         </w:tabs>
+        <w:spacing w:after="0"/>
       </w:pPr>
       <w:r>
         <w:t>Note: All fields in compiledagedata.csv should comply with data validation rules</w:t>
@@ -179,6 +163,7 @@
         <w:tabs>
           <w:tab w:val="left" w:pos="5550"/>
         </w:tabs>
+        <w:spacing w:after="0"/>
       </w:pPr>
       <w:r>
         <w:t>Exception: Day field – a few records (very small handful) had “.” for Day.  I deemed this okay, but Validation App makes it a required field from now on.</w:t>
@@ -194,6 +179,7 @@
         <w:tabs>
           <w:tab w:val="left" w:pos="5550"/>
         </w:tabs>
+        <w:spacing w:after="0"/>
       </w:pPr>
       <w:r>
         <w:t>9/30/18 – Dray</w:t>
@@ -209,25 +195,10 @@
         <w:tabs>
           <w:tab w:val="left" w:pos="5550"/>
         </w:tabs>
-      </w:pPr>
-      <w:r>
-        <w:t xml:space="preserve">Problem: Main app wouldn’t work with imported data that had periods in the </w:t>
-      </w:r>
-      <w:proofErr w:type="spellStart"/>
-      <w:r>
-        <w:t>TL_mm</w:t>
-      </w:r>
-      <w:proofErr w:type="spellEnd"/>
-      <w:r>
-        <w:t xml:space="preserve"> or </w:t>
-      </w:r>
-      <w:proofErr w:type="spellStart"/>
-      <w:r>
-        <w:t>Wt_g</w:t>
-      </w:r>
-      <w:proofErr w:type="spellEnd"/>
-      <w:r>
-        <w:t xml:space="preserve"> fields (R reads this field as a factor).</w:t>
+        <w:spacing w:after="0"/>
+      </w:pPr>
+      <w:r>
+        <w:t>Problem: Main app wouldn’t work with imported data that had periods in the TL_mm or Wt_g fields (R reads this field as a factor).</w:t>
       </w:r>
     </w:p>
     <w:p>
@@ -240,25 +211,10 @@
         <w:tabs>
           <w:tab w:val="left" w:pos="5550"/>
         </w:tabs>
-      </w:pPr>
-      <w:r>
-        <w:t xml:space="preserve">Fixed: Wrote functions that change any periods to NA, then changes </w:t>
-      </w:r>
-      <w:proofErr w:type="spellStart"/>
-      <w:r>
-        <w:t>TL_mm</w:t>
-      </w:r>
-      <w:proofErr w:type="spellEnd"/>
-      <w:r>
-        <w:t xml:space="preserve"> and </w:t>
-      </w:r>
-      <w:proofErr w:type="spellStart"/>
-      <w:r>
-        <w:t>Wt_g</w:t>
-      </w:r>
-      <w:proofErr w:type="spellEnd"/>
-      <w:r>
-        <w:t xml:space="preserve"> fields to numeric.</w:t>
+        <w:spacing w:after="0"/>
+      </w:pPr>
+      <w:r>
+        <w:t>Fixed: Wrote functions that change any periods to NA, then changes TL_mm and Wt_g fields to numeric.</w:t>
       </w:r>
     </w:p>
     <w:p>
@@ -271,6 +227,7 @@
         <w:tabs>
           <w:tab w:val="left" w:pos="5550"/>
         </w:tabs>
+        <w:spacing w:after="0"/>
       </w:pPr>
       <w:r>
         <w:t>11/15/18 – Dray</w:t>
@@ -286,20 +243,13 @@
         <w:tabs>
           <w:tab w:val="left" w:pos="5550"/>
         </w:tabs>
+        <w:spacing w:after="0"/>
       </w:pPr>
       <w:r>
         <w:t>Problem: Change simple CV to RSE in CPUE tables</w:t>
       </w:r>
       <w:r>
-        <w:t xml:space="preserve">.  Also change calculation method for N </w:t>
-      </w:r>
-      <w:proofErr w:type="gramStart"/>
-      <w:r>
-        <w:t>RSE(</w:t>
-      </w:r>
-      <w:proofErr w:type="gramEnd"/>
-      <w:r>
-        <w:t>25) and RSE(40)</w:t>
+        <w:t>.  Also change calculation method for N RSE(25) and RSE(40)</w:t>
       </w:r>
     </w:p>
     <w:p>
@@ -312,28 +262,13 @@
         <w:tabs>
           <w:tab w:val="left" w:pos="5550"/>
         </w:tabs>
+        <w:spacing w:after="0"/>
       </w:pPr>
       <w:r>
         <w:t xml:space="preserve">Fixed: What ODWC actually needed was RSE.  Still not </w:t>
       </w:r>
       <w:r>
-        <w:t xml:space="preserve">a completely correct method, but better than nothing.  Methods for calculating N </w:t>
-      </w:r>
-      <w:proofErr w:type="gramStart"/>
-      <w:r>
-        <w:t>RSE(</w:t>
-      </w:r>
-      <w:proofErr w:type="gramEnd"/>
-      <w:r>
-        <w:t>25) and N RSE(40) were incorrect.  Changed to method used by Dumont and Schlechte (</w:t>
-      </w:r>
-      <w:proofErr w:type="gramStart"/>
-      <w:r>
-        <w:t>2004)…</w:t>
-      </w:r>
-      <w:proofErr w:type="gramEnd"/>
-      <w:r>
-        <w:t xml:space="preserve"> N = (CV/RSE)</w:t>
+        <w:t>a completely correct method, but better than nothing.  Methods for calculating N RSE(25) and N RSE(40) were incorrect.  Changed to method used by Dumont and Schlechte (2004)… N = (CV/RSE)</w:t>
       </w:r>
       <w:r>
         <w:rPr>
@@ -352,6 +287,7 @@
         <w:tabs>
           <w:tab w:val="left" w:pos="5550"/>
         </w:tabs>
+        <w:spacing w:after="0"/>
       </w:pPr>
       <w:r>
         <w:t>11/15/18 – Dray</w:t>
@@ -367,6 +303,7 @@
         <w:tabs>
           <w:tab w:val="left" w:pos="5550"/>
         </w:tabs>
+        <w:spacing w:after="0"/>
       </w:pPr>
       <w:r>
         <w:t>Problem: Reference R</w:t>
@@ -378,15 +315,7 @@
         <w:t>2</w:t>
       </w:r>
       <w:r>
-        <w:t xml:space="preserve"> did not account for “weighted” regression.  Ogle’s </w:t>
-      </w:r>
-      <w:proofErr w:type="spellStart"/>
-      <w:r>
-        <w:t>catchcurve</w:t>
-      </w:r>
-      <w:proofErr w:type="spellEnd"/>
-      <w:r>
-        <w:t xml:space="preserve"> function does this automatically as a TRUE/FALSE argument, so I didn’t know how to do this specifically.  R</w:t>
+        <w:t xml:space="preserve"> did not account for “weighted” regression.  Ogle’s catchcurve function does this automatically as a TRUE/FALSE argument, so I didn’t know how to do this specifically.  R</w:t>
       </w:r>
       <w:r>
         <w:rPr>
@@ -408,6 +337,7 @@
         <w:tabs>
           <w:tab w:val="left" w:pos="5550"/>
         </w:tabs>
+        <w:spacing w:after="0"/>
       </w:pPr>
       <w:r>
         <w:t>Fixed: Figured out how to do this…now calculates weights in first linear model and runs a second linear model with the weights.</w:t>
@@ -423,6 +353,7 @@
         <w:tabs>
           <w:tab w:val="left" w:pos="5550"/>
         </w:tabs>
+        <w:spacing w:after="0"/>
       </w:pPr>
       <w:r>
         <w:t>11/15/18 – Dray</w:t>
@@ -438,6 +369,7 @@
         <w:tabs>
           <w:tab w:val="left" w:pos="5550"/>
         </w:tabs>
+        <w:spacing w:after="0"/>
       </w:pPr>
       <w:r>
         <w:t>Problem: Including sex-specificity for Paddlefish</w:t>
@@ -453,17 +385,10 @@
         <w:tabs>
           <w:tab w:val="left" w:pos="5550"/>
         </w:tabs>
-      </w:pPr>
-      <w:r>
-        <w:t xml:space="preserve">Fixed: modified species codes in speciesinfo.csv…320 for Paddlefish (all), 320.1 for Paddlefish (male), 320.2 for Paddlefish (female).  Also modified the WSnames.csv (links ODWC species codes with species names needed for relative weight calculations in FSA functions) to account for new sex-specific codes (each sex has different relative weight calculation, including one for an overall </w:t>
-      </w:r>
-      <w:proofErr w:type="gramStart"/>
-      <w:r>
-        <w:t>paddlefish)…</w:t>
-      </w:r>
-      <w:proofErr w:type="gramEnd"/>
-      <w:r>
-        <w:t>Brown and Murphy 1993</w:t>
+        <w:spacing w:after="0"/>
+      </w:pPr>
+      <w:r>
+        <w:t>Fixed: modified species codes in speciesinfo.csv…320 for Paddlefish (all), 320.1 for Paddlefish (male), 320.2 for Paddlefish (female).  Also modified the WSnames.csv (links ODWC species codes with species names needed for relative weight calculations in FSA functions) to account for new sex-specific codes (each sex has different relative weight calculation, including one for an overall paddlefish)…Brown and Murphy 1993</w:t>
       </w:r>
       <w:r>
         <w:t xml:space="preserve">.  Also </w:t>
@@ -486,6 +411,7 @@
         <w:tabs>
           <w:tab w:val="left" w:pos="5550"/>
         </w:tabs>
+        <w:spacing w:after="0"/>
       </w:pPr>
       <w:r>
         <w:t>11/15/18 – Dray</w:t>
@@ -501,28 +427,13 @@
         <w:tabs>
           <w:tab w:val="left" w:pos="5550"/>
         </w:tabs>
-      </w:pPr>
-      <w:r>
-        <w:t xml:space="preserve">Fixed: Updated Total Effort Table to use </w:t>
-      </w:r>
-      <w:proofErr w:type="spellStart"/>
-      <w:r>
-        <w:t>Gear.Length</w:t>
-      </w:r>
-      <w:proofErr w:type="spellEnd"/>
-      <w:r>
-        <w:t xml:space="preserve"> (minutes) for electrofishing samples (consistent with what is used for CPUE).</w:t>
-      </w:r>
-      <w:r>
-        <w:t xml:space="preserve">  Also fixed the error produced when uploading an independent sample (one of the functions was referencing a </w:t>
-      </w:r>
-      <w:proofErr w:type="spellStart"/>
-      <w:r>
-        <w:t>selectize</w:t>
-      </w:r>
-      <w:proofErr w:type="spellEnd"/>
-      <w:r>
-        <w:t xml:space="preserve"> input from the first tab.</w:t>
+        <w:spacing w:after="0"/>
+      </w:pPr>
+      <w:r>
+        <w:t>Fixed: Updated Total Effort Table to use Gear.Length (minutes) for electrofishing samples (consistent with what is used for CPUE).</w:t>
+      </w:r>
+      <w:r>
+        <w:t xml:space="preserve">  Also fixed the error produced when uploading an independent sample (one of the functions was referencing a selectize input from the first tab.</w:t>
       </w:r>
     </w:p>
     <w:p>
@@ -532,7 +443,7 @@
           <w:ilvl w:val="0"/>
           <w:numId w:val="1"/>
         </w:numPr>
-        <w:spacing w:before="0" w:beforeAutospacing="0" w:after="160" w:afterAutospacing="0"/>
+        <w:spacing w:before="0" w:beforeAutospacing="0" w:after="0" w:afterAutospacing="0"/>
         <w:textAlignment w:val="baseline"/>
         <w:rPr>
           <w:rFonts w:ascii="Calibri" w:hAnsi="Calibri"/>
@@ -558,7 +469,7 @@
           <w:ilvl w:val="1"/>
           <w:numId w:val="1"/>
         </w:numPr>
-        <w:spacing w:before="0" w:beforeAutospacing="0" w:after="160" w:afterAutospacing="0"/>
+        <w:spacing w:before="0" w:beforeAutospacing="0" w:after="0" w:afterAutospacing="0"/>
         <w:textAlignment w:val="baseline"/>
         <w:rPr>
           <w:rFonts w:ascii="Calibri" w:hAnsi="Calibri"/>
@@ -574,58 +485,7 @@
           <w:sz w:val="22"/>
           <w:szCs w:val="22"/>
         </w:rPr>
-        <w:t xml:space="preserve">Fixed: update to Shiny package broke </w:t>
-      </w:r>
-      <w:proofErr w:type="spellStart"/>
-      <w:r>
-        <w:rPr>
-          <w:rFonts w:ascii="Calibri" w:hAnsi="Calibri"/>
-          <w:color w:val="000000"/>
-          <w:sz w:val="22"/>
-          <w:szCs w:val="22"/>
-        </w:rPr>
-        <w:t>renderDataTable</w:t>
-      </w:r>
-      <w:proofErr w:type="spellEnd"/>
-      <w:r>
-        <w:rPr>
-          <w:rFonts w:ascii="Calibri" w:hAnsi="Calibri"/>
-          <w:color w:val="000000"/>
-          <w:sz w:val="22"/>
-          <w:szCs w:val="22"/>
-        </w:rPr>
-        <w:t xml:space="preserve"> function.  Research into this indicates this function is being depreciated and the same function from the DT package is to be used instead. I added DT package to the app and changed the code to specifically call </w:t>
-      </w:r>
-      <w:proofErr w:type="gramStart"/>
-      <w:r>
-        <w:rPr>
-          <w:rFonts w:ascii="Calibri" w:hAnsi="Calibri"/>
-          <w:color w:val="000000"/>
-          <w:sz w:val="22"/>
-          <w:szCs w:val="22"/>
-        </w:rPr>
-        <w:t>DT::</w:t>
-      </w:r>
-      <w:proofErr w:type="spellStart"/>
-      <w:proofErr w:type="gramEnd"/>
-      <w:r>
-        <w:rPr>
-          <w:rFonts w:ascii="Calibri" w:hAnsi="Calibri"/>
-          <w:color w:val="000000"/>
-          <w:sz w:val="22"/>
-          <w:szCs w:val="22"/>
-        </w:rPr>
-        <w:t>renderDataTable</w:t>
-      </w:r>
-      <w:proofErr w:type="spellEnd"/>
-      <w:r>
-        <w:rPr>
-          <w:rFonts w:ascii="Calibri" w:hAnsi="Calibri"/>
-          <w:color w:val="000000"/>
-          <w:sz w:val="22"/>
-          <w:szCs w:val="22"/>
-        </w:rPr>
-        <w:t xml:space="preserve"> to make tables.</w:t>
+        <w:t>Fixed: update to Shiny package broke renderDataTable function.  Research into this indicates this function is being depreciated and the same function from the DT package is to be used instead. I added DT package to the app and changed the code to specifically call DT::renderDataTable to make tables.</w:t>
       </w:r>
     </w:p>
     <w:p>
@@ -638,6 +498,7 @@
         <w:tabs>
           <w:tab w:val="left" w:pos="5550"/>
         </w:tabs>
+        <w:spacing w:after="0"/>
       </w:pPr>
       <w:r>
         <w:t>1/17/2021 – Dan</w:t>
@@ -653,94 +514,10 @@
         <w:tabs>
           <w:tab w:val="left" w:pos="5550"/>
         </w:tabs>
-      </w:pPr>
-      <w:r>
-        <w:t xml:space="preserve">Problem: </w:t>
-      </w:r>
-      <w:proofErr w:type="spellStart"/>
-      <w:r>
-        <w:t>CPUE</w:t>
-      </w:r>
-      <w:proofErr w:type="spellEnd"/>
-      <w:r>
-        <w:t xml:space="preserve"> by </w:t>
-      </w:r>
-      <w:proofErr w:type="spellStart"/>
-      <w:r>
-        <w:t>PSD</w:t>
-      </w:r>
-      <w:proofErr w:type="spellEnd"/>
-      <w:r>
-        <w:t xml:space="preserve"> size class often add to more than the total </w:t>
-      </w:r>
-      <w:proofErr w:type="spellStart"/>
-      <w:r>
-        <w:t>CPUE</w:t>
-      </w:r>
-      <w:proofErr w:type="spellEnd"/>
-      <w:r>
-        <w:t xml:space="preserve">…typically when there were sites with </w:t>
-      </w:r>
-      <w:proofErr w:type="spellStart"/>
-      <w:r>
-        <w:t>Species.Code</w:t>
-      </w:r>
-      <w:proofErr w:type="spellEnd"/>
-      <w:r>
-        <w:t xml:space="preserve">=98 (no fish in sample).  Upon investigating, we originally had deleted any row that did not have a </w:t>
-      </w:r>
-      <w:proofErr w:type="spellStart"/>
-      <w:r>
-        <w:t>Gabelhouse.Name</w:t>
-      </w:r>
-      <w:proofErr w:type="spellEnd"/>
-      <w:r>
-        <w:t xml:space="preserve">.  This means that any sample that either had no fish, or only caught fish that do not have </w:t>
-      </w:r>
-      <w:proofErr w:type="spellStart"/>
-      <w:r>
-        <w:t>PSD</w:t>
-      </w:r>
-      <w:proofErr w:type="spellEnd"/>
-      <w:r>
-        <w:t xml:space="preserve"> size classes defined would be removed, so when the </w:t>
-      </w:r>
-      <w:proofErr w:type="spellStart"/>
-      <w:r>
-        <w:t>addZeroCatch</w:t>
-      </w:r>
-      <w:proofErr w:type="spellEnd"/>
-      <w:r>
-        <w:t xml:space="preserve"> function (which is being depreciated) was run, the sample was not there to receive zeros.  This was necessary as if you run </w:t>
-      </w:r>
-      <w:proofErr w:type="spellStart"/>
-      <w:proofErr w:type="gramStart"/>
-      <w:r>
-        <w:t>psdAdd</w:t>
-      </w:r>
-      <w:proofErr w:type="spellEnd"/>
-      <w:r>
-        <w:t>(</w:t>
-      </w:r>
-      <w:proofErr w:type="gramEnd"/>
-      <w:r>
-        <w:t xml:space="preserve">) on spp with missing species names, there was a bug that added additional rows and made it so the list of </w:t>
-      </w:r>
-      <w:proofErr w:type="spellStart"/>
-      <w:r>
-        <w:t>PSD</w:t>
-      </w:r>
-      <w:proofErr w:type="spellEnd"/>
-      <w:r>
-        <w:t xml:space="preserve"> names and the original file do not have the same number of rows (causes </w:t>
-      </w:r>
-      <w:proofErr w:type="spellStart"/>
-      <w:r>
-        <w:t>cbind</w:t>
-      </w:r>
-      <w:proofErr w:type="spellEnd"/>
-      <w:r>
-        <w:t xml:space="preserve"> or mutate to throw an error due to mismatch).</w:t>
+        <w:spacing w:after="0"/>
+      </w:pPr>
+      <w:r>
+        <w:t>Problem: CPUE by PSD size class often add to more than the total CPUE…typically when there were sites with Species.Code=98 (no fish in sample).  Upon investigating, we originally had deleted any row that did not have a Gabelhouse.Name.  This means that any sample that either had no fish, or only caught fish that do not have PSD size classes defined would be removed, so when the addZeroCatch function (which is being depreciated) was run, the sample was not there to receive zeros.  This was necessary as if you run psdAdd() on spp with missing species names, there was a bug that added additional rows and made it so the list of PSD names and the original file do not have the same number of rows (causes cbind or mutate to throw an error due to mismatch).</w:t>
       </w:r>
     </w:p>
     <w:p>
@@ -753,89 +530,13 @@
         <w:tabs>
           <w:tab w:val="left" w:pos="5550"/>
         </w:tabs>
-      </w:pPr>
-      <w:r>
-        <w:t xml:space="preserve">Solution:  I contacted Derek Ogle about the bug and he quickly rebuilt </w:t>
-      </w:r>
-      <w:proofErr w:type="spellStart"/>
-      <w:r>
-        <w:t>psdAdd</w:t>
-      </w:r>
-      <w:proofErr w:type="spellEnd"/>
-      <w:r>
-        <w:t xml:space="preserve"> so it no longer had this behavior.  I then rebuilt the code using a </w:t>
-      </w:r>
-      <w:proofErr w:type="spellStart"/>
-      <w:r>
-        <w:t>dplyr</w:t>
-      </w:r>
-      <w:proofErr w:type="spellEnd"/>
-      <w:r>
-        <w:t xml:space="preserve"> approach and waited to throw out the spp that do not have </w:t>
-      </w:r>
-      <w:proofErr w:type="spellStart"/>
-      <w:r>
-        <w:t>PSD</w:t>
-      </w:r>
-      <w:proofErr w:type="spellEnd"/>
-      <w:r>
-        <w:t xml:space="preserve"> size classes until after using </w:t>
-      </w:r>
-      <w:proofErr w:type="gramStart"/>
-      <w:r>
-        <w:t>complete(</w:t>
-      </w:r>
-      <w:proofErr w:type="gramEnd"/>
-      <w:r>
-        <w:t xml:space="preserve">) (which is the preferred approach over </w:t>
-      </w:r>
-      <w:proofErr w:type="spellStart"/>
-      <w:r>
-        <w:t>addZeroCatch</w:t>
-      </w:r>
-      <w:proofErr w:type="spellEnd"/>
-      <w:r>
-        <w:t xml:space="preserve">).  I also added logic to find fish where no TL data was present and deleted these also so they do not appear in the table (they may have a total </w:t>
-      </w:r>
-      <w:proofErr w:type="spellStart"/>
-      <w:r>
-        <w:t>CPUE</w:t>
-      </w:r>
-      <w:proofErr w:type="spellEnd"/>
-      <w:r>
-        <w:t xml:space="preserve">, but if no TL’s were taken, can’t meaningfully express this in </w:t>
-      </w:r>
-      <w:proofErr w:type="spellStart"/>
-      <w:r>
-        <w:t>PSD</w:t>
-      </w:r>
-      <w:proofErr w:type="spellEnd"/>
-      <w:r>
-        <w:t xml:space="preserve">-based </w:t>
-      </w:r>
-      <w:proofErr w:type="spellStart"/>
-      <w:r>
-        <w:t>CPUEs</w:t>
-      </w:r>
-      <w:proofErr w:type="spellEnd"/>
-      <w:r>
-        <w:t xml:space="preserve">).  I also allowed trophy size to be in the table.  The sizes sort fine using </w:t>
-      </w:r>
-      <w:proofErr w:type="spellStart"/>
-      <w:r>
-        <w:t>dplyr</w:t>
-      </w:r>
-      <w:proofErr w:type="spellEnd"/>
-      <w:r>
-        <w:t xml:space="preserve"> verbs instead of the old approach.  At some point we should update the total </w:t>
-      </w:r>
-      <w:proofErr w:type="spellStart"/>
-      <w:r>
-        <w:t>CPUE</w:t>
-      </w:r>
-      <w:proofErr w:type="spellEnd"/>
-      <w:r>
-        <w:t xml:space="preserve"> table to include trophy size also.</w:t>
+        <w:spacing w:after="0"/>
+      </w:pPr>
+      <w:r>
+        <w:t>Solution:  I contacted Derek Ogle about the bug and he quickly rebuilt psdAdd so it no longer had this behavior.  I then rebuilt the code using a dplyr approach and waited to throw out the spp that do not have PSD size classes until after using complete() (which is the preferred approach over addZeroCatch).  I also added logic to find fish where no TL data was present and deleted these also so they do not appear in the table (they may have a total CPUE, but if no TL’s were taken, can’t meaningfully express this in PSD-based CPUEs).  I also allowed trophy size to be in the table.  The sizes sort fine using dplyr verb</w:t>
+      </w:r>
+      <w:r>
+        <w:t xml:space="preserve">s instead of the old approach. </w:t>
       </w:r>
     </w:p>
     <w:p>
@@ -848,9 +549,8 @@
         <w:tabs>
           <w:tab w:val="left" w:pos="5550"/>
         </w:tabs>
-      </w:pPr>
-      <w:bookmarkStart w:id="0" w:name="_GoBack"/>
-      <w:bookmarkEnd w:id="0"/>
+        <w:spacing w:after="0"/>
+      </w:pPr>
       <w:r>
         <w:rPr>
           <w:rFonts w:ascii="Calibri" w:hAnsi="Calibri"/>
@@ -866,7 +566,7 @@
           <w:ilvl w:val="1"/>
           <w:numId w:val="7"/>
         </w:numPr>
-        <w:spacing w:before="0" w:beforeAutospacing="0" w:after="160" w:afterAutospacing="0"/>
+        <w:spacing w:before="0" w:beforeAutospacing="0" w:after="0" w:afterAutospacing="0"/>
         <w:ind w:left="1080"/>
         <w:textAlignment w:val="baseline"/>
         <w:rPr>
@@ -893,7 +593,7 @@
           <w:ilvl w:val="2"/>
           <w:numId w:val="8"/>
         </w:numPr>
-        <w:spacing w:before="0" w:beforeAutospacing="0" w:after="160" w:afterAutospacing="0"/>
+        <w:spacing w:before="0" w:beforeAutospacing="0" w:after="0" w:afterAutospacing="0"/>
         <w:ind w:left="2340"/>
         <w:textAlignment w:val="baseline"/>
         <w:rPr>
@@ -910,19 +610,26 @@
           <w:sz w:val="22"/>
           <w:szCs w:val="22"/>
         </w:rPr>
-        <w:t xml:space="preserve">Started replacing </w:t>
-      </w:r>
-      <w:proofErr w:type="spellStart"/>
-      <w:r>
+        <w:t>Started replacing plyr’s join with dplyr left_join.  However, there are places where we intentionally made gear code or species code character rather than numeric and left_join checks this before running and throws an error so these are left.  We also have 2 instances of join_all that I’m not sure has a dplyr counterpart, but I’ll need to research.  I’d like to get us off of plyr entirely some day if we can as loading order is an issue that causes lots of problems (especially if we want to load dplyr in ui.r, which is not done now...would also have to load plyr and do so first to avoid plyr overwriting dplyr.</w:t>
+      </w:r>
+    </w:p>
+    <w:p>
+      <w:pPr>
+        <w:pStyle w:val="NormalWeb"/>
+        <w:numPr>
+          <w:ilvl w:val="2"/>
+          <w:numId w:val="8"/>
+        </w:numPr>
+        <w:spacing w:before="0" w:beforeAutospacing="0" w:after="0" w:afterAutospacing="0"/>
+        <w:ind w:left="2340"/>
+        <w:textAlignment w:val="baseline"/>
         <w:rPr>
           <w:rFonts w:ascii="Calibri" w:hAnsi="Calibri"/>
           <w:color w:val="000000"/>
           <w:sz w:val="22"/>
           <w:szCs w:val="22"/>
         </w:rPr>
-        <w:t>plyr’s</w:t>
-      </w:r>
-      <w:proofErr w:type="spellEnd"/>
+      </w:pPr>
       <w:r>
         <w:rPr>
           <w:rFonts w:ascii="Calibri" w:hAnsi="Calibri"/>
@@ -930,329 +637,653 @@
           <w:sz w:val="22"/>
           <w:szCs w:val="22"/>
         </w:rPr>
-        <w:t xml:space="preserve"> join with </w:t>
-      </w:r>
-      <w:proofErr w:type="spellStart"/>
-      <w:r>
-        <w:rPr>
-          <w:rFonts w:ascii="Calibri" w:hAnsi="Calibri"/>
-          <w:color w:val="000000"/>
-          <w:sz w:val="22"/>
-          <w:szCs w:val="22"/>
-        </w:rPr>
-        <w:t>dplyr</w:t>
-      </w:r>
-      <w:proofErr w:type="spellEnd"/>
-      <w:r>
-        <w:rPr>
-          <w:rFonts w:ascii="Calibri" w:hAnsi="Calibri"/>
-          <w:color w:val="000000"/>
-          <w:sz w:val="22"/>
-          <w:szCs w:val="22"/>
-        </w:rPr>
+        <w:t>Changed renderTable function for PSD size definitions (both mm and inch) so NA displays as blank space in table.</w:t>
+      </w:r>
+    </w:p>
+    <w:p>
+      <w:pPr>
+        <w:pStyle w:val="NormalWeb"/>
+        <w:numPr>
+          <w:ilvl w:val="0"/>
+          <w:numId w:val="1"/>
+        </w:numPr>
+        <w:spacing w:before="0" w:beforeAutospacing="0" w:after="0" w:afterAutospacing="0"/>
+        <w:textAlignment w:val="baseline"/>
+      </w:pPr>
+      <w:r>
+        <w:t>10/18/2021 Dan modified lines that created “w” as length category width for lencat() function as the original code could not deal with TL/30 = exactly 20 or exactly 15 (roughly lines 1154-1162 and again on 1181-1189).</w:t>
+      </w:r>
+      <w:r>
+        <w:t xml:space="preserve">  Found in response to bug report by Mike Hollie.</w:t>
+      </w:r>
+    </w:p>
+    <w:p>
+      <w:pPr>
+        <w:pStyle w:val="NormalWeb"/>
+        <w:numPr>
+          <w:ilvl w:val="0"/>
+          <w:numId w:val="1"/>
+        </w:numPr>
+        <w:spacing w:before="0" w:beforeAutospacing="0" w:after="0" w:afterAutospacing="0"/>
+        <w:textAlignment w:val="baseline"/>
+      </w:pPr>
+      <w:r>
+        <w:lastRenderedPageBreak/>
+        <w:t>10/19/2021 Deployed new data Ashley had sent me last month…several sampling files were excluded due to not being properly formatted/validated.  All age data were able to be fixed and used (but loaded some in a separate run after realizing the only problem they had was including a couple blank rows at the bottom of the file.</w:t>
+      </w:r>
+    </w:p>
+    <w:p>
+      <w:pPr>
+        <w:pStyle w:val="NormalWeb"/>
+        <w:numPr>
+          <w:ilvl w:val="0"/>
+          <w:numId w:val="1"/>
+        </w:numPr>
+        <w:spacing w:before="0" w:beforeAutospacing="0" w:after="0" w:afterAutospacing="0"/>
+        <w:textAlignment w:val="baseline"/>
+      </w:pPr>
+      <w:r>
+        <w:t>11/28/2021</w:t>
+      </w:r>
+      <w:r>
+        <w:t>-present development.</w:t>
+      </w:r>
+      <w:r>
         <w:t xml:space="preserve"> </w:t>
       </w:r>
-      <w:proofErr w:type="spellStart"/>
-      <w:r>
-        <w:rPr>
-          <w:rFonts w:ascii="Calibri" w:hAnsi="Calibri"/>
-          <w:color w:val="000000"/>
-          <w:sz w:val="22"/>
-          <w:szCs w:val="22"/>
-        </w:rPr>
-        <w:t>left_join</w:t>
-      </w:r>
-      <w:proofErr w:type="spellEnd"/>
-      <w:r>
-        <w:rPr>
-          <w:rFonts w:ascii="Calibri" w:hAnsi="Calibri"/>
-          <w:color w:val="000000"/>
-          <w:sz w:val="22"/>
-          <w:szCs w:val="22"/>
-        </w:rPr>
-        <w:t xml:space="preserve">.  However, there are places where we intentionally made gear code or species code character rather than numeric and </w:t>
-      </w:r>
-      <w:proofErr w:type="spellStart"/>
-      <w:r>
-        <w:rPr>
-          <w:rFonts w:ascii="Calibri" w:hAnsi="Calibri"/>
-          <w:color w:val="000000"/>
-          <w:sz w:val="22"/>
-          <w:szCs w:val="22"/>
-        </w:rPr>
-        <w:t>left_join</w:t>
-      </w:r>
-      <w:proofErr w:type="spellEnd"/>
-      <w:r>
-        <w:rPr>
-          <w:rFonts w:ascii="Calibri" w:hAnsi="Calibri"/>
-          <w:color w:val="000000"/>
-          <w:sz w:val="22"/>
-          <w:szCs w:val="22"/>
-        </w:rPr>
-        <w:t xml:space="preserve"> checks this before running and throws an error so these are left.  We also have 2 instances of </w:t>
-      </w:r>
-      <w:proofErr w:type="spellStart"/>
-      <w:r>
-        <w:rPr>
-          <w:rFonts w:ascii="Calibri" w:hAnsi="Calibri"/>
-          <w:color w:val="000000"/>
-          <w:sz w:val="22"/>
-          <w:szCs w:val="22"/>
-        </w:rPr>
-        <w:t>join_all</w:t>
-      </w:r>
-      <w:proofErr w:type="spellEnd"/>
-      <w:r>
-        <w:rPr>
-          <w:rFonts w:ascii="Calibri" w:hAnsi="Calibri"/>
-          <w:color w:val="000000"/>
-          <w:sz w:val="22"/>
-          <w:szCs w:val="22"/>
-        </w:rPr>
-        <w:t xml:space="preserve"> that I’m not sure has a </w:t>
-      </w:r>
-      <w:proofErr w:type="spellStart"/>
-      <w:r>
-        <w:rPr>
-          <w:rFonts w:ascii="Calibri" w:hAnsi="Calibri"/>
-          <w:color w:val="000000"/>
-          <w:sz w:val="22"/>
-          <w:szCs w:val="22"/>
-        </w:rPr>
-        <w:t>dplyr</w:t>
-      </w:r>
-      <w:proofErr w:type="spellEnd"/>
-      <w:r>
-        <w:rPr>
-          <w:rFonts w:ascii="Calibri" w:hAnsi="Calibri"/>
-          <w:color w:val="000000"/>
-          <w:sz w:val="22"/>
-          <w:szCs w:val="22"/>
-        </w:rPr>
-        <w:t xml:space="preserve"> counterpart, but I’ll need to research.  I’d like to get us off of </w:t>
-      </w:r>
-      <w:proofErr w:type="spellStart"/>
-      <w:r>
-        <w:rPr>
-          <w:rFonts w:ascii="Calibri" w:hAnsi="Calibri"/>
-          <w:color w:val="000000"/>
-          <w:sz w:val="22"/>
-          <w:szCs w:val="22"/>
-        </w:rPr>
-        <w:t>plyr</w:t>
-      </w:r>
-      <w:proofErr w:type="spellEnd"/>
-      <w:r>
-        <w:rPr>
-          <w:rFonts w:ascii="Calibri" w:hAnsi="Calibri"/>
-          <w:color w:val="000000"/>
-          <w:sz w:val="22"/>
-          <w:szCs w:val="22"/>
-        </w:rPr>
-        <w:t xml:space="preserve"> entirely </w:t>
-      </w:r>
-      <w:proofErr w:type="spellStart"/>
-      <w:r>
-        <w:rPr>
-          <w:rFonts w:ascii="Calibri" w:hAnsi="Calibri"/>
-          <w:color w:val="000000"/>
-          <w:sz w:val="22"/>
-          <w:szCs w:val="22"/>
-        </w:rPr>
-        <w:t>some day</w:t>
-      </w:r>
-      <w:proofErr w:type="spellEnd"/>
-      <w:r>
-        <w:rPr>
-          <w:rFonts w:ascii="Calibri" w:hAnsi="Calibri"/>
-          <w:color w:val="000000"/>
-          <w:sz w:val="22"/>
-          <w:szCs w:val="22"/>
-        </w:rPr>
-        <w:t xml:space="preserve"> if we can as loading order is an issue that causes lots of problems (especially if we want to load </w:t>
-      </w:r>
-      <w:proofErr w:type="spellStart"/>
-      <w:r>
-        <w:rPr>
-          <w:rFonts w:ascii="Calibri" w:hAnsi="Calibri"/>
-          <w:color w:val="000000"/>
-          <w:sz w:val="22"/>
-          <w:szCs w:val="22"/>
-        </w:rPr>
-        <w:t>dplyr</w:t>
-      </w:r>
-      <w:proofErr w:type="spellEnd"/>
-      <w:r>
-        <w:rPr>
-          <w:rFonts w:ascii="Calibri" w:hAnsi="Calibri"/>
-          <w:color w:val="000000"/>
-          <w:sz w:val="22"/>
-          <w:szCs w:val="22"/>
-        </w:rPr>
-        <w:t xml:space="preserve"> in </w:t>
-      </w:r>
-      <w:proofErr w:type="spellStart"/>
-      <w:proofErr w:type="gramStart"/>
-      <w:r>
-        <w:rPr>
-          <w:rFonts w:ascii="Calibri" w:hAnsi="Calibri"/>
-          <w:color w:val="000000"/>
-          <w:sz w:val="22"/>
-          <w:szCs w:val="22"/>
-        </w:rPr>
-        <w:t>ui.r</w:t>
-      </w:r>
-      <w:proofErr w:type="spellEnd"/>
-      <w:proofErr w:type="gramEnd"/>
-      <w:r>
-        <w:rPr>
-          <w:rFonts w:ascii="Calibri" w:hAnsi="Calibri"/>
-          <w:color w:val="000000"/>
-          <w:sz w:val="22"/>
-          <w:szCs w:val="22"/>
-        </w:rPr>
-        <w:t xml:space="preserve">, which is not done now...would also have to load </w:t>
-      </w:r>
-      <w:proofErr w:type="spellStart"/>
-      <w:r>
-        <w:rPr>
-          <w:rFonts w:ascii="Calibri" w:hAnsi="Calibri"/>
-          <w:color w:val="000000"/>
-          <w:sz w:val="22"/>
-          <w:szCs w:val="22"/>
-        </w:rPr>
-        <w:t>plyr</w:t>
-      </w:r>
-      <w:proofErr w:type="spellEnd"/>
-      <w:r>
-        <w:rPr>
-          <w:rFonts w:ascii="Calibri" w:hAnsi="Calibri"/>
-          <w:color w:val="000000"/>
-          <w:sz w:val="22"/>
-          <w:szCs w:val="22"/>
-        </w:rPr>
-        <w:t xml:space="preserve"> and do so first to avoid </w:t>
-      </w:r>
-      <w:proofErr w:type="spellStart"/>
-      <w:r>
-        <w:rPr>
-          <w:rFonts w:ascii="Calibri" w:hAnsi="Calibri"/>
-          <w:color w:val="000000"/>
-          <w:sz w:val="22"/>
-          <w:szCs w:val="22"/>
-        </w:rPr>
-        <w:t>plyr</w:t>
-      </w:r>
-      <w:proofErr w:type="spellEnd"/>
-      <w:r>
-        <w:rPr>
-          <w:rFonts w:ascii="Calibri" w:hAnsi="Calibri"/>
-          <w:color w:val="000000"/>
-          <w:sz w:val="22"/>
-          <w:szCs w:val="22"/>
-        </w:rPr>
-        <w:t xml:space="preserve"> overwriting </w:t>
-      </w:r>
-      <w:proofErr w:type="spellStart"/>
-      <w:r>
-        <w:rPr>
-          <w:rFonts w:ascii="Calibri" w:hAnsi="Calibri"/>
-          <w:color w:val="000000"/>
-          <w:sz w:val="22"/>
-          <w:szCs w:val="22"/>
-        </w:rPr>
-        <w:t>dplyr</w:t>
-      </w:r>
-      <w:proofErr w:type="spellEnd"/>
-      <w:r>
-        <w:rPr>
-          <w:rFonts w:ascii="Calibri" w:hAnsi="Calibri"/>
-          <w:color w:val="000000"/>
-          <w:sz w:val="22"/>
-          <w:szCs w:val="22"/>
-        </w:rPr>
+    </w:p>
+    <w:p>
+      <w:pPr>
+        <w:pStyle w:val="NormalWeb"/>
+        <w:numPr>
+          <w:ilvl w:val="1"/>
+          <w:numId w:val="1"/>
+        </w:numPr>
+        <w:spacing w:before="0" w:beforeAutospacing="0" w:after="0" w:afterAutospacing="0"/>
+        <w:textAlignment w:val="baseline"/>
+      </w:pPr>
+      <w:r>
+        <w:t>Rolled out the percentile tab (after a couple months of beta testing by a group in ODWC)</w:t>
+      </w:r>
+    </w:p>
+    <w:p>
+      <w:pPr>
+        <w:pStyle w:val="NormalWeb"/>
+        <w:numPr>
+          <w:ilvl w:val="2"/>
+          <w:numId w:val="1"/>
+        </w:numPr>
+        <w:spacing w:before="0" w:beforeAutospacing="0" w:after="0" w:afterAutospacing="0"/>
+        <w:textAlignment w:val="baseline"/>
+      </w:pPr>
+      <w:r>
+        <w:t>Included percentile data is very selective and does not include records with heavy amounts of duplication…throws away about 10% of the available data, but the duplication issue could easily double or triple CPUE values if it is true duplication, so this is better than including.</w:t>
+      </w:r>
+    </w:p>
+    <w:p>
+      <w:pPr>
+        <w:pStyle w:val="NormalWeb"/>
+        <w:numPr>
+          <w:ilvl w:val="1"/>
+          <w:numId w:val="1"/>
+        </w:numPr>
+        <w:spacing w:before="0" w:beforeAutospacing="0" w:after="0" w:afterAutospacing="0"/>
+        <w:textAlignment w:val="baseline"/>
+      </w:pPr>
+      <w:r>
+        <w:t>Updated to Shiny v 1.7.1, which broke percentile tab’s statements that check to see if first row of output tables are all NA values (</w:t>
+      </w:r>
+      <w:r>
+        <w:t>MARGIN = 1, FUN = function(x) all(is.na(x)))==F</w:t>
+      </w:r>
+      <w:r>
+        <w:t xml:space="preserve">).  I rewrote these </w:t>
+      </w:r>
+      <w:r>
+        <w:t>so they now</w:t>
+      </w:r>
+      <w:r>
+        <w:t xml:space="preserve"> check if the number of rows with NA in Species Name column is &lt; the total number of rows (i.e., they are not all NA).</w:t>
+      </w:r>
+    </w:p>
+    <w:p>
+      <w:pPr>
+        <w:pStyle w:val="NormalWeb"/>
+        <w:numPr>
+          <w:ilvl w:val="1"/>
+          <w:numId w:val="1"/>
+        </w:numPr>
+        <w:spacing w:before="0" w:beforeAutospacing="0" w:after="0" w:afterAutospacing="0"/>
+        <w:textAlignment w:val="baseline"/>
+      </w:pPr>
+      <w:r>
+        <w:t xml:space="preserve">Developed modal dialog to allow user to pick how to use the app (start with last 5 years, last 10 year, all years, or user upload data) to speed startup time in cases where full database is not needed.  </w:t>
+      </w:r>
+    </w:p>
+    <w:p>
+      <w:pPr>
+        <w:pStyle w:val="NormalWeb"/>
+        <w:numPr>
+          <w:ilvl w:val="1"/>
+          <w:numId w:val="1"/>
+        </w:numPr>
+        <w:spacing w:before="0" w:beforeAutospacing="0" w:after="0" w:afterAutospacing="0"/>
+        <w:textAlignment w:val="baseline"/>
+      </w:pPr>
+      <w:r>
+        <w:t>Rewrote code</w:t>
+      </w:r>
+      <w:r>
+        <w:t xml:space="preserve"> to cross-populate </w:t>
+      </w:r>
+      <w:r>
+        <w:t xml:space="preserve">selections across </w:t>
+      </w:r>
+      <w:r>
+        <w:t xml:space="preserve">selectize box pairs.  </w:t>
+      </w:r>
+    </w:p>
+    <w:p>
+      <w:pPr>
+        <w:pStyle w:val="NormalWeb"/>
+        <w:numPr>
+          <w:ilvl w:val="2"/>
+          <w:numId w:val="1"/>
+        </w:numPr>
+        <w:spacing w:before="0" w:beforeAutospacing="0" w:after="0" w:afterAutospacing="0"/>
+        <w:textAlignment w:val="baseline"/>
+      </w:pPr>
+      <w:r>
+        <w:t xml:space="preserve">After trying lots of options, settled on getting rid of the cross-talking code and name boxes.  </w:t>
+      </w:r>
+      <w:r>
+        <w:t>Instead,</w:t>
+      </w:r>
+      <w:r>
+        <w:t xml:space="preserve"> I add a check box that determines if codes are used (default) or names are used (if you check the box).</w:t>
+      </w:r>
+    </w:p>
+    <w:p>
+      <w:pPr>
+        <w:pStyle w:val="NormalWeb"/>
+        <w:numPr>
+          <w:ilvl w:val="2"/>
+          <w:numId w:val="1"/>
+        </w:numPr>
+        <w:spacing w:before="0" w:beforeAutospacing="0" w:after="0" w:afterAutospacing="0"/>
+        <w:textAlignment w:val="baseline"/>
+      </w:pPr>
+      <w:r>
+        <w:t>I then</w:t>
+      </w:r>
+      <w:r>
+        <w:t xml:space="preserve"> made the default search a combination of name and code (name first so sorts by names)…this way you can search on both name or code at once.  A</w:t>
+      </w:r>
+      <w:r>
+        <w:t xml:space="preserve">dded </w:t>
+      </w:r>
+      <w:r>
+        <w:t>a</w:t>
+      </w:r>
+      <w:r>
+        <w:t xml:space="preserve"> check box </w:t>
+      </w:r>
+      <w:r>
+        <w:t>to just search on code (which sorts by code)</w:t>
+      </w:r>
+      <w:r>
         <w:t>.</w:t>
       </w:r>
+      <w:r>
+        <w:t xml:space="preserve">  May delete the extra code for the check box as I’m not sure anyone needs that, but will see what response I get at ODWC workshop before deciding.</w:t>
+      </w:r>
+    </w:p>
+    <w:p>
+      <w:pPr>
+        <w:pStyle w:val="NormalWeb"/>
+        <w:numPr>
+          <w:ilvl w:val="3"/>
+          <w:numId w:val="1"/>
+        </w:numPr>
+        <w:spacing w:before="0" w:beforeAutospacing="0" w:after="0" w:afterAutospacing="0"/>
+        <w:textAlignment w:val="baseline"/>
+      </w:pPr>
+      <w:r>
+        <w:t xml:space="preserve">I’m saving the main datafiles with </w:t>
+      </w:r>
+      <w:r>
+        <w:t>new fields for name_code on lake and gear, and code_name for spp.  T</w:t>
+      </w:r>
+      <w:r>
+        <w:t>his is considerably faster than creating these on the fly</w:t>
+      </w:r>
+      <w:r>
+        <w:t xml:space="preserve"> when loading</w:t>
+      </w:r>
+      <w:r>
+        <w:t>.  It is noticeably slower to read the file in, but it adds about 0.6 seconds for database with all years in it whereas it is many seconds to add the columns (might be 10x slower, but I did not formally benchmark).</w:t>
+      </w:r>
     </w:p>
     <w:p>
       <w:pPr>
         <w:pStyle w:val="NormalWeb"/>
         <w:numPr>
           <w:ilvl w:val="2"/>
-          <w:numId w:val="8"/>
-        </w:numPr>
-        <w:spacing w:before="0" w:beforeAutospacing="0" w:after="160" w:afterAutospacing="0"/>
-        <w:ind w:left="2340"/>
-        <w:textAlignment w:val="baseline"/>
-        <w:rPr>
-          <w:rFonts w:ascii="Calibri" w:hAnsi="Calibri"/>
-          <w:color w:val="000000"/>
-          <w:sz w:val="22"/>
-          <w:szCs w:val="22"/>
-        </w:rPr>
-      </w:pPr>
-      <w:r>
-        <w:rPr>
-          <w:rFonts w:ascii="Calibri" w:hAnsi="Calibri"/>
-          <w:color w:val="000000"/>
-          <w:sz w:val="22"/>
-          <w:szCs w:val="22"/>
-        </w:rPr>
+          <w:numId w:val="1"/>
+        </w:numPr>
+        <w:spacing w:before="0" w:beforeAutospacing="0" w:after="0" w:afterAutospacing="0"/>
+        <w:textAlignment w:val="baseline"/>
+      </w:pPr>
+      <w:r>
+        <w:t>Added code that filters remaining choices to only those that still are options in the database given what has already been selected</w:t>
+      </w:r>
+    </w:p>
+    <w:p>
+      <w:pPr>
+        <w:pStyle w:val="NormalWeb"/>
+        <w:numPr>
+          <w:ilvl w:val="2"/>
+          <w:numId w:val="1"/>
+        </w:numPr>
+        <w:spacing w:before="0" w:beforeAutospacing="0" w:after="0" w:afterAutospacing="0"/>
+        <w:textAlignment w:val="baseline"/>
+      </w:pPr>
+      <w:r>
+        <w:t xml:space="preserve">Also added code so that if only one item is available as an option, it </w:t>
+      </w:r>
+      <w:r>
+        <w:t xml:space="preserve">automatically </w:t>
+      </w:r>
+      <w:r>
+        <w:t>becomes selected.  This means if you upload your own data and there is just one data set in it, it auto-selects everything.</w:t>
+      </w:r>
+    </w:p>
+    <w:p>
+      <w:pPr>
+        <w:pStyle w:val="NormalWeb"/>
+        <w:numPr>
+          <w:ilvl w:val="2"/>
+          <w:numId w:val="1"/>
+        </w:numPr>
+        <w:spacing w:before="0" w:beforeAutospacing="0" w:after="0" w:afterAutospacing="0"/>
+        <w:textAlignment w:val="baseline"/>
+      </w:pPr>
+      <w:r>
+        <w:t>Old things I tried with cross-populating name-code boxes…I’ll delete this once I deploy everything and know I do not need it.</w:t>
+      </w:r>
+    </w:p>
+    <w:p>
+      <w:pPr>
+        <w:pStyle w:val="NormalWeb"/>
+        <w:numPr>
+          <w:ilvl w:val="3"/>
+          <w:numId w:val="1"/>
+        </w:numPr>
+        <w:spacing w:before="0" w:beforeAutospacing="0" w:after="0" w:afterAutospacing="0"/>
+        <w:textAlignment w:val="baseline"/>
+      </w:pPr>
+      <w:r>
+        <w:t xml:space="preserve">Originally had all in </w:t>
+      </w:r>
+      <w:r>
+        <w:t>one observe()</w:t>
+      </w:r>
+      <w:r>
+        <w:t xml:space="preserve"> function</w:t>
+      </w:r>
+      <w:r>
+        <w:t xml:space="preserve">.  Separating each box in its own observeEvent </w:t>
+      </w:r>
+      <w:r>
+        <w:t xml:space="preserve">triggered by changing the input$??? </w:t>
+      </w:r>
+      <w:r>
+        <w:t>w</w:t>
+      </w:r>
+      <w:r>
+        <w:t>here ??? is the name of the selectize box value for the alternate pair</w:t>
+      </w:r>
+      <w:r>
+        <w:t xml:space="preserve"> prevent</w:t>
+      </w:r>
+      <w:r>
+        <w:t>ed</w:t>
+      </w:r>
+      <w:r>
+        <w:t xml:space="preserve"> infinite loop, but </w:t>
+      </w:r>
+      <w:r>
+        <w:t xml:space="preserve">it also makes it so that you cannot delete the last selected value and have that propagate to the paired </w:t>
+      </w:r>
+      <w:r>
         <w:lastRenderedPageBreak/>
-        <w:t xml:space="preserve">Changed </w:t>
-      </w:r>
-      <w:proofErr w:type="spellStart"/>
-      <w:r>
-        <w:rPr>
-          <w:rFonts w:ascii="Calibri" w:hAnsi="Calibri"/>
-          <w:color w:val="000000"/>
-          <w:sz w:val="22"/>
-          <w:szCs w:val="22"/>
-        </w:rPr>
-        <w:t>renderTable</w:t>
-      </w:r>
-      <w:proofErr w:type="spellEnd"/>
-      <w:r>
-        <w:rPr>
-          <w:rFonts w:ascii="Calibri" w:hAnsi="Calibri"/>
-          <w:color w:val="000000"/>
-          <w:sz w:val="22"/>
-          <w:szCs w:val="22"/>
-        </w:rPr>
-        <w:t xml:space="preserve"> function for </w:t>
-      </w:r>
-      <w:proofErr w:type="spellStart"/>
-      <w:r>
-        <w:rPr>
-          <w:rFonts w:ascii="Calibri" w:hAnsi="Calibri"/>
-          <w:color w:val="000000"/>
-          <w:sz w:val="22"/>
-          <w:szCs w:val="22"/>
-        </w:rPr>
-        <w:t>PSD</w:t>
-      </w:r>
-      <w:proofErr w:type="spellEnd"/>
-      <w:r>
-        <w:rPr>
-          <w:rFonts w:ascii="Calibri" w:hAnsi="Calibri"/>
-          <w:color w:val="000000"/>
-          <w:sz w:val="22"/>
-          <w:szCs w:val="22"/>
-        </w:rPr>
-        <w:t xml:space="preserve"> size definitions (both mm and inch) so NA displays as blank space in table.</w:t>
-      </w:r>
-    </w:p>
-    <w:p>
-      <w:pPr>
-        <w:pStyle w:val="NormalWeb"/>
-        <w:numPr>
-          <w:ilvl w:val="0"/>
-          <w:numId w:val="1"/>
-        </w:numPr>
-        <w:spacing w:before="0" w:beforeAutospacing="0" w:after="160" w:afterAutospacing="0"/>
-        <w:textAlignment w:val="baseline"/>
-      </w:pPr>
+        <w:t xml:space="preserve">selectize box (it always leaves one item in there).  </w:t>
+      </w:r>
+      <w:r>
+        <w:t xml:space="preserve">I finally settled on putting each pair in an observeEvent function and this seemed to solve both issues.  Using observeEvent is also necessary for filtering remaining choices (see below) as this cannot be done with observer </w:t>
+      </w:r>
+      <w:r>
+        <w:t>updateSelectizeInput</w:t>
+      </w:r>
+      <w:r>
+        <w:t xml:space="preserve"> </w:t>
+      </w:r>
+      <w:r>
+        <w:t>statements as it creates infinite loops.</w:t>
+      </w:r>
+      <w:r>
+        <w:t xml:space="preserve"> </w:t>
+      </w:r>
+    </w:p>
+    <w:p>
+      <w:pPr>
+        <w:pStyle w:val="NormalWeb"/>
+        <w:numPr>
+          <w:ilvl w:val="3"/>
+          <w:numId w:val="1"/>
+        </w:numPr>
+        <w:spacing w:before="0" w:beforeAutospacing="0" w:after="0" w:afterAutospacing="0"/>
+        <w:textAlignment w:val="baseline"/>
+      </w:pPr>
+      <w:r>
+        <w:t xml:space="preserve">I also added code to check new values against the previous values to stop any activity if there is a “new” value that does not actually represent a change (also helps prevent infinite looping) </w:t>
+      </w:r>
+    </w:p>
+    <w:p>
+      <w:pPr>
+        <w:pStyle w:val="NormalWeb"/>
+        <w:numPr>
+          <w:ilvl w:val="4"/>
+          <w:numId w:val="1"/>
+        </w:numPr>
+        <w:spacing w:before="0" w:beforeAutospacing="0" w:after="0" w:afterAutospacing="0"/>
+        <w:textAlignment w:val="baseline"/>
+      </w:pPr>
+      <w:r>
+        <w:t xml:space="preserve">To make this work, I created selBoxOld$??? values to save the last state of each box…if a change is detected, but the new value matches the old value, nothing is done by the observeEvent box.  This effectively kills the infinite loop problem.  I then needed to use if else code in the </w:t>
+      </w:r>
+      <w:r>
+        <w:t>updateSelectizeInput</w:t>
+      </w:r>
+      <w:r>
+        <w:t xml:space="preserve"> to set blank boxes to character(0) to get it to make the box blank</w:t>
+      </w:r>
+    </w:p>
+    <w:p>
+      <w:pPr>
+        <w:pStyle w:val="NormalWeb"/>
+        <w:numPr>
+          <w:ilvl w:val="3"/>
+          <w:numId w:val="1"/>
+        </w:numPr>
+        <w:spacing w:before="0" w:beforeAutospacing="0" w:after="0" w:afterAutospacing="0"/>
+        <w:textAlignment w:val="baseline"/>
+      </w:pPr>
+      <w:r>
+        <w:t>Still a bit imperfect:</w:t>
+      </w:r>
+      <w:r>
+        <w:t xml:space="preserve"> </w:t>
+      </w:r>
+    </w:p>
+    <w:p>
+      <w:pPr>
+        <w:pStyle w:val="NormalWeb"/>
+        <w:numPr>
+          <w:ilvl w:val="4"/>
+          <w:numId w:val="1"/>
+        </w:numPr>
+        <w:spacing w:before="0" w:beforeAutospacing="0" w:after="0" w:afterAutospacing="0"/>
+        <w:textAlignment w:val="baseline"/>
+      </w:pPr>
+      <w:r>
+        <w:t>One bug remains…for some reason, if you delete all values from one of the boxes on the right (names rather than code boxes), it does not auto-update the choices in all boxes, but rather is stuck on whatever choices were associated with the last selected value(s)</w:t>
+      </w:r>
+    </w:p>
+    <w:p>
+      <w:pPr>
+        <w:pStyle w:val="NormalWeb"/>
+        <w:numPr>
+          <w:ilvl w:val="4"/>
+          <w:numId w:val="1"/>
+        </w:numPr>
+        <w:spacing w:before="0" w:beforeAutospacing="0" w:after="0" w:afterAutospacing="0"/>
+        <w:textAlignment w:val="baseline"/>
+      </w:pPr>
+      <w:r>
+        <w:t>Occasionally things hang a long time or simply delete a selection….cannot reproduce this reliably enough to debug and it is rare.  Can be worked around by just waiting, then reselecting if the previous selection did not take.</w:t>
+      </w:r>
+    </w:p>
+    <w:p>
+      <w:pPr>
+        <w:pStyle w:val="NormalWeb"/>
+        <w:numPr>
+          <w:ilvl w:val="3"/>
+          <w:numId w:val="1"/>
+        </w:numPr>
+        <w:spacing w:before="0" w:beforeAutospacing="0" w:after="0" w:afterAutospacing="0"/>
+        <w:textAlignment w:val="baseline"/>
+      </w:pPr>
+    </w:p>
+    <w:p>
+      <w:pPr>
+        <w:pStyle w:val="NormalWeb"/>
+        <w:numPr>
+          <w:ilvl w:val="1"/>
+          <w:numId w:val="1"/>
+        </w:numPr>
+        <w:spacing w:before="0" w:beforeAutospacing="0" w:after="0" w:afterAutospacing="0"/>
+        <w:textAlignment w:val="baseline"/>
+      </w:pPr>
+      <w:r>
+        <w:t xml:space="preserve">Updated read_csv to </w:t>
+      </w:r>
+      <w:r>
+        <w:t xml:space="preserve">read.fst.  Started by chancing to </w:t>
+      </w:r>
+      <w:r>
+        <w:t>fread from data.table package</w:t>
+      </w:r>
+      <w:r>
+        <w:t xml:space="preserve"> and stuck with .csv files</w:t>
+      </w:r>
+      <w:r>
+        <w:t>…</w:t>
+      </w:r>
+      <w:r>
+        <w:t>this approach was about</w:t>
+      </w:r>
+      <w:r>
+        <w:t xml:space="preserve"> 10x faster at loading large files (very noticeable improvement)</w:t>
+      </w:r>
+      <w:r>
+        <w:t>.  Further, used fst package and save main databases as *.fst files because this is even faster (</w:t>
+      </w:r>
+      <w:r>
+        <w:t>fread on csv file takes about 1.5x longer than read.fst</w:t>
+      </w:r>
+      <w:r>
+        <w:t xml:space="preserve">) and I can save the setkey values of data.tables this </w:t>
+      </w:r>
+      <w:r>
+        <w:t>way…which means we save time on loading and setting keys while still getting speed of data.table-based data.</w:t>
+      </w:r>
+    </w:p>
+    <w:p>
+      <w:pPr>
+        <w:pStyle w:val="NormalWeb"/>
+        <w:numPr>
+          <w:ilvl w:val="2"/>
+          <w:numId w:val="1"/>
+        </w:numPr>
+        <w:spacing w:before="0" w:beforeAutospacing="0" w:after="0" w:afterAutospacing="0"/>
+        <w:textAlignment w:val="baseline"/>
+      </w:pPr>
+      <w:r>
+        <w:t xml:space="preserve">Should someday </w:t>
+      </w:r>
+      <w:r>
+        <w:t>finish rewriting code</w:t>
+      </w:r>
+      <w:r>
+        <w:t xml:space="preserve"> to keep the main data in a data.table rather than data frame.</w:t>
+      </w:r>
+      <w:r>
+        <w:t xml:space="preserve">  I’ve mostly done this, but did not rewrite all code on the multispp, single-spp, and percentile output tabs (but all selection code now uses data.table functions).</w:t>
+      </w:r>
+    </w:p>
+    <w:p>
+      <w:pPr>
+        <w:pStyle w:val="NormalWeb"/>
+        <w:numPr>
+          <w:ilvl w:val="1"/>
+          <w:numId w:val="1"/>
+        </w:numPr>
+        <w:spacing w:before="0" w:beforeAutospacing="0" w:after="0" w:afterAutospacing="0"/>
+        <w:textAlignment w:val="baseline"/>
+      </w:pPr>
+      <w:r>
+        <w:t>Redesigned code for user-uploaded age data so this uses the same routine as the</w:t>
+      </w:r>
+      <w:r>
+        <w:t xml:space="preserve"> </w:t>
+      </w:r>
+      <w:r>
+        <w:t>built-in</w:t>
+      </w:r>
+      <w:r>
+        <w:t xml:space="preserve"> age data</w:t>
+      </w:r>
+    </w:p>
+    <w:p>
+      <w:pPr>
+        <w:pStyle w:val="NormalWeb"/>
+        <w:numPr>
+          <w:ilvl w:val="2"/>
+          <w:numId w:val="1"/>
+        </w:numPr>
+        <w:spacing w:before="0" w:beforeAutospacing="0" w:after="0" w:afterAutospacing="0"/>
+        <w:textAlignment w:val="baseline"/>
+      </w:pPr>
+      <w:r>
+        <w:t>Fixes bug where if user uploaded file with more than one spp, it would produce ALK using all spp combined.</w:t>
+      </w:r>
+    </w:p>
+    <w:p>
+      <w:pPr>
+        <w:pStyle w:val="NormalWeb"/>
+        <w:numPr>
+          <w:ilvl w:val="2"/>
+          <w:numId w:val="1"/>
+        </w:numPr>
+        <w:spacing w:before="0" w:beforeAutospacing="0" w:after="0" w:afterAutospacing="0"/>
+        <w:textAlignment w:val="baseline"/>
+      </w:pPr>
+      <w:r>
+        <w:t>Added code so that if only one species, lake, and year were in uploaded data, it auto-populates the selectize boxes</w:t>
+      </w:r>
+    </w:p>
+    <w:p>
+      <w:pPr>
+        <w:pStyle w:val="NormalWeb"/>
+        <w:numPr>
+          <w:ilvl w:val="2"/>
+          <w:numId w:val="1"/>
+        </w:numPr>
+        <w:spacing w:before="0" w:beforeAutospacing="0" w:after="0" w:afterAutospacing="0"/>
+        <w:textAlignment w:val="baseline"/>
+      </w:pPr>
+      <w:r>
+        <w:t>As above, combined spp code_name and did away with cross-talking code-name selectize boxes.</w:t>
+      </w:r>
+    </w:p>
+    <w:p>
+      <w:pPr>
+        <w:pStyle w:val="NormalWeb"/>
+        <w:numPr>
+          <w:ilvl w:val="1"/>
+          <w:numId w:val="1"/>
+        </w:numPr>
+        <w:spacing w:before="0" w:beforeAutospacing="0" w:after="0" w:afterAutospacing="0"/>
+        <w:textAlignment w:val="baseline"/>
+      </w:pPr>
+      <w:r>
+        <w:lastRenderedPageBreak/>
+        <w:t>Fixed bug in CPUE table where Species.Code 98 “No fish in sample” was showing as a row in the final CPUE table.</w:t>
+      </w:r>
+    </w:p>
+    <w:p>
+      <w:pPr>
+        <w:pStyle w:val="NormalWeb"/>
+        <w:numPr>
+          <w:ilvl w:val="1"/>
+          <w:numId w:val="1"/>
+        </w:numPr>
+        <w:spacing w:before="0" w:beforeAutospacing="0" w:after="0" w:afterAutospacing="0"/>
+        <w:textAlignment w:val="baseline"/>
+      </w:pPr>
+      <w:r>
+        <w:t>Changed equation for age-frequency figure to multiply by 100 to make percentages not proportions (Y-label said percent, but decimals were showing)</w:t>
+      </w:r>
+      <w:r>
+        <w:t>.</w:t>
+      </w:r>
+    </w:p>
+    <w:p>
+      <w:pPr>
+        <w:pStyle w:val="NormalWeb"/>
+        <w:numPr>
+          <w:ilvl w:val="1"/>
+          <w:numId w:val="1"/>
+        </w:numPr>
+        <w:spacing w:before="0" w:beforeAutospacing="0" w:after="0" w:afterAutospacing="0"/>
+        <w:textAlignment w:val="baseline"/>
+      </w:pPr>
+      <w:r>
+        <w:t>Modified code to prevent as many warning/error messages</w:t>
+      </w:r>
+    </w:p>
+    <w:p>
+      <w:pPr>
+        <w:pStyle w:val="NormalWeb"/>
+        <w:numPr>
+          <w:ilvl w:val="2"/>
+          <w:numId w:val="1"/>
+        </w:numPr>
+        <w:spacing w:before="0" w:beforeAutospacing="0" w:after="0" w:afterAutospacing="0"/>
+        <w:textAlignment w:val="baseline"/>
+      </w:pPr>
+      <w:r>
+        <w:t>Rewrote abiotic data table on Catch Analysis tab to explicitly deal with all NA data</w:t>
+      </w:r>
+    </w:p>
+    <w:p>
+      <w:pPr>
+        <w:pStyle w:val="NormalWeb"/>
+        <w:numPr>
+          <w:ilvl w:val="1"/>
+          <w:numId w:val="1"/>
+        </w:numPr>
+        <w:spacing w:before="0" w:beforeAutospacing="0" w:after="0" w:afterAutospacing="0"/>
+        <w:textAlignment w:val="baseline"/>
+      </w:pPr>
+      <w:r>
+        <w:t>Added theoretical maximum age, observed maximum age, and two estimates of natural mortality based on theor max age or von bert parameters (includes download button for nat mort estimates)</w:t>
+      </w:r>
+    </w:p>
+    <w:p>
+      <w:pPr>
+        <w:pStyle w:val="NormalWeb"/>
+        <w:numPr>
+          <w:ilvl w:val="1"/>
+          <w:numId w:val="1"/>
+        </w:numPr>
+        <w:spacing w:before="0" w:beforeAutospacing="0" w:after="0" w:afterAutospacing="0"/>
+        <w:textAlignment w:val="baseline"/>
+      </w:pPr>
+      <w:r>
+        <w:t>Modified user manual to detail percentile tabs and account for several of the above changes.</w:t>
+      </w:r>
     </w:p>
     <w:sectPr>
       <w:pgSz w:w="12240" w:h="15840"/>
@@ -1265,7 +1296,7 @@
 </file>
 
 <file path=word/numbering.xml><?xml version="1.0" encoding="utf-8"?>
-<w:numbering xmlns:wpc="http://schemas.microsoft.com/office/word/2010/wordprocessingCanvas" xmlns:cx="http://schemas.microsoft.com/office/drawing/2014/chartex" xmlns:mc="http://schemas.openxmlformats.org/markup-compatibility/2006" xmlns:o="urn:schemas-microsoft-com:office:office" xmlns:r="http://schemas.openxmlformats.org/officeDocument/2006/relationships" xmlns:m="http://schemas.openxmlformats.org/officeDocument/2006/math" xmlns:v="urn:schemas-microsoft-com:vml" xmlns:wp14="http://schemas.microsoft.com/office/word/2010/wordprocessingDrawing" xmlns:wp="http://schemas.openxmlformats.org/drawingml/2006/wordprocessingDrawing" xmlns:w10="urn:schemas-microsoft-com:office:word" xmlns:w="http://schemas.openxmlformats.org/wordprocessingml/2006/main" xmlns:w14="http://schemas.microsoft.com/office/word/2010/wordml" xmlns:w15="http://schemas.microsoft.com/office/word/2012/wordml" xmlns:w16se="http://schemas.microsoft.com/office/word/2015/wordml/symex" xmlns:wpg="http://schemas.microsoft.com/office/word/2010/wordprocessingGroup" xmlns:wpi="http://schemas.microsoft.com/office/word/2010/wordprocessingInk" xmlns:wne="http://schemas.microsoft.com/office/word/2006/wordml" xmlns:wps="http://schemas.microsoft.com/office/word/2010/wordprocessingShape" mc:Ignorable="w14 w15 w16se wp14">
+<w:numbering xmlns:wpc="http://schemas.microsoft.com/office/word/2010/wordprocessingCanvas" xmlns:cx="http://schemas.microsoft.com/office/drawing/2014/chartex" xmlns:cx1="http://schemas.microsoft.com/office/drawing/2015/9/8/chartex" xmlns:cx2="http://schemas.microsoft.com/office/drawing/2015/10/21/chartex" xmlns:cx3="http://schemas.microsoft.com/office/drawing/2016/5/9/chartex" xmlns:cx4="http://schemas.microsoft.com/office/drawing/2016/5/10/chartex" xmlns:cx5="http://schemas.microsoft.com/office/drawing/2016/5/11/chartex" xmlns:cx6="http://schemas.microsoft.com/office/drawing/2016/5/12/chartex" xmlns:cx7="http://schemas.microsoft.com/office/drawing/2016/5/13/chartex" xmlns:cx8="http://schemas.microsoft.com/office/drawing/2016/5/14/chartex" xmlns:mc="http://schemas.openxmlformats.org/markup-compatibility/2006" xmlns:aink="http://schemas.microsoft.com/office/drawing/2016/ink" xmlns:am3d="http://schemas.microsoft.com/office/drawing/2017/model3d" xmlns:o="urn:schemas-microsoft-com:office:office" xmlns:r="http://schemas.openxmlformats.org/officeDocument/2006/relationships" xmlns:m="http://schemas.openxmlformats.org/officeDocument/2006/math" xmlns:v="urn:schemas-microsoft-com:vml" xmlns:wp14="http://schemas.microsoft.com/office/word/2010/wordprocessingDrawing" xmlns:wp="http://schemas.openxmlformats.org/drawingml/2006/wordprocessingDrawing" xmlns:w10="urn:schemas-microsoft-com:office:word" xmlns:w="http://schemas.openxmlformats.org/wordprocessingml/2006/main" xmlns:w14="http://schemas.microsoft.com/office/word/2010/wordml" xmlns:w15="http://schemas.microsoft.com/office/word/2012/wordml" xmlns:w16cex="http://schemas.microsoft.com/office/word/2018/wordml/cex" xmlns:w16cid="http://schemas.microsoft.com/office/word/2016/wordml/cid" xmlns:w16="http://schemas.microsoft.com/office/word/2018/wordml" xmlns:w16sdtdh="http://schemas.microsoft.com/office/word/2020/wordml/sdtdatahash" xmlns:w16se="http://schemas.microsoft.com/office/word/2015/wordml/symex" xmlns:wpg="http://schemas.microsoft.com/office/word/2010/wordprocessingGroup" xmlns:wpi="http://schemas.microsoft.com/office/word/2010/wordprocessingInk" xmlns:wne="http://schemas.microsoft.com/office/word/2006/wordml" xmlns:wps="http://schemas.microsoft.com/office/word/2010/wordprocessingShape" mc:Ignorable="w14 w15 w16se w16cid w16 w16cex w16sdtdh wp14">
   <w:abstractNum w:abstractNumId="0" w15:restartNumberingAfterBreak="0">
     <w:nsid w:val="05442F48"/>
     <w:multiLevelType w:val="multilevel"/>
@@ -1410,7 +1441,7 @@
         <w:ind w:left="2160" w:hanging="180"/>
       </w:pPr>
     </w:lvl>
-    <w:lvl w:ilvl="3" w:tplc="0409000F" w:tentative="1">
+    <w:lvl w:ilvl="3" w:tplc="0409000F">
       <w:start w:val="1"/>
       <w:numFmt w:val="decimal"/>
       <w:lvlText w:val="%4."/>
@@ -1419,7 +1450,7 @@
         <w:ind w:left="2880" w:hanging="360"/>
       </w:pPr>
     </w:lvl>
-    <w:lvl w:ilvl="4" w:tplc="04090019" w:tentative="1">
+    <w:lvl w:ilvl="4" w:tplc="04090019">
       <w:start w:val="1"/>
       <w:numFmt w:val="lowerLetter"/>
       <w:lvlText w:val="%5."/>
@@ -1691,14 +1722,36 @@
       </w:pPr>
     </w:lvl>
   </w:abstractNum>
-  <w:num w:numId="1">
+  <w:num w:numId="1" w16cid:durableId="1973633741">
     <w:abstractNumId w:val="1"/>
   </w:num>
-  <w:num w:numId="2">
+  <w:num w:numId="2" w16cid:durableId="1623730700">
     <w:abstractNumId w:val="3"/>
   </w:num>
-  <w:num w:numId="3">
+  <w:num w:numId="3" w16cid:durableId="47608664">
     <w:abstractNumId w:val="3"/>
+  </w:num>
+  <w:num w:numId="4" w16cid:durableId="835388410">
+    <w:abstractNumId w:val="0"/>
+  </w:num>
+  <w:num w:numId="5" w16cid:durableId="29428387">
+    <w:abstractNumId w:val="0"/>
+  </w:num>
+  <w:num w:numId="6" w16cid:durableId="1569799104">
+    <w:abstractNumId w:val="2"/>
+  </w:num>
+  <w:num w:numId="7" w16cid:durableId="1625650845">
+    <w:abstractNumId w:val="2"/>
+  </w:num>
+  <w:num w:numId="8" w16cid:durableId="1768962095">
+    <w:abstractNumId w:val="2"/>
+    <w:lvlOverride w:ilvl="0">
+      <w:lvl w:ilvl="0">
+        <w:numFmt w:val="decimal"/>
+        <w:lvlText w:val=""/>
+        <w:lvlJc w:val="left"/>
+      </w:lvl>
+    </w:lvlOverride>
     <w:lvlOverride w:ilvl="1">
       <w:lvl w:ilvl="1">
         <w:numFmt w:val="lowerLetter"/>
@@ -1707,54 +1760,11 @@
       </w:lvl>
     </w:lvlOverride>
   </w:num>
-  <w:num w:numId="4">
-    <w:abstractNumId w:val="0"/>
-  </w:num>
-  <w:num w:numId="5">
-    <w:abstractNumId w:val="0"/>
-    <w:lvlOverride w:ilvl="1">
-      <w:lvl w:ilvl="1">
-        <w:numFmt w:val="lowerLetter"/>
-        <w:lvlText w:val="%2."/>
-        <w:lvlJc w:val="left"/>
-      </w:lvl>
-    </w:lvlOverride>
-  </w:num>
-  <w:num w:numId="6">
-    <w:abstractNumId w:val="2"/>
-  </w:num>
-  <w:num w:numId="7">
-    <w:abstractNumId w:val="2"/>
-    <w:lvlOverride w:ilvl="1">
-      <w:lvl w:ilvl="1">
-        <w:numFmt w:val="lowerLetter"/>
-        <w:lvlText w:val="%2."/>
-        <w:lvlJc w:val="left"/>
-      </w:lvl>
-    </w:lvlOverride>
-  </w:num>
-  <w:num w:numId="8">
-    <w:abstractNumId w:val="2"/>
-    <w:lvlOverride w:ilvl="1">
-      <w:lvl w:ilvl="1">
-        <w:numFmt w:val="lowerLetter"/>
-        <w:lvlText w:val="%2."/>
-        <w:lvlJc w:val="left"/>
-      </w:lvl>
-    </w:lvlOverride>
-    <w:lvlOverride w:ilvl="2">
-      <w:lvl w:ilvl="2">
-        <w:numFmt w:val="lowerRoman"/>
-        <w:lvlText w:val="%3."/>
-        <w:lvlJc w:val="right"/>
-      </w:lvl>
-    </w:lvlOverride>
-  </w:num>
 </w:numbering>
 </file>
 
 <file path=word/styles.xml><?xml version="1.0" encoding="utf-8"?>
-<w:styles xmlns:mc="http://schemas.openxmlformats.org/markup-compatibility/2006" xmlns:r="http://schemas.openxmlformats.org/officeDocument/2006/relationships" xmlns:w="http://schemas.openxmlformats.org/wordprocessingml/2006/main" xmlns:w14="http://schemas.microsoft.com/office/word/2010/wordml" xmlns:w15="http://schemas.microsoft.com/office/word/2012/wordml" xmlns:w16se="http://schemas.microsoft.com/office/word/2015/wordml/symex" mc:Ignorable="w14 w15 w16se">
+<w:styles xmlns:mc="http://schemas.openxmlformats.org/markup-compatibility/2006" xmlns:r="http://schemas.openxmlformats.org/officeDocument/2006/relationships" xmlns:w="http://schemas.openxmlformats.org/wordprocessingml/2006/main" xmlns:w14="http://schemas.microsoft.com/office/word/2010/wordml" xmlns:w15="http://schemas.microsoft.com/office/word/2012/wordml" xmlns:w16cex="http://schemas.microsoft.com/office/word/2018/wordml/cex" xmlns:w16cid="http://schemas.microsoft.com/office/word/2016/wordml/cid" xmlns:w16="http://schemas.microsoft.com/office/word/2018/wordml" xmlns:w16sdtdh="http://schemas.microsoft.com/office/word/2020/wordml/sdtdatahash" xmlns:w16se="http://schemas.microsoft.com/office/word/2015/wordml/symex" mc:Ignorable="w14 w15 w16se w16cid w16 w16cex w16sdtdh">
   <w:docDefaults>
     <w:rPrDefault>
       <w:rPr>
@@ -1770,7 +1780,7 @@
       </w:pPr>
     </w:pPrDefault>
   </w:docDefaults>
-  <w:latentStyles w:defLockedState="0" w:defUIPriority="99" w:defSemiHidden="0" w:defUnhideWhenUsed="0" w:defQFormat="0" w:count="371">
+  <w:latentStyles w:defLockedState="0" w:defUIPriority="99" w:defSemiHidden="0" w:defUnhideWhenUsed="0" w:defQFormat="0" w:count="376">
     <w:lsdException w:name="Normal" w:uiPriority="0" w:qFormat="1"/>
     <w:lsdException w:name="heading 1" w:uiPriority="9" w:qFormat="1"/>
     <w:lsdException w:name="heading 2" w:semiHidden="1" w:uiPriority="9" w:unhideWhenUsed="1" w:qFormat="1"/>
@@ -1876,7 +1886,6 @@
     <w:lsdException w:name="HTML Sample" w:semiHidden="1" w:unhideWhenUsed="1"/>
     <w:lsdException w:name="HTML Typewriter" w:semiHidden="1" w:unhideWhenUsed="1"/>
     <w:lsdException w:name="HTML Variable" w:semiHidden="1" w:unhideWhenUsed="1"/>
-    <w:lsdException w:name="Normal Table" w:semiHidden="1" w:unhideWhenUsed="1"/>
     <w:lsdException w:name="annotation subject" w:semiHidden="1" w:unhideWhenUsed="1"/>
     <w:lsdException w:name="No List" w:semiHidden="1" w:unhideWhenUsed="1"/>
     <w:lsdException w:name="Outline List 1" w:semiHidden="1" w:unhideWhenUsed="1"/>
@@ -1919,11 +1928,8 @@
     <w:lsdException w:name="Table Contemporary" w:semiHidden="1" w:unhideWhenUsed="1"/>
     <w:lsdException w:name="Table Elegant" w:semiHidden="1" w:unhideWhenUsed="1"/>
     <w:lsdException w:name="Table Professional" w:semiHidden="1" w:unhideWhenUsed="1"/>
-    <w:lsdException w:name="Table Subtle 1" w:semiHidden="1" w:unhideWhenUsed="1"/>
     <w:lsdException w:name="Table Subtle 2" w:semiHidden="1" w:unhideWhenUsed="1"/>
     <w:lsdException w:name="Table Web 1" w:semiHidden="1" w:unhideWhenUsed="1"/>
-    <w:lsdException w:name="Table Web 2" w:semiHidden="1" w:unhideWhenUsed="1"/>
-    <w:lsdException w:name="Table Web 3" w:semiHidden="1" w:unhideWhenUsed="1"/>
     <w:lsdException w:name="Balloon Text" w:semiHidden="1" w:unhideWhenUsed="1"/>
     <w:lsdException w:name="Table Grid" w:uiPriority="39"/>
     <w:lsdException w:name="Table Theme" w:semiHidden="1" w:unhideWhenUsed="1"/>
@@ -2142,6 +2148,11 @@
     <w:lsdException w:name="List Table 5 Dark Accent 6" w:uiPriority="50"/>
     <w:lsdException w:name="List Table 6 Colorful Accent 6" w:uiPriority="51"/>
     <w:lsdException w:name="List Table 7 Colorful Accent 6" w:uiPriority="52"/>
+    <w:lsdException w:name="Mention" w:semiHidden="1" w:unhideWhenUsed="1"/>
+    <w:lsdException w:name="Smart Hyperlink" w:semiHidden="1" w:unhideWhenUsed="1"/>
+    <w:lsdException w:name="Hashtag" w:semiHidden="1" w:unhideWhenUsed="1"/>
+    <w:lsdException w:name="Unresolved Mention" w:semiHidden="1" w:unhideWhenUsed="1"/>
+    <w:lsdException w:name="Smart Link" w:semiHidden="1" w:unhideWhenUsed="1"/>
   </w:latentStyles>
   <w:style w:type="paragraph" w:default="1" w:styleId="Normal">
     <w:name w:val="Normal"/>
@@ -2198,6 +2209,104 @@
       <w:rFonts w:ascii="Times New Roman" w:eastAsia="Times New Roman" w:hAnsi="Times New Roman" w:cs="Times New Roman"/>
       <w:sz w:val="24"/>
       <w:szCs w:val="24"/>
+    </w:rPr>
+  </w:style>
+  <w:style w:type="character" w:styleId="CommentReference">
+    <w:name w:val="annotation reference"/>
+    <w:basedOn w:val="DefaultParagraphFont"/>
+    <w:uiPriority w:val="99"/>
+    <w:semiHidden/>
+    <w:unhideWhenUsed/>
+    <w:rsid w:val="0062561C"/>
+    <w:rPr>
+      <w:sz w:val="16"/>
+      <w:szCs w:val="16"/>
+    </w:rPr>
+  </w:style>
+  <w:style w:type="paragraph" w:styleId="CommentText">
+    <w:name w:val="annotation text"/>
+    <w:basedOn w:val="Normal"/>
+    <w:link w:val="CommentTextChar"/>
+    <w:uiPriority w:val="99"/>
+    <w:semiHidden/>
+    <w:unhideWhenUsed/>
+    <w:rsid w:val="0062561C"/>
+    <w:pPr>
+      <w:spacing w:line="240" w:lineRule="auto"/>
+    </w:pPr>
+    <w:rPr>
+      <w:sz w:val="20"/>
+      <w:szCs w:val="20"/>
+    </w:rPr>
+  </w:style>
+  <w:style w:type="character" w:customStyle="1" w:styleId="CommentTextChar">
+    <w:name w:val="Comment Text Char"/>
+    <w:basedOn w:val="DefaultParagraphFont"/>
+    <w:link w:val="CommentText"/>
+    <w:uiPriority w:val="99"/>
+    <w:semiHidden/>
+    <w:rsid w:val="0062561C"/>
+    <w:rPr>
+      <w:sz w:val="20"/>
+      <w:szCs w:val="20"/>
+    </w:rPr>
+  </w:style>
+  <w:style w:type="paragraph" w:styleId="CommentSubject">
+    <w:name w:val="annotation subject"/>
+    <w:basedOn w:val="CommentText"/>
+    <w:next w:val="CommentText"/>
+    <w:link w:val="CommentSubjectChar"/>
+    <w:uiPriority w:val="99"/>
+    <w:semiHidden/>
+    <w:unhideWhenUsed/>
+    <w:rsid w:val="0062561C"/>
+    <w:rPr>
+      <w:b/>
+      <w:bCs/>
+    </w:rPr>
+  </w:style>
+  <w:style w:type="character" w:customStyle="1" w:styleId="CommentSubjectChar">
+    <w:name w:val="Comment Subject Char"/>
+    <w:basedOn w:val="CommentTextChar"/>
+    <w:link w:val="CommentSubject"/>
+    <w:uiPriority w:val="99"/>
+    <w:semiHidden/>
+    <w:rsid w:val="0062561C"/>
+    <w:rPr>
+      <w:b/>
+      <w:bCs/>
+      <w:sz w:val="20"/>
+      <w:szCs w:val="20"/>
+    </w:rPr>
+  </w:style>
+  <w:style w:type="paragraph" w:styleId="BalloonText">
+    <w:name w:val="Balloon Text"/>
+    <w:basedOn w:val="Normal"/>
+    <w:link w:val="BalloonTextChar"/>
+    <w:uiPriority w:val="99"/>
+    <w:semiHidden/>
+    <w:unhideWhenUsed/>
+    <w:rsid w:val="0062561C"/>
+    <w:pPr>
+      <w:spacing w:after="0" w:line="240" w:lineRule="auto"/>
+    </w:pPr>
+    <w:rPr>
+      <w:rFonts w:ascii="Segoe UI" w:hAnsi="Segoe UI" w:cs="Segoe UI"/>
+      <w:sz w:val="18"/>
+      <w:szCs w:val="18"/>
+    </w:rPr>
+  </w:style>
+  <w:style w:type="character" w:customStyle="1" w:styleId="BalloonTextChar">
+    <w:name w:val="Balloon Text Char"/>
+    <w:basedOn w:val="DefaultParagraphFont"/>
+    <w:link w:val="BalloonText"/>
+    <w:uiPriority w:val="99"/>
+    <w:semiHidden/>
+    <w:rsid w:val="0062561C"/>
+    <w:rPr>
+      <w:rFonts w:ascii="Segoe UI" w:hAnsi="Segoe UI" w:cs="Segoe UI"/>
+      <w:sz w:val="18"/>
+      <w:szCs w:val="18"/>
     </w:rPr>
   </w:style>
 </w:styles>

</xml_diff>

<commit_message>
update to make verified TL and Wr separate files rather than common Verified.TL.Wr
</commit_message>
<xml_diff>
--- a/Update Log - Oklahoma Fishery Analysis Application.docx
+++ b/Update Log - Oklahoma Fishery Analysis Application.docx
@@ -1,6 +1,6 @@
 
 <file path=word/document.xml><?xml version="1.0" encoding="utf-8"?>
-<w:document xmlns:wpc="http://schemas.microsoft.com/office/word/2010/wordprocessingCanvas" xmlns:cx="http://schemas.microsoft.com/office/drawing/2014/chartex" xmlns:cx1="http://schemas.microsoft.com/office/drawing/2015/9/8/chartex" xmlns:cx2="http://schemas.microsoft.com/office/drawing/2015/10/21/chartex" xmlns:cx3="http://schemas.microsoft.com/office/drawing/2016/5/9/chartex" xmlns:cx4="http://schemas.microsoft.com/office/drawing/2016/5/10/chartex" xmlns:cx5="http://schemas.microsoft.com/office/drawing/2016/5/11/chartex" xmlns:cx6="http://schemas.microsoft.com/office/drawing/2016/5/12/chartex" xmlns:cx7="http://schemas.microsoft.com/office/drawing/2016/5/13/chartex" xmlns:cx8="http://schemas.microsoft.com/office/drawing/2016/5/14/chartex" xmlns:mc="http://schemas.openxmlformats.org/markup-compatibility/2006" xmlns:aink="http://schemas.microsoft.com/office/drawing/2016/ink" xmlns:am3d="http://schemas.microsoft.com/office/drawing/2017/model3d" xmlns:o="urn:schemas-microsoft-com:office:office" xmlns:r="http://schemas.openxmlformats.org/officeDocument/2006/relationships" xmlns:m="http://schemas.openxmlformats.org/officeDocument/2006/math" xmlns:v="urn:schemas-microsoft-com:vml" xmlns:wp14="http://schemas.microsoft.com/office/word/2010/wordprocessingDrawing" xmlns:wp="http://schemas.openxmlformats.org/drawingml/2006/wordprocessingDrawing" xmlns:w10="urn:schemas-microsoft-com:office:word" xmlns:w="http://schemas.openxmlformats.org/wordprocessingml/2006/main" xmlns:w14="http://schemas.microsoft.com/office/word/2010/wordml" xmlns:w15="http://schemas.microsoft.com/office/word/2012/wordml" xmlns:w16cex="http://schemas.microsoft.com/office/word/2018/wordml/cex" xmlns:w16cid="http://schemas.microsoft.com/office/word/2016/wordml/cid" xmlns:w16="http://schemas.microsoft.com/office/word/2018/wordml" xmlns:w16sdtdh="http://schemas.microsoft.com/office/word/2020/wordml/sdtdatahash" xmlns:w16se="http://schemas.microsoft.com/office/word/2015/wordml/symex" xmlns:wpg="http://schemas.microsoft.com/office/word/2010/wordprocessingGroup" xmlns:wpi="http://schemas.microsoft.com/office/word/2010/wordprocessingInk" xmlns:wne="http://schemas.microsoft.com/office/word/2006/wordml" xmlns:wps="http://schemas.microsoft.com/office/word/2010/wordprocessingShape" mc:Ignorable="w14 w15 w16se w16cid w16 w16cex w16sdtdh wp14">
+<w:document xmlns:wpc="http://schemas.microsoft.com/office/word/2010/wordprocessingCanvas" xmlns:cx="http://schemas.microsoft.com/office/drawing/2014/chartex" xmlns:cx1="http://schemas.microsoft.com/office/drawing/2015/9/8/chartex" xmlns:cx2="http://schemas.microsoft.com/office/drawing/2015/10/21/chartex" xmlns:cx3="http://schemas.microsoft.com/office/drawing/2016/5/9/chartex" xmlns:cx4="http://schemas.microsoft.com/office/drawing/2016/5/10/chartex" xmlns:cx5="http://schemas.microsoft.com/office/drawing/2016/5/11/chartex" xmlns:cx6="http://schemas.microsoft.com/office/drawing/2016/5/12/chartex" xmlns:cx7="http://schemas.microsoft.com/office/drawing/2016/5/13/chartex" xmlns:cx8="http://schemas.microsoft.com/office/drawing/2016/5/14/chartex" xmlns:mc="http://schemas.openxmlformats.org/markup-compatibility/2006" xmlns:aink="http://schemas.microsoft.com/office/drawing/2016/ink" xmlns:am3d="http://schemas.microsoft.com/office/drawing/2017/model3d" xmlns:o="urn:schemas-microsoft-com:office:office" xmlns:oel="http://schemas.microsoft.com/office/2019/extlst" xmlns:r="http://schemas.openxmlformats.org/officeDocument/2006/relationships" xmlns:m="http://schemas.openxmlformats.org/officeDocument/2006/math" xmlns:v="urn:schemas-microsoft-com:vml" xmlns:wp14="http://schemas.microsoft.com/office/word/2010/wordprocessingDrawing" xmlns:wp="http://schemas.openxmlformats.org/drawingml/2006/wordprocessingDrawing" xmlns:w10="urn:schemas-microsoft-com:office:word" xmlns:w="http://schemas.openxmlformats.org/wordprocessingml/2006/main" xmlns:w14="http://schemas.microsoft.com/office/word/2010/wordml" xmlns:w15="http://schemas.microsoft.com/office/word/2012/wordml" xmlns:w16cex="http://schemas.microsoft.com/office/word/2018/wordml/cex" xmlns:w16cid="http://schemas.microsoft.com/office/word/2016/wordml/cid" xmlns:w16="http://schemas.microsoft.com/office/word/2018/wordml" xmlns:w16sdtdh="http://schemas.microsoft.com/office/word/2020/wordml/sdtdatahash" xmlns:w16se="http://schemas.microsoft.com/office/word/2015/wordml/symex" xmlns:wpg="http://schemas.microsoft.com/office/word/2010/wordprocessingGroup" xmlns:wpi="http://schemas.microsoft.com/office/word/2010/wordprocessingInk" xmlns:wne="http://schemas.microsoft.com/office/word/2006/wordml" xmlns:wps="http://schemas.microsoft.com/office/word/2010/wordprocessingShape" mc:Ignorable="w14 w15 w16se w16cid w16 w16cex w16sdtdh wp14">
   <w:body>
     <w:p>
       <w:pPr>
@@ -686,7 +686,13 @@
         <w:t>11/28/2021</w:t>
       </w:r>
       <w:r>
-        <w:t>-present development.</w:t>
+        <w:t>-</w:t>
+      </w:r>
+      <w:r>
+        <w:t>5/19/2022 (deployed to shiny server 5/19/22)</w:t>
+      </w:r>
+      <w:r>
+        <w:t>.</w:t>
       </w:r>
       <w:r>
         <w:t xml:space="preserve"> </w:t>
@@ -1283,6 +1289,57 @@
       </w:pPr>
       <w:r>
         <w:t>Modified user manual to detail percentile tabs and account for several of the above changes.</w:t>
+      </w:r>
+    </w:p>
+    <w:p>
+      <w:pPr>
+        <w:pStyle w:val="NormalWeb"/>
+        <w:numPr>
+          <w:ilvl w:val="0"/>
+          <w:numId w:val="1"/>
+        </w:numPr>
+        <w:spacing w:before="0" w:beforeAutospacing="0" w:after="0" w:afterAutospacing="0"/>
+        <w:textAlignment w:val="baseline"/>
+      </w:pPr>
+      <w:r>
+        <w:t>6/8/2022 Added checkbox and code that allows ALK to extrapolate to fish smaller than those aged.  Saw that ODWC frequently had a floor on fish sizes that are aged (e.g., crappie less than 100mm are always age-0 and are never aged).  This produced inaccurate length at age 0 as only fish 100mm and larger were considered in the calculation given that was the smallest size aged.</w:t>
+      </w:r>
+    </w:p>
+    <w:p>
+      <w:pPr>
+        <w:pStyle w:val="NormalWeb"/>
+        <w:numPr>
+          <w:ilvl w:val="1"/>
+          <w:numId w:val="1"/>
+        </w:numPr>
+        <w:spacing w:before="0" w:beforeAutospacing="0" w:after="0" w:afterAutospacing="0"/>
+        <w:textAlignment w:val="baseline"/>
+      </w:pPr>
+      <w:r>
+        <w:t>Default is to allow this.  Only possible problem would be if only age-1+ are aged…then the check box might try to parse age-1 vs age-0 incorrectly (or might assume all smaller fish are age-1 and no age-0 exist)</w:t>
+      </w:r>
+    </w:p>
+    <w:p>
+      <w:pPr>
+        <w:pStyle w:val="NormalWeb"/>
+        <w:numPr>
+          <w:ilvl w:val="0"/>
+          <w:numId w:val="1"/>
+        </w:numPr>
+        <w:spacing w:before="0" w:beforeAutospacing="0" w:after="0" w:afterAutospacing="0"/>
+        <w:textAlignment w:val="baseline"/>
+      </w:pPr>
+      <w:r>
+        <w:t>9/1/2022</w:t>
+      </w:r>
+      <w:r>
+        <w:t xml:space="preserve"> – Modified to account for Verified.TL and Verified.Wr files in user-uploaded files</w:t>
+      </w:r>
+      <w:r>
+        <w:t xml:space="preserve"> rather than common Verified.TL.Wr column (was afraid users would fix TL issues but miss Wr issues that are left related to weight errors)</w:t>
+      </w:r>
+      <w:r>
+        <w:t>.</w:t>
       </w:r>
     </w:p>
     <w:sectPr>
@@ -1295,8 +1352,58 @@
 </w:document>
 </file>
 
+<file path=word/endnotes.xml><?xml version="1.0" encoding="utf-8"?>
+<w:endnotes xmlns:wpc="http://schemas.microsoft.com/office/word/2010/wordprocessingCanvas" xmlns:cx="http://schemas.microsoft.com/office/drawing/2014/chartex" xmlns:cx1="http://schemas.microsoft.com/office/drawing/2015/9/8/chartex" xmlns:cx2="http://schemas.microsoft.com/office/drawing/2015/10/21/chartex" xmlns:cx3="http://schemas.microsoft.com/office/drawing/2016/5/9/chartex" xmlns:cx4="http://schemas.microsoft.com/office/drawing/2016/5/10/chartex" xmlns:cx5="http://schemas.microsoft.com/office/drawing/2016/5/11/chartex" xmlns:cx6="http://schemas.microsoft.com/office/drawing/2016/5/12/chartex" xmlns:cx7="http://schemas.microsoft.com/office/drawing/2016/5/13/chartex" xmlns:cx8="http://schemas.microsoft.com/office/drawing/2016/5/14/chartex" xmlns:mc="http://schemas.openxmlformats.org/markup-compatibility/2006" xmlns:aink="http://schemas.microsoft.com/office/drawing/2016/ink" xmlns:am3d="http://schemas.microsoft.com/office/drawing/2017/model3d" xmlns:o="urn:schemas-microsoft-com:office:office" xmlns:oel="http://schemas.microsoft.com/office/2019/extlst" xmlns:r="http://schemas.openxmlformats.org/officeDocument/2006/relationships" xmlns:m="http://schemas.openxmlformats.org/officeDocument/2006/math" xmlns:v="urn:schemas-microsoft-com:vml" xmlns:wp14="http://schemas.microsoft.com/office/word/2010/wordprocessingDrawing" xmlns:wp="http://schemas.openxmlformats.org/drawingml/2006/wordprocessingDrawing" xmlns:w10="urn:schemas-microsoft-com:office:word" xmlns:w="http://schemas.openxmlformats.org/wordprocessingml/2006/main" xmlns:w14="http://schemas.microsoft.com/office/word/2010/wordml" xmlns:w15="http://schemas.microsoft.com/office/word/2012/wordml" xmlns:w16cex="http://schemas.microsoft.com/office/word/2018/wordml/cex" xmlns:w16cid="http://schemas.microsoft.com/office/word/2016/wordml/cid" xmlns:w16="http://schemas.microsoft.com/office/word/2018/wordml" xmlns:w16sdtdh="http://schemas.microsoft.com/office/word/2020/wordml/sdtdatahash" xmlns:w16se="http://schemas.microsoft.com/office/word/2015/wordml/symex" xmlns:wpg="http://schemas.microsoft.com/office/word/2010/wordprocessingGroup" xmlns:wpi="http://schemas.microsoft.com/office/word/2010/wordprocessingInk" xmlns:wne="http://schemas.microsoft.com/office/word/2006/wordml" xmlns:wps="http://schemas.microsoft.com/office/word/2010/wordprocessingShape" mc:Ignorable="w14 w15 w16se w16cid w16 w16cex w16sdtdh wp14">
+  <w:endnote w:type="separator" w:id="-1">
+    <w:p>
+      <w:pPr>
+        <w:spacing w:after="0" w:line="240" w:lineRule="auto"/>
+      </w:pPr>
+      <w:r>
+        <w:separator/>
+      </w:r>
+    </w:p>
+  </w:endnote>
+  <w:endnote w:type="continuationSeparator" w:id="0">
+    <w:p>
+      <w:pPr>
+        <w:spacing w:after="0" w:line="240" w:lineRule="auto"/>
+      </w:pPr>
+      <w:r>
+        <w:continuationSeparator/>
+      </w:r>
+    </w:p>
+  </w:endnote>
+</w:endnotes>
+</file>
+
+<file path=word/footnotes.xml><?xml version="1.0" encoding="utf-8"?>
+<w:footnotes xmlns:wpc="http://schemas.microsoft.com/office/word/2010/wordprocessingCanvas" xmlns:cx="http://schemas.microsoft.com/office/drawing/2014/chartex" xmlns:cx1="http://schemas.microsoft.com/office/drawing/2015/9/8/chartex" xmlns:cx2="http://schemas.microsoft.com/office/drawing/2015/10/21/chartex" xmlns:cx3="http://schemas.microsoft.com/office/drawing/2016/5/9/chartex" xmlns:cx4="http://schemas.microsoft.com/office/drawing/2016/5/10/chartex" xmlns:cx5="http://schemas.microsoft.com/office/drawing/2016/5/11/chartex" xmlns:cx6="http://schemas.microsoft.com/office/drawing/2016/5/12/chartex" xmlns:cx7="http://schemas.microsoft.com/office/drawing/2016/5/13/chartex" xmlns:cx8="http://schemas.microsoft.com/office/drawing/2016/5/14/chartex" xmlns:mc="http://schemas.openxmlformats.org/markup-compatibility/2006" xmlns:aink="http://schemas.microsoft.com/office/drawing/2016/ink" xmlns:am3d="http://schemas.microsoft.com/office/drawing/2017/model3d" xmlns:o="urn:schemas-microsoft-com:office:office" xmlns:oel="http://schemas.microsoft.com/office/2019/extlst" xmlns:r="http://schemas.openxmlformats.org/officeDocument/2006/relationships" xmlns:m="http://schemas.openxmlformats.org/officeDocument/2006/math" xmlns:v="urn:schemas-microsoft-com:vml" xmlns:wp14="http://schemas.microsoft.com/office/word/2010/wordprocessingDrawing" xmlns:wp="http://schemas.openxmlformats.org/drawingml/2006/wordprocessingDrawing" xmlns:w10="urn:schemas-microsoft-com:office:word" xmlns:w="http://schemas.openxmlformats.org/wordprocessingml/2006/main" xmlns:w14="http://schemas.microsoft.com/office/word/2010/wordml" xmlns:w15="http://schemas.microsoft.com/office/word/2012/wordml" xmlns:w16cex="http://schemas.microsoft.com/office/word/2018/wordml/cex" xmlns:w16cid="http://schemas.microsoft.com/office/word/2016/wordml/cid" xmlns:w16="http://schemas.microsoft.com/office/word/2018/wordml" xmlns:w16sdtdh="http://schemas.microsoft.com/office/word/2020/wordml/sdtdatahash" xmlns:w16se="http://schemas.microsoft.com/office/word/2015/wordml/symex" xmlns:wpg="http://schemas.microsoft.com/office/word/2010/wordprocessingGroup" xmlns:wpi="http://schemas.microsoft.com/office/word/2010/wordprocessingInk" xmlns:wne="http://schemas.microsoft.com/office/word/2006/wordml" xmlns:wps="http://schemas.microsoft.com/office/word/2010/wordprocessingShape" mc:Ignorable="w14 w15 w16se w16cid w16 w16cex w16sdtdh wp14">
+  <w:footnote w:type="separator" w:id="-1">
+    <w:p>
+      <w:pPr>
+        <w:spacing w:after="0" w:line="240" w:lineRule="auto"/>
+      </w:pPr>
+      <w:r>
+        <w:separator/>
+      </w:r>
+    </w:p>
+  </w:footnote>
+  <w:footnote w:type="continuationSeparator" w:id="0">
+    <w:p>
+      <w:pPr>
+        <w:spacing w:after="0" w:line="240" w:lineRule="auto"/>
+      </w:pPr>
+      <w:r>
+        <w:continuationSeparator/>
+      </w:r>
+    </w:p>
+  </w:footnote>
+</w:footnotes>
+</file>
+
 <file path=word/numbering.xml><?xml version="1.0" encoding="utf-8"?>
-<w:numbering xmlns:wpc="http://schemas.microsoft.com/office/word/2010/wordprocessingCanvas" xmlns:cx="http://schemas.microsoft.com/office/drawing/2014/chartex" xmlns:cx1="http://schemas.microsoft.com/office/drawing/2015/9/8/chartex" xmlns:cx2="http://schemas.microsoft.com/office/drawing/2015/10/21/chartex" xmlns:cx3="http://schemas.microsoft.com/office/drawing/2016/5/9/chartex" xmlns:cx4="http://schemas.microsoft.com/office/drawing/2016/5/10/chartex" xmlns:cx5="http://schemas.microsoft.com/office/drawing/2016/5/11/chartex" xmlns:cx6="http://schemas.microsoft.com/office/drawing/2016/5/12/chartex" xmlns:cx7="http://schemas.microsoft.com/office/drawing/2016/5/13/chartex" xmlns:cx8="http://schemas.microsoft.com/office/drawing/2016/5/14/chartex" xmlns:mc="http://schemas.openxmlformats.org/markup-compatibility/2006" xmlns:aink="http://schemas.microsoft.com/office/drawing/2016/ink" xmlns:am3d="http://schemas.microsoft.com/office/drawing/2017/model3d" xmlns:o="urn:schemas-microsoft-com:office:office" xmlns:r="http://schemas.openxmlformats.org/officeDocument/2006/relationships" xmlns:m="http://schemas.openxmlformats.org/officeDocument/2006/math" xmlns:v="urn:schemas-microsoft-com:vml" xmlns:wp14="http://schemas.microsoft.com/office/word/2010/wordprocessingDrawing" xmlns:wp="http://schemas.openxmlformats.org/drawingml/2006/wordprocessingDrawing" xmlns:w10="urn:schemas-microsoft-com:office:word" xmlns:w="http://schemas.openxmlformats.org/wordprocessingml/2006/main" xmlns:w14="http://schemas.microsoft.com/office/word/2010/wordml" xmlns:w15="http://schemas.microsoft.com/office/word/2012/wordml" xmlns:w16cex="http://schemas.microsoft.com/office/word/2018/wordml/cex" xmlns:w16cid="http://schemas.microsoft.com/office/word/2016/wordml/cid" xmlns:w16="http://schemas.microsoft.com/office/word/2018/wordml" xmlns:w16sdtdh="http://schemas.microsoft.com/office/word/2020/wordml/sdtdatahash" xmlns:w16se="http://schemas.microsoft.com/office/word/2015/wordml/symex" xmlns:wpg="http://schemas.microsoft.com/office/word/2010/wordprocessingGroup" xmlns:wpi="http://schemas.microsoft.com/office/word/2010/wordprocessingInk" xmlns:wne="http://schemas.microsoft.com/office/word/2006/wordml" xmlns:wps="http://schemas.microsoft.com/office/word/2010/wordprocessingShape" mc:Ignorable="w14 w15 w16se w16cid w16 w16cex w16sdtdh wp14">
+<w:numbering xmlns:wpc="http://schemas.microsoft.com/office/word/2010/wordprocessingCanvas" xmlns:cx="http://schemas.microsoft.com/office/drawing/2014/chartex" xmlns:cx1="http://schemas.microsoft.com/office/drawing/2015/9/8/chartex" xmlns:cx2="http://schemas.microsoft.com/office/drawing/2015/10/21/chartex" xmlns:cx3="http://schemas.microsoft.com/office/drawing/2016/5/9/chartex" xmlns:cx4="http://schemas.microsoft.com/office/drawing/2016/5/10/chartex" xmlns:cx5="http://schemas.microsoft.com/office/drawing/2016/5/11/chartex" xmlns:cx6="http://schemas.microsoft.com/office/drawing/2016/5/12/chartex" xmlns:cx7="http://schemas.microsoft.com/office/drawing/2016/5/13/chartex" xmlns:cx8="http://schemas.microsoft.com/office/drawing/2016/5/14/chartex" xmlns:mc="http://schemas.openxmlformats.org/markup-compatibility/2006" xmlns:aink="http://schemas.microsoft.com/office/drawing/2016/ink" xmlns:am3d="http://schemas.microsoft.com/office/drawing/2017/model3d" xmlns:o="urn:schemas-microsoft-com:office:office" xmlns:oel="http://schemas.microsoft.com/office/2019/extlst" xmlns:r="http://schemas.openxmlformats.org/officeDocument/2006/relationships" xmlns:m="http://schemas.openxmlformats.org/officeDocument/2006/math" xmlns:v="urn:schemas-microsoft-com:vml" xmlns:wp14="http://schemas.microsoft.com/office/word/2010/wordprocessingDrawing" xmlns:wp="http://schemas.openxmlformats.org/drawingml/2006/wordprocessingDrawing" xmlns:w10="urn:schemas-microsoft-com:office:word" xmlns:w="http://schemas.openxmlformats.org/wordprocessingml/2006/main" xmlns:w14="http://schemas.microsoft.com/office/word/2010/wordml" xmlns:w15="http://schemas.microsoft.com/office/word/2012/wordml" xmlns:w16cex="http://schemas.microsoft.com/office/word/2018/wordml/cex" xmlns:w16cid="http://schemas.microsoft.com/office/word/2016/wordml/cid" xmlns:w16="http://schemas.microsoft.com/office/word/2018/wordml" xmlns:w16sdtdh="http://schemas.microsoft.com/office/word/2020/wordml/sdtdatahash" xmlns:w16se="http://schemas.microsoft.com/office/word/2015/wordml/symex" xmlns:wpg="http://schemas.microsoft.com/office/word/2010/wordprocessingGroup" xmlns:wpi="http://schemas.microsoft.com/office/word/2010/wordprocessingInk" xmlns:wne="http://schemas.microsoft.com/office/word/2006/wordml" xmlns:wps="http://schemas.microsoft.com/office/word/2010/wordprocessingShape" mc:Ignorable="w14 w15 w16se w16cid w16 w16cex w16sdtdh wp14">
   <w:abstractNum w:abstractNumId="0" w15:restartNumberingAfterBreak="0">
     <w:nsid w:val="05442F48"/>
     <w:multiLevelType w:val="multilevel"/>
@@ -1886,6 +1993,7 @@
     <w:lsdException w:name="HTML Sample" w:semiHidden="1" w:unhideWhenUsed="1"/>
     <w:lsdException w:name="HTML Typewriter" w:semiHidden="1" w:unhideWhenUsed="1"/>
     <w:lsdException w:name="HTML Variable" w:semiHidden="1" w:unhideWhenUsed="1"/>
+    <w:lsdException w:name="Normal Table" w:semiHidden="1" w:unhideWhenUsed="1"/>
     <w:lsdException w:name="annotation subject" w:semiHidden="1" w:unhideWhenUsed="1"/>
     <w:lsdException w:name="No List" w:semiHidden="1" w:unhideWhenUsed="1"/>
     <w:lsdException w:name="Outline List 1" w:semiHidden="1" w:unhideWhenUsed="1"/>
@@ -1928,8 +2036,11 @@
     <w:lsdException w:name="Table Contemporary" w:semiHidden="1" w:unhideWhenUsed="1"/>
     <w:lsdException w:name="Table Elegant" w:semiHidden="1" w:unhideWhenUsed="1"/>
     <w:lsdException w:name="Table Professional" w:semiHidden="1" w:unhideWhenUsed="1"/>
+    <w:lsdException w:name="Table Subtle 1" w:semiHidden="1" w:unhideWhenUsed="1"/>
     <w:lsdException w:name="Table Subtle 2" w:semiHidden="1" w:unhideWhenUsed="1"/>
     <w:lsdException w:name="Table Web 1" w:semiHidden="1" w:unhideWhenUsed="1"/>
+    <w:lsdException w:name="Table Web 2" w:semiHidden="1" w:unhideWhenUsed="1"/>
+    <w:lsdException w:name="Table Web 3" w:semiHidden="1" w:unhideWhenUsed="1"/>
     <w:lsdException w:name="Balloon Text" w:semiHidden="1" w:unhideWhenUsed="1"/>
     <w:lsdException w:name="Table Grid" w:uiPriority="39"/>
     <w:lsdException w:name="Table Theme" w:semiHidden="1" w:unhideWhenUsed="1"/>
@@ -2309,6 +2420,50 @@
       <w:szCs w:val="18"/>
     </w:rPr>
   </w:style>
+  <w:style w:type="paragraph" w:styleId="Header">
+    <w:name w:val="header"/>
+    <w:basedOn w:val="Normal"/>
+    <w:link w:val="HeaderChar"/>
+    <w:uiPriority w:val="99"/>
+    <w:unhideWhenUsed/>
+    <w:rsid w:val="00A27A56"/>
+    <w:pPr>
+      <w:tabs>
+        <w:tab w:val="center" w:pos="4680"/>
+        <w:tab w:val="right" w:pos="9360"/>
+      </w:tabs>
+      <w:spacing w:after="0" w:line="240" w:lineRule="auto"/>
+    </w:pPr>
+  </w:style>
+  <w:style w:type="character" w:customStyle="1" w:styleId="HeaderChar">
+    <w:name w:val="Header Char"/>
+    <w:basedOn w:val="DefaultParagraphFont"/>
+    <w:link w:val="Header"/>
+    <w:uiPriority w:val="99"/>
+    <w:rsid w:val="00A27A56"/>
+  </w:style>
+  <w:style w:type="paragraph" w:styleId="Footer">
+    <w:name w:val="footer"/>
+    <w:basedOn w:val="Normal"/>
+    <w:link w:val="FooterChar"/>
+    <w:uiPriority w:val="99"/>
+    <w:unhideWhenUsed/>
+    <w:rsid w:val="00A27A56"/>
+    <w:pPr>
+      <w:tabs>
+        <w:tab w:val="center" w:pos="4680"/>
+        <w:tab w:val="right" w:pos="9360"/>
+      </w:tabs>
+      <w:spacing w:after="0" w:line="240" w:lineRule="auto"/>
+    </w:pPr>
+  </w:style>
+  <w:style w:type="character" w:customStyle="1" w:styleId="FooterChar">
+    <w:name w:val="Footer Char"/>
+    <w:basedOn w:val="DefaultParagraphFont"/>
+    <w:link w:val="Footer"/>
+    <w:uiPriority w:val="99"/>
+    <w:rsid w:val="00A27A56"/>
+  </w:style>
 </w:styles>
 </file>
 

</xml_diff>

<commit_message>
Spring 2023 data upload and other bug fixes/enhancements
</commit_message>
<xml_diff>
--- a/Update Log - Oklahoma Fishery Analysis Application.docx
+++ b/Update Log - Oklahoma Fishery Analysis Application.docx
@@ -70,7 +70,33 @@
         <w:t xml:space="preserve">had </w:t>
       </w:r>
       <w:r>
-        <w:t>calculated the natural log of the catch before putting data into catchCurve() function (FSA).  Turns out catchCurve() calculates natural log on its own too…so essentially, it was taking a log of a log…no wonder why they were always such low mortality rates.</w:t>
+        <w:t xml:space="preserve">calculated the natural log of the catch before putting data into </w:t>
+      </w:r>
+      <w:proofErr w:type="spellStart"/>
+      <w:proofErr w:type="gramStart"/>
+      <w:r>
+        <w:t>catchCurve</w:t>
+      </w:r>
+      <w:proofErr w:type="spellEnd"/>
+      <w:r>
+        <w:t>(</w:t>
+      </w:r>
+      <w:proofErr w:type="gramEnd"/>
+      <w:r>
+        <w:t xml:space="preserve">) function (FSA).  Turns out </w:t>
+      </w:r>
+      <w:proofErr w:type="spellStart"/>
+      <w:proofErr w:type="gramStart"/>
+      <w:r>
+        <w:t>catchCurve</w:t>
+      </w:r>
+      <w:proofErr w:type="spellEnd"/>
+      <w:r>
+        <w:t>(</w:t>
+      </w:r>
+      <w:proofErr w:type="gramEnd"/>
+      <w:r>
+        <w:t>) calculates natural log on its own too…so essentially, it was taking a log of a log…no wonder why they were always such low mortality rates.</w:t>
       </w:r>
     </w:p>
     <w:p>
@@ -198,7 +224,23 @@
         <w:spacing w:after="0"/>
       </w:pPr>
       <w:r>
-        <w:t>Problem: Main app wouldn’t work with imported data that had periods in the TL_mm or Wt_g fields (R reads this field as a factor).</w:t>
+        <w:t xml:space="preserve">Problem: Main app wouldn’t work with imported data that had periods in the </w:t>
+      </w:r>
+      <w:proofErr w:type="spellStart"/>
+      <w:r>
+        <w:t>TL_mm</w:t>
+      </w:r>
+      <w:proofErr w:type="spellEnd"/>
+      <w:r>
+        <w:t xml:space="preserve"> or </w:t>
+      </w:r>
+      <w:proofErr w:type="spellStart"/>
+      <w:r>
+        <w:t>Wt_g</w:t>
+      </w:r>
+      <w:proofErr w:type="spellEnd"/>
+      <w:r>
+        <w:t xml:space="preserve"> fields (R reads this field as a factor).</w:t>
       </w:r>
     </w:p>
     <w:p>
@@ -214,7 +256,23 @@
         <w:spacing w:after="0"/>
       </w:pPr>
       <w:r>
-        <w:t>Fixed: Wrote functions that change any periods to NA, then changes TL_mm and Wt_g fields to numeric.</w:t>
+        <w:t xml:space="preserve">Fixed: Wrote functions that change any periods to NA, then changes </w:t>
+      </w:r>
+      <w:proofErr w:type="spellStart"/>
+      <w:r>
+        <w:t>TL_mm</w:t>
+      </w:r>
+      <w:proofErr w:type="spellEnd"/>
+      <w:r>
+        <w:t xml:space="preserve"> and </w:t>
+      </w:r>
+      <w:proofErr w:type="spellStart"/>
+      <w:r>
+        <w:t>Wt_g</w:t>
+      </w:r>
+      <w:proofErr w:type="spellEnd"/>
+      <w:r>
+        <w:t xml:space="preserve"> fields to numeric.</w:t>
       </w:r>
     </w:p>
     <w:p>
@@ -249,7 +307,15 @@
         <w:t>Problem: Change simple CV to RSE in CPUE tables</w:t>
       </w:r>
       <w:r>
-        <w:t>.  Also change calculation method for N RSE(25) and RSE(40)</w:t>
+        <w:t xml:space="preserve">.  Also change calculation method for N </w:t>
+      </w:r>
+      <w:proofErr w:type="gramStart"/>
+      <w:r>
+        <w:t>RSE(</w:t>
+      </w:r>
+      <w:proofErr w:type="gramEnd"/>
+      <w:r>
+        <w:t>25) and RSE(40)</w:t>
       </w:r>
     </w:p>
     <w:p>
@@ -265,10 +331,34 @@
         <w:spacing w:after="0"/>
       </w:pPr>
       <w:r>
-        <w:t xml:space="preserve">Fixed: What ODWC actually needed was RSE.  Still not </w:t>
-      </w:r>
-      <w:r>
-        <w:t>a completely correct method, but better than nothing.  Methods for calculating N RSE(25) and N RSE(40) were incorrect.  Changed to method used by Dumont and Schlechte (2004)… N = (CV/RSE)</w:t>
+        <w:t xml:space="preserve">Fixed: What ODWC </w:t>
+      </w:r>
+      <w:proofErr w:type="gramStart"/>
+      <w:r>
+        <w:t>actually needed</w:t>
+      </w:r>
+      <w:proofErr w:type="gramEnd"/>
+      <w:r>
+        <w:t xml:space="preserve"> was RSE.  Still not </w:t>
+      </w:r>
+      <w:r>
+        <w:t xml:space="preserve">a completely correct method, but better than nothing.  Methods for calculating N </w:t>
+      </w:r>
+      <w:proofErr w:type="gramStart"/>
+      <w:r>
+        <w:t>RSE(</w:t>
+      </w:r>
+      <w:proofErr w:type="gramEnd"/>
+      <w:r>
+        <w:t>25) and N RSE(40) were incorrect.  Changed to method used by Dumont and Schlechte (</w:t>
+      </w:r>
+      <w:proofErr w:type="gramStart"/>
+      <w:r>
+        <w:t>2004)…</w:t>
+      </w:r>
+      <w:proofErr w:type="gramEnd"/>
+      <w:r>
+        <w:t xml:space="preserve"> N = (CV/RSE)</w:t>
       </w:r>
       <w:r>
         <w:rPr>
@@ -315,7 +405,15 @@
         <w:t>2</w:t>
       </w:r>
       <w:r>
-        <w:t xml:space="preserve"> did not account for “weighted” regression.  Ogle’s catchcurve function does this automatically as a TRUE/FALSE argument, so I didn’t know how to do this specifically.  R</w:t>
+        <w:t xml:space="preserve"> did not account for “weighted” regression.  Ogle’s </w:t>
+      </w:r>
+      <w:proofErr w:type="spellStart"/>
+      <w:r>
+        <w:t>catchcurve</w:t>
+      </w:r>
+      <w:proofErr w:type="spellEnd"/>
+      <w:r>
+        <w:t xml:space="preserve"> function does this automatically as a TRUE/FALSE argument, so I didn’t know how to do this specifically.  R</w:t>
       </w:r>
       <w:r>
         <w:rPr>
@@ -388,7 +486,15 @@
         <w:spacing w:after="0"/>
       </w:pPr>
       <w:r>
-        <w:t>Fixed: modified species codes in speciesinfo.csv…320 for Paddlefish (all), 320.1 for Paddlefish (male), 320.2 for Paddlefish (female).  Also modified the WSnames.csv (links ODWC species codes with species names needed for relative weight calculations in FSA functions) to account for new sex-specific codes (each sex has different relative weight calculation, including one for an overall paddlefish)…Brown and Murphy 1993</w:t>
+        <w:t xml:space="preserve">Fixed: modified species codes in speciesinfo.csv…320 for Paddlefish (all), 320.1 for Paddlefish (male), 320.2 for Paddlefish (female).  Also modified the WSnames.csv (links ODWC species codes with species names needed for relative weight calculations in FSA functions) to account for new sex-specific codes (each sex has different relative weight calculation, including one for an overall </w:t>
+      </w:r>
+      <w:proofErr w:type="gramStart"/>
+      <w:r>
+        <w:t>paddlefish)…</w:t>
+      </w:r>
+      <w:proofErr w:type="gramEnd"/>
+      <w:r>
+        <w:t>Brown and Murphy 1993</w:t>
       </w:r>
       <w:r>
         <w:t xml:space="preserve">.  Also </w:t>
@@ -430,10 +536,26 @@
         <w:spacing w:after="0"/>
       </w:pPr>
       <w:r>
-        <w:t>Fixed: Updated Total Effort Table to use Gear.Length (minutes) for electrofishing samples (consistent with what is used for CPUE).</w:t>
-      </w:r>
-      <w:r>
-        <w:t xml:space="preserve">  Also fixed the error produced when uploading an independent sample (one of the functions was referencing a selectize input from the first tab.</w:t>
+        <w:t xml:space="preserve">Fixed: Updated Total Effort Table to use </w:t>
+      </w:r>
+      <w:proofErr w:type="spellStart"/>
+      <w:r>
+        <w:t>Gear.Length</w:t>
+      </w:r>
+      <w:proofErr w:type="spellEnd"/>
+      <w:r>
+        <w:t xml:space="preserve"> (minutes) for electrofishing samples (consistent with what is used for CPUE).</w:t>
+      </w:r>
+      <w:r>
+        <w:t xml:space="preserve">  Also fixed the error produced when uploading an independent sample (one of the functions was referencing a </w:t>
+      </w:r>
+      <w:proofErr w:type="spellStart"/>
+      <w:r>
+        <w:t>selectize</w:t>
+      </w:r>
+      <w:proofErr w:type="spellEnd"/>
+      <w:r>
+        <w:t xml:space="preserve"> input from the first tab.</w:t>
       </w:r>
     </w:p>
     <w:p>
@@ -485,7 +607,58 @@
           <w:sz w:val="22"/>
           <w:szCs w:val="22"/>
         </w:rPr>
-        <w:t>Fixed: update to Shiny package broke renderDataTable function.  Research into this indicates this function is being depreciated and the same function from the DT package is to be used instead. I added DT package to the app and changed the code to specifically call DT::renderDataTable to make tables.</w:t>
+        <w:t xml:space="preserve">Fixed: update to Shiny package broke </w:t>
+      </w:r>
+      <w:proofErr w:type="spellStart"/>
+      <w:r>
+        <w:rPr>
+          <w:rFonts w:ascii="Calibri" w:hAnsi="Calibri"/>
+          <w:color w:val="000000"/>
+          <w:sz w:val="22"/>
+          <w:szCs w:val="22"/>
+        </w:rPr>
+        <w:t>renderDataTable</w:t>
+      </w:r>
+      <w:proofErr w:type="spellEnd"/>
+      <w:r>
+        <w:rPr>
+          <w:rFonts w:ascii="Calibri" w:hAnsi="Calibri"/>
+          <w:color w:val="000000"/>
+          <w:sz w:val="22"/>
+          <w:szCs w:val="22"/>
+        </w:rPr>
+        <w:t xml:space="preserve"> function.  Research into this indicates this function is being depreciated and the same function from the DT package is to be used instead. I added DT package to the app and changed the code to specifically call </w:t>
+      </w:r>
+      <w:proofErr w:type="gramStart"/>
+      <w:r>
+        <w:rPr>
+          <w:rFonts w:ascii="Calibri" w:hAnsi="Calibri"/>
+          <w:color w:val="000000"/>
+          <w:sz w:val="22"/>
+          <w:szCs w:val="22"/>
+        </w:rPr>
+        <w:t>DT::</w:t>
+      </w:r>
+      <w:proofErr w:type="spellStart"/>
+      <w:proofErr w:type="gramEnd"/>
+      <w:r>
+        <w:rPr>
+          <w:rFonts w:ascii="Calibri" w:hAnsi="Calibri"/>
+          <w:color w:val="000000"/>
+          <w:sz w:val="22"/>
+          <w:szCs w:val="22"/>
+        </w:rPr>
+        <w:t>renderDataTable</w:t>
+      </w:r>
+      <w:proofErr w:type="spellEnd"/>
+      <w:r>
+        <w:rPr>
+          <w:rFonts w:ascii="Calibri" w:hAnsi="Calibri"/>
+          <w:color w:val="000000"/>
+          <w:sz w:val="22"/>
+          <w:szCs w:val="22"/>
+        </w:rPr>
+        <w:t xml:space="preserve"> to make tables.</w:t>
       </w:r>
     </w:p>
     <w:p>
@@ -517,7 +690,52 @@
         <w:spacing w:after="0"/>
       </w:pPr>
       <w:r>
-        <w:t>Problem: CPUE by PSD size class often add to more than the total CPUE…typically when there were sites with Species.Code=98 (no fish in sample).  Upon investigating, we originally had deleted any row that did not have a Gabelhouse.Name.  This means that any sample that either had no fish, or only caught fish that do not have PSD size classes defined would be removed, so when the addZeroCatch function (which is being depreciated) was run, the sample was not there to receive zeros.  This was necessary as if you run psdAdd() on spp with missing species names, there was a bug that added additional rows and made it so the list of PSD names and the original file do not have the same number of rows (causes cbind or mutate to throw an error due to mismatch).</w:t>
+        <w:t xml:space="preserve">Problem: CPUE by PSD size class often add to more than the total CPUE…typically when there were sites with </w:t>
+      </w:r>
+      <w:proofErr w:type="spellStart"/>
+      <w:r>
+        <w:t>Species.Code</w:t>
+      </w:r>
+      <w:proofErr w:type="spellEnd"/>
+      <w:r>
+        <w:t xml:space="preserve">=98 (no fish in sample).  Upon investigating, we originally had deleted any row that did not have a </w:t>
+      </w:r>
+      <w:proofErr w:type="spellStart"/>
+      <w:r>
+        <w:t>Gabelhouse.Name</w:t>
+      </w:r>
+      <w:proofErr w:type="spellEnd"/>
+      <w:r>
+        <w:t xml:space="preserve">.  This means that any sample that either had no fish, or only caught fish that do not have PSD size classes defined would be removed, so when the </w:t>
+      </w:r>
+      <w:proofErr w:type="spellStart"/>
+      <w:r>
+        <w:t>addZeroCatch</w:t>
+      </w:r>
+      <w:proofErr w:type="spellEnd"/>
+      <w:r>
+        <w:t xml:space="preserve"> function (which is being depreciated) was run, the sample was not there to receive zeros.  This was necessary as if you run </w:t>
+      </w:r>
+      <w:proofErr w:type="spellStart"/>
+      <w:proofErr w:type="gramStart"/>
+      <w:r>
+        <w:t>psdAdd</w:t>
+      </w:r>
+      <w:proofErr w:type="spellEnd"/>
+      <w:r>
+        <w:t>(</w:t>
+      </w:r>
+      <w:proofErr w:type="gramEnd"/>
+      <w:r>
+        <w:t xml:space="preserve">) on spp with missing species names, there was a bug that added additional rows and made it so the list of PSD names and the original file do not have the same number of rows (causes </w:t>
+      </w:r>
+      <w:proofErr w:type="spellStart"/>
+      <w:r>
+        <w:t>cbind</w:t>
+      </w:r>
+      <w:proofErr w:type="spellEnd"/>
+      <w:r>
+        <w:t xml:space="preserve"> or mutate to throw an error due to mismatch).</w:t>
       </w:r>
     </w:p>
     <w:p>
@@ -533,7 +751,63 @@
         <w:spacing w:after="0"/>
       </w:pPr>
       <w:r>
-        <w:t>Solution:  I contacted Derek Ogle about the bug and he quickly rebuilt psdAdd so it no longer had this behavior.  I then rebuilt the code using a dplyr approach and waited to throw out the spp that do not have PSD size classes until after using complete() (which is the preferred approach over addZeroCatch).  I also added logic to find fish where no TL data was present and deleted these also so they do not appear in the table (they may have a total CPUE, but if no TL’s were taken, can’t meaningfully express this in PSD-based CPUEs).  I also allowed trophy size to be in the table.  The sizes sort fine using dplyr verb</w:t>
+        <w:t xml:space="preserve">Solution:  I contacted Derek Ogle about the </w:t>
+      </w:r>
+      <w:proofErr w:type="gramStart"/>
+      <w:r>
+        <w:t>bug</w:t>
+      </w:r>
+      <w:proofErr w:type="gramEnd"/>
+      <w:r>
+        <w:t xml:space="preserve"> and he quickly rebuilt </w:t>
+      </w:r>
+      <w:proofErr w:type="spellStart"/>
+      <w:r>
+        <w:t>psdAdd</w:t>
+      </w:r>
+      <w:proofErr w:type="spellEnd"/>
+      <w:r>
+        <w:t xml:space="preserve"> so it no longer had this behavior.  I then rebuilt the code using a </w:t>
+      </w:r>
+      <w:proofErr w:type="spellStart"/>
+      <w:r>
+        <w:t>dplyr</w:t>
+      </w:r>
+      <w:proofErr w:type="spellEnd"/>
+      <w:r>
+        <w:t xml:space="preserve"> approach and waited to throw out the spp that do not have PSD size classes until after using </w:t>
+      </w:r>
+      <w:proofErr w:type="gramStart"/>
+      <w:r>
+        <w:t>complete(</w:t>
+      </w:r>
+      <w:proofErr w:type="gramEnd"/>
+      <w:r>
+        <w:t xml:space="preserve">) (which is the preferred approach over </w:t>
+      </w:r>
+      <w:proofErr w:type="spellStart"/>
+      <w:r>
+        <w:t>addZeroCatch</w:t>
+      </w:r>
+      <w:proofErr w:type="spellEnd"/>
+      <w:r>
+        <w:t xml:space="preserve">).  I also added logic to find fish where no TL data was present and deleted these also so they do not appear in the table (they may have a total CPUE, but if no </w:t>
+      </w:r>
+      <w:proofErr w:type="gramStart"/>
+      <w:r>
+        <w:t>TL’s</w:t>
+      </w:r>
+      <w:proofErr w:type="gramEnd"/>
+      <w:r>
+        <w:t xml:space="preserve"> were taken, can’t meaningfully express this in PSD-based CPUEs).  I also allowed trophy size to be in the table.  The sizes sort fine using </w:t>
+      </w:r>
+      <w:proofErr w:type="spellStart"/>
+      <w:r>
+        <w:t>dplyr</w:t>
+      </w:r>
+      <w:proofErr w:type="spellEnd"/>
+      <w:r>
+        <w:t xml:space="preserve"> verb</w:t>
       </w:r>
       <w:r>
         <w:t xml:space="preserve">s instead of the old approach. </w:t>
@@ -610,7 +884,269 @@
           <w:sz w:val="22"/>
           <w:szCs w:val="22"/>
         </w:rPr>
-        <w:t>Started replacing plyr’s join with dplyr left_join.  However, there are places where we intentionally made gear code or species code character rather than numeric and left_join checks this before running and throws an error so these are left.  We also have 2 instances of join_all that I’m not sure has a dplyr counterpart, but I’ll need to research.  I’d like to get us off of plyr entirely some day if we can as loading order is an issue that causes lots of problems (especially if we want to load dplyr in ui.r, which is not done now...would also have to load plyr and do so first to avoid plyr overwriting dplyr.</w:t>
+        <w:t xml:space="preserve">Started replacing </w:t>
+      </w:r>
+      <w:proofErr w:type="spellStart"/>
+      <w:r>
+        <w:rPr>
+          <w:rFonts w:ascii="Calibri" w:hAnsi="Calibri"/>
+          <w:color w:val="000000"/>
+          <w:sz w:val="22"/>
+          <w:szCs w:val="22"/>
+        </w:rPr>
+        <w:t>plyr’s</w:t>
+      </w:r>
+      <w:proofErr w:type="spellEnd"/>
+      <w:r>
+        <w:rPr>
+          <w:rFonts w:ascii="Calibri" w:hAnsi="Calibri"/>
+          <w:color w:val="000000"/>
+          <w:sz w:val="22"/>
+          <w:szCs w:val="22"/>
+        </w:rPr>
+        <w:t xml:space="preserve"> join with </w:t>
+      </w:r>
+      <w:proofErr w:type="spellStart"/>
+      <w:r>
+        <w:rPr>
+          <w:rFonts w:ascii="Calibri" w:hAnsi="Calibri"/>
+          <w:color w:val="000000"/>
+          <w:sz w:val="22"/>
+          <w:szCs w:val="22"/>
+        </w:rPr>
+        <w:t>dplyr</w:t>
+      </w:r>
+      <w:proofErr w:type="spellEnd"/>
+      <w:r>
+        <w:rPr>
+          <w:rFonts w:ascii="Calibri" w:hAnsi="Calibri"/>
+          <w:color w:val="000000"/>
+          <w:sz w:val="22"/>
+          <w:szCs w:val="22"/>
+        </w:rPr>
+        <w:t xml:space="preserve"> </w:t>
+      </w:r>
+      <w:proofErr w:type="spellStart"/>
+      <w:r>
+        <w:rPr>
+          <w:rFonts w:ascii="Calibri" w:hAnsi="Calibri"/>
+          <w:color w:val="000000"/>
+          <w:sz w:val="22"/>
+          <w:szCs w:val="22"/>
+        </w:rPr>
+        <w:t>left_join</w:t>
+      </w:r>
+      <w:proofErr w:type="spellEnd"/>
+      <w:r>
+        <w:rPr>
+          <w:rFonts w:ascii="Calibri" w:hAnsi="Calibri"/>
+          <w:color w:val="000000"/>
+          <w:sz w:val="22"/>
+          <w:szCs w:val="22"/>
+        </w:rPr>
+        <w:t xml:space="preserve">.  However, there are places where we intentionally made gear code or species code character rather than numeric and </w:t>
+      </w:r>
+      <w:proofErr w:type="spellStart"/>
+      <w:r>
+        <w:rPr>
+          <w:rFonts w:ascii="Calibri" w:hAnsi="Calibri"/>
+          <w:color w:val="000000"/>
+          <w:sz w:val="22"/>
+          <w:szCs w:val="22"/>
+        </w:rPr>
+        <w:t>left_join</w:t>
+      </w:r>
+      <w:proofErr w:type="spellEnd"/>
+      <w:r>
+        <w:rPr>
+          <w:rFonts w:ascii="Calibri" w:hAnsi="Calibri"/>
+          <w:color w:val="000000"/>
+          <w:sz w:val="22"/>
+          <w:szCs w:val="22"/>
+        </w:rPr>
+        <w:t xml:space="preserve"> checks this before running and throws an error so these are left.  We also have 2 instances of </w:t>
+      </w:r>
+      <w:proofErr w:type="spellStart"/>
+      <w:r>
+        <w:rPr>
+          <w:rFonts w:ascii="Calibri" w:hAnsi="Calibri"/>
+          <w:color w:val="000000"/>
+          <w:sz w:val="22"/>
+          <w:szCs w:val="22"/>
+        </w:rPr>
+        <w:t>join_all</w:t>
+      </w:r>
+      <w:proofErr w:type="spellEnd"/>
+      <w:r>
+        <w:rPr>
+          <w:rFonts w:ascii="Calibri" w:hAnsi="Calibri"/>
+          <w:color w:val="000000"/>
+          <w:sz w:val="22"/>
+          <w:szCs w:val="22"/>
+        </w:rPr>
+        <w:t xml:space="preserve"> that I’m not sure has a </w:t>
+      </w:r>
+      <w:proofErr w:type="spellStart"/>
+      <w:r>
+        <w:rPr>
+          <w:rFonts w:ascii="Calibri" w:hAnsi="Calibri"/>
+          <w:color w:val="000000"/>
+          <w:sz w:val="22"/>
+          <w:szCs w:val="22"/>
+        </w:rPr>
+        <w:t>dplyr</w:t>
+      </w:r>
+      <w:proofErr w:type="spellEnd"/>
+      <w:r>
+        <w:rPr>
+          <w:rFonts w:ascii="Calibri" w:hAnsi="Calibri"/>
+          <w:color w:val="000000"/>
+          <w:sz w:val="22"/>
+          <w:szCs w:val="22"/>
+        </w:rPr>
+        <w:t xml:space="preserve"> counterpart, but I’ll need to research.  I’d like to get us off of </w:t>
+      </w:r>
+      <w:proofErr w:type="spellStart"/>
+      <w:r>
+        <w:rPr>
+          <w:rFonts w:ascii="Calibri" w:hAnsi="Calibri"/>
+          <w:color w:val="000000"/>
+          <w:sz w:val="22"/>
+          <w:szCs w:val="22"/>
+        </w:rPr>
+        <w:t>plyr</w:t>
+      </w:r>
+      <w:proofErr w:type="spellEnd"/>
+      <w:r>
+        <w:rPr>
+          <w:rFonts w:ascii="Calibri" w:hAnsi="Calibri"/>
+          <w:color w:val="000000"/>
+          <w:sz w:val="22"/>
+          <w:szCs w:val="22"/>
+        </w:rPr>
+        <w:t xml:space="preserve"> entirely </w:t>
+      </w:r>
+      <w:proofErr w:type="spellStart"/>
+      <w:r>
+        <w:rPr>
+          <w:rFonts w:ascii="Calibri" w:hAnsi="Calibri"/>
+          <w:color w:val="000000"/>
+          <w:sz w:val="22"/>
+          <w:szCs w:val="22"/>
+        </w:rPr>
+        <w:t>some day</w:t>
+      </w:r>
+      <w:proofErr w:type="spellEnd"/>
+      <w:r>
+        <w:rPr>
+          <w:rFonts w:ascii="Calibri" w:hAnsi="Calibri"/>
+          <w:color w:val="000000"/>
+          <w:sz w:val="22"/>
+          <w:szCs w:val="22"/>
+        </w:rPr>
+        <w:t xml:space="preserve"> if we can as loading order is an issue that causes lots of problems (especially if we want to load </w:t>
+      </w:r>
+      <w:proofErr w:type="spellStart"/>
+      <w:r>
+        <w:rPr>
+          <w:rFonts w:ascii="Calibri" w:hAnsi="Calibri"/>
+          <w:color w:val="000000"/>
+          <w:sz w:val="22"/>
+          <w:szCs w:val="22"/>
+        </w:rPr>
+        <w:t>dplyr</w:t>
+      </w:r>
+      <w:proofErr w:type="spellEnd"/>
+      <w:r>
+        <w:rPr>
+          <w:rFonts w:ascii="Calibri" w:hAnsi="Calibri"/>
+          <w:color w:val="000000"/>
+          <w:sz w:val="22"/>
+          <w:szCs w:val="22"/>
+        </w:rPr>
+        <w:t xml:space="preserve"> in </w:t>
+      </w:r>
+      <w:proofErr w:type="spellStart"/>
+      <w:proofErr w:type="gramStart"/>
+      <w:r>
+        <w:rPr>
+          <w:rFonts w:ascii="Calibri" w:hAnsi="Calibri"/>
+          <w:color w:val="000000"/>
+          <w:sz w:val="22"/>
+          <w:szCs w:val="22"/>
+        </w:rPr>
+        <w:t>ui.r</w:t>
+      </w:r>
+      <w:proofErr w:type="spellEnd"/>
+      <w:proofErr w:type="gramEnd"/>
+      <w:r>
+        <w:rPr>
+          <w:rFonts w:ascii="Calibri" w:hAnsi="Calibri"/>
+          <w:color w:val="000000"/>
+          <w:sz w:val="22"/>
+          <w:szCs w:val="22"/>
+        </w:rPr>
+        <w:t xml:space="preserve">, which is not done now...would also have to load </w:t>
+      </w:r>
+      <w:proofErr w:type="spellStart"/>
+      <w:r>
+        <w:rPr>
+          <w:rFonts w:ascii="Calibri" w:hAnsi="Calibri"/>
+          <w:color w:val="000000"/>
+          <w:sz w:val="22"/>
+          <w:szCs w:val="22"/>
+        </w:rPr>
+        <w:t>plyr</w:t>
+      </w:r>
+      <w:proofErr w:type="spellEnd"/>
+      <w:r>
+        <w:rPr>
+          <w:rFonts w:ascii="Calibri" w:hAnsi="Calibri"/>
+          <w:color w:val="000000"/>
+          <w:sz w:val="22"/>
+          <w:szCs w:val="22"/>
+        </w:rPr>
+        <w:t xml:space="preserve"> and do so first to avoid </w:t>
+      </w:r>
+      <w:proofErr w:type="spellStart"/>
+      <w:r>
+        <w:rPr>
+          <w:rFonts w:ascii="Calibri" w:hAnsi="Calibri"/>
+          <w:color w:val="000000"/>
+          <w:sz w:val="22"/>
+          <w:szCs w:val="22"/>
+        </w:rPr>
+        <w:t>plyr</w:t>
+      </w:r>
+      <w:proofErr w:type="spellEnd"/>
+      <w:r>
+        <w:rPr>
+          <w:rFonts w:ascii="Calibri" w:hAnsi="Calibri"/>
+          <w:color w:val="000000"/>
+          <w:sz w:val="22"/>
+          <w:szCs w:val="22"/>
+        </w:rPr>
+        <w:t xml:space="preserve"> overwriting </w:t>
+      </w:r>
+      <w:proofErr w:type="spellStart"/>
+      <w:r>
+        <w:rPr>
+          <w:rFonts w:ascii="Calibri" w:hAnsi="Calibri"/>
+          <w:color w:val="000000"/>
+          <w:sz w:val="22"/>
+          <w:szCs w:val="22"/>
+        </w:rPr>
+        <w:t>dplyr</w:t>
+      </w:r>
+      <w:proofErr w:type="spellEnd"/>
+      <w:r>
+        <w:rPr>
+          <w:rFonts w:ascii="Calibri" w:hAnsi="Calibri"/>
+          <w:color w:val="000000"/>
+          <w:sz w:val="22"/>
+          <w:szCs w:val="22"/>
+        </w:rPr>
+        <w:t>.</w:t>
       </w:r>
     </w:p>
     <w:p>
@@ -637,7 +1173,27 @@
           <w:sz w:val="22"/>
           <w:szCs w:val="22"/>
         </w:rPr>
-        <w:t>Changed renderTable function for PSD size definitions (both mm and inch) so NA displays as blank space in table.</w:t>
+        <w:t xml:space="preserve">Changed </w:t>
+      </w:r>
+      <w:proofErr w:type="spellStart"/>
+      <w:r>
+        <w:rPr>
+          <w:rFonts w:ascii="Calibri" w:hAnsi="Calibri"/>
+          <w:color w:val="000000"/>
+          <w:sz w:val="22"/>
+          <w:szCs w:val="22"/>
+        </w:rPr>
+        <w:t>renderTable</w:t>
+      </w:r>
+      <w:proofErr w:type="spellEnd"/>
+      <w:r>
+        <w:rPr>
+          <w:rFonts w:ascii="Calibri" w:hAnsi="Calibri"/>
+          <w:color w:val="000000"/>
+          <w:sz w:val="22"/>
+          <w:szCs w:val="22"/>
+        </w:rPr>
+        <w:t xml:space="preserve"> function for PSD size definitions (both mm and inch) so NA displays as blank space in table.</w:t>
       </w:r>
     </w:p>
     <w:p>
@@ -651,7 +1207,20 @@
         <w:textAlignment w:val="baseline"/>
       </w:pPr>
       <w:r>
-        <w:t>10/18/2021 Dan modified lines that created “w” as length category width for lencat() function as the original code could not deal with TL/30 = exactly 20 or exactly 15 (roughly lines 1154-1162 and again on 1181-1189).</w:t>
+        <w:t xml:space="preserve">10/18/2021 Dan modified lines that created “w” as length category width for </w:t>
+      </w:r>
+      <w:proofErr w:type="spellStart"/>
+      <w:proofErr w:type="gramStart"/>
+      <w:r>
+        <w:t>lencat</w:t>
+      </w:r>
+      <w:proofErr w:type="spellEnd"/>
+      <w:r>
+        <w:t>(</w:t>
+      </w:r>
+      <w:proofErr w:type="gramEnd"/>
+      <w:r>
+        <w:t>) function as the original code could not deal with TL/30 = exactly 20 or exactly 15 (roughly lines 1154-1162 and again on 1181-1189).</w:t>
       </w:r>
       <w:r>
         <w:t xml:space="preserve">  Found in response to bug report by Mike Hollie.</w:t>
@@ -740,7 +1309,15 @@
         <w:t>Updated to Shiny v 1.7.1, which broke percentile tab’s statements that check to see if first row of output tables are all NA values (</w:t>
       </w:r>
       <w:r>
-        <w:t>MARGIN = 1, FUN = function(x) all(is.na(x)))==F</w:t>
+        <w:t>MARGIN = 1, FUN = function(x) all(is.na(x)</w:t>
+      </w:r>
+      <w:proofErr w:type="gramStart"/>
+      <w:r>
+        <w:t>))=</w:t>
+      </w:r>
+      <w:proofErr w:type="gramEnd"/>
+      <w:r>
+        <w:t>=F</w:t>
       </w:r>
       <w:r>
         <w:t xml:space="preserve">).  I rewrote these </w:t>
@@ -785,8 +1362,13 @@
       <w:r>
         <w:t xml:space="preserve">selections across </w:t>
       </w:r>
-      <w:r>
-        <w:t xml:space="preserve">selectize box pairs.  </w:t>
+      <w:proofErr w:type="spellStart"/>
+      <w:r>
+        <w:t>selectize</w:t>
+      </w:r>
+      <w:proofErr w:type="spellEnd"/>
+      <w:r>
+        <w:t xml:space="preserve"> box pairs.  </w:t>
       </w:r>
     </w:p>
     <w:p>
@@ -823,7 +1405,15 @@
         <w:t>I then</w:t>
       </w:r>
       <w:r>
-        <w:t xml:space="preserve"> made the default search a combination of name and code (name first so sorts by names)…this way you can search on both name or code at once.  A</w:t>
+        <w:t xml:space="preserve"> made the default search a combination of name and code (name first so sorts by </w:t>
+      </w:r>
+      <w:proofErr w:type="gramStart"/>
+      <w:r>
+        <w:t>names)…</w:t>
+      </w:r>
+      <w:proofErr w:type="gramEnd"/>
+      <w:r>
+        <w:t>this way you can search on both name or code at once.  A</w:t>
       </w:r>
       <w:r>
         <w:t xml:space="preserve">dded </w:t>
@@ -841,7 +1431,15 @@
         <w:t>.</w:t>
       </w:r>
       <w:r>
-        <w:t xml:space="preserve">  May delete the extra code for the check box as I’m not sure anyone needs that, but will see what response I get at ODWC workshop before deciding.</w:t>
+        <w:t xml:space="preserve">  May delete the extra code for the check box as I’m not sure anyone needs </w:t>
+      </w:r>
+      <w:proofErr w:type="gramStart"/>
+      <w:r>
+        <w:t>that, but</w:t>
+      </w:r>
+      <w:proofErr w:type="gramEnd"/>
+      <w:r>
+        <w:t xml:space="preserve"> will see what response I get at ODWC workshop before deciding.</w:t>
       </w:r>
     </w:p>
     <w:p>
@@ -858,7 +1456,23 @@
         <w:t xml:space="preserve">I’m saving the main datafiles with </w:t>
       </w:r>
       <w:r>
-        <w:t>new fields for name_code on lake and gear, and code_name for spp.  T</w:t>
+        <w:t xml:space="preserve">new fields for </w:t>
+      </w:r>
+      <w:proofErr w:type="spellStart"/>
+      <w:r>
+        <w:t>name_code</w:t>
+      </w:r>
+      <w:proofErr w:type="spellEnd"/>
+      <w:r>
+        <w:t xml:space="preserve"> on lake and gear, and </w:t>
+      </w:r>
+      <w:proofErr w:type="spellStart"/>
+      <w:r>
+        <w:t>code_name</w:t>
+      </w:r>
+      <w:proofErr w:type="spellEnd"/>
+      <w:r>
+        <w:t xml:space="preserve"> for spp.  T</w:t>
       </w:r>
       <w:r>
         <w:t>his is considerably faster than creating these on the fly</w:t>
@@ -881,8 +1495,13 @@
         <w:textAlignment w:val="baseline"/>
       </w:pPr>
       <w:r>
-        <w:t>Added code that filters remaining choices to only those that still are options in the database given what has already been selected</w:t>
-      </w:r>
+        <w:t xml:space="preserve">Added code that filters remaining choices to only those that still are options in the database given what has already been </w:t>
+      </w:r>
+      <w:proofErr w:type="gramStart"/>
+      <w:r>
+        <w:t>selected</w:t>
+      </w:r>
+      <w:proofErr w:type="gramEnd"/>
     </w:p>
     <w:p>
       <w:pPr>
@@ -929,16 +1548,40 @@
         <w:textAlignment w:val="baseline"/>
       </w:pPr>
       <w:r>
-        <w:t xml:space="preserve">Originally had all in </w:t>
-      </w:r>
-      <w:r>
-        <w:t>one observe()</w:t>
+        <w:t xml:space="preserve">Originally had </w:t>
+      </w:r>
+      <w:proofErr w:type="gramStart"/>
+      <w:r>
+        <w:t>all</w:t>
+      </w:r>
+      <w:proofErr w:type="gramEnd"/>
+      <w:r>
+        <w:t xml:space="preserve"> in </w:t>
+      </w:r>
+      <w:r>
+        <w:t xml:space="preserve">one </w:t>
+      </w:r>
+      <w:proofErr w:type="gramStart"/>
+      <w:r>
+        <w:t>observe(</w:t>
+      </w:r>
+      <w:proofErr w:type="gramEnd"/>
+      <w:r>
+        <w:t>)</w:t>
       </w:r>
       <w:r>
         <w:t xml:space="preserve"> function</w:t>
       </w:r>
       <w:r>
-        <w:t xml:space="preserve">.  Separating each box in its own observeEvent </w:t>
+        <w:t xml:space="preserve">.  Separating each box in its own </w:t>
+      </w:r>
+      <w:proofErr w:type="spellStart"/>
+      <w:r>
+        <w:t>observeEvent</w:t>
+      </w:r>
+      <w:proofErr w:type="spellEnd"/>
+      <w:r>
+        <w:t xml:space="preserve"> </w:t>
       </w:r>
       <w:r>
         <w:t xml:space="preserve">triggered by changing the input$??? </w:t>
@@ -947,7 +1590,15 @@
         <w:t>w</w:t>
       </w:r>
       <w:r>
-        <w:t>here ??? is the name of the selectize box value for the alternate pair</w:t>
+        <w:t xml:space="preserve">here ??? is the name of the </w:t>
+      </w:r>
+      <w:proofErr w:type="spellStart"/>
+      <w:r>
+        <w:t>selectize</w:t>
+      </w:r>
+      <w:proofErr w:type="spellEnd"/>
+      <w:r>
+        <w:t xml:space="preserve"> box value for the alternate pair</w:t>
       </w:r>
       <w:r>
         <w:t xml:space="preserve"> prevent</w:t>
@@ -961,16 +1612,39 @@
       <w:r>
         <w:t xml:space="preserve">it also makes it so that you cannot delete the last selected value and have that propagate to the paired </w:t>
       </w:r>
+      <w:proofErr w:type="spellStart"/>
       <w:r>
         <w:lastRenderedPageBreak/>
-        <w:t xml:space="preserve">selectize box (it always leaves one item in there).  </w:t>
-      </w:r>
-      <w:r>
-        <w:t xml:space="preserve">I finally settled on putting each pair in an observeEvent function and this seemed to solve both issues.  Using observeEvent is also necessary for filtering remaining choices (see below) as this cannot be done with observer </w:t>
-      </w:r>
+        <w:t>selectize</w:t>
+      </w:r>
+      <w:proofErr w:type="spellEnd"/>
+      <w:r>
+        <w:t xml:space="preserve"> box (it always leaves one item in there).  </w:t>
+      </w:r>
+      <w:r>
+        <w:t xml:space="preserve">I finally settled on putting each pair in an </w:t>
+      </w:r>
+      <w:proofErr w:type="spellStart"/>
+      <w:r>
+        <w:t>observeEvent</w:t>
+      </w:r>
+      <w:proofErr w:type="spellEnd"/>
+      <w:r>
+        <w:t xml:space="preserve"> function and this seemed to solve both issues.  Using </w:t>
+      </w:r>
+      <w:proofErr w:type="spellStart"/>
+      <w:r>
+        <w:t>observeEvent</w:t>
+      </w:r>
+      <w:proofErr w:type="spellEnd"/>
+      <w:r>
+        <w:t xml:space="preserve"> is also necessary for filtering remaining choices (see below) as this cannot be done with observer </w:t>
+      </w:r>
+      <w:proofErr w:type="spellStart"/>
       <w:r>
         <w:t>updateSelectizeInput</w:t>
       </w:r>
+      <w:proofErr w:type="spellEnd"/>
       <w:r>
         <w:t xml:space="preserve"> </w:t>
       </w:r>
@@ -1006,13 +1680,39 @@
         <w:textAlignment w:val="baseline"/>
       </w:pPr>
       <w:r>
-        <w:t xml:space="preserve">To make this work, I created selBoxOld$??? values to save the last state of each box…if a change is detected, but the new value matches the old value, nothing is done by the observeEvent box.  This effectively kills the infinite loop problem.  I then needed to use if else code in the </w:t>
-      </w:r>
+        <w:t xml:space="preserve">To make this work, I created </w:t>
+      </w:r>
+      <w:proofErr w:type="spellStart"/>
+      <w:r>
+        <w:t>selBoxOld</w:t>
+      </w:r>
+      <w:proofErr w:type="spellEnd"/>
+      <w:r>
+        <w:t xml:space="preserve">$??? values to save the last state of each box…if a change is detected, but the new value matches the old value, nothing is done by the </w:t>
+      </w:r>
+      <w:proofErr w:type="spellStart"/>
+      <w:r>
+        <w:t>observeEvent</w:t>
+      </w:r>
+      <w:proofErr w:type="spellEnd"/>
+      <w:r>
+        <w:t xml:space="preserve"> box.  This effectively kills the infinite loop problem.  I then needed to use if else code in the </w:t>
+      </w:r>
+      <w:proofErr w:type="spellStart"/>
       <w:r>
         <w:t>updateSelectizeInput</w:t>
       </w:r>
-      <w:r>
-        <w:t xml:space="preserve"> to set blank boxes to character(0) to get it to make the box blank</w:t>
+      <w:proofErr w:type="spellEnd"/>
+      <w:r>
+        <w:t xml:space="preserve"> to set blank boxes to </w:t>
+      </w:r>
+      <w:proofErr w:type="gramStart"/>
+      <w:r>
+        <w:t>character(</w:t>
+      </w:r>
+      <w:proofErr w:type="gramEnd"/>
+      <w:r>
+        <w:t>0) to get it to make the box blank</w:t>
       </w:r>
     </w:p>
     <w:p>
@@ -1057,7 +1757,15 @@
         <w:textAlignment w:val="baseline"/>
       </w:pPr>
       <w:r>
-        <w:t>Occasionally things hang a long time or simply delete a selection….cannot reproduce this reliably enough to debug and it is rare.  Can be worked around by just waiting, then reselecting if the previous selection did not take.</w:t>
+        <w:t>Occasionally things hang a long time or simply delete a selection</w:t>
+      </w:r>
+      <w:proofErr w:type="gramStart"/>
+      <w:r>
+        <w:t>….cannot</w:t>
+      </w:r>
+      <w:proofErr w:type="gramEnd"/>
+      <w:r>
+        <w:t xml:space="preserve"> reproduce this reliably enough to debug and it is rare.  Can be worked around by just waiting, then reselecting if the previous selection did not take.</w:t>
       </w:r>
     </w:p>
     <w:p>
@@ -1082,13 +1790,41 @@
         <w:textAlignment w:val="baseline"/>
       </w:pPr>
       <w:r>
-        <w:t xml:space="preserve">Updated read_csv to </w:t>
-      </w:r>
-      <w:r>
-        <w:t xml:space="preserve">read.fst.  Started by chancing to </w:t>
-      </w:r>
-      <w:r>
-        <w:t>fread from data.table package</w:t>
+        <w:t xml:space="preserve">Updated </w:t>
+      </w:r>
+      <w:proofErr w:type="spellStart"/>
+      <w:r>
+        <w:t>read_csv</w:t>
+      </w:r>
+      <w:proofErr w:type="spellEnd"/>
+      <w:r>
+        <w:t xml:space="preserve"> to </w:t>
+      </w:r>
+      <w:proofErr w:type="spellStart"/>
+      <w:r>
+        <w:t>read.fst</w:t>
+      </w:r>
+      <w:proofErr w:type="spellEnd"/>
+      <w:r>
+        <w:t xml:space="preserve">.  Started by chancing to </w:t>
+      </w:r>
+      <w:proofErr w:type="spellStart"/>
+      <w:r>
+        <w:t>fread</w:t>
+      </w:r>
+      <w:proofErr w:type="spellEnd"/>
+      <w:r>
+        <w:t xml:space="preserve"> from </w:t>
+      </w:r>
+      <w:proofErr w:type="spellStart"/>
+      <w:proofErr w:type="gramStart"/>
+      <w:r>
+        <w:t>data.table</w:t>
+      </w:r>
+      <w:proofErr w:type="spellEnd"/>
+      <w:proofErr w:type="gramEnd"/>
+      <w:r>
+        <w:t xml:space="preserve"> package</w:t>
       </w:r>
       <w:r>
         <w:t xml:space="preserve"> and stuck with .csv files</w:t>
@@ -1103,16 +1839,68 @@
         <w:t xml:space="preserve"> 10x faster at loading large files (very noticeable improvement)</w:t>
       </w:r>
       <w:r>
-        <w:t>.  Further, used fst package and save main databases as *.fst files because this is even faster (</w:t>
-      </w:r>
-      <w:r>
-        <w:t>fread on csv file takes about 1.5x longer than read.fst</w:t>
-      </w:r>
-      <w:r>
-        <w:t xml:space="preserve">) and I can save the setkey values of data.tables this </w:t>
-      </w:r>
-      <w:r>
-        <w:t>way…which means we save time on loading and setting keys while still getting speed of data.table-based data.</w:t>
+        <w:t xml:space="preserve">.  Further, used </w:t>
+      </w:r>
+      <w:proofErr w:type="spellStart"/>
+      <w:r>
+        <w:t>fst</w:t>
+      </w:r>
+      <w:proofErr w:type="spellEnd"/>
+      <w:r>
+        <w:t xml:space="preserve"> package and save main databases as *.</w:t>
+      </w:r>
+      <w:proofErr w:type="spellStart"/>
+      <w:r>
+        <w:t>fst</w:t>
+      </w:r>
+      <w:proofErr w:type="spellEnd"/>
+      <w:r>
+        <w:t xml:space="preserve"> files because this is even faster (</w:t>
+      </w:r>
+      <w:proofErr w:type="spellStart"/>
+      <w:r>
+        <w:t>fread</w:t>
+      </w:r>
+      <w:proofErr w:type="spellEnd"/>
+      <w:r>
+        <w:t xml:space="preserve"> on csv file takes about 1.5x longer than </w:t>
+      </w:r>
+      <w:proofErr w:type="spellStart"/>
+      <w:r>
+        <w:t>read.fst</w:t>
+      </w:r>
+      <w:proofErr w:type="spellEnd"/>
+      <w:r>
+        <w:t xml:space="preserve">) and I can save the </w:t>
+      </w:r>
+      <w:proofErr w:type="spellStart"/>
+      <w:r>
+        <w:t>setkey</w:t>
+      </w:r>
+      <w:proofErr w:type="spellEnd"/>
+      <w:r>
+        <w:t xml:space="preserve"> values of </w:t>
+      </w:r>
+      <w:proofErr w:type="spellStart"/>
+      <w:proofErr w:type="gramStart"/>
+      <w:r>
+        <w:t>data.tables</w:t>
+      </w:r>
+      <w:proofErr w:type="spellEnd"/>
+      <w:proofErr w:type="gramEnd"/>
+      <w:r>
+        <w:t xml:space="preserve"> this </w:t>
+      </w:r>
+      <w:r>
+        <w:t xml:space="preserve">way…which means we save time on loading and setting keys while still getting speed of </w:t>
+      </w:r>
+      <w:proofErr w:type="spellStart"/>
+      <w:r>
+        <w:t>data.table</w:t>
+      </w:r>
+      <w:proofErr w:type="spellEnd"/>
+      <w:r>
+        <w:t>-based data.</w:t>
       </w:r>
     </w:p>
     <w:p>
@@ -1132,10 +1920,46 @@
         <w:t>finish rewriting code</w:t>
       </w:r>
       <w:r>
-        <w:t xml:space="preserve"> to keep the main data in a data.table rather than data frame.</w:t>
-      </w:r>
-      <w:r>
-        <w:t xml:space="preserve">  I’ve mostly done this, but did not rewrite all code on the multispp, single-spp, and percentile output tabs (but all selection code now uses data.table functions).</w:t>
+        <w:t xml:space="preserve"> to keep the main data in a </w:t>
+      </w:r>
+      <w:proofErr w:type="spellStart"/>
+      <w:proofErr w:type="gramStart"/>
+      <w:r>
+        <w:t>data.table</w:t>
+      </w:r>
+      <w:proofErr w:type="spellEnd"/>
+      <w:proofErr w:type="gramEnd"/>
+      <w:r>
+        <w:t xml:space="preserve"> rather than </w:t>
+      </w:r>
+      <w:proofErr w:type="gramStart"/>
+      <w:r>
+        <w:t>data</w:t>
+      </w:r>
+      <w:proofErr w:type="gramEnd"/>
+      <w:r>
+        <w:t xml:space="preserve"> frame.</w:t>
+      </w:r>
+      <w:r>
+        <w:t xml:space="preserve">  I’ve mostly done this, but did not rewrite all code on the </w:t>
+      </w:r>
+      <w:proofErr w:type="spellStart"/>
+      <w:r>
+        <w:t>multispp</w:t>
+      </w:r>
+      <w:proofErr w:type="spellEnd"/>
+      <w:r>
+        <w:t xml:space="preserve">, single-spp, and percentile output tabs (but all selection code now uses </w:t>
+      </w:r>
+      <w:proofErr w:type="spellStart"/>
+      <w:proofErr w:type="gramStart"/>
+      <w:r>
+        <w:t>data.table</w:t>
+      </w:r>
+      <w:proofErr w:type="spellEnd"/>
+      <w:proofErr w:type="gramEnd"/>
+      <w:r>
+        <w:t xml:space="preserve"> functions).</w:t>
       </w:r>
     </w:p>
     <w:p>
@@ -1158,8 +1982,13 @@
         <w:t>built-in</w:t>
       </w:r>
       <w:r>
-        <w:t xml:space="preserve"> age data</w:t>
-      </w:r>
+        <w:t xml:space="preserve"> age </w:t>
+      </w:r>
+      <w:proofErr w:type="gramStart"/>
+      <w:r>
+        <w:t>data</w:t>
+      </w:r>
+      <w:proofErr w:type="gramEnd"/>
     </w:p>
     <w:p>
       <w:pPr>
@@ -1186,8 +2015,21 @@
         <w:textAlignment w:val="baseline"/>
       </w:pPr>
       <w:r>
-        <w:t>Added code so that if only one species, lake, and year were in uploaded data, it auto-populates the selectize boxes</w:t>
-      </w:r>
+        <w:t xml:space="preserve">Added code so that if only one species, lake, and year were in uploaded data, it auto-populates the </w:t>
+      </w:r>
+      <w:proofErr w:type="spellStart"/>
+      <w:r>
+        <w:t>selectize</w:t>
+      </w:r>
+      <w:proofErr w:type="spellEnd"/>
+      <w:r>
+        <w:t xml:space="preserve"> </w:t>
+      </w:r>
+      <w:proofErr w:type="gramStart"/>
+      <w:r>
+        <w:t>boxes</w:t>
+      </w:r>
+      <w:proofErr w:type="gramEnd"/>
     </w:p>
     <w:p>
       <w:pPr>
@@ -1200,7 +2042,23 @@
         <w:textAlignment w:val="baseline"/>
       </w:pPr>
       <w:r>
-        <w:t>As above, combined spp code_name and did away with cross-talking code-name selectize boxes.</w:t>
+        <w:t xml:space="preserve">As above, combined spp </w:t>
+      </w:r>
+      <w:proofErr w:type="spellStart"/>
+      <w:r>
+        <w:t>code_name</w:t>
+      </w:r>
+      <w:proofErr w:type="spellEnd"/>
+      <w:r>
+        <w:t xml:space="preserve"> and did away with cross-talking code-name </w:t>
+      </w:r>
+      <w:proofErr w:type="spellStart"/>
+      <w:r>
+        <w:t>selectize</w:t>
+      </w:r>
+      <w:proofErr w:type="spellEnd"/>
+      <w:r>
+        <w:t xml:space="preserve"> boxes.</w:t>
       </w:r>
     </w:p>
     <w:p>
@@ -1215,7 +2073,15 @@
       </w:pPr>
       <w:r>
         <w:lastRenderedPageBreak/>
-        <w:t>Fixed bug in CPUE table where Species.Code 98 “No fish in sample” was showing as a row in the final CPUE table.</w:t>
+        <w:t xml:space="preserve">Fixed bug in CPUE table where </w:t>
+      </w:r>
+      <w:proofErr w:type="spellStart"/>
+      <w:r>
+        <w:t>Species.Code</w:t>
+      </w:r>
+      <w:proofErr w:type="spellEnd"/>
+      <w:r>
+        <w:t xml:space="preserve"> 98 “No fish in sample” was showing as a row in the final CPUE table.</w:t>
       </w:r>
     </w:p>
     <w:p>
@@ -1246,8 +2112,13 @@
         <w:textAlignment w:val="baseline"/>
       </w:pPr>
       <w:r>
-        <w:t>Modified code to prevent as many warning/error messages</w:t>
-      </w:r>
+        <w:t xml:space="preserve">Modified code to prevent as many warning/error </w:t>
+      </w:r>
+      <w:proofErr w:type="gramStart"/>
+      <w:r>
+        <w:t>messages</w:t>
+      </w:r>
+      <w:proofErr w:type="gramEnd"/>
     </w:p>
     <w:p>
       <w:pPr>
@@ -1260,8 +2131,13 @@
         <w:textAlignment w:val="baseline"/>
       </w:pPr>
       <w:r>
-        <w:t>Rewrote abiotic data table on Catch Analysis tab to explicitly deal with all NA data</w:t>
-      </w:r>
+        <w:t xml:space="preserve">Rewrote abiotic data table on Catch Analysis tab to explicitly deal with all NA </w:t>
+      </w:r>
+      <w:proofErr w:type="gramStart"/>
+      <w:r>
+        <w:t>data</w:t>
+      </w:r>
+      <w:proofErr w:type="gramEnd"/>
     </w:p>
     <w:p>
       <w:pPr>
@@ -1274,7 +2150,31 @@
         <w:textAlignment w:val="baseline"/>
       </w:pPr>
       <w:r>
-        <w:t>Added theoretical maximum age, observed maximum age, and two estimates of natural mortality based on theor max age or von bert parameters (includes download button for nat mort estimates)</w:t>
+        <w:t xml:space="preserve">Added theoretical maximum age, observed maximum age, and two estimates of natural mortality based on </w:t>
+      </w:r>
+      <w:proofErr w:type="spellStart"/>
+      <w:r>
+        <w:t>theor</w:t>
+      </w:r>
+      <w:proofErr w:type="spellEnd"/>
+      <w:r>
+        <w:t xml:space="preserve"> max age or von </w:t>
+      </w:r>
+      <w:proofErr w:type="spellStart"/>
+      <w:r>
+        <w:t>bert</w:t>
+      </w:r>
+      <w:proofErr w:type="spellEnd"/>
+      <w:r>
+        <w:t xml:space="preserve"> parameters (includes download button for </w:t>
+      </w:r>
+      <w:proofErr w:type="spellStart"/>
+      <w:r>
+        <w:t>nat</w:t>
+      </w:r>
+      <w:proofErr w:type="spellEnd"/>
+      <w:r>
+        <w:t xml:space="preserve"> mort estimates)</w:t>
       </w:r>
     </w:p>
     <w:p>
@@ -1302,7 +2202,15 @@
         <w:textAlignment w:val="baseline"/>
       </w:pPr>
       <w:r>
-        <w:t>6/8/2022 Added checkbox and code that allows ALK to extrapolate to fish smaller than those aged.  Saw that ODWC frequently had a floor on fish sizes that are aged (e.g., crappie less than 100mm are always age-0 and are never aged).  This produced inaccurate length at age 0 as only fish 100mm and larger were considered in the calculation given that was the smallest size aged.</w:t>
+        <w:t xml:space="preserve">6/8/2022 Added checkbox and code that allows ALK to extrapolate to fish smaller than those aged.  Saw that ODWC frequently had a floor on fish sizes that are aged (e.g., </w:t>
+      </w:r>
+      <w:proofErr w:type="gramStart"/>
+      <w:r>
+        <w:t>crappie</w:t>
+      </w:r>
+      <w:proofErr w:type="gramEnd"/>
+      <w:r>
+        <w:t xml:space="preserve"> less than 100mm are always age-0 and are never aged).  This produced inaccurate length at age 0 as only fish 100mm and larger were considered in the calculation given that was the smallest size aged.</w:t>
       </w:r>
     </w:p>
     <w:p>
@@ -1315,8 +2223,13 @@
         <w:spacing w:before="0" w:beforeAutospacing="0" w:after="0" w:afterAutospacing="0"/>
         <w:textAlignment w:val="baseline"/>
       </w:pPr>
-      <w:r>
-        <w:t>Default is to allow this.  Only possible problem would be if only age-1+ are aged…then the check box might try to parse age-1 vs age-0 incorrectly (or might assume all smaller fish are age-1 and no age-0 exist)</w:t>
+      <w:proofErr w:type="gramStart"/>
+      <w:r>
+        <w:t>Default</w:t>
+      </w:r>
+      <w:proofErr w:type="gramEnd"/>
+      <w:r>
+        <w:t xml:space="preserve"> is to allow this.  Only possible problem would be if only age-1+ are aged…then the check box might try to parse age-1 vs age-0 incorrectly (or might assume all smaller fish are age-1 and no age-0 exist)</w:t>
       </w:r>
     </w:p>
     <w:p>
@@ -1333,13 +2246,615 @@
         <w:t>9/1/2022</w:t>
       </w:r>
       <w:r>
-        <w:t xml:space="preserve"> – Modified to account for Verified.TL and Verified.Wr files in user-uploaded files</w:t>
-      </w:r>
-      <w:r>
-        <w:t xml:space="preserve"> rather than common Verified.TL.Wr column (was afraid users would fix TL issues but miss Wr issues that are left related to weight errors)</w:t>
+        <w:t xml:space="preserve"> – Modified to account for Verified.TL and </w:t>
+      </w:r>
+      <w:proofErr w:type="spellStart"/>
+      <w:r>
+        <w:t>Verified.Wr</w:t>
+      </w:r>
+      <w:proofErr w:type="spellEnd"/>
+      <w:r>
+        <w:t xml:space="preserve"> files in user-uploaded files</w:t>
+      </w:r>
+      <w:r>
+        <w:t xml:space="preserve"> rather than common </w:t>
+      </w:r>
+      <w:proofErr w:type="spellStart"/>
+      <w:r>
+        <w:t>Verified.TL.Wr</w:t>
+      </w:r>
+      <w:proofErr w:type="spellEnd"/>
+      <w:r>
+        <w:t xml:space="preserve"> column (was afraid users would fix TL issues but miss Wr issues that are left related to weight errors)</w:t>
       </w:r>
       <w:r>
         <w:t>.</w:t>
+      </w:r>
+    </w:p>
+    <w:p>
+      <w:pPr>
+        <w:pStyle w:val="NormalWeb"/>
+        <w:numPr>
+          <w:ilvl w:val="0"/>
+          <w:numId w:val="1"/>
+        </w:numPr>
+        <w:spacing w:before="0" w:beforeAutospacing="0" w:after="0" w:afterAutospacing="0"/>
+        <w:textAlignment w:val="baseline"/>
+      </w:pPr>
+      <w:r>
+        <w:t xml:space="preserve">1/24/2023 – Addressed bug found by Nate Hull…he had crappie data where some </w:t>
+      </w:r>
+      <w:proofErr w:type="spellStart"/>
+      <w:r>
+        <w:t>TL_mm</w:t>
+      </w:r>
+      <w:proofErr w:type="spellEnd"/>
+      <w:r>
+        <w:t xml:space="preserve"> in sample data were missing.  When applying age length key, the default is to extrapolate to smaller fish using multinomial estimates (i.e., </w:t>
+      </w:r>
+      <w:proofErr w:type="spellStart"/>
+      <w:r>
+        <w:t>extrapAge</w:t>
+      </w:r>
+      <w:proofErr w:type="spellEnd"/>
+      <w:r>
+        <w:t xml:space="preserve"> check box is true by default), which then finds the minimum TL from either age data or sampling data to set minimum length class for all age-related analyses…but with NA’s in the mix it returned NA in the minlencatage2 variable of </w:t>
+      </w:r>
+      <w:proofErr w:type="spellStart"/>
+      <w:r>
+        <w:t>agesample</w:t>
+      </w:r>
+      <w:proofErr w:type="spellEnd"/>
+      <w:r>
+        <w:t>() reactive function, which messed up almost all of the age analyses.  I added a “</w:t>
+      </w:r>
+      <w:r>
+        <w:t>na.rm = T</w:t>
+      </w:r>
+      <w:r>
+        <w:t>” statement to all min functions (both for age and for sampling data so whether the check box is T or F there is no chance of this error in future.</w:t>
+      </w:r>
+    </w:p>
+    <w:p>
+      <w:pPr>
+        <w:pStyle w:val="NormalWeb"/>
+        <w:numPr>
+          <w:ilvl w:val="0"/>
+          <w:numId w:val="1"/>
+        </w:numPr>
+        <w:spacing w:before="0" w:beforeAutospacing="0" w:after="0" w:afterAutospacing="0"/>
+        <w:textAlignment w:val="baseline"/>
+      </w:pPr>
+      <w:r>
+        <w:t>2/17/2023</w:t>
+      </w:r>
+      <w:r>
+        <w:t xml:space="preserve"> – follow up from Nate Hull bug above...dealing with spp code 108 (all crappie) in new </w:t>
+      </w:r>
+      <w:proofErr w:type="gramStart"/>
+      <w:r>
+        <w:t>way</w:t>
+      </w:r>
+      <w:proofErr w:type="gramEnd"/>
+    </w:p>
+    <w:p>
+      <w:pPr>
+        <w:pStyle w:val="NormalWeb"/>
+        <w:numPr>
+          <w:ilvl w:val="1"/>
+          <w:numId w:val="1"/>
+        </w:numPr>
+        <w:spacing w:before="0" w:beforeAutospacing="0" w:after="0" w:afterAutospacing="0"/>
+        <w:textAlignment w:val="baseline"/>
+      </w:pPr>
+      <w:r>
+        <w:t>Changed name of species code from Crappie spp. to “All crappie spp. combined”</w:t>
+      </w:r>
+      <w:r>
+        <w:t xml:space="preserve"> to be more explicit.</w:t>
+      </w:r>
+    </w:p>
+    <w:p>
+      <w:pPr>
+        <w:pStyle w:val="NormalWeb"/>
+        <w:numPr>
+          <w:ilvl w:val="1"/>
+          <w:numId w:val="1"/>
+        </w:numPr>
+        <w:spacing w:before="0" w:beforeAutospacing="0" w:after="0" w:afterAutospacing="0"/>
+        <w:textAlignment w:val="baseline"/>
+      </w:pPr>
+      <w:r>
+        <w:t xml:space="preserve">Add PSD categories based on fact that both black and white crappie have same </w:t>
+      </w:r>
+      <w:proofErr w:type="spellStart"/>
+      <w:r>
+        <w:t>psd</w:t>
+      </w:r>
+      <w:proofErr w:type="spellEnd"/>
+      <w:r>
+        <w:t xml:space="preserve"> size classes </w:t>
+      </w:r>
+      <w:r>
+        <w:t xml:space="preserve">(changed </w:t>
+      </w:r>
+      <w:proofErr w:type="spellStart"/>
+      <w:r>
+        <w:t>gabelhousenames.fst</w:t>
+      </w:r>
+      <w:proofErr w:type="spellEnd"/>
+      <w:r>
+        <w:t xml:space="preserve"> so the species name listed with spp code 108 is White Crappie...this will populate the White Crappie PSD size categories for this group (which are the same as Black Crappie).</w:t>
+      </w:r>
+    </w:p>
+    <w:p>
+      <w:pPr>
+        <w:pStyle w:val="NormalWeb"/>
+        <w:numPr>
+          <w:ilvl w:val="1"/>
+          <w:numId w:val="1"/>
+        </w:numPr>
+        <w:spacing w:before="0" w:beforeAutospacing="0" w:after="0" w:afterAutospacing="0"/>
+        <w:textAlignment w:val="baseline"/>
+      </w:pPr>
+      <w:r>
+        <w:t xml:space="preserve">Decided not to use </w:t>
+      </w:r>
+      <w:r>
+        <w:t xml:space="preserve">Wr </w:t>
+      </w:r>
+      <w:r>
+        <w:t xml:space="preserve">with spp code 108 as </w:t>
+      </w:r>
+      <w:r>
+        <w:t xml:space="preserve">there are noticeably different </w:t>
+      </w:r>
+      <w:proofErr w:type="spellStart"/>
+      <w:r>
+        <w:t>Ws</w:t>
+      </w:r>
+      <w:proofErr w:type="spellEnd"/>
+      <w:r>
+        <w:t xml:space="preserve"> equations for the two species</w:t>
+      </w:r>
+      <w:r>
+        <w:t xml:space="preserve">, however, added code to avoid red errors for Wr data </w:t>
+      </w:r>
+      <w:r>
+        <w:t xml:space="preserve">(if statements </w:t>
+      </w:r>
+      <w:r>
+        <w:t xml:space="preserve">and </w:t>
+      </w:r>
+      <w:proofErr w:type="spellStart"/>
+      <w:proofErr w:type="gramStart"/>
+      <w:r>
+        <w:t>renderUI</w:t>
+      </w:r>
+      <w:proofErr w:type="spellEnd"/>
+      <w:r>
+        <w:t>(</w:t>
+      </w:r>
+      <w:proofErr w:type="gramEnd"/>
+      <w:r>
+        <w:t xml:space="preserve">) statements </w:t>
+      </w:r>
+      <w:r>
+        <w:t xml:space="preserve">that </w:t>
+      </w:r>
+      <w:r>
+        <w:t xml:space="preserve">render the normal code if </w:t>
+      </w:r>
+      <w:r>
+        <w:t xml:space="preserve">spp </w:t>
+      </w:r>
+      <w:r>
+        <w:t>!</w:t>
+      </w:r>
+      <w:r>
+        <w:t>= 108</w:t>
+      </w:r>
+      <w:r>
+        <w:t>, but hides output and displays a warning message if spp == 108</w:t>
+      </w:r>
+      <w:r>
+        <w:t>)</w:t>
+      </w:r>
+      <w:r>
+        <w:t>.</w:t>
+      </w:r>
+    </w:p>
+    <w:p>
+      <w:pPr>
+        <w:pStyle w:val="NormalWeb"/>
+        <w:numPr>
+          <w:ilvl w:val="2"/>
+          <w:numId w:val="1"/>
+        </w:numPr>
+        <w:spacing w:before="0" w:beforeAutospacing="0" w:after="0" w:afterAutospacing="0"/>
+        <w:textAlignment w:val="baseline"/>
+      </w:pPr>
+      <w:r>
+        <w:lastRenderedPageBreak/>
+        <w:t xml:space="preserve">Actually done by using </w:t>
+      </w:r>
+      <w:proofErr w:type="spellStart"/>
+      <w:proofErr w:type="gramStart"/>
+      <w:r>
+        <w:t>speciesname</w:t>
+      </w:r>
+      <w:proofErr w:type="spellEnd"/>
+      <w:r>
+        <w:t>(</w:t>
+      </w:r>
+      <w:proofErr w:type="gramEnd"/>
+      <w:r>
+        <w:t>) function that returns “All crappie spp. combined” no matter how the user was looking up species names (codes or code-names).</w:t>
+      </w:r>
+    </w:p>
+    <w:p>
+      <w:pPr>
+        <w:pStyle w:val="NormalWeb"/>
+        <w:numPr>
+          <w:ilvl w:val="0"/>
+          <w:numId w:val="1"/>
+        </w:numPr>
+        <w:spacing w:before="0" w:beforeAutospacing="0" w:after="0" w:afterAutospacing="0"/>
+        <w:textAlignment w:val="baseline"/>
+      </w:pPr>
+      <w:r>
+        <w:t>7/13</w:t>
+      </w:r>
+      <w:r>
+        <w:t xml:space="preserve">/2023 </w:t>
+      </w:r>
+      <w:r>
+        <w:t>several updates, bug fixes, and a data upload</w:t>
+      </w:r>
+    </w:p>
+    <w:p>
+      <w:pPr>
+        <w:pStyle w:val="NormalWeb"/>
+        <w:numPr>
+          <w:ilvl w:val="1"/>
+          <w:numId w:val="1"/>
+        </w:numPr>
+        <w:spacing w:before="0" w:beforeAutospacing="0" w:after="0" w:afterAutospacing="0"/>
+        <w:textAlignment w:val="baseline"/>
+      </w:pPr>
+      <w:r>
+        <w:t xml:space="preserve">updated R to 4.3.0 and RStudio to </w:t>
+      </w:r>
+      <w:r>
+        <w:t>2023.03.1 Build 446</w:t>
+      </w:r>
+      <w:r>
+        <w:t xml:space="preserve">.  Did not actually push an update to the shiny server on this </w:t>
+      </w:r>
+      <w:proofErr w:type="gramStart"/>
+      <w:r>
+        <w:t>date, but</w:t>
+      </w:r>
+      <w:proofErr w:type="gramEnd"/>
+      <w:r>
+        <w:t xml:space="preserve"> made the following changes to the development branch and these changes will be pushed with the next upload (probably when I get fall 2022 data, which I have not yet received from Ashley).</w:t>
+      </w:r>
+    </w:p>
+    <w:p>
+      <w:pPr>
+        <w:pStyle w:val="NormalWeb"/>
+        <w:numPr>
+          <w:ilvl w:val="2"/>
+          <w:numId w:val="1"/>
+        </w:numPr>
+        <w:spacing w:before="0" w:beforeAutospacing="0" w:after="0" w:afterAutospacing="0"/>
+        <w:textAlignment w:val="baseline"/>
+      </w:pPr>
+      <w:r>
+        <w:t xml:space="preserve">New R version no longer allows if statements with logical statements where there is &gt;1 item (i.e., an array).  This has always silently thrown an error, but the update to R made this a bigger deal and it produces an error on the screen of the app.  </w:t>
+      </w:r>
+      <w:r>
+        <w:t>The s</w:t>
+      </w:r>
+      <w:r>
+        <w:t xml:space="preserve">olution was pretty simple, just wrap the logical statement in an </w:t>
+      </w:r>
+      <w:proofErr w:type="gramStart"/>
+      <w:r>
+        <w:t>any(</w:t>
+      </w:r>
+      <w:proofErr w:type="gramEnd"/>
+      <w:r>
+        <w:t>)</w:t>
+      </w:r>
+      <w:r>
+        <w:t xml:space="preserve"> or all()</w:t>
+      </w:r>
+      <w:r>
+        <w:t xml:space="preserve"> to have it test if any</w:t>
+      </w:r>
+      <w:r>
+        <w:t>/all</w:t>
+      </w:r>
+      <w:r>
+        <w:t xml:space="preserve"> item</w:t>
+      </w:r>
+      <w:r>
+        <w:t>(s)</w:t>
+      </w:r>
+      <w:r>
+        <w:t xml:space="preserve"> in the array meets the logical statement.</w:t>
+      </w:r>
+      <w:r>
+        <w:t xml:space="preserve">  Use </w:t>
+      </w:r>
+      <w:proofErr w:type="gramStart"/>
+      <w:r>
+        <w:t>any(</w:t>
+      </w:r>
+      <w:proofErr w:type="gramEnd"/>
+      <w:r>
+        <w:t>) for functions with != (setting result as mismatching if != was correct and match if not) and use all() with functions that have == (and set result as matching if == condition met and not match otherwise).</w:t>
+      </w:r>
+    </w:p>
+    <w:p>
+      <w:pPr>
+        <w:pStyle w:val="NormalWeb"/>
+        <w:numPr>
+          <w:ilvl w:val="3"/>
+          <w:numId w:val="1"/>
+        </w:numPr>
+        <w:spacing w:before="0" w:beforeAutospacing="0" w:after="0" w:afterAutospacing="0"/>
+        <w:textAlignment w:val="baseline"/>
+      </w:pPr>
+      <w:r>
+        <w:t>This will require that if both things being compared have &gt;1 item, the order of items must be the same (i.e., x=1,2,3 and y=1,3,2 will return not matched), but it works for x=1,1,1,1 and y=1 (and returns mismatch if x=1,2,1 and y=1), so probably ok for my purposes.</w:t>
+      </w:r>
+    </w:p>
+    <w:p>
+      <w:pPr>
+        <w:pStyle w:val="NormalWeb"/>
+        <w:numPr>
+          <w:ilvl w:val="3"/>
+          <w:numId w:val="1"/>
+        </w:numPr>
+        <w:spacing w:before="0" w:beforeAutospacing="0" w:after="0" w:afterAutospacing="0"/>
+        <w:textAlignment w:val="baseline"/>
+      </w:pPr>
+      <w:r>
+        <w:t xml:space="preserve">Also had to change statements with %in% and %chin% to be </w:t>
+      </w:r>
+      <w:proofErr w:type="gramStart"/>
+      <w:r>
+        <w:t>all(</w:t>
+      </w:r>
+      <w:proofErr w:type="gramEnd"/>
+      <w:r>
+        <w:t>x == y) type statements instead…if I did not do this, it would find any matching value and not require all to match…which resulted in getting messages that said both the age data was a match and it was not a match at the same time.</w:t>
+      </w:r>
+    </w:p>
+    <w:p>
+      <w:pPr>
+        <w:pStyle w:val="NormalWeb"/>
+        <w:numPr>
+          <w:ilvl w:val="1"/>
+          <w:numId w:val="1"/>
+        </w:numPr>
+        <w:spacing w:before="0" w:beforeAutospacing="0" w:after="0" w:afterAutospacing="0"/>
+        <w:textAlignment w:val="baseline"/>
+      </w:pPr>
+      <w:proofErr w:type="spellStart"/>
+      <w:r>
+        <w:t>Tidyr’s</w:t>
+      </w:r>
+      <w:proofErr w:type="spellEnd"/>
+      <w:r>
+        <w:t xml:space="preserve"> </w:t>
+      </w:r>
+      <w:proofErr w:type="gramStart"/>
+      <w:r>
+        <w:t>unite(</w:t>
+      </w:r>
+      <w:proofErr w:type="gramEnd"/>
+      <w:r>
+        <w:t xml:space="preserve">) function was making my code for user-loaded files break.  Apparently in the update, this function strips </w:t>
+      </w:r>
+      <w:proofErr w:type="spellStart"/>
+      <w:proofErr w:type="gramStart"/>
+      <w:r>
+        <w:t>data.table</w:t>
+      </w:r>
+      <w:proofErr w:type="spellEnd"/>
+      <w:proofErr w:type="gramEnd"/>
+      <w:r>
+        <w:t xml:space="preserve"> of its status as a </w:t>
+      </w:r>
+      <w:proofErr w:type="spellStart"/>
+      <w:r>
+        <w:t>data.table</w:t>
+      </w:r>
+      <w:proofErr w:type="spellEnd"/>
+      <w:r>
+        <w:t xml:space="preserve"> and turns it into a data frame.  I fixed by removing the initial </w:t>
+      </w:r>
+      <w:proofErr w:type="spellStart"/>
+      <w:r>
+        <w:t>as.</w:t>
+      </w:r>
+      <w:proofErr w:type="gramStart"/>
+      <w:r>
+        <w:t>data.table</w:t>
+      </w:r>
+      <w:proofErr w:type="spellEnd"/>
+      <w:proofErr w:type="gramEnd"/>
+      <w:r>
+        <w:t xml:space="preserve">() function on the statement that reads the file (and now see that was irrelevant as </w:t>
+      </w:r>
+      <w:proofErr w:type="spellStart"/>
+      <w:r>
+        <w:t>fread</w:t>
+      </w:r>
+      <w:proofErr w:type="spellEnd"/>
+      <w:r>
+        <w:t xml:space="preserve"> </w:t>
+      </w:r>
+      <w:proofErr w:type="spellStart"/>
+      <w:r>
+        <w:t>defalts</w:t>
+      </w:r>
+      <w:proofErr w:type="spellEnd"/>
+      <w:r>
+        <w:t xml:space="preserve"> to creating a </w:t>
+      </w:r>
+      <w:proofErr w:type="spellStart"/>
+      <w:r>
+        <w:t>data.table</w:t>
+      </w:r>
+      <w:proofErr w:type="spellEnd"/>
+      <w:r>
+        <w:t xml:space="preserve"> anyhow) and instead put it at the end of a %&gt;% chain of manipulations right before trying to set the </w:t>
+      </w:r>
+      <w:proofErr w:type="spellStart"/>
+      <w:r>
+        <w:t>data.table</w:t>
+      </w:r>
+      <w:proofErr w:type="spellEnd"/>
+      <w:r>
+        <w:t xml:space="preserve"> key.  Thus the </w:t>
+      </w:r>
+      <w:proofErr w:type="gramStart"/>
+      <w:r>
+        <w:t>unite(</w:t>
+      </w:r>
+      <w:proofErr w:type="gramEnd"/>
+      <w:r>
+        <w:t xml:space="preserve">) functions convert this to a </w:t>
+      </w:r>
+      <w:proofErr w:type="spellStart"/>
+      <w:r>
+        <w:t>data.frame</w:t>
+      </w:r>
+      <w:proofErr w:type="spellEnd"/>
+      <w:r>
+        <w:t xml:space="preserve">, but I then </w:t>
+      </w:r>
+      <w:proofErr w:type="gramStart"/>
+      <w:r>
+        <w:t>manual</w:t>
+      </w:r>
+      <w:proofErr w:type="gramEnd"/>
+      <w:r>
+        <w:t xml:space="preserve"> put it back into a </w:t>
+      </w:r>
+      <w:proofErr w:type="spellStart"/>
+      <w:r>
+        <w:t>data.table</w:t>
+      </w:r>
+      <w:proofErr w:type="spellEnd"/>
+      <w:r>
+        <w:t xml:space="preserve"> with this statement and then set the key fields.</w:t>
+      </w:r>
+    </w:p>
+    <w:p>
+      <w:pPr>
+        <w:pStyle w:val="NormalWeb"/>
+        <w:numPr>
+          <w:ilvl w:val="1"/>
+          <w:numId w:val="1"/>
+        </w:numPr>
+        <w:spacing w:before="0" w:beforeAutospacing="0" w:after="0" w:afterAutospacing="0"/>
+        <w:textAlignment w:val="baseline"/>
+      </w:pPr>
+      <w:r>
+        <w:t xml:space="preserve">Above also helped me find bug that was preventing the green “Matched age data set” from being displayed on the Select Analysis tab where the N for aged data is located…fixed by removing </w:t>
+      </w:r>
+      <w:proofErr w:type="spellStart"/>
+      <w:r>
+        <w:t>input$toggleCodeName</w:t>
+      </w:r>
+      <w:proofErr w:type="spellEnd"/>
+      <w:r>
+        <w:t xml:space="preserve"> from the line of required inputs for the function to run (this only exists if it is checked).</w:t>
+      </w:r>
+    </w:p>
+    <w:p>
+      <w:pPr>
+        <w:pStyle w:val="NormalWeb"/>
+        <w:numPr>
+          <w:ilvl w:val="1"/>
+          <w:numId w:val="1"/>
+        </w:numPr>
+        <w:spacing w:before="0" w:beforeAutospacing="0" w:after="0" w:afterAutospacing="0"/>
+        <w:textAlignment w:val="baseline"/>
+      </w:pPr>
+      <w:r>
+        <w:t xml:space="preserve">Fixed bug where von Bert curve would not always update and sometimes required changing the check box to convert between inches and mm to get it to respond.  This ended up being </w:t>
+      </w:r>
+      <w:proofErr w:type="gramStart"/>
+      <w:r>
+        <w:t>cause</w:t>
+      </w:r>
+      <w:proofErr w:type="gramEnd"/>
+      <w:r>
+        <w:t xml:space="preserve"> by </w:t>
+      </w:r>
+      <w:proofErr w:type="gramStart"/>
+      <w:r>
+        <w:t>aged(</w:t>
+      </w:r>
+      <w:proofErr w:type="gramEnd"/>
+      <w:r>
+        <w:t xml:space="preserve">) originally being an </w:t>
+      </w:r>
+      <w:proofErr w:type="spellStart"/>
+      <w:r>
+        <w:t>eventReactive</w:t>
+      </w:r>
+      <w:proofErr w:type="spellEnd"/>
+      <w:r>
+        <w:t xml:space="preserve">...changing it to reactive made it work fine.  Before getting to that point though, I completely redesigned the way the figure was built and handled.  It had used base R and a </w:t>
+      </w:r>
+      <w:proofErr w:type="gramStart"/>
+      <w:r>
+        <w:t>function(</w:t>
+      </w:r>
+      <w:proofErr w:type="gramEnd"/>
+      <w:r>
+        <w:t xml:space="preserve">) function to make the figure.  I altered it to be built in ggplot2 and </w:t>
+      </w:r>
+      <w:proofErr w:type="gramStart"/>
+      <w:r>
+        <w:t>saved</w:t>
+      </w:r>
+      <w:proofErr w:type="gramEnd"/>
+      <w:r>
+        <w:t xml:space="preserve"> as an object that then was called in place of the function that had been written.  I </w:t>
+      </w:r>
+      <w:r>
+        <w:lastRenderedPageBreak/>
+        <w:t xml:space="preserve">retained these changes even though they were not the source of the problem as I think this is a better approach and moving to </w:t>
+      </w:r>
+      <w:proofErr w:type="spellStart"/>
+      <w:r>
+        <w:t>ggplot</w:t>
+      </w:r>
+      <w:proofErr w:type="spellEnd"/>
+      <w:r>
+        <w:t xml:space="preserve"> may provide better flexibility for the future.</w:t>
+      </w:r>
+    </w:p>
+    <w:p>
+      <w:pPr>
+        <w:pStyle w:val="NormalWeb"/>
+        <w:numPr>
+          <w:ilvl w:val="1"/>
+          <w:numId w:val="1"/>
+        </w:numPr>
+        <w:spacing w:before="0" w:beforeAutospacing="0" w:after="0" w:afterAutospacing="0"/>
+        <w:textAlignment w:val="baseline"/>
+      </w:pPr>
+      <w:r>
+        <w:t>Uploaded new sampling data</w:t>
       </w:r>
     </w:p>
     <w:sectPr>

</xml_diff>

<commit_message>
V 3.0 update and first round of bug fixes
</commit_message>
<xml_diff>
--- a/Update Log - Oklahoma Fishery Analysis Application.docx
+++ b/Update Log - Oklahoma Fishery Analysis Application.docx
@@ -1,6 +1,6 @@
 
 <file path=word/document.xml><?xml version="1.0" encoding="utf-8"?>
-<w:document xmlns:wpc="http://schemas.microsoft.com/office/word/2010/wordprocessingCanvas" xmlns:cx="http://schemas.microsoft.com/office/drawing/2014/chartex" xmlns:cx1="http://schemas.microsoft.com/office/drawing/2015/9/8/chartex" xmlns:cx2="http://schemas.microsoft.com/office/drawing/2015/10/21/chartex" xmlns:cx3="http://schemas.microsoft.com/office/drawing/2016/5/9/chartex" xmlns:cx4="http://schemas.microsoft.com/office/drawing/2016/5/10/chartex" xmlns:cx5="http://schemas.microsoft.com/office/drawing/2016/5/11/chartex" xmlns:cx6="http://schemas.microsoft.com/office/drawing/2016/5/12/chartex" xmlns:cx7="http://schemas.microsoft.com/office/drawing/2016/5/13/chartex" xmlns:cx8="http://schemas.microsoft.com/office/drawing/2016/5/14/chartex" xmlns:mc="http://schemas.openxmlformats.org/markup-compatibility/2006" xmlns:aink="http://schemas.microsoft.com/office/drawing/2016/ink" xmlns:am3d="http://schemas.microsoft.com/office/drawing/2017/model3d" xmlns:o="urn:schemas-microsoft-com:office:office" xmlns:oel="http://schemas.microsoft.com/office/2019/extlst" xmlns:r="http://schemas.openxmlformats.org/officeDocument/2006/relationships" xmlns:m="http://schemas.openxmlformats.org/officeDocument/2006/math" xmlns:v="urn:schemas-microsoft-com:vml" xmlns:wp14="http://schemas.microsoft.com/office/word/2010/wordprocessingDrawing" xmlns:wp="http://schemas.openxmlformats.org/drawingml/2006/wordprocessingDrawing" xmlns:w10="urn:schemas-microsoft-com:office:word" xmlns:w="http://schemas.openxmlformats.org/wordprocessingml/2006/main" xmlns:w14="http://schemas.microsoft.com/office/word/2010/wordml" xmlns:w15="http://schemas.microsoft.com/office/word/2012/wordml" xmlns:w16cex="http://schemas.microsoft.com/office/word/2018/wordml/cex" xmlns:w16cid="http://schemas.microsoft.com/office/word/2016/wordml/cid" xmlns:w16="http://schemas.microsoft.com/office/word/2018/wordml" xmlns:w16sdtdh="http://schemas.microsoft.com/office/word/2020/wordml/sdtdatahash" xmlns:w16se="http://schemas.microsoft.com/office/word/2015/wordml/symex" xmlns:wpg="http://schemas.microsoft.com/office/word/2010/wordprocessingGroup" xmlns:wpi="http://schemas.microsoft.com/office/word/2010/wordprocessingInk" xmlns:wne="http://schemas.microsoft.com/office/word/2006/wordml" xmlns:wps="http://schemas.microsoft.com/office/word/2010/wordprocessingShape" mc:Ignorable="w14 w15 w16se w16cid w16 w16cex w16sdtdh wp14">
+<w:document xmlns:wpc="http://schemas.microsoft.com/office/word/2010/wordprocessingCanvas" xmlns:cx="http://schemas.microsoft.com/office/drawing/2014/chartex" xmlns:cx1="http://schemas.microsoft.com/office/drawing/2015/9/8/chartex" xmlns:cx2="http://schemas.microsoft.com/office/drawing/2015/10/21/chartex" xmlns:cx3="http://schemas.microsoft.com/office/drawing/2016/5/9/chartex" xmlns:cx4="http://schemas.microsoft.com/office/drawing/2016/5/10/chartex" xmlns:cx5="http://schemas.microsoft.com/office/drawing/2016/5/11/chartex" xmlns:cx6="http://schemas.microsoft.com/office/drawing/2016/5/12/chartex" xmlns:cx7="http://schemas.microsoft.com/office/drawing/2016/5/13/chartex" xmlns:cx8="http://schemas.microsoft.com/office/drawing/2016/5/14/chartex" xmlns:mc="http://schemas.openxmlformats.org/markup-compatibility/2006" xmlns:aink="http://schemas.microsoft.com/office/drawing/2016/ink" xmlns:am3d="http://schemas.microsoft.com/office/drawing/2017/model3d" xmlns:o="urn:schemas-microsoft-com:office:office" xmlns:oel="http://schemas.microsoft.com/office/2019/extlst" xmlns:r="http://schemas.openxmlformats.org/officeDocument/2006/relationships" xmlns:m="http://schemas.openxmlformats.org/officeDocument/2006/math" xmlns:v="urn:schemas-microsoft-com:vml" xmlns:wp14="http://schemas.microsoft.com/office/word/2010/wordprocessingDrawing" xmlns:wp="http://schemas.openxmlformats.org/drawingml/2006/wordprocessingDrawing" xmlns:w10="urn:schemas-microsoft-com:office:word" xmlns:w="http://schemas.openxmlformats.org/wordprocessingml/2006/main" xmlns:w14="http://schemas.microsoft.com/office/word/2010/wordml" xmlns:w15="http://schemas.microsoft.com/office/word/2012/wordml" xmlns:w16cex="http://schemas.microsoft.com/office/word/2018/wordml/cex" xmlns:w16cid="http://schemas.microsoft.com/office/word/2016/wordml/cid" xmlns:w16="http://schemas.microsoft.com/office/word/2018/wordml" xmlns:w16du="http://schemas.microsoft.com/office/word/2023/wordml/word16du" xmlns:w16sdtdh="http://schemas.microsoft.com/office/word/2020/wordml/sdtdatahash" xmlns:w16sdtfl="http://schemas.microsoft.com/office/word/2024/wordml/sdtformatlock" xmlns:w16se="http://schemas.microsoft.com/office/word/2015/wordml/symex" xmlns:wpg="http://schemas.microsoft.com/office/word/2010/wordprocessingGroup" xmlns:wpi="http://schemas.microsoft.com/office/word/2010/wordprocessingInk" xmlns:wne="http://schemas.microsoft.com/office/word/2006/wordml" xmlns:wps="http://schemas.microsoft.com/office/word/2010/wordprocessingShape" mc:Ignorable="w14 w15 w16se w16cid w16 w16cex w16sdtdh w16sdtfl w16du wp14">
   <w:body>
     <w:p>
       <w:pPr>
@@ -304,7 +304,15 @@
         <w:spacing w:after="0"/>
       </w:pPr>
       <w:r>
-        <w:t>Problem: Change simple CV to RSE in CPUE tables</w:t>
+        <w:t xml:space="preserve">Problem: Change simple CV to RSE </w:t>
+      </w:r>
+      <w:proofErr w:type="gramStart"/>
+      <w:r>
+        <w:t>in</w:t>
+      </w:r>
+      <w:proofErr w:type="gramEnd"/>
+      <w:r>
+        <w:t xml:space="preserve"> CPUE tables</w:t>
       </w:r>
       <w:r>
         <w:t xml:space="preserve">.  Also change calculation method for N </w:t>
@@ -315,7 +323,15 @@
       </w:r>
       <w:proofErr w:type="gramEnd"/>
       <w:r>
-        <w:t>25) and RSE(40)</w:t>
+        <w:t xml:space="preserve">25) and </w:t>
+      </w:r>
+      <w:proofErr w:type="gramStart"/>
+      <w:r>
+        <w:t>RSE(</w:t>
+      </w:r>
+      <w:proofErr w:type="gramEnd"/>
+      <w:r>
+        <w:t>40)</w:t>
       </w:r>
     </w:p>
     <w:p>
@@ -350,7 +366,15 @@
       </w:r>
       <w:proofErr w:type="gramEnd"/>
       <w:r>
-        <w:t>25) and N RSE(40) were incorrect.  Changed to method used by Dumont and Schlechte (</w:t>
+        <w:t xml:space="preserve">25) and N </w:t>
+      </w:r>
+      <w:proofErr w:type="gramStart"/>
+      <w:r>
+        <w:t>RSE(</w:t>
+      </w:r>
+      <w:proofErr w:type="gramEnd"/>
+      <w:r>
+        <w:t>40) were incorrect.  Changed to method used by Dumont and Schlechte (</w:t>
       </w:r>
       <w:proofErr w:type="gramStart"/>
       <w:r>
@@ -408,10 +432,12 @@
         <w:t xml:space="preserve"> did not account for “weighted” regression.  Ogle’s </w:t>
       </w:r>
       <w:proofErr w:type="spellStart"/>
+      <w:proofErr w:type="gramStart"/>
       <w:r>
         <w:t>catchcurve</w:t>
       </w:r>
       <w:proofErr w:type="spellEnd"/>
+      <w:proofErr w:type="gramEnd"/>
       <w:r>
         <w:t xml:space="preserve"> function does this automatically as a TRUE/FALSE argument, so I didn’t know how to do this specifically.  R</w:t>
       </w:r>
@@ -714,7 +740,15 @@
       </w:r>
       <w:proofErr w:type="spellEnd"/>
       <w:r>
-        <w:t xml:space="preserve"> function (which is being depreciated) was run, the sample was not there to receive zeros.  This was necessary as if you run </w:t>
+        <w:t xml:space="preserve"> function (which is being depreciated) was run, the sample was not there to receive zeros.  This was necessary as if you </w:t>
+      </w:r>
+      <w:proofErr w:type="gramStart"/>
+      <w:r>
+        <w:t>run</w:t>
+      </w:r>
+      <w:proofErr w:type="gramEnd"/>
+      <w:r>
+        <w:t xml:space="preserve"> </w:t>
       </w:r>
       <w:proofErr w:type="spellStart"/>
       <w:proofErr w:type="gramStart"/>
@@ -727,7 +761,23 @@
       </w:r>
       <w:proofErr w:type="gramEnd"/>
       <w:r>
-        <w:t xml:space="preserve">) on spp with missing species names, there was a bug that added additional rows and made it so the list of PSD names and the original file do not have the same number of rows (causes </w:t>
+        <w:t xml:space="preserve">) on spp with missing species names, there was a bug that added additional rows and made </w:t>
+      </w:r>
+      <w:proofErr w:type="gramStart"/>
+      <w:r>
+        <w:t>it</w:t>
+      </w:r>
+      <w:proofErr w:type="gramEnd"/>
+      <w:r>
+        <w:t xml:space="preserve"> so the list of PSD names and the original file do not have the same number of rows (</w:t>
+      </w:r>
+      <w:proofErr w:type="gramStart"/>
+      <w:r>
+        <w:t>causes</w:t>
+      </w:r>
+      <w:proofErr w:type="gramEnd"/>
+      <w:r>
+        <w:t xml:space="preserve"> </w:t>
       </w:r>
       <w:proofErr w:type="spellStart"/>
       <w:r>
@@ -751,7 +801,15 @@
         <w:spacing w:after="0"/>
       </w:pPr>
       <w:r>
-        <w:t xml:space="preserve">Solution:  I contacted Derek Ogle about the </w:t>
+        <w:t>Solution</w:t>
+      </w:r>
+      <w:proofErr w:type="gramStart"/>
+      <w:r>
+        <w:t>:  I</w:t>
+      </w:r>
+      <w:proofErr w:type="gramEnd"/>
+      <w:r>
+        <w:t xml:space="preserve"> contacted Derek Ogle about the </w:t>
       </w:r>
       <w:proofErr w:type="gramStart"/>
       <w:r>
@@ -762,10 +820,12 @@
         <w:t xml:space="preserve"> and he quickly rebuilt </w:t>
       </w:r>
       <w:proofErr w:type="spellStart"/>
+      <w:proofErr w:type="gramStart"/>
       <w:r>
         <w:t>psdAdd</w:t>
       </w:r>
       <w:proofErr w:type="spellEnd"/>
+      <w:proofErr w:type="gramEnd"/>
       <w:r>
         <w:t xml:space="preserve"> so it no longer had this behavior.  I then rebuilt the code using a </w:t>
       </w:r>
@@ -775,7 +835,15 @@
       </w:r>
       <w:proofErr w:type="spellEnd"/>
       <w:r>
-        <w:t xml:space="preserve"> approach and waited to throw out the spp that do not have PSD size classes until after using </w:t>
+        <w:t xml:space="preserve"> approach and waited to throw out the spp that </w:t>
+      </w:r>
+      <w:proofErr w:type="gramStart"/>
+      <w:r>
+        <w:t>do</w:t>
+      </w:r>
+      <w:proofErr w:type="gramEnd"/>
+      <w:r>
+        <w:t xml:space="preserve"> not have PSD size classes until after using </w:t>
       </w:r>
       <w:proofErr w:type="gramStart"/>
       <w:r>
@@ -799,7 +867,15 @@
       </w:r>
       <w:proofErr w:type="gramEnd"/>
       <w:r>
-        <w:t xml:space="preserve"> were taken, can’t meaningfully express this in PSD-based CPUEs).  I also allowed trophy size to be in the table.  The sizes sort fine using </w:t>
+        <w:t xml:space="preserve"> were taken, can’t meaningfully express this in PSD-based CPUEs).  I also allowed trophy size to be </w:t>
+      </w:r>
+      <w:proofErr w:type="gramStart"/>
+      <w:r>
+        <w:t>in</w:t>
+      </w:r>
+      <w:proofErr w:type="gramEnd"/>
+      <w:r>
+        <w:t xml:space="preserve"> the table.  The sizes sort fine using </w:t>
       </w:r>
       <w:proofErr w:type="spellStart"/>
       <w:r>
@@ -964,9 +1040,9 @@
           <w:sz w:val="22"/>
           <w:szCs w:val="22"/>
         </w:rPr>
-        <w:t xml:space="preserve"> checks this before running and throws an error so these are left.  We also have 2 instances of </w:t>
-      </w:r>
-      <w:proofErr w:type="spellStart"/>
+        <w:t xml:space="preserve"> checks this before running and throws an </w:t>
+      </w:r>
+      <w:proofErr w:type="gramStart"/>
       <w:r>
         <w:rPr>
           <w:rFonts w:ascii="Calibri" w:hAnsi="Calibri"/>
@@ -974,9 +1050,9 @@
           <w:sz w:val="22"/>
           <w:szCs w:val="22"/>
         </w:rPr>
-        <w:t>join_all</w:t>
-      </w:r>
-      <w:proofErr w:type="spellEnd"/>
+        <w:t>error</w:t>
+      </w:r>
+      <w:proofErr w:type="gramEnd"/>
       <w:r>
         <w:rPr>
           <w:rFonts w:ascii="Calibri" w:hAnsi="Calibri"/>
@@ -984,7 +1060,7 @@
           <w:sz w:val="22"/>
           <w:szCs w:val="22"/>
         </w:rPr>
-        <w:t xml:space="preserve"> that I’m not sure has a </w:t>
+        <w:t xml:space="preserve"> so these are left.  We also have 2 instances of </w:t>
       </w:r>
       <w:proofErr w:type="spellStart"/>
       <w:r>
@@ -994,7 +1070,7 @@
           <w:sz w:val="22"/>
           <w:szCs w:val="22"/>
         </w:rPr>
-        <w:t>dplyr</w:t>
+        <w:t>join_all</w:t>
       </w:r>
       <w:proofErr w:type="spellEnd"/>
       <w:r>
@@ -1004,7 +1080,7 @@
           <w:sz w:val="22"/>
           <w:szCs w:val="22"/>
         </w:rPr>
-        <w:t xml:space="preserve"> counterpart, but I’ll need to research.  I’d like to get us off of </w:t>
+        <w:t xml:space="preserve"> that I’m not sure has a </w:t>
       </w:r>
       <w:proofErr w:type="spellStart"/>
       <w:r>
@@ -1014,7 +1090,7 @@
           <w:sz w:val="22"/>
           <w:szCs w:val="22"/>
         </w:rPr>
-        <w:t>plyr</w:t>
+        <w:t>dplyr</w:t>
       </w:r>
       <w:proofErr w:type="spellEnd"/>
       <w:r>
@@ -1024,9 +1100,9 @@
           <w:sz w:val="22"/>
           <w:szCs w:val="22"/>
         </w:rPr>
-        <w:t xml:space="preserve"> entirely </w:t>
-      </w:r>
-      <w:proofErr w:type="spellStart"/>
+        <w:t xml:space="preserve"> counterpart, but I’ll need to research.  I’d like to get us </w:t>
+      </w:r>
+      <w:proofErr w:type="gramStart"/>
       <w:r>
         <w:rPr>
           <w:rFonts w:ascii="Calibri" w:hAnsi="Calibri"/>
@@ -1034,9 +1110,9 @@
           <w:sz w:val="22"/>
           <w:szCs w:val="22"/>
         </w:rPr>
-        <w:t>some day</w:t>
-      </w:r>
-      <w:proofErr w:type="spellEnd"/>
+        <w:t>off of</w:t>
+      </w:r>
+      <w:proofErr w:type="gramEnd"/>
       <w:r>
         <w:rPr>
           <w:rFonts w:ascii="Calibri" w:hAnsi="Calibri"/>
@@ -1044,7 +1120,7 @@
           <w:sz w:val="22"/>
           <w:szCs w:val="22"/>
         </w:rPr>
-        <w:t xml:space="preserve"> if we can as loading order is an issue that causes lots of problems (especially if we want to load </w:t>
+        <w:t xml:space="preserve"> </w:t>
       </w:r>
       <w:proofErr w:type="spellStart"/>
       <w:r>
@@ -1054,7 +1130,7 @@
           <w:sz w:val="22"/>
           <w:szCs w:val="22"/>
         </w:rPr>
-        <w:t>dplyr</w:t>
+        <w:t>plyr</w:t>
       </w:r>
       <w:proofErr w:type="spellEnd"/>
       <w:r>
@@ -1064,10 +1140,9 @@
           <w:sz w:val="22"/>
           <w:szCs w:val="22"/>
         </w:rPr>
-        <w:t xml:space="preserve"> in </w:t>
-      </w:r>
-      <w:proofErr w:type="spellStart"/>
-      <w:proofErr w:type="gramStart"/>
+        <w:t xml:space="preserve"> entirely </w:t>
+      </w:r>
+      <w:proofErr w:type="spellStart"/>
       <w:r>
         <w:rPr>
           <w:rFonts w:ascii="Calibri" w:hAnsi="Calibri"/>
@@ -1075,10 +1150,9 @@
           <w:sz w:val="22"/>
           <w:szCs w:val="22"/>
         </w:rPr>
-        <w:t>ui.r</w:t>
-      </w:r>
-      <w:proofErr w:type="spellEnd"/>
-      <w:proofErr w:type="gramEnd"/>
+        <w:t>some day</w:t>
+      </w:r>
+      <w:proofErr w:type="spellEnd"/>
       <w:r>
         <w:rPr>
           <w:rFonts w:ascii="Calibri" w:hAnsi="Calibri"/>
@@ -1086,9 +1160,9 @@
           <w:sz w:val="22"/>
           <w:szCs w:val="22"/>
         </w:rPr>
-        <w:t xml:space="preserve">, which is not done now...would also have to load </w:t>
-      </w:r>
-      <w:proofErr w:type="spellStart"/>
+        <w:t xml:space="preserve"> if we can as </w:t>
+      </w:r>
+      <w:proofErr w:type="gramStart"/>
       <w:r>
         <w:rPr>
           <w:rFonts w:ascii="Calibri" w:hAnsi="Calibri"/>
@@ -1096,9 +1170,9 @@
           <w:sz w:val="22"/>
           <w:szCs w:val="22"/>
         </w:rPr>
-        <w:t>plyr</w:t>
-      </w:r>
-      <w:proofErr w:type="spellEnd"/>
+        <w:t>loading</w:t>
+      </w:r>
+      <w:proofErr w:type="gramEnd"/>
       <w:r>
         <w:rPr>
           <w:rFonts w:ascii="Calibri" w:hAnsi="Calibri"/>
@@ -1106,7 +1180,7 @@
           <w:sz w:val="22"/>
           <w:szCs w:val="22"/>
         </w:rPr>
-        <w:t xml:space="preserve"> and do so first to avoid </w:t>
+        <w:t xml:space="preserve"> order is an issue that causes lots of problems (especially if we want to load </w:t>
       </w:r>
       <w:proofErr w:type="spellStart"/>
       <w:r>
@@ -1116,7 +1190,7 @@
           <w:sz w:val="22"/>
           <w:szCs w:val="22"/>
         </w:rPr>
-        <w:t>plyr</w:t>
+        <w:t>dplyr</w:t>
       </w:r>
       <w:proofErr w:type="spellEnd"/>
       <w:r>
@@ -1126,9 +1200,10 @@
           <w:sz w:val="22"/>
           <w:szCs w:val="22"/>
         </w:rPr>
-        <w:t xml:space="preserve"> overwriting </w:t>
-      </w:r>
-      <w:proofErr w:type="spellStart"/>
+        <w:t xml:space="preserve"> in </w:t>
+      </w:r>
+      <w:proofErr w:type="spellStart"/>
+      <w:proofErr w:type="gramStart"/>
       <w:r>
         <w:rPr>
           <w:rFonts w:ascii="Calibri" w:hAnsi="Calibri"/>
@@ -1136,9 +1211,10 @@
           <w:sz w:val="22"/>
           <w:szCs w:val="22"/>
         </w:rPr>
-        <w:t>dplyr</w:t>
-      </w:r>
-      <w:proofErr w:type="spellEnd"/>
+        <w:t>ui.r</w:t>
+      </w:r>
+      <w:proofErr w:type="spellEnd"/>
+      <w:proofErr w:type="gramEnd"/>
       <w:r>
         <w:rPr>
           <w:rFonts w:ascii="Calibri" w:hAnsi="Calibri"/>
@@ -1146,26 +1222,19 @@
           <w:sz w:val="22"/>
           <w:szCs w:val="22"/>
         </w:rPr>
-        <w:t>.</w:t>
-      </w:r>
-    </w:p>
-    <w:p>
-      <w:pPr>
-        <w:pStyle w:val="NormalWeb"/>
-        <w:numPr>
-          <w:ilvl w:val="2"/>
-          <w:numId w:val="8"/>
-        </w:numPr>
-        <w:spacing w:before="0" w:beforeAutospacing="0" w:after="0" w:afterAutospacing="0"/>
-        <w:ind w:left="2340"/>
-        <w:textAlignment w:val="baseline"/>
+        <w:t xml:space="preserve">, which is not done now...would also have to load </w:t>
+      </w:r>
+      <w:proofErr w:type="spellStart"/>
+      <w:r>
         <w:rPr>
           <w:rFonts w:ascii="Calibri" w:hAnsi="Calibri"/>
           <w:color w:val="000000"/>
           <w:sz w:val="22"/>
           <w:szCs w:val="22"/>
         </w:rPr>
-      </w:pPr>
+        <w:t>plyr</w:t>
+      </w:r>
+      <w:proofErr w:type="spellEnd"/>
       <w:r>
         <w:rPr>
           <w:rFonts w:ascii="Calibri" w:hAnsi="Calibri"/>
@@ -1173,7 +1242,7 @@
           <w:sz w:val="22"/>
           <w:szCs w:val="22"/>
         </w:rPr>
-        <w:t xml:space="preserve">Changed </w:t>
+        <w:t xml:space="preserve"> and do so first to avoid </w:t>
       </w:r>
       <w:proofErr w:type="spellStart"/>
       <w:r>
@@ -1183,7 +1252,7 @@
           <w:sz w:val="22"/>
           <w:szCs w:val="22"/>
         </w:rPr>
-        <w:t>renderTable</w:t>
+        <w:t>plyr</w:t>
       </w:r>
       <w:proofErr w:type="spellEnd"/>
       <w:r>
@@ -1193,6 +1262,73 @@
           <w:sz w:val="22"/>
           <w:szCs w:val="22"/>
         </w:rPr>
+        <w:t xml:space="preserve"> overwriting </w:t>
+      </w:r>
+      <w:proofErr w:type="spellStart"/>
+      <w:r>
+        <w:rPr>
+          <w:rFonts w:ascii="Calibri" w:hAnsi="Calibri"/>
+          <w:color w:val="000000"/>
+          <w:sz w:val="22"/>
+          <w:szCs w:val="22"/>
+        </w:rPr>
+        <w:t>dplyr</w:t>
+      </w:r>
+      <w:proofErr w:type="spellEnd"/>
+      <w:r>
+        <w:rPr>
+          <w:rFonts w:ascii="Calibri" w:hAnsi="Calibri"/>
+          <w:color w:val="000000"/>
+          <w:sz w:val="22"/>
+          <w:szCs w:val="22"/>
+        </w:rPr>
+        <w:t>.</w:t>
+      </w:r>
+    </w:p>
+    <w:p>
+      <w:pPr>
+        <w:pStyle w:val="NormalWeb"/>
+        <w:numPr>
+          <w:ilvl w:val="2"/>
+          <w:numId w:val="8"/>
+        </w:numPr>
+        <w:spacing w:before="0" w:beforeAutospacing="0" w:after="0" w:afterAutospacing="0"/>
+        <w:ind w:left="2340"/>
+        <w:textAlignment w:val="baseline"/>
+        <w:rPr>
+          <w:rFonts w:ascii="Calibri" w:hAnsi="Calibri"/>
+          <w:color w:val="000000"/>
+          <w:sz w:val="22"/>
+          <w:szCs w:val="22"/>
+        </w:rPr>
+      </w:pPr>
+      <w:r>
+        <w:rPr>
+          <w:rFonts w:ascii="Calibri" w:hAnsi="Calibri"/>
+          <w:color w:val="000000"/>
+          <w:sz w:val="22"/>
+          <w:szCs w:val="22"/>
+        </w:rPr>
+        <w:t xml:space="preserve">Changed </w:t>
+      </w:r>
+      <w:proofErr w:type="spellStart"/>
+      <w:r>
+        <w:rPr>
+          <w:rFonts w:ascii="Calibri" w:hAnsi="Calibri"/>
+          <w:color w:val="000000"/>
+          <w:sz w:val="22"/>
+          <w:szCs w:val="22"/>
+        </w:rPr>
+        <w:t>renderTable</w:t>
+      </w:r>
+      <w:proofErr w:type="spellEnd"/>
+      <w:r>
+        <w:rPr>
+          <w:rFonts w:ascii="Calibri" w:hAnsi="Calibri"/>
+          <w:color w:val="000000"/>
+          <w:sz w:val="22"/>
+          <w:szCs w:val="22"/>
+        </w:rPr>
         <w:t xml:space="preserve"> function for PSD size definitions (both mm and inch) so NA displays as blank space in table.</w:t>
       </w:r>
     </w:p>
@@ -1340,7 +1476,23 @@
         <w:textAlignment w:val="baseline"/>
       </w:pPr>
       <w:r>
-        <w:t xml:space="preserve">Developed modal dialog to allow user to pick how to use the app (start with last 5 years, last 10 year, all years, or user upload data) to speed startup time in cases where full database is not needed.  </w:t>
+        <w:t xml:space="preserve">Developed modal dialog to allow user to pick how to use the app (start with last 5 years, last 10 </w:t>
+      </w:r>
+      <w:proofErr w:type="gramStart"/>
+      <w:r>
+        <w:t>year</w:t>
+      </w:r>
+      <w:proofErr w:type="gramEnd"/>
+      <w:r>
+        <w:t xml:space="preserve">, all </w:t>
+      </w:r>
+      <w:proofErr w:type="gramStart"/>
+      <w:r>
+        <w:t>years, or</w:t>
+      </w:r>
+      <w:proofErr w:type="gramEnd"/>
+      <w:r>
+        <w:t xml:space="preserve"> user upload data) to speed startup time in cases where full database is not needed.  </w:t>
       </w:r>
     </w:p>
     <w:p>
@@ -1382,7 +1534,15 @@
         <w:textAlignment w:val="baseline"/>
       </w:pPr>
       <w:r>
-        <w:t xml:space="preserve">After trying lots of options, settled on getting rid of the cross-talking code and name boxes.  </w:t>
+        <w:t xml:space="preserve">After trying lots of options, </w:t>
+      </w:r>
+      <w:proofErr w:type="gramStart"/>
+      <w:r>
+        <w:t>settled</w:t>
+      </w:r>
+      <w:proofErr w:type="gramEnd"/>
+      <w:r>
+        <w:t xml:space="preserve"> on getting rid of the cross-talking code and name boxes.  </w:t>
       </w:r>
       <w:r>
         <w:t>Instead,</w:t>
@@ -1413,7 +1573,15 @@
       </w:r>
       <w:proofErr w:type="gramEnd"/>
       <w:r>
-        <w:t>this way you can search on both name or code at once.  A</w:t>
+        <w:t xml:space="preserve">this way you can search on both name </w:t>
+      </w:r>
+      <w:proofErr w:type="gramStart"/>
+      <w:r>
+        <w:t>or</w:t>
+      </w:r>
+      <w:proofErr w:type="gramEnd"/>
+      <w:r>
+        <w:t xml:space="preserve"> code at once.  A</w:t>
       </w:r>
       <w:r>
         <w:t xml:space="preserve">dded </w:t>
@@ -1495,13 +1663,8 @@
         <w:textAlignment w:val="baseline"/>
       </w:pPr>
       <w:r>
-        <w:t xml:space="preserve">Added code that filters remaining choices to only those that still are options in the database given what has already been </w:t>
-      </w:r>
-      <w:proofErr w:type="gramStart"/>
-      <w:r>
-        <w:t>selected</w:t>
-      </w:r>
-      <w:proofErr w:type="gramEnd"/>
+        <w:t>Added code that filters remaining choices to only those that still are options in the database given what has already been selected</w:t>
+      </w:r>
     </w:p>
     <w:p>
       <w:pPr>
@@ -1548,15 +1711,7 @@
         <w:textAlignment w:val="baseline"/>
       </w:pPr>
       <w:r>
-        <w:t xml:space="preserve">Originally had </w:t>
-      </w:r>
-      <w:proofErr w:type="gramStart"/>
-      <w:r>
-        <w:t>all</w:t>
-      </w:r>
-      <w:proofErr w:type="gramEnd"/>
-      <w:r>
-        <w:t xml:space="preserve"> in </w:t>
+        <w:t xml:space="preserve">Originally had all in </w:t>
       </w:r>
       <w:r>
         <w:t xml:space="preserve">one </w:t>
@@ -1765,7 +1920,15 @@
       </w:r>
       <w:proofErr w:type="gramEnd"/>
       <w:r>
-        <w:t xml:space="preserve"> reproduce this reliably enough to debug and it is rare.  Can be worked around by just waiting, then reselecting if the previous selection did not take.</w:t>
+        <w:t xml:space="preserve"> reproduce this reliably enough to debug and it is rare.  </w:t>
+      </w:r>
+      <w:proofErr w:type="gramStart"/>
+      <w:r>
+        <w:t>Can</w:t>
+      </w:r>
+      <w:proofErr w:type="gramEnd"/>
+      <w:r>
+        <w:t xml:space="preserve"> be worked around by just waiting, then reselecting if the previous selection did not take.</w:t>
       </w:r>
     </w:p>
     <w:p>
@@ -1895,10 +2058,12 @@
         <w:t xml:space="preserve">way…which means we save time on loading and setting keys while still getting speed of </w:t>
       </w:r>
       <w:proofErr w:type="spellStart"/>
+      <w:proofErr w:type="gramStart"/>
       <w:r>
         <w:t>data.table</w:t>
       </w:r>
       <w:proofErr w:type="spellEnd"/>
+      <w:proofErr w:type="gramEnd"/>
       <w:r>
         <w:t>-based data.</w:t>
       </w:r>
@@ -1930,15 +2095,7 @@
       <w:proofErr w:type="spellEnd"/>
       <w:proofErr w:type="gramEnd"/>
       <w:r>
-        <w:t xml:space="preserve"> rather than </w:t>
-      </w:r>
-      <w:proofErr w:type="gramStart"/>
-      <w:r>
-        <w:t>data</w:t>
-      </w:r>
-      <w:proofErr w:type="gramEnd"/>
-      <w:r>
-        <w:t xml:space="preserve"> frame.</w:t>
+        <w:t xml:space="preserve"> rather than data frame.</w:t>
       </w:r>
       <w:r>
         <w:t xml:space="preserve">  I’ve mostly done this, but did not rewrite all code on the </w:t>
@@ -1982,13 +2139,8 @@
         <w:t>built-in</w:t>
       </w:r>
       <w:r>
-        <w:t xml:space="preserve"> age </w:t>
-      </w:r>
-      <w:proofErr w:type="gramStart"/>
-      <w:r>
-        <w:t>data</w:t>
-      </w:r>
-      <w:proofErr w:type="gramEnd"/>
+        <w:t xml:space="preserve"> age data</w:t>
+      </w:r>
     </w:p>
     <w:p>
       <w:pPr>
@@ -2023,13 +2175,8 @@
       </w:r>
       <w:proofErr w:type="spellEnd"/>
       <w:r>
-        <w:t xml:space="preserve"> </w:t>
-      </w:r>
-      <w:proofErr w:type="gramStart"/>
-      <w:r>
-        <w:t>boxes</w:t>
-      </w:r>
-      <w:proofErr w:type="gramEnd"/>
+        <w:t xml:space="preserve"> boxes</w:t>
+      </w:r>
     </w:p>
     <w:p>
       <w:pPr>
@@ -2095,7 +2242,15 @@
         <w:textAlignment w:val="baseline"/>
       </w:pPr>
       <w:r>
-        <w:t>Changed equation for age-frequency figure to multiply by 100 to make percentages not proportions (Y-label said percent, but decimals were showing)</w:t>
+        <w:t xml:space="preserve">Changed equation for age-frequency </w:t>
+      </w:r>
+      <w:proofErr w:type="gramStart"/>
+      <w:r>
+        <w:t>figure</w:t>
+      </w:r>
+      <w:proofErr w:type="gramEnd"/>
+      <w:r>
+        <w:t xml:space="preserve"> to multiply by 100 to make percentages not proportions (Y-label said percent, but decimals were showing)</w:t>
       </w:r>
       <w:r>
         <w:t>.</w:t>
@@ -2112,13 +2267,16 @@
         <w:textAlignment w:val="baseline"/>
       </w:pPr>
       <w:r>
-        <w:t xml:space="preserve">Modified code to prevent as many warning/error </w:t>
-      </w:r>
-      <w:proofErr w:type="gramStart"/>
-      <w:r>
-        <w:t>messages</w:t>
-      </w:r>
-      <w:proofErr w:type="gramEnd"/>
+        <w:t>Modified code to prevent as many warning/</w:t>
+      </w:r>
+      <w:proofErr w:type="gramStart"/>
+      <w:r>
+        <w:t>error</w:t>
+      </w:r>
+      <w:proofErr w:type="gramEnd"/>
+      <w:r>
+        <w:t xml:space="preserve"> messages</w:t>
+      </w:r>
     </w:p>
     <w:p>
       <w:pPr>
@@ -2131,334 +2289,3195 @@
         <w:textAlignment w:val="baseline"/>
       </w:pPr>
       <w:r>
-        <w:t xml:space="preserve">Rewrote abiotic data table on Catch Analysis tab to explicitly deal with all NA </w:t>
-      </w:r>
-      <w:proofErr w:type="gramStart"/>
-      <w:r>
+        <w:t>Rewrote abiotic data table on Catch Analysis tab to explicitly deal with all NA data</w:t>
+      </w:r>
+    </w:p>
+    <w:p>
+      <w:pPr>
+        <w:pStyle w:val="NormalWeb"/>
+        <w:numPr>
+          <w:ilvl w:val="1"/>
+          <w:numId w:val="1"/>
+        </w:numPr>
+        <w:spacing w:before="0" w:beforeAutospacing="0" w:after="0" w:afterAutospacing="0"/>
+        <w:textAlignment w:val="baseline"/>
+      </w:pPr>
+      <w:r>
+        <w:t xml:space="preserve">Added theoretical maximum age, observed maximum age, and two estimates of natural mortality based on </w:t>
+      </w:r>
+      <w:proofErr w:type="spellStart"/>
+      <w:r>
+        <w:t>theor</w:t>
+      </w:r>
+      <w:proofErr w:type="spellEnd"/>
+      <w:r>
+        <w:t xml:space="preserve"> max age or von </w:t>
+      </w:r>
+      <w:proofErr w:type="spellStart"/>
+      <w:r>
+        <w:t>bert</w:t>
+      </w:r>
+      <w:proofErr w:type="spellEnd"/>
+      <w:r>
+        <w:t xml:space="preserve"> parameters (includes download button for </w:t>
+      </w:r>
+      <w:proofErr w:type="spellStart"/>
+      <w:r>
+        <w:t>nat</w:t>
+      </w:r>
+      <w:proofErr w:type="spellEnd"/>
+      <w:r>
+        <w:t xml:space="preserve"> mort estimates)</w:t>
+      </w:r>
+    </w:p>
+    <w:p>
+      <w:pPr>
+        <w:pStyle w:val="NormalWeb"/>
+        <w:numPr>
+          <w:ilvl w:val="1"/>
+          <w:numId w:val="1"/>
+        </w:numPr>
+        <w:spacing w:before="0" w:beforeAutospacing="0" w:after="0" w:afterAutospacing="0"/>
+        <w:textAlignment w:val="baseline"/>
+      </w:pPr>
+      <w:r>
+        <w:t>Modified user manual to detail percentile tabs and account for several of the above changes.</w:t>
+      </w:r>
+    </w:p>
+    <w:p>
+      <w:pPr>
+        <w:pStyle w:val="NormalWeb"/>
+        <w:numPr>
+          <w:ilvl w:val="0"/>
+          <w:numId w:val="1"/>
+        </w:numPr>
+        <w:spacing w:before="0" w:beforeAutospacing="0" w:after="0" w:afterAutospacing="0"/>
+        <w:textAlignment w:val="baseline"/>
+      </w:pPr>
+      <w:r>
+        <w:t xml:space="preserve">6/8/2022 Added checkbox and code that allows ALK to extrapolate to fish smaller than those aged.  Saw that ODWC frequently had a floor on fish sizes that are aged (e.g., </w:t>
+      </w:r>
+      <w:proofErr w:type="gramStart"/>
+      <w:r>
+        <w:t>crappie</w:t>
+      </w:r>
+      <w:proofErr w:type="gramEnd"/>
+      <w:r>
+        <w:t xml:space="preserve"> less than 100mm are always age-0 and are never aged).  This produced inaccurate length at age 0 as only fish 100mm and larger were considered in the calculation given that was the smallest size aged.</w:t>
+      </w:r>
+    </w:p>
+    <w:p>
+      <w:pPr>
+        <w:pStyle w:val="NormalWeb"/>
+        <w:numPr>
+          <w:ilvl w:val="1"/>
+          <w:numId w:val="1"/>
+        </w:numPr>
+        <w:spacing w:before="0" w:beforeAutospacing="0" w:after="0" w:afterAutospacing="0"/>
+        <w:textAlignment w:val="baseline"/>
+      </w:pPr>
+      <w:r>
+        <w:t>Default is to allow this.  Only possible problem would be if only age-1+ are aged…then the check box might try to parse age-1 vs age-0 incorrectly (or might assume all smaller fish are age-1 and no age-0 exist)</w:t>
+      </w:r>
+    </w:p>
+    <w:p>
+      <w:pPr>
+        <w:pStyle w:val="NormalWeb"/>
+        <w:numPr>
+          <w:ilvl w:val="0"/>
+          <w:numId w:val="1"/>
+        </w:numPr>
+        <w:spacing w:before="0" w:beforeAutospacing="0" w:after="0" w:afterAutospacing="0"/>
+        <w:textAlignment w:val="baseline"/>
+      </w:pPr>
+      <w:r>
+        <w:t>9/1/2022</w:t>
+      </w:r>
+      <w:r>
+        <w:t xml:space="preserve"> – Modified to account for Verified.TL and </w:t>
+      </w:r>
+      <w:proofErr w:type="spellStart"/>
+      <w:r>
+        <w:t>Verified.Wr</w:t>
+      </w:r>
+      <w:proofErr w:type="spellEnd"/>
+      <w:r>
+        <w:t xml:space="preserve"> files in user-uploaded files</w:t>
+      </w:r>
+      <w:r>
+        <w:t xml:space="preserve"> rather than common </w:t>
+      </w:r>
+      <w:proofErr w:type="spellStart"/>
+      <w:r>
+        <w:t>Verified.TL.Wr</w:t>
+      </w:r>
+      <w:proofErr w:type="spellEnd"/>
+      <w:r>
+        <w:t xml:space="preserve"> column (was afraid users would fix TL issues but miss Wr issues that are left related to weight errors)</w:t>
+      </w:r>
+      <w:r>
+        <w:t>.</w:t>
+      </w:r>
+    </w:p>
+    <w:p>
+      <w:pPr>
+        <w:pStyle w:val="NormalWeb"/>
+        <w:numPr>
+          <w:ilvl w:val="0"/>
+          <w:numId w:val="1"/>
+        </w:numPr>
+        <w:spacing w:before="0" w:beforeAutospacing="0" w:after="0" w:afterAutospacing="0"/>
+        <w:textAlignment w:val="baseline"/>
+      </w:pPr>
+      <w:r>
+        <w:t xml:space="preserve">1/24/2023 – Addressed bug found by Nate Hull…he had crappie data where some </w:t>
+      </w:r>
+      <w:proofErr w:type="spellStart"/>
+      <w:r>
+        <w:t>TL_mm</w:t>
+      </w:r>
+      <w:proofErr w:type="spellEnd"/>
+      <w:r>
+        <w:t xml:space="preserve"> in sample data were missing.  When applying age length key, the default is to extrapolate to smaller fish using multinomial estimates (i.e., </w:t>
+      </w:r>
+      <w:proofErr w:type="spellStart"/>
+      <w:r>
+        <w:t>extrapAge</w:t>
+      </w:r>
+      <w:proofErr w:type="spellEnd"/>
+      <w:r>
+        <w:t xml:space="preserve"> check box is true by default), which then finds the minimum TL from either age data or sampling data to set minimum length class for all age-related analyses…but with NA’s in the mix it returned NA in the minlencatage2 variable of </w:t>
+      </w:r>
+      <w:proofErr w:type="spellStart"/>
+      <w:r>
+        <w:t>agesample</w:t>
+      </w:r>
+      <w:proofErr w:type="spellEnd"/>
+      <w:r>
+        <w:t>() reactive function, which messed up almost all of the age analyses.  I added a “</w:t>
+      </w:r>
+      <w:r>
+        <w:t>na.rm = T</w:t>
+      </w:r>
+      <w:r>
+        <w:t>” statement to all min functions (both for age and for sampling data so whether the check box is T or F there is no chance of this error in future.</w:t>
+      </w:r>
+    </w:p>
+    <w:p>
+      <w:pPr>
+        <w:pStyle w:val="NormalWeb"/>
+        <w:numPr>
+          <w:ilvl w:val="0"/>
+          <w:numId w:val="1"/>
+        </w:numPr>
+        <w:spacing w:before="0" w:beforeAutospacing="0" w:after="0" w:afterAutospacing="0"/>
+        <w:textAlignment w:val="baseline"/>
+      </w:pPr>
+      <w:r>
+        <w:t>2/17/2023</w:t>
+      </w:r>
+      <w:r>
+        <w:t xml:space="preserve"> – follow up from Nate Hull bug above...dealing with spp code 108 (all crappie) in new way</w:t>
+      </w:r>
+    </w:p>
+    <w:p>
+      <w:pPr>
+        <w:pStyle w:val="NormalWeb"/>
+        <w:numPr>
+          <w:ilvl w:val="1"/>
+          <w:numId w:val="1"/>
+        </w:numPr>
+        <w:spacing w:before="0" w:beforeAutospacing="0" w:after="0" w:afterAutospacing="0"/>
+        <w:textAlignment w:val="baseline"/>
+      </w:pPr>
+      <w:r>
+        <w:t>Changed name of species code from Crappie spp. to “All crappie spp. combined”</w:t>
+      </w:r>
+      <w:r>
+        <w:t xml:space="preserve"> to be more explicit.</w:t>
+      </w:r>
+    </w:p>
+    <w:p>
+      <w:pPr>
+        <w:pStyle w:val="NormalWeb"/>
+        <w:numPr>
+          <w:ilvl w:val="1"/>
+          <w:numId w:val="1"/>
+        </w:numPr>
+        <w:spacing w:before="0" w:beforeAutospacing="0" w:after="0" w:afterAutospacing="0"/>
+        <w:textAlignment w:val="baseline"/>
+      </w:pPr>
+      <w:r>
+        <w:t xml:space="preserve">Add PSD categories based on fact that both black and white </w:t>
+      </w:r>
+      <w:proofErr w:type="gramStart"/>
+      <w:r>
+        <w:t>crappie</w:t>
+      </w:r>
+      <w:proofErr w:type="gramEnd"/>
+      <w:r>
+        <w:t xml:space="preserve"> have same </w:t>
+      </w:r>
+      <w:proofErr w:type="spellStart"/>
+      <w:r>
+        <w:t>psd</w:t>
+      </w:r>
+      <w:proofErr w:type="spellEnd"/>
+      <w:r>
+        <w:t xml:space="preserve"> size classes </w:t>
+      </w:r>
+      <w:r>
+        <w:t xml:space="preserve">(changed </w:t>
+      </w:r>
+      <w:proofErr w:type="spellStart"/>
+      <w:r>
+        <w:t>gabelhousenames.fst</w:t>
+      </w:r>
+      <w:proofErr w:type="spellEnd"/>
+      <w:r>
+        <w:t xml:space="preserve"> so the species name listed with spp code 108 is White Crappie...this will populate the White Crappie PSD size categories for this group (which are the same as Black Crappie).</w:t>
+      </w:r>
+    </w:p>
+    <w:p>
+      <w:pPr>
+        <w:pStyle w:val="NormalWeb"/>
+        <w:numPr>
+          <w:ilvl w:val="1"/>
+          <w:numId w:val="1"/>
+        </w:numPr>
+        <w:spacing w:before="0" w:beforeAutospacing="0" w:after="0" w:afterAutospacing="0"/>
+        <w:textAlignment w:val="baseline"/>
+      </w:pPr>
+      <w:proofErr w:type="gramStart"/>
+      <w:r>
+        <w:t>Decided</w:t>
+      </w:r>
+      <w:proofErr w:type="gramEnd"/>
+      <w:r>
+        <w:t xml:space="preserve"> not to use </w:t>
+      </w:r>
+      <w:r>
+        <w:t xml:space="preserve">Wr </w:t>
+      </w:r>
+      <w:r>
+        <w:t xml:space="preserve">with spp code 108 as </w:t>
+      </w:r>
+      <w:r>
+        <w:t xml:space="preserve">there are noticeably different </w:t>
+      </w:r>
+      <w:proofErr w:type="spellStart"/>
+      <w:r>
+        <w:t>Ws</w:t>
+      </w:r>
+      <w:proofErr w:type="spellEnd"/>
+      <w:r>
+        <w:t xml:space="preserve"> equations for the two species</w:t>
+      </w:r>
+      <w:r>
+        <w:t xml:space="preserve">, however, added code to avoid red errors for Wr data </w:t>
+      </w:r>
+      <w:r>
+        <w:t xml:space="preserve">(if statements </w:t>
+      </w:r>
+      <w:r>
+        <w:t xml:space="preserve">and </w:t>
+      </w:r>
+      <w:proofErr w:type="spellStart"/>
+      <w:proofErr w:type="gramStart"/>
+      <w:r>
+        <w:t>renderUI</w:t>
+      </w:r>
+      <w:proofErr w:type="spellEnd"/>
+      <w:r>
+        <w:t>(</w:t>
+      </w:r>
+      <w:proofErr w:type="gramEnd"/>
+      <w:r>
+        <w:t xml:space="preserve">) statements </w:t>
+      </w:r>
+      <w:r>
+        <w:t xml:space="preserve">that </w:t>
+      </w:r>
+      <w:r>
+        <w:t xml:space="preserve">render the normal code if </w:t>
+      </w:r>
+      <w:proofErr w:type="gramStart"/>
+      <w:r>
+        <w:t xml:space="preserve">spp </w:t>
+      </w:r>
+      <w:r>
+        <w:t>!</w:t>
+      </w:r>
+      <w:proofErr w:type="gramEnd"/>
+      <w:r>
+        <w:t>= 108</w:t>
+      </w:r>
+      <w:r>
+        <w:t>, but hides output and displays a warning message if spp == 108</w:t>
+      </w:r>
+      <w:r>
+        <w:t>)</w:t>
+      </w:r>
+      <w:r>
+        <w:t>.</w:t>
+      </w:r>
+    </w:p>
+    <w:p>
+      <w:pPr>
+        <w:pStyle w:val="NormalWeb"/>
+        <w:numPr>
+          <w:ilvl w:val="2"/>
+          <w:numId w:val="1"/>
+        </w:numPr>
+        <w:spacing w:before="0" w:beforeAutospacing="0" w:after="0" w:afterAutospacing="0"/>
+        <w:textAlignment w:val="baseline"/>
+      </w:pPr>
+      <w:proofErr w:type="gramStart"/>
+      <w:r>
+        <w:lastRenderedPageBreak/>
+        <w:t>Actually</w:t>
+      </w:r>
+      <w:proofErr w:type="gramEnd"/>
+      <w:r>
+        <w:t xml:space="preserve"> done by using </w:t>
+      </w:r>
+      <w:proofErr w:type="spellStart"/>
+      <w:proofErr w:type="gramStart"/>
+      <w:r>
+        <w:t>speciesname</w:t>
+      </w:r>
+      <w:proofErr w:type="spellEnd"/>
+      <w:r>
+        <w:t>(</w:t>
+      </w:r>
+      <w:proofErr w:type="gramEnd"/>
+      <w:r>
+        <w:t>) function that returns “All crappie spp. combined” no matter how the user was looking up species names (codes or code-names).</w:t>
+      </w:r>
+    </w:p>
+    <w:p>
+      <w:pPr>
+        <w:pStyle w:val="NormalWeb"/>
+        <w:numPr>
+          <w:ilvl w:val="0"/>
+          <w:numId w:val="1"/>
+        </w:numPr>
+        <w:spacing w:before="0" w:beforeAutospacing="0" w:after="0" w:afterAutospacing="0"/>
+        <w:textAlignment w:val="baseline"/>
+      </w:pPr>
+      <w:r>
+        <w:t>7/13</w:t>
+      </w:r>
+      <w:r>
+        <w:t xml:space="preserve">/2023 </w:t>
+      </w:r>
+      <w:r>
+        <w:t xml:space="preserve">several updates, bug fixes, and </w:t>
+      </w:r>
+      <w:proofErr w:type="gramStart"/>
+      <w:r>
+        <w:t>a data</w:t>
+      </w:r>
+      <w:proofErr w:type="gramEnd"/>
+      <w:r>
+        <w:t xml:space="preserve"> upload</w:t>
+      </w:r>
+    </w:p>
+    <w:p>
+      <w:pPr>
+        <w:pStyle w:val="NormalWeb"/>
+        <w:numPr>
+          <w:ilvl w:val="1"/>
+          <w:numId w:val="1"/>
+        </w:numPr>
+        <w:spacing w:before="0" w:beforeAutospacing="0" w:after="0" w:afterAutospacing="0"/>
+        <w:textAlignment w:val="baseline"/>
+      </w:pPr>
+      <w:r>
+        <w:t xml:space="preserve">updated R to 4.3.0 and RStudio to </w:t>
+      </w:r>
+      <w:r>
+        <w:t>2023.03.1 Build 446</w:t>
+      </w:r>
+      <w:r>
+        <w:t xml:space="preserve">.  </w:t>
+      </w:r>
+      <w:proofErr w:type="gramStart"/>
+      <w:r>
+        <w:t>Did</w:t>
+      </w:r>
+      <w:proofErr w:type="gramEnd"/>
+      <w:r>
+        <w:t xml:space="preserve"> not actually push an update to the shiny server on this date, but made the following changes to the development branch and these changes will be pushed with the next upload (probably when I get fall 2022 data, which I have not yet received from Ashley).</w:t>
+      </w:r>
+    </w:p>
+    <w:p>
+      <w:pPr>
+        <w:pStyle w:val="NormalWeb"/>
+        <w:numPr>
+          <w:ilvl w:val="2"/>
+          <w:numId w:val="1"/>
+        </w:numPr>
+        <w:spacing w:before="0" w:beforeAutospacing="0" w:after="0" w:afterAutospacing="0"/>
+        <w:textAlignment w:val="baseline"/>
+      </w:pPr>
+      <w:proofErr w:type="gramStart"/>
+      <w:r>
+        <w:t>New</w:t>
+      </w:r>
+      <w:proofErr w:type="gramEnd"/>
+      <w:r>
+        <w:t xml:space="preserve"> R version no longer allows if statements with logical statements where there is &gt;1 item (i.e., an array).  This has always silently </w:t>
+      </w:r>
+      <w:proofErr w:type="gramStart"/>
+      <w:r>
+        <w:t>thrown</w:t>
+      </w:r>
+      <w:proofErr w:type="gramEnd"/>
+      <w:r>
+        <w:t xml:space="preserve"> an error, but the update to </w:t>
+      </w:r>
+      <w:r>
+        <w:t>all</w:t>
+      </w:r>
+      <w:r>
+        <w:t xml:space="preserve">.  </w:t>
+      </w:r>
+      <w:r>
+        <w:t>The s</w:t>
+      </w:r>
+      <w:r>
+        <w:t xml:space="preserve">olution was </w:t>
+      </w:r>
+      <w:proofErr w:type="gramStart"/>
+      <w:r>
+        <w:t>pretty simple</w:t>
+      </w:r>
+      <w:proofErr w:type="gramEnd"/>
+      <w:r>
+        <w:t xml:space="preserve">, just wrap the logical statement in an </w:t>
+      </w:r>
+      <w:proofErr w:type="gramStart"/>
+      <w:r>
+        <w:t>any(</w:t>
+      </w:r>
+      <w:proofErr w:type="gramEnd"/>
+      <w:r>
+        <w:t>)</w:t>
+      </w:r>
+      <w:r>
+        <w:t xml:space="preserve"> or </w:t>
+      </w:r>
+      <w:proofErr w:type="gramStart"/>
+      <w:r>
+        <w:t>all(</w:t>
+      </w:r>
+      <w:proofErr w:type="gramEnd"/>
+      <w:r>
+        <w:t>)</w:t>
+      </w:r>
+      <w:r>
+        <w:t xml:space="preserve"> to have it test if any</w:t>
+      </w:r>
+      <w:r>
+        <w:t>/all</w:t>
+      </w:r>
+      <w:r>
+        <w:t xml:space="preserve"> item</w:t>
+      </w:r>
+      <w:r>
+        <w:t>(s)</w:t>
+      </w:r>
+      <w:r>
+        <w:t xml:space="preserve"> in the array meets the logical statement.</w:t>
+      </w:r>
+      <w:r>
+        <w:t xml:space="preserve">  Use </w:t>
+      </w:r>
+      <w:proofErr w:type="gramStart"/>
+      <w:r>
+        <w:t>any(</w:t>
+      </w:r>
+      <w:proofErr w:type="gramEnd"/>
+      <w:r>
+        <w:t xml:space="preserve">) for functions </w:t>
+      </w:r>
+      <w:proofErr w:type="gramStart"/>
+      <w:r>
+        <w:t>with !</w:t>
+      </w:r>
+      <w:proofErr w:type="gramEnd"/>
+      <w:r>
+        <w:t xml:space="preserve">= (setting result as mismatching </w:t>
+      </w:r>
+      <w:proofErr w:type="gramStart"/>
+      <w:r>
+        <w:t>if !</w:t>
+      </w:r>
+      <w:proofErr w:type="gramEnd"/>
+      <w:r>
+        <w:t xml:space="preserve">= was correct and match if not) and use </w:t>
+      </w:r>
+      <w:proofErr w:type="gramStart"/>
+      <w:r>
+        <w:t>all(</w:t>
+      </w:r>
+      <w:proofErr w:type="gramEnd"/>
+      <w:r>
+        <w:t>) with functions that have == (and set result as matching if == condition met and not match otherwise).</w:t>
+      </w:r>
+    </w:p>
+    <w:p>
+      <w:pPr>
+        <w:pStyle w:val="NormalWeb"/>
+        <w:numPr>
+          <w:ilvl w:val="3"/>
+          <w:numId w:val="1"/>
+        </w:numPr>
+        <w:spacing w:before="0" w:beforeAutospacing="0" w:after="0" w:afterAutospacing="0"/>
+        <w:textAlignment w:val="baseline"/>
+      </w:pPr>
+      <w:r>
+        <w:t>This will require that if both things being compared have &gt;1 item, the order of items must be the same (i.e., x=1,2,3 and y=1,3,2 will return not matched), but it works for x=1,1,1,1 and y=1 (and returns mismatch if x=1,2,1 and y=1), so probably ok for my purposes.</w:t>
+      </w:r>
+    </w:p>
+    <w:p>
+      <w:pPr>
+        <w:pStyle w:val="NormalWeb"/>
+        <w:numPr>
+          <w:ilvl w:val="3"/>
+          <w:numId w:val="1"/>
+        </w:numPr>
+        <w:spacing w:before="0" w:beforeAutospacing="0" w:after="0" w:afterAutospacing="0"/>
+        <w:textAlignment w:val="baseline"/>
+      </w:pPr>
+      <w:r>
+        <w:t>Also had to change statements with %in% and %chin% to be all(x == y) type statements instead…if I did not do this, it would find any matching value and not require all to match…which resulted in getting messages that said both the age data was a match and it was not a match at the same time.</w:t>
+      </w:r>
+    </w:p>
+    <w:p>
+      <w:pPr>
+        <w:pStyle w:val="NormalWeb"/>
+        <w:numPr>
+          <w:ilvl w:val="1"/>
+          <w:numId w:val="1"/>
+        </w:numPr>
+        <w:spacing w:before="0" w:beforeAutospacing="0" w:after="0" w:afterAutospacing="0"/>
+        <w:textAlignment w:val="baseline"/>
+      </w:pPr>
+      <w:proofErr w:type="spellStart"/>
+      <w:r>
+        <w:t>Tidyr’s</w:t>
+      </w:r>
+      <w:proofErr w:type="spellEnd"/>
+      <w:r>
+        <w:t xml:space="preserve"> </w:t>
+      </w:r>
+      <w:proofErr w:type="gramStart"/>
+      <w:r>
+        <w:t>unite(</w:t>
+      </w:r>
+      <w:proofErr w:type="gramEnd"/>
+      <w:r>
+        <w:t xml:space="preserve">) function was making my code for user-loaded files break.  Apparently in the update, this function strips </w:t>
+      </w:r>
+      <w:proofErr w:type="spellStart"/>
+      <w:proofErr w:type="gramStart"/>
+      <w:r>
+        <w:t>data.table</w:t>
+      </w:r>
+      <w:proofErr w:type="spellEnd"/>
+      <w:proofErr w:type="gramEnd"/>
+      <w:r>
+        <w:t xml:space="preserve"> of its status as a </w:t>
+      </w:r>
+      <w:proofErr w:type="spellStart"/>
+      <w:proofErr w:type="gramStart"/>
+      <w:r>
+        <w:t>data.table</w:t>
+      </w:r>
+      <w:proofErr w:type="spellEnd"/>
+      <w:proofErr w:type="gramEnd"/>
+      <w:r>
+        <w:t xml:space="preserve"> and turns it into a data frame.  I fixed by removing the initial </w:t>
+      </w:r>
+      <w:proofErr w:type="spellStart"/>
+      <w:r>
+        <w:t>as.</w:t>
+      </w:r>
+      <w:proofErr w:type="gramStart"/>
+      <w:r>
+        <w:t>data.table</w:t>
+      </w:r>
+      <w:proofErr w:type="spellEnd"/>
+      <w:proofErr w:type="gramEnd"/>
+      <w:r>
+        <w:t xml:space="preserve">() function on the statement that reads the file (and now see that was irrelevant as </w:t>
+      </w:r>
+      <w:proofErr w:type="spellStart"/>
+      <w:r>
+        <w:t>fread</w:t>
+      </w:r>
+      <w:proofErr w:type="spellEnd"/>
+      <w:r>
+        <w:t xml:space="preserve"> </w:t>
+      </w:r>
+      <w:proofErr w:type="spellStart"/>
+      <w:r>
+        <w:t>defalts</w:t>
+      </w:r>
+      <w:proofErr w:type="spellEnd"/>
+      <w:r>
+        <w:t xml:space="preserve"> to creating a </w:t>
+      </w:r>
+      <w:proofErr w:type="spellStart"/>
+      <w:proofErr w:type="gramStart"/>
+      <w:r>
+        <w:t>data.table</w:t>
+      </w:r>
+      <w:proofErr w:type="spellEnd"/>
+      <w:proofErr w:type="gramEnd"/>
+      <w:r>
+        <w:t xml:space="preserve"> anyhow) and instead put it at the end of a %&gt;% chain of manipulations right before trying to set the </w:t>
+      </w:r>
+      <w:proofErr w:type="spellStart"/>
+      <w:proofErr w:type="gramStart"/>
+      <w:r>
+        <w:t>data.table</w:t>
+      </w:r>
+      <w:proofErr w:type="spellEnd"/>
+      <w:proofErr w:type="gramEnd"/>
+      <w:r>
+        <w:t xml:space="preserve"> key.  </w:t>
+      </w:r>
+      <w:proofErr w:type="gramStart"/>
+      <w:r>
+        <w:t>Thus</w:t>
+      </w:r>
+      <w:proofErr w:type="gramEnd"/>
+      <w:r>
+        <w:t xml:space="preserve"> the </w:t>
+      </w:r>
+      <w:proofErr w:type="gramStart"/>
+      <w:r>
+        <w:t>unite(</w:t>
+      </w:r>
+      <w:proofErr w:type="gramEnd"/>
+      <w:r>
+        <w:t xml:space="preserve">) functions convert this to a </w:t>
+      </w:r>
+      <w:proofErr w:type="spellStart"/>
+      <w:proofErr w:type="gramStart"/>
+      <w:r>
+        <w:t>data.frame</w:t>
+      </w:r>
+      <w:proofErr w:type="spellEnd"/>
+      <w:proofErr w:type="gramEnd"/>
+      <w:r>
+        <w:t xml:space="preserve">, but I then manual put it back into a </w:t>
+      </w:r>
+      <w:proofErr w:type="spellStart"/>
+      <w:proofErr w:type="gramStart"/>
+      <w:r>
+        <w:t>data.table</w:t>
+      </w:r>
+      <w:proofErr w:type="spellEnd"/>
+      <w:proofErr w:type="gramEnd"/>
+      <w:r>
+        <w:t xml:space="preserve"> with this statement and then set the key fields.</w:t>
+      </w:r>
+    </w:p>
+    <w:p>
+      <w:pPr>
+        <w:pStyle w:val="NormalWeb"/>
+        <w:numPr>
+          <w:ilvl w:val="1"/>
+          <w:numId w:val="1"/>
+        </w:numPr>
+        <w:spacing w:before="0" w:beforeAutospacing="0" w:after="0" w:afterAutospacing="0"/>
+        <w:textAlignment w:val="baseline"/>
+      </w:pPr>
+      <w:r>
+        <w:t xml:space="preserve">Above also helped me find bug that was preventing the green “Matched age data set” from being displayed on the Select Analysis tab where the N for aged data is located…fixed by removing </w:t>
+      </w:r>
+      <w:proofErr w:type="spellStart"/>
+      <w:r>
+        <w:t>input$toggleCodeName</w:t>
+      </w:r>
+      <w:proofErr w:type="spellEnd"/>
+      <w:r>
+        <w:t xml:space="preserve"> from the line of required inputs for the function to run (this only exists if it is checked).</w:t>
+      </w:r>
+    </w:p>
+    <w:p>
+      <w:pPr>
+        <w:pStyle w:val="NormalWeb"/>
+        <w:numPr>
+          <w:ilvl w:val="1"/>
+          <w:numId w:val="1"/>
+        </w:numPr>
+        <w:spacing w:before="0" w:beforeAutospacing="0" w:after="0" w:afterAutospacing="0"/>
+        <w:textAlignment w:val="baseline"/>
+      </w:pPr>
+      <w:r>
+        <w:t xml:space="preserve">Fixed bug where von Bert curve would not always update and sometimes required changing the check box to convert between inches and mm to get it to respond.  This ended up being </w:t>
+      </w:r>
+      <w:proofErr w:type="gramStart"/>
+      <w:r>
+        <w:t>cause</w:t>
+      </w:r>
+      <w:proofErr w:type="gramEnd"/>
+      <w:r>
+        <w:t xml:space="preserve"> by </w:t>
+      </w:r>
+      <w:proofErr w:type="gramStart"/>
+      <w:r>
+        <w:t>aged(</w:t>
+      </w:r>
+      <w:proofErr w:type="gramEnd"/>
+      <w:r>
+        <w:t xml:space="preserve">) originally being an </w:t>
+      </w:r>
+      <w:proofErr w:type="spellStart"/>
+      <w:r>
+        <w:t>eventReactive</w:t>
+      </w:r>
+      <w:proofErr w:type="spellEnd"/>
+      <w:r>
+        <w:t xml:space="preserve">...changing it to reactive made it work fine.  Before getting to that point though, I completely redesigned the way the figure was built and handled.  It had used base R and a </w:t>
+      </w:r>
+      <w:proofErr w:type="gramStart"/>
+      <w:r>
+        <w:t>function(</w:t>
+      </w:r>
+      <w:proofErr w:type="gramEnd"/>
+      <w:r>
+        <w:t xml:space="preserve">) function to make the figure.  I altered it to be built in ggplot2 and saved as an object that then was called in place of the function that had been written.  I retained these changes even though they were not the source of the problem as I </w:t>
+      </w:r>
+      <w:r>
+        <w:lastRenderedPageBreak/>
+        <w:t xml:space="preserve">think this is a better approach and moving to </w:t>
+      </w:r>
+      <w:proofErr w:type="spellStart"/>
+      <w:r>
+        <w:t>ggplot</w:t>
+      </w:r>
+      <w:proofErr w:type="spellEnd"/>
+      <w:r>
+        <w:t xml:space="preserve"> may provide better flexibility for the future.</w:t>
+      </w:r>
+    </w:p>
+    <w:p>
+      <w:pPr>
+        <w:pStyle w:val="NormalWeb"/>
+        <w:numPr>
+          <w:ilvl w:val="1"/>
+          <w:numId w:val="1"/>
+        </w:numPr>
+        <w:spacing w:before="0" w:beforeAutospacing="0" w:after="0" w:afterAutospacing="0"/>
+        <w:textAlignment w:val="baseline"/>
+      </w:pPr>
+      <w:r>
+        <w:t>Uploaded new sampling data</w:t>
+      </w:r>
+    </w:p>
+    <w:p>
+      <w:pPr>
+        <w:pStyle w:val="NormalWeb"/>
+        <w:numPr>
+          <w:ilvl w:val="0"/>
+          <w:numId w:val="1"/>
+        </w:numPr>
+        <w:spacing w:before="0" w:beforeAutospacing="0" w:after="0" w:afterAutospacing="0"/>
+        <w:textAlignment w:val="baseline"/>
+      </w:pPr>
+      <w:r>
+        <w:t xml:space="preserve">9/15/2023 – Bug fix.  </w:t>
+      </w:r>
+      <w:proofErr w:type="gramStart"/>
+      <w:r>
+        <w:t>Percentile</w:t>
+      </w:r>
+      <w:proofErr w:type="gramEnd"/>
+      <w:r>
+        <w:t xml:space="preserve"> data tab was returning no data if you try to filter by region.  I found I had altered the SSP App </w:t>
+      </w:r>
+      <w:proofErr w:type="spellStart"/>
+      <w:proofErr w:type="gramStart"/>
+      <w:r>
+        <w:t>server.r</w:t>
+      </w:r>
+      <w:proofErr w:type="spellEnd"/>
+      <w:proofErr w:type="gramEnd"/>
+      <w:r>
+        <w:t xml:space="preserve"> code to no longer create </w:t>
+      </w:r>
+      <w:proofErr w:type="spellStart"/>
+      <w:r>
+        <w:t>ODWC.Region</w:t>
+      </w:r>
+      <w:proofErr w:type="spellEnd"/>
+      <w:r>
+        <w:t xml:space="preserve"> on the </w:t>
+      </w:r>
+      <w:proofErr w:type="gramStart"/>
+      <w:r>
+        <w:t>fly, but</w:t>
+      </w:r>
+      <w:proofErr w:type="gramEnd"/>
+      <w:r>
+        <w:t xml:space="preserve"> rather assumes I have </w:t>
+      </w:r>
+      <w:proofErr w:type="gramStart"/>
+      <w:r>
+        <w:t>add</w:t>
+      </w:r>
+      <w:proofErr w:type="gramEnd"/>
+      <w:r>
+        <w:t xml:space="preserve"> this column to </w:t>
+      </w:r>
+      <w:proofErr w:type="spellStart"/>
+      <w:r>
+        <w:t>percentileData.fst</w:t>
+      </w:r>
+      <w:proofErr w:type="spellEnd"/>
+      <w:r>
+        <w:t xml:space="preserve"> when I save it (this was to speed up performance of the </w:t>
+      </w:r>
+      <w:proofErr w:type="spellStart"/>
+      <w:r>
+        <w:t>ssp</w:t>
+      </w:r>
+      <w:proofErr w:type="spellEnd"/>
+      <w:r>
+        <w:t xml:space="preserve"> app).  Unfortunately, I did not do that when I uploaded new data in June 2023.  To address the bug, I created a new version of the </w:t>
+      </w:r>
+      <w:proofErr w:type="spellStart"/>
+      <w:r>
+        <w:t>percentileData.fst</w:t>
+      </w:r>
+      <w:proofErr w:type="spellEnd"/>
+      <w:r>
+        <w:t xml:space="preserve"> file with the needed </w:t>
+      </w:r>
+      <w:proofErr w:type="gramStart"/>
+      <w:r>
+        <w:t>column, and</w:t>
+      </w:r>
+      <w:proofErr w:type="gramEnd"/>
+      <w:r>
+        <w:t xml:space="preserve"> added some code to the script I use to create this file when new data is uploaded.  I did not test the </w:t>
+      </w:r>
+      <w:proofErr w:type="spellStart"/>
+      <w:r>
+        <w:t>percentileData</w:t>
+      </w:r>
+      <w:proofErr w:type="spellEnd"/>
+      <w:r>
+        <w:t xml:space="preserve"> script as it takes so long to run, but I assume this will work as the change is </w:t>
+      </w:r>
+      <w:proofErr w:type="gramStart"/>
+      <w:r>
+        <w:t>pretty minor</w:t>
+      </w:r>
+      <w:proofErr w:type="gramEnd"/>
+      <w:r>
+        <w:t xml:space="preserve"> (just added a left-join statement).  I should test when we do our next upload.</w:t>
+      </w:r>
+    </w:p>
+    <w:p>
+      <w:pPr>
+        <w:pStyle w:val="NormalWeb"/>
+        <w:numPr>
+          <w:ilvl w:val="0"/>
+          <w:numId w:val="1"/>
+        </w:numPr>
+        <w:spacing w:before="0" w:beforeAutospacing="0" w:after="0" w:afterAutospacing="0"/>
+        <w:textAlignment w:val="baseline"/>
+      </w:pPr>
+      <w:r>
+        <w:t xml:space="preserve">1/23/2024 – data correction and bug fix.  Nate Hull asked me to remove CADD18 </w:t>
+      </w:r>
+      <w:proofErr w:type="spellStart"/>
+      <w:r>
+        <w:t>Trapnet</w:t>
+      </w:r>
+      <w:proofErr w:type="spellEnd"/>
+      <w:r>
+        <w:t xml:space="preserve"> data from 2022 as the file he submitted was missing fish.  I backed this out of the main and percentile databases, recreated the different </w:t>
+      </w:r>
+      <w:proofErr w:type="spellStart"/>
+      <w:r>
+        <w:t>ssp</w:t>
+      </w:r>
+      <w:proofErr w:type="spellEnd"/>
+      <w:r>
+        <w:t xml:space="preserve"> files for different year ranges and uploaded the new sample and percentile data files.  In doing this, I found a “+” symbol at the end of the 3</w:t>
+      </w:r>
+      <w:r>
+        <w:rPr>
+          <w:vertAlign w:val="superscript"/>
+        </w:rPr>
+        <w:t>rd</w:t>
+      </w:r>
+      <w:r>
+        <w:t xml:space="preserve"> line of the </w:t>
+      </w:r>
+      <w:proofErr w:type="spellStart"/>
+      <w:r>
+        <w:t>catchplot</w:t>
+      </w:r>
+      <w:proofErr w:type="spellEnd"/>
+      <w:r>
+        <w:t xml:space="preserve"> function that produces catch curve that was producing an error...not sure where this came from as I was not working in that part of the code and the old deployed version of the app was working (did not have this typo), but I fixed this and used it in the new app when I deployed to update the databases.  A new version of </w:t>
+      </w:r>
+      <w:r>
+        <w:t>CADDO18_2022_31_sample_validated.csv</w:t>
+      </w:r>
+      <w:r>
+        <w:t xml:space="preserve"> will be submitted with the next data upload and I will update it and deploy it at that time (but this deletion was important to avoid kicking that new corrected file out as being </w:t>
+      </w:r>
+      <w:proofErr w:type="gramStart"/>
+      <w:r>
+        <w:t>a duplicate</w:t>
+      </w:r>
+      <w:proofErr w:type="gramEnd"/>
+      <w:r>
+        <w:t>).</w:t>
+      </w:r>
+    </w:p>
+    <w:p>
+      <w:pPr>
+        <w:pStyle w:val="NormalWeb"/>
+        <w:numPr>
+          <w:ilvl w:val="0"/>
+          <w:numId w:val="1"/>
+        </w:numPr>
+        <w:spacing w:before="0" w:beforeAutospacing="0" w:after="0" w:afterAutospacing="0"/>
+        <w:textAlignment w:val="baseline"/>
+      </w:pPr>
+      <w:r>
+        <w:t>2/1</w:t>
+      </w:r>
+      <w:r>
+        <w:t>6</w:t>
+      </w:r>
+      <w:r>
+        <w:t>/2024</w:t>
+      </w:r>
+      <w:r>
+        <w:t xml:space="preserve"> – bug fix</w:t>
+      </w:r>
+      <w:r>
+        <w:t>es</w:t>
+      </w:r>
+      <w:r>
+        <w:t xml:space="preserve">.  </w:t>
+      </w:r>
+    </w:p>
+    <w:p>
+      <w:pPr>
+        <w:pStyle w:val="NormalWeb"/>
+        <w:numPr>
+          <w:ilvl w:val="1"/>
+          <w:numId w:val="1"/>
+        </w:numPr>
+        <w:spacing w:before="0" w:beforeAutospacing="0" w:after="0" w:afterAutospacing="0"/>
+        <w:textAlignment w:val="baseline"/>
+      </w:pPr>
+      <w:r>
+        <w:t>Saw several unusual things using some buffalo data Jasson Schooley had...highlighted some things I wanted to fix.</w:t>
+      </w:r>
+    </w:p>
+    <w:p>
+      <w:pPr>
+        <w:pStyle w:val="NormalWeb"/>
+        <w:numPr>
+          <w:ilvl w:val="2"/>
+          <w:numId w:val="1"/>
+        </w:numPr>
+        <w:spacing w:before="0" w:beforeAutospacing="0" w:after="0" w:afterAutospacing="0"/>
+        <w:textAlignment w:val="baseline"/>
+      </w:pPr>
+      <w:proofErr w:type="gramStart"/>
+      <w:r>
+        <w:t>Noticed</w:t>
+      </w:r>
+      <w:proofErr w:type="gramEnd"/>
+      <w:r>
+        <w:t xml:space="preserve"> that if lots of rare old fish are included, sometimes predicted values of catch curve (used as weights in weighted curve) can be negative or zero.  Added code so that when this is the case, we add the absolute value of the smallest value plus 10% to all values as a transformation to ensure it is positive.</w:t>
+      </w:r>
+    </w:p>
+    <w:p>
+      <w:pPr>
+        <w:pStyle w:val="NormalWeb"/>
+        <w:numPr>
+          <w:ilvl w:val="2"/>
+          <w:numId w:val="1"/>
+        </w:numPr>
+        <w:spacing w:before="0" w:beforeAutospacing="0" w:after="0" w:afterAutospacing="0"/>
+        <w:textAlignment w:val="baseline"/>
+      </w:pPr>
+      <w:r>
+        <w:t xml:space="preserve">Species without </w:t>
+      </w:r>
+      <w:proofErr w:type="spellStart"/>
+      <w:r>
+        <w:t>Ws</w:t>
+      </w:r>
+      <w:proofErr w:type="spellEnd"/>
+      <w:r>
+        <w:t xml:space="preserve"> equations produce errors on Wr data.  I had already used some code to specifically exclude Wr data for species code 108 (all crappie spp. combined), but I genericized this so that any time the species code is not in the </w:t>
+      </w:r>
+      <w:proofErr w:type="spellStart"/>
+      <w:r>
+        <w:t>wsnames</w:t>
+      </w:r>
+      <w:proofErr w:type="spellEnd"/>
+      <w:r>
+        <w:t xml:space="preserve"> data frame the Wr table is excluded.</w:t>
+      </w:r>
+    </w:p>
+    <w:p>
+      <w:pPr>
+        <w:pStyle w:val="NormalWeb"/>
+        <w:numPr>
+          <w:ilvl w:val="2"/>
+          <w:numId w:val="1"/>
+        </w:numPr>
+        <w:spacing w:before="0" w:beforeAutospacing="0" w:after="0" w:afterAutospacing="0"/>
+        <w:textAlignment w:val="baseline"/>
+      </w:pPr>
+      <w:r>
+        <w:t xml:space="preserve">Species </w:t>
+      </w:r>
+      <w:proofErr w:type="gramStart"/>
+      <w:r>
+        <w:t>does</w:t>
+      </w:r>
+      <w:proofErr w:type="gramEnd"/>
+      <w:r>
+        <w:t xml:space="preserve"> not have defined PSD information</w:t>
+      </w:r>
+    </w:p>
+    <w:p>
+      <w:pPr>
+        <w:pStyle w:val="NormalWeb"/>
+        <w:numPr>
+          <w:ilvl w:val="3"/>
+          <w:numId w:val="1"/>
+        </w:numPr>
+        <w:spacing w:before="0" w:beforeAutospacing="0" w:after="0" w:afterAutospacing="0"/>
+        <w:textAlignment w:val="baseline"/>
+      </w:pPr>
+      <w:r>
+        <w:t xml:space="preserve">The way our Wr code works, </w:t>
+      </w:r>
+      <w:proofErr w:type="gramStart"/>
+      <w:r>
+        <w:t>it</w:t>
+      </w:r>
+      <w:proofErr w:type="gramEnd"/>
+      <w:r>
+        <w:t xml:space="preserve"> groups by PSD size class...so if a species does not have PSD size classes, it will not get Wr values either</w:t>
+      </w:r>
+      <w:r>
+        <w:t>.  Modified code so only attempts to do PSD-specific Wr if species has PSD size classes.  If not, it only returns the “overall” row for the mean Wr of the whole population.</w:t>
+      </w:r>
+    </w:p>
+    <w:p>
+      <w:pPr>
+        <w:pStyle w:val="NormalWeb"/>
+        <w:numPr>
+          <w:ilvl w:val="3"/>
+          <w:numId w:val="1"/>
+        </w:numPr>
+        <w:spacing w:before="0" w:beforeAutospacing="0" w:after="0" w:afterAutospacing="0"/>
+        <w:textAlignment w:val="baseline"/>
+      </w:pPr>
+      <w:r>
+        <w:t>Same as above, but fish without PSD size classes produce PSD errors, so added code to check this and post a message instead of an error in those cases.</w:t>
+      </w:r>
+    </w:p>
+    <w:p>
+      <w:pPr>
+        <w:pStyle w:val="NormalWeb"/>
+        <w:numPr>
+          <w:ilvl w:val="3"/>
+          <w:numId w:val="1"/>
+        </w:numPr>
+        <w:spacing w:before="0" w:beforeAutospacing="0" w:after="0" w:afterAutospacing="0"/>
+        <w:textAlignment w:val="baseline"/>
+      </w:pPr>
+      <w:r>
+        <w:t>Similar change made to CPUE by PSD size class table on catch analysis tab (multi-species analysis).</w:t>
+      </w:r>
+    </w:p>
+    <w:p>
+      <w:pPr>
+        <w:pStyle w:val="NormalWeb"/>
+        <w:numPr>
+          <w:ilvl w:val="2"/>
+          <w:numId w:val="1"/>
+        </w:numPr>
+        <w:spacing w:before="0" w:beforeAutospacing="0" w:after="0" w:afterAutospacing="0"/>
+        <w:textAlignment w:val="baseline"/>
+      </w:pPr>
+      <w:r>
+        <w:lastRenderedPageBreak/>
+        <w:t xml:space="preserve">Modified VB curve code so x-axis only puts tick labels every other value if </w:t>
+      </w:r>
+      <w:r>
+        <w:t>&gt;</w:t>
+      </w:r>
+      <w:r>
+        <w:t>20 age classes are on x-axis</w:t>
+      </w:r>
+      <w:r>
+        <w:t>, every third label if &gt;40, and every fourth label if &gt;80</w:t>
+      </w:r>
+      <w:r>
+        <w:t>.</w:t>
+      </w:r>
+    </w:p>
+    <w:p>
+      <w:pPr>
+        <w:pStyle w:val="NormalWeb"/>
+        <w:numPr>
+          <w:ilvl w:val="2"/>
+          <w:numId w:val="1"/>
+        </w:numPr>
+        <w:spacing w:before="0" w:beforeAutospacing="0" w:after="0" w:afterAutospacing="0"/>
+        <w:textAlignment w:val="baseline"/>
+      </w:pPr>
+      <w:r>
+        <w:t>Found/fixed bug in age-frequency plot code...does not plot missing age classes (i.e., missing bars where should be bar of height = 0).</w:t>
+      </w:r>
+      <w:r>
+        <w:t xml:space="preserve"> Also modified figure to use </w:t>
+      </w:r>
+      <w:proofErr w:type="spellStart"/>
+      <w:r>
+        <w:t>ggplot</w:t>
+      </w:r>
+      <w:proofErr w:type="spellEnd"/>
+      <w:r>
+        <w:t xml:space="preserve"> and to alternate ages displayed with &gt;20 age classes.</w:t>
+      </w:r>
+    </w:p>
+    <w:p>
+      <w:pPr>
+        <w:pStyle w:val="NormalWeb"/>
+        <w:numPr>
+          <w:ilvl w:val="1"/>
+          <w:numId w:val="1"/>
+        </w:numPr>
+        <w:spacing w:before="0" w:beforeAutospacing="0" w:after="0" w:afterAutospacing="0"/>
+        <w:textAlignment w:val="baseline"/>
+      </w:pPr>
+      <w:r>
+        <w:t xml:space="preserve">Moved location of upload file box on select analysis tab…was bottom right requiring scrolling to use it when the unused check boxes were all towards top of page.  Moved all check boxes to </w:t>
+      </w:r>
+      <w:proofErr w:type="gramStart"/>
+      <w:r>
+        <w:t>right</w:t>
+      </w:r>
+      <w:proofErr w:type="gramEnd"/>
+      <w:r>
+        <w:t xml:space="preserve"> column and put </w:t>
+      </w:r>
+      <w:proofErr w:type="gramStart"/>
+      <w:r>
+        <w:t>upload</w:t>
+      </w:r>
+      <w:proofErr w:type="gramEnd"/>
+      <w:r>
+        <w:t xml:space="preserve"> age file box in </w:t>
+      </w:r>
+      <w:proofErr w:type="gramStart"/>
+      <w:r>
+        <w:t>upper</w:t>
+      </w:r>
+      <w:proofErr w:type="gramEnd"/>
+      <w:r>
+        <w:t xml:space="preserve"> left.</w:t>
+      </w:r>
+    </w:p>
+    <w:p>
+      <w:pPr>
+        <w:pStyle w:val="NormalWeb"/>
+        <w:numPr>
+          <w:ilvl w:val="2"/>
+          <w:numId w:val="1"/>
+        </w:numPr>
+        <w:spacing w:before="0" w:beforeAutospacing="0" w:after="0" w:afterAutospacing="0"/>
+        <w:textAlignment w:val="baseline"/>
+      </w:pPr>
+      <w:r>
+        <w:t>Also coded this such that it automatically checks the “</w:t>
+      </w:r>
+      <w:r>
+        <w:t>Check to use uploaded age data</w:t>
+      </w:r>
+      <w:r>
+        <w:t>” checkbox once a file has been uploaded, so the user will not need to do this second step</w:t>
+      </w:r>
+      <w:r>
+        <w:t xml:space="preserve"> (assumption would be the user would not upload if they don’t want to use it…they can always uncheck the box to stop using the file)</w:t>
+      </w:r>
+    </w:p>
+    <w:p>
+      <w:pPr>
+        <w:pStyle w:val="NormalWeb"/>
+        <w:numPr>
+          <w:ilvl w:val="0"/>
+          <w:numId w:val="1"/>
+        </w:numPr>
+        <w:spacing w:before="0" w:beforeAutospacing="0" w:after="0" w:afterAutospacing="0"/>
+        <w:textAlignment w:val="baseline"/>
+      </w:pPr>
+      <w:r>
+        <w:t xml:space="preserve">2/27/2024 – Deletion of bad data.  Nate Hull reported </w:t>
+      </w:r>
+      <w:proofErr w:type="gramStart"/>
+      <w:r>
+        <w:t>similar</w:t>
+      </w:r>
+      <w:proofErr w:type="gramEnd"/>
+      <w:r>
+        <w:t xml:space="preserve"> issue to the CADD18 with the </w:t>
+      </w:r>
+      <w:r>
+        <w:rPr>
+          <w:color w:val="000000"/>
+        </w:rPr>
+        <w:t xml:space="preserve">JNEUST_2018_23_sample.csv file from 2023 upload.  I deleted this from all 3 sampling data files and the percentile database.  Nate will upload </w:t>
+      </w:r>
+      <w:proofErr w:type="gramStart"/>
+      <w:r>
+        <w:rPr>
+          <w:color w:val="000000"/>
+        </w:rPr>
+        <w:t>new</w:t>
+      </w:r>
+      <w:proofErr w:type="gramEnd"/>
+      <w:r>
+        <w:rPr>
+          <w:color w:val="000000"/>
+        </w:rPr>
+        <w:t xml:space="preserve"> version with the 2024 data upload (age data were unaffected).</w:t>
+      </w:r>
+    </w:p>
+    <w:p>
+      <w:pPr>
+        <w:pStyle w:val="NormalWeb"/>
+        <w:numPr>
+          <w:ilvl w:val="0"/>
+          <w:numId w:val="1"/>
+        </w:numPr>
+        <w:spacing w:before="0" w:beforeAutospacing="0" w:after="0" w:afterAutospacing="0"/>
+        <w:textAlignment w:val="baseline"/>
+      </w:pPr>
+      <w:r>
+        <w:t>1/20/2025</w:t>
+      </w:r>
+      <w:r>
+        <w:t xml:space="preserve"> – </w:t>
+      </w:r>
+      <w:r>
+        <w:t>major upgrade to match new validation app and additional bug fixes/enhancements</w:t>
+      </w:r>
+      <w:r>
+        <w:t xml:space="preserve"> </w:t>
+      </w:r>
+    </w:p>
+    <w:p>
+      <w:pPr>
+        <w:pStyle w:val="NormalWeb"/>
+        <w:numPr>
+          <w:ilvl w:val="1"/>
+          <w:numId w:val="1"/>
+        </w:numPr>
+        <w:spacing w:before="0" w:beforeAutospacing="0" w:after="0" w:afterAutospacing="0"/>
+        <w:textAlignment w:val="baseline"/>
+      </w:pPr>
+      <w:r>
+        <w:t>Add some non-standard gear codes and fix code to compute their effort appropriately</w:t>
+      </w:r>
+      <w:r>
+        <w:t xml:space="preserve"> (e.g., bow fishing…just counts total fish by species without dividing by any effort)</w:t>
+      </w:r>
+    </w:p>
+    <w:p>
+      <w:pPr>
+        <w:pStyle w:val="NormalWeb"/>
+        <w:numPr>
+          <w:ilvl w:val="1"/>
+          <w:numId w:val="1"/>
+        </w:numPr>
+        <w:spacing w:before="0" w:beforeAutospacing="0" w:after="0" w:afterAutospacing="0"/>
+        <w:textAlignment w:val="baseline"/>
+      </w:pPr>
+      <w:r>
+        <w:t>Major re-write for how we handle age data</w:t>
+      </w:r>
+      <w:r>
+        <w:t xml:space="preserve"> (enter Age on sampling data)</w:t>
+      </w:r>
+    </w:p>
+    <w:p>
+      <w:pPr>
+        <w:pStyle w:val="NormalWeb"/>
+        <w:numPr>
+          <w:ilvl w:val="2"/>
+          <w:numId w:val="1"/>
+        </w:numPr>
+        <w:spacing w:before="0" w:beforeAutospacing="0" w:after="0" w:afterAutospacing="0"/>
+        <w:textAlignment w:val="baseline"/>
+      </w:pPr>
+      <w:r>
+        <w:t>Add age for fish that can be identified as the fish an otolith came from...people will add the age information to the SSP data file and upload it without ever creating a separate age file</w:t>
+      </w:r>
+    </w:p>
+    <w:p>
+      <w:pPr>
+        <w:pStyle w:val="NormalWeb"/>
+        <w:numPr>
+          <w:ilvl w:val="2"/>
+          <w:numId w:val="1"/>
+        </w:numPr>
+        <w:spacing w:before="0" w:beforeAutospacing="0" w:after="0" w:afterAutospacing="0"/>
+        <w:textAlignment w:val="baseline"/>
+      </w:pPr>
+      <w:r>
+        <w:t xml:space="preserve">Add code </w:t>
+      </w:r>
+      <w:r>
+        <w:t xml:space="preserve">to split sampling data into aged and unaged data frames and </w:t>
+      </w:r>
+      <w:r>
+        <w:t xml:space="preserve">only assign ages from ALK to </w:t>
+      </w:r>
+      <w:r>
+        <w:t xml:space="preserve">unaged fish, then </w:t>
+      </w:r>
+      <w:proofErr w:type="spellStart"/>
+      <w:r>
+        <w:t>rbind</w:t>
+      </w:r>
+      <w:proofErr w:type="spellEnd"/>
+      <w:r>
+        <w:t xml:space="preserve"> them back together for growth and mort calculations</w:t>
+      </w:r>
+    </w:p>
+    <w:p>
+      <w:pPr>
+        <w:pStyle w:val="NormalWeb"/>
+        <w:numPr>
+          <w:ilvl w:val="2"/>
+          <w:numId w:val="1"/>
+        </w:numPr>
+        <w:spacing w:before="0" w:beforeAutospacing="0" w:after="0" w:afterAutospacing="0"/>
+        <w:textAlignment w:val="baseline"/>
+      </w:pPr>
+      <w:r>
+        <w:t xml:space="preserve">Add code to build ALK from ages in </w:t>
+      </w:r>
+      <w:r>
+        <w:t xml:space="preserve">user-uploaded </w:t>
+      </w:r>
+      <w:r>
+        <w:t xml:space="preserve">SSP file when they are present.  </w:t>
+      </w:r>
+      <w:r>
+        <w:t xml:space="preserve">This is done by extracting these age data and adding to the age database so it will by default select these as </w:t>
+      </w:r>
+      <w:proofErr w:type="gramStart"/>
+      <w:r>
+        <w:t>matched, but</w:t>
+      </w:r>
+      <w:proofErr w:type="gramEnd"/>
+      <w:r>
+        <w:t xml:space="preserve"> also allow the user to add additional data (if </w:t>
+      </w:r>
+      <w:proofErr w:type="gramStart"/>
+      <w:r>
+        <w:t>desiring</w:t>
+      </w:r>
+      <w:proofErr w:type="gramEnd"/>
+      <w:r>
+        <w:t xml:space="preserve"> to pool across years or gears). This also allows pairing of age data with SSP data with no ages, just the same way it always has</w:t>
+      </w:r>
+      <w:r>
+        <w:t xml:space="preserve"> </w:t>
+      </w:r>
+    </w:p>
+    <w:p>
+      <w:pPr>
+        <w:pStyle w:val="NormalWeb"/>
+        <w:numPr>
+          <w:ilvl w:val="1"/>
+          <w:numId w:val="1"/>
+        </w:numPr>
+        <w:spacing w:before="0" w:beforeAutospacing="0" w:after="0" w:afterAutospacing="0"/>
+        <w:textAlignment w:val="baseline"/>
+      </w:pPr>
+      <w:r>
+        <w:t>Add some additional columns to the SSP data structure</w:t>
+      </w:r>
+      <w:r>
+        <w:t xml:space="preserve"> at the request of the SSP committee</w:t>
+      </w:r>
+      <w:r>
+        <w:t>:  Genetic.</w:t>
+      </w:r>
+      <w:r>
+        <w:t>ID (help identify fish with otoliths</w:t>
+      </w:r>
+      <w:r>
+        <w:t xml:space="preserve"> or genetic analysis</w:t>
+      </w:r>
+      <w:r>
+        <w:t>)</w:t>
+      </w:r>
+      <w:r>
+        <w:t xml:space="preserve">, </w:t>
+      </w:r>
+      <w:r>
+        <w:t>Sex</w:t>
+      </w:r>
+      <w:r>
+        <w:t xml:space="preserve">, </w:t>
+      </w:r>
+      <w:r>
+        <w:t>GPS Lat</w:t>
+      </w:r>
+      <w:r>
+        <w:t xml:space="preserve">, </w:t>
+      </w:r>
+      <w:r>
+        <w:t>GPS Lon</w:t>
+      </w:r>
+      <w:r>
+        <w:t xml:space="preserve">, </w:t>
+      </w:r>
+      <w:r>
+        <w:t>Comments</w:t>
+      </w:r>
+    </w:p>
+    <w:p>
+      <w:pPr>
+        <w:pStyle w:val="NormalWeb"/>
+        <w:numPr>
+          <w:ilvl w:val="1"/>
+          <w:numId w:val="1"/>
+        </w:numPr>
+        <w:spacing w:before="0" w:beforeAutospacing="0" w:after="0" w:afterAutospacing="0"/>
+        <w:textAlignment w:val="baseline"/>
+      </w:pPr>
+      <w:r>
+        <w:t xml:space="preserve">Recoded VB curve to extrapolate with dashed line back to Age = -1 and forward to one age class beyond the data.  </w:t>
+      </w:r>
+      <w:proofErr w:type="gramStart"/>
+      <w:r>
+        <w:t>Actual</w:t>
+      </w:r>
+      <w:proofErr w:type="gramEnd"/>
+      <w:r>
+        <w:t xml:space="preserve"> aged part of </w:t>
+      </w:r>
+      <w:proofErr w:type="gramStart"/>
+      <w:r>
+        <w:t>curve</w:t>
+      </w:r>
+      <w:proofErr w:type="gramEnd"/>
+      <w:r>
+        <w:t xml:space="preserve"> is </w:t>
+      </w:r>
+      <w:proofErr w:type="gramStart"/>
+      <w:r>
+        <w:t>solid</w:t>
+      </w:r>
+      <w:proofErr w:type="gramEnd"/>
+      <w:r>
+        <w:t xml:space="preserve"> line.</w:t>
+      </w:r>
+    </w:p>
+    <w:p>
+      <w:pPr>
+        <w:pStyle w:val="NormalWeb"/>
+        <w:numPr>
+          <w:ilvl w:val="1"/>
+          <w:numId w:val="1"/>
+        </w:numPr>
+        <w:spacing w:before="0" w:beforeAutospacing="0" w:after="0" w:afterAutospacing="0"/>
+        <w:textAlignment w:val="baseline"/>
+      </w:pPr>
+      <w:r>
+        <w:t xml:space="preserve">Recoded </w:t>
+      </w:r>
+      <w:r>
+        <w:t>checkbox that reads “</w:t>
+      </w:r>
+      <w:r>
+        <w:t>Extrapolate age-length key to fish smaller than smallest individual aged</w:t>
+      </w:r>
+      <w:r>
+        <w:t>”</w:t>
+      </w:r>
+      <w:r>
+        <w:t xml:space="preserve"> so it</w:t>
+      </w:r>
+      <w:r>
+        <w:t>s</w:t>
+      </w:r>
+      <w:r>
+        <w:t xml:space="preserve"> </w:t>
+      </w:r>
+      <w:r>
+        <w:t>default condition (checked or unchecked) is</w:t>
+      </w:r>
+      <w:r>
+        <w:t xml:space="preserve"> based on the age data selected. If there are at least 3 age-0 fish in the age data, it checks </w:t>
+      </w:r>
+      <w:r>
+        <w:lastRenderedPageBreak/>
+        <w:t>the box and will extrapolate, if not, it unchecks and does not extrapolate.  This is important because no age classes younger than the youngest age in the age data will occur in the key…so it cannot make age-0 fish if there was not at least 1 fish</w:t>
+      </w:r>
+      <w:r>
+        <w:t xml:space="preserve"> aged as age-0</w:t>
+      </w:r>
+      <w:r>
+        <w:t xml:space="preserve">, and I think a minimum of 3 should be enforced so the </w:t>
+      </w:r>
+      <w:proofErr w:type="spellStart"/>
+      <w:proofErr w:type="gramStart"/>
+      <w:r>
+        <w:t>multinom</w:t>
+      </w:r>
+      <w:proofErr w:type="spellEnd"/>
+      <w:r>
+        <w:t>(</w:t>
+      </w:r>
+      <w:proofErr w:type="gramEnd"/>
+      <w:r>
+        <w:t>)</w:t>
+      </w:r>
+      <w:r>
+        <w:t xml:space="preserve"> regression </w:t>
+      </w:r>
+      <w:r>
+        <w:t>can</w:t>
+      </w:r>
+      <w:r>
+        <w:t xml:space="preserve"> predict </w:t>
+      </w:r>
+      <w:r>
+        <w:t>well</w:t>
+      </w:r>
+      <w:r>
+        <w:t>.</w:t>
+      </w:r>
+    </w:p>
+    <w:p>
+      <w:pPr>
+        <w:pStyle w:val="NormalWeb"/>
+        <w:numPr>
+          <w:ilvl w:val="1"/>
+          <w:numId w:val="1"/>
+        </w:numPr>
+        <w:spacing w:before="0" w:beforeAutospacing="0" w:after="0" w:afterAutospacing="0"/>
+        <w:textAlignment w:val="baseline"/>
+      </w:pPr>
+      <w:r>
+        <w:t xml:space="preserve">Added error trapping to </w:t>
+      </w:r>
+      <w:proofErr w:type="spellStart"/>
+      <w:proofErr w:type="gramStart"/>
+      <w:r>
+        <w:t>nls</w:t>
+      </w:r>
+      <w:proofErr w:type="spellEnd"/>
+      <w:r>
+        <w:t>(</w:t>
+      </w:r>
+      <w:proofErr w:type="gramEnd"/>
+      <w:r>
+        <w:t xml:space="preserve">) function that fits VB curve…this then hides the VB plot and VB parameter table </w:t>
+      </w:r>
+      <w:proofErr w:type="gramStart"/>
+      <w:r>
+        <w:t>and in their places</w:t>
+      </w:r>
+      <w:proofErr w:type="gramEnd"/>
+      <w:r>
+        <w:t xml:space="preserve"> puts an error message saying it did not converge.</w:t>
+      </w:r>
+      <w:r>
+        <w:t xml:space="preserve">  Also used this to modify the natural mortality estimation table to account for the fact that Pauly method throws an error if VB parameters are not available.</w:t>
+      </w:r>
+    </w:p>
+    <w:p>
+      <w:pPr>
+        <w:pStyle w:val="NormalWeb"/>
+        <w:numPr>
+          <w:ilvl w:val="1"/>
+          <w:numId w:val="1"/>
+        </w:numPr>
+        <w:spacing w:before="0" w:beforeAutospacing="0" w:after="0" w:afterAutospacing="0"/>
+        <w:textAlignment w:val="baseline"/>
+      </w:pPr>
+      <w:r>
+        <w:t xml:space="preserve">Added confidence intervals and prediction intervals for VB curve (uses </w:t>
+      </w:r>
+      <w:proofErr w:type="spellStart"/>
+      <w:proofErr w:type="gramStart"/>
+      <w:r>
+        <w:t>predFit</w:t>
+      </w:r>
+      <w:proofErr w:type="spellEnd"/>
+      <w:r>
+        <w:t>(</w:t>
+      </w:r>
+      <w:proofErr w:type="gramEnd"/>
+      <w:r>
+        <w:t xml:space="preserve">) function from </w:t>
+      </w:r>
+      <w:proofErr w:type="spellStart"/>
+      <w:r>
+        <w:t>investr</w:t>
+      </w:r>
+      <w:proofErr w:type="spellEnd"/>
+      <w:r>
+        <w:t xml:space="preserve"> package, which is WAY faster than </w:t>
+      </w:r>
+      <w:proofErr w:type="spellStart"/>
+      <w:r>
+        <w:t>boostrapping</w:t>
+      </w:r>
+      <w:proofErr w:type="spellEnd"/>
+      <w:r>
+        <w:t xml:space="preserve"> confidence intervals, so this is now practical to include without slowing the page rendering speed.</w:t>
+      </w:r>
+    </w:p>
+    <w:p>
+      <w:pPr>
+        <w:pStyle w:val="NormalWeb"/>
+        <w:numPr>
+          <w:ilvl w:val="1"/>
+          <w:numId w:val="1"/>
+        </w:numPr>
+        <w:spacing w:before="0" w:beforeAutospacing="0" w:after="0" w:afterAutospacing="0"/>
+        <w:textAlignment w:val="baseline"/>
+      </w:pPr>
+      <w:r>
+        <w:t xml:space="preserve">Rewrote </w:t>
+      </w:r>
+      <w:proofErr w:type="spellStart"/>
+      <w:r>
+        <w:t>ggplot</w:t>
+      </w:r>
+      <w:proofErr w:type="spellEnd"/>
+      <w:r>
+        <w:t xml:space="preserve"> code for VB curve that used </w:t>
+      </w:r>
+      <w:proofErr w:type="spellStart"/>
+      <w:proofErr w:type="gramStart"/>
+      <w:r>
+        <w:t>legend.position</w:t>
+      </w:r>
+      <w:proofErr w:type="spellEnd"/>
+      <w:proofErr w:type="gramEnd"/>
+      <w:r>
+        <w:t xml:space="preserve"> to use </w:t>
+      </w:r>
+      <w:proofErr w:type="spellStart"/>
+      <w:proofErr w:type="gramStart"/>
+      <w:r>
+        <w:t>legend.position</w:t>
+      </w:r>
+      <w:proofErr w:type="gramEnd"/>
+      <w:r>
+        <w:t>.inside</w:t>
+      </w:r>
+      <w:proofErr w:type="spellEnd"/>
+      <w:r>
+        <w:t xml:space="preserve"> as this is the new way to do legend positioning inside a theme (and the old approach I had used was depreciated)</w:t>
+      </w:r>
+      <w:r>
+        <w:t xml:space="preserve"> </w:t>
+      </w:r>
+    </w:p>
+    <w:p>
+      <w:pPr>
+        <w:pStyle w:val="ListParagraph"/>
+        <w:numPr>
+          <w:ilvl w:val="1"/>
+          <w:numId w:val="1"/>
+        </w:numPr>
+        <w:spacing w:after="0"/>
+        <w:textAlignment w:val="baseline"/>
+      </w:pPr>
+      <w:r>
+        <w:rPr>
+          <w:rFonts w:ascii="Times New Roman" w:eastAsia="Times New Roman" w:hAnsi="Times New Roman" w:cs="Times New Roman"/>
+          <w:sz w:val="24"/>
+          <w:szCs w:val="24"/>
+        </w:rPr>
+        <w:t xml:space="preserve">Rewrote </w:t>
+      </w:r>
+      <w:proofErr w:type="spellStart"/>
+      <w:r>
+        <w:rPr>
+          <w:rFonts w:ascii="Times New Roman" w:eastAsia="Times New Roman" w:hAnsi="Times New Roman" w:cs="Times New Roman"/>
+          <w:sz w:val="24"/>
+          <w:szCs w:val="24"/>
+        </w:rPr>
+        <w:t>ggplot</w:t>
+      </w:r>
+      <w:proofErr w:type="spellEnd"/>
+      <w:r>
+        <w:rPr>
+          <w:rFonts w:ascii="Times New Roman" w:eastAsia="Times New Roman" w:hAnsi="Times New Roman" w:cs="Times New Roman"/>
+          <w:sz w:val="24"/>
+          <w:szCs w:val="24"/>
+        </w:rPr>
+        <w:t xml:space="preserve"> code for VB curve</w:t>
+      </w:r>
+      <w:r>
+        <w:rPr>
+          <w:rFonts w:ascii="Times New Roman" w:eastAsia="Times New Roman" w:hAnsi="Times New Roman" w:cs="Times New Roman"/>
+          <w:sz w:val="24"/>
+          <w:szCs w:val="24"/>
+        </w:rPr>
+        <w:t xml:space="preserve"> and age-frequency histogram</w:t>
+      </w:r>
+      <w:r>
+        <w:rPr>
+          <w:rFonts w:ascii="Times New Roman" w:eastAsia="Times New Roman" w:hAnsi="Times New Roman" w:cs="Times New Roman"/>
+          <w:sz w:val="24"/>
+          <w:szCs w:val="24"/>
+        </w:rPr>
+        <w:t xml:space="preserve"> that used guide = "</w:t>
+      </w:r>
+      <w:proofErr w:type="spellStart"/>
+      <w:r>
+        <w:rPr>
+          <w:rFonts w:ascii="Times New Roman" w:eastAsia="Times New Roman" w:hAnsi="Times New Roman" w:cs="Times New Roman"/>
+          <w:sz w:val="24"/>
+          <w:szCs w:val="24"/>
+        </w:rPr>
+        <w:t>axis_minor</w:t>
+      </w:r>
+      <w:proofErr w:type="spellEnd"/>
+      <w:r>
+        <w:rPr>
+          <w:rFonts w:ascii="Times New Roman" w:eastAsia="Times New Roman" w:hAnsi="Times New Roman" w:cs="Times New Roman"/>
+          <w:sz w:val="24"/>
+          <w:szCs w:val="24"/>
+        </w:rPr>
+        <w:t>"</w:t>
+      </w:r>
+      <w:r>
+        <w:rPr>
+          <w:rFonts w:ascii="Times New Roman" w:eastAsia="Times New Roman" w:hAnsi="Times New Roman" w:cs="Times New Roman"/>
+          <w:sz w:val="24"/>
+          <w:szCs w:val="24"/>
+        </w:rPr>
+        <w:t xml:space="preserve"> as this also was depreciated in recent </w:t>
+      </w:r>
+      <w:proofErr w:type="spellStart"/>
+      <w:r>
+        <w:rPr>
+          <w:rFonts w:ascii="Times New Roman" w:eastAsia="Times New Roman" w:hAnsi="Times New Roman" w:cs="Times New Roman"/>
+          <w:sz w:val="24"/>
+          <w:szCs w:val="24"/>
+        </w:rPr>
+        <w:t>ggplot</w:t>
+      </w:r>
+      <w:proofErr w:type="spellEnd"/>
+      <w:r>
+        <w:rPr>
+          <w:rFonts w:ascii="Times New Roman" w:eastAsia="Times New Roman" w:hAnsi="Times New Roman" w:cs="Times New Roman"/>
+          <w:sz w:val="24"/>
+          <w:szCs w:val="24"/>
+        </w:rPr>
+        <w:t xml:space="preserve"> update.  In searching this, I also found my “</w:t>
+      </w:r>
+      <w:proofErr w:type="gramStart"/>
+      <w:r>
+        <w:rPr>
+          <w:rFonts w:ascii="Times New Roman" w:eastAsia="Times New Roman" w:hAnsi="Times New Roman" w:cs="Times New Roman"/>
+          <w:sz w:val="24"/>
+          <w:szCs w:val="24"/>
+        </w:rPr>
+        <w:t>theme(ggh4x.axis.ticks</w:t>
+      </w:r>
+      <w:proofErr w:type="gramEnd"/>
+      <w:r>
+        <w:rPr>
+          <w:rFonts w:ascii="Times New Roman" w:eastAsia="Times New Roman" w:hAnsi="Times New Roman" w:cs="Times New Roman"/>
+          <w:sz w:val="24"/>
+          <w:szCs w:val="24"/>
+        </w:rPr>
+        <w:t>.</w:t>
+      </w:r>
+      <w:proofErr w:type="gramStart"/>
+      <w:r>
+        <w:rPr>
+          <w:rFonts w:ascii="Times New Roman" w:eastAsia="Times New Roman" w:hAnsi="Times New Roman" w:cs="Times New Roman"/>
+          <w:sz w:val="24"/>
+          <w:szCs w:val="24"/>
+        </w:rPr>
+        <w:t>length.minor</w:t>
+      </w:r>
+      <w:proofErr w:type="gramEnd"/>
+      <w:r>
+        <w:rPr>
+          <w:rFonts w:ascii="Times New Roman" w:eastAsia="Times New Roman" w:hAnsi="Times New Roman" w:cs="Times New Roman"/>
+          <w:sz w:val="24"/>
+          <w:szCs w:val="24"/>
+        </w:rPr>
+        <w:t xml:space="preserve"> = </w:t>
+      </w:r>
+      <w:proofErr w:type="spellStart"/>
+      <w:proofErr w:type="gramStart"/>
+      <w:r>
+        <w:rPr>
+          <w:rFonts w:ascii="Times New Roman" w:eastAsia="Times New Roman" w:hAnsi="Times New Roman" w:cs="Times New Roman"/>
+          <w:sz w:val="24"/>
+          <w:szCs w:val="24"/>
+        </w:rPr>
+        <w:t>rel</w:t>
+      </w:r>
+      <w:proofErr w:type="spellEnd"/>
+      <w:r>
+        <w:rPr>
+          <w:rFonts w:ascii="Times New Roman" w:eastAsia="Times New Roman" w:hAnsi="Times New Roman" w:cs="Times New Roman"/>
+          <w:sz w:val="24"/>
+          <w:szCs w:val="24"/>
+        </w:rPr>
+        <w:t>(</w:t>
+      </w:r>
+      <w:proofErr w:type="gramEnd"/>
+      <w:r>
+        <w:rPr>
+          <w:rFonts w:ascii="Times New Roman" w:eastAsia="Times New Roman" w:hAnsi="Times New Roman" w:cs="Times New Roman"/>
+          <w:sz w:val="24"/>
+          <w:szCs w:val="24"/>
+        </w:rPr>
+        <w:t>0.5</w:t>
+      </w:r>
+      <w:proofErr w:type="gramStart"/>
+      <w:r>
+        <w:rPr>
+          <w:rFonts w:ascii="Times New Roman" w:eastAsia="Times New Roman" w:hAnsi="Times New Roman" w:cs="Times New Roman"/>
+          <w:sz w:val="24"/>
+          <w:szCs w:val="24"/>
+        </w:rPr>
+        <w:t>))+</w:t>
+      </w:r>
+      <w:proofErr w:type="gramEnd"/>
+      <w:r>
+        <w:rPr>
+          <w:rFonts w:ascii="Times New Roman" w:eastAsia="Times New Roman" w:hAnsi="Times New Roman" w:cs="Times New Roman"/>
+          <w:sz w:val="24"/>
+          <w:szCs w:val="24"/>
+        </w:rPr>
+        <w:t>” is also depreciated and replaced it with “</w:t>
+      </w:r>
+      <w:proofErr w:type="gramStart"/>
+      <w:r>
+        <w:rPr>
+          <w:rFonts w:ascii="Times New Roman" w:eastAsia="Times New Roman" w:hAnsi="Times New Roman" w:cs="Times New Roman"/>
+          <w:sz w:val="24"/>
+          <w:szCs w:val="24"/>
+        </w:rPr>
+        <w:t>theme(</w:t>
+      </w:r>
+      <w:proofErr w:type="spellStart"/>
+      <w:r>
+        <w:rPr>
+          <w:rFonts w:ascii="Times New Roman" w:eastAsia="Times New Roman" w:hAnsi="Times New Roman" w:cs="Times New Roman"/>
+          <w:sz w:val="24"/>
+          <w:szCs w:val="24"/>
+        </w:rPr>
+        <w:t>axis.ticks</w:t>
+      </w:r>
+      <w:proofErr w:type="gramEnd"/>
+      <w:r>
+        <w:rPr>
+          <w:rFonts w:ascii="Times New Roman" w:eastAsia="Times New Roman" w:hAnsi="Times New Roman" w:cs="Times New Roman"/>
+          <w:sz w:val="24"/>
+          <w:szCs w:val="24"/>
+        </w:rPr>
+        <w:t>.</w:t>
+      </w:r>
+      <w:proofErr w:type="gramStart"/>
+      <w:r>
+        <w:rPr>
+          <w:rFonts w:ascii="Times New Roman" w:eastAsia="Times New Roman" w:hAnsi="Times New Roman" w:cs="Times New Roman"/>
+          <w:sz w:val="24"/>
+          <w:szCs w:val="24"/>
+        </w:rPr>
+        <w:t>length.minor</w:t>
+      </w:r>
+      <w:proofErr w:type="spellEnd"/>
+      <w:proofErr w:type="gramEnd"/>
+      <w:r>
+        <w:rPr>
+          <w:rFonts w:ascii="Times New Roman" w:eastAsia="Times New Roman" w:hAnsi="Times New Roman" w:cs="Times New Roman"/>
+          <w:sz w:val="24"/>
+          <w:szCs w:val="24"/>
+        </w:rPr>
+        <w:t xml:space="preserve"> = </w:t>
+      </w:r>
+      <w:proofErr w:type="spellStart"/>
+      <w:proofErr w:type="gramStart"/>
+      <w:r>
+        <w:rPr>
+          <w:rFonts w:ascii="Times New Roman" w:eastAsia="Times New Roman" w:hAnsi="Times New Roman" w:cs="Times New Roman"/>
+          <w:sz w:val="24"/>
+          <w:szCs w:val="24"/>
+        </w:rPr>
+        <w:t>rel</w:t>
+      </w:r>
+      <w:proofErr w:type="spellEnd"/>
+      <w:r>
+        <w:rPr>
+          <w:rFonts w:ascii="Times New Roman" w:eastAsia="Times New Roman" w:hAnsi="Times New Roman" w:cs="Times New Roman"/>
+          <w:sz w:val="24"/>
+          <w:szCs w:val="24"/>
+        </w:rPr>
+        <w:t>(</w:t>
+      </w:r>
+      <w:proofErr w:type="gramEnd"/>
+      <w:r>
+        <w:rPr>
+          <w:rFonts w:ascii="Times New Roman" w:eastAsia="Times New Roman" w:hAnsi="Times New Roman" w:cs="Times New Roman"/>
+          <w:sz w:val="24"/>
+          <w:szCs w:val="24"/>
+        </w:rPr>
+        <w:t>0.5</w:t>
+      </w:r>
+      <w:proofErr w:type="gramStart"/>
+      <w:r>
+        <w:rPr>
+          <w:rFonts w:ascii="Times New Roman" w:eastAsia="Times New Roman" w:hAnsi="Times New Roman" w:cs="Times New Roman"/>
+          <w:sz w:val="24"/>
+          <w:szCs w:val="24"/>
+        </w:rPr>
+        <w:t>))+</w:t>
+      </w:r>
+      <w:proofErr w:type="gramEnd"/>
+      <w:r>
+        <w:rPr>
+          <w:rFonts w:ascii="Times New Roman" w:eastAsia="Times New Roman" w:hAnsi="Times New Roman" w:cs="Times New Roman"/>
+          <w:sz w:val="24"/>
+          <w:szCs w:val="24"/>
+        </w:rPr>
+        <w:t xml:space="preserve">”.  This now throws a warning because it conflicts with </w:t>
+      </w:r>
+      <w:proofErr w:type="spellStart"/>
+      <w:r>
+        <w:rPr>
+          <w:rFonts w:ascii="Times New Roman" w:eastAsia="Times New Roman" w:hAnsi="Times New Roman" w:cs="Times New Roman"/>
+          <w:sz w:val="24"/>
+          <w:szCs w:val="24"/>
+        </w:rPr>
+        <w:t>cowplot</w:t>
+      </w:r>
+      <w:proofErr w:type="spellEnd"/>
+      <w:r>
+        <w:rPr>
+          <w:rFonts w:ascii="Times New Roman" w:eastAsia="Times New Roman" w:hAnsi="Times New Roman" w:cs="Times New Roman"/>
+          <w:sz w:val="24"/>
+          <w:szCs w:val="24"/>
+        </w:rPr>
+        <w:t xml:space="preserve"> </w:t>
+      </w:r>
+      <w:proofErr w:type="gramStart"/>
+      <w:r>
+        <w:rPr>
+          <w:rFonts w:ascii="Times New Roman" w:eastAsia="Times New Roman" w:hAnsi="Times New Roman" w:cs="Times New Roman"/>
+          <w:sz w:val="24"/>
+          <w:szCs w:val="24"/>
+        </w:rPr>
+        <w:t>but  works</w:t>
+      </w:r>
+      <w:proofErr w:type="gramEnd"/>
+      <w:r>
+        <w:rPr>
+          <w:rFonts w:ascii="Times New Roman" w:eastAsia="Times New Roman" w:hAnsi="Times New Roman" w:cs="Times New Roman"/>
+          <w:sz w:val="24"/>
+          <w:szCs w:val="24"/>
+        </w:rPr>
+        <w:t xml:space="preserve"> and is the preferred way moving forward…I’m assuming an update to </w:t>
+      </w:r>
+      <w:proofErr w:type="spellStart"/>
+      <w:r>
+        <w:rPr>
+          <w:rFonts w:ascii="Times New Roman" w:eastAsia="Times New Roman" w:hAnsi="Times New Roman" w:cs="Times New Roman"/>
+          <w:sz w:val="24"/>
+          <w:szCs w:val="24"/>
+        </w:rPr>
+        <w:t>cowplot</w:t>
+      </w:r>
+      <w:proofErr w:type="spellEnd"/>
+      <w:r>
+        <w:rPr>
+          <w:rFonts w:ascii="Times New Roman" w:eastAsia="Times New Roman" w:hAnsi="Times New Roman" w:cs="Times New Roman"/>
+          <w:sz w:val="24"/>
+          <w:szCs w:val="24"/>
+        </w:rPr>
+        <w:t xml:space="preserve"> will someday fix this, but the figure still renders properly (this makes minor tick marks 50% the length of major tick marks)</w:t>
+      </w:r>
+    </w:p>
+    <w:p>
+      <w:pPr>
+        <w:pStyle w:val="ListParagraph"/>
+        <w:numPr>
+          <w:ilvl w:val="1"/>
+          <w:numId w:val="1"/>
+        </w:numPr>
+        <w:spacing w:after="0"/>
+        <w:textAlignment w:val="baseline"/>
+      </w:pPr>
+      <w:r>
+        <w:rPr>
+          <w:rFonts w:ascii="Times New Roman" w:eastAsia="Times New Roman" w:hAnsi="Times New Roman" w:cs="Times New Roman"/>
+          <w:sz w:val="24"/>
+          <w:szCs w:val="24"/>
+        </w:rPr>
+        <w:t>Rewrote length-frequency</w:t>
+      </w:r>
+      <w:r>
+        <w:rPr>
+          <w:rFonts w:ascii="Times New Roman" w:eastAsia="Times New Roman" w:hAnsi="Times New Roman" w:cs="Times New Roman"/>
+          <w:sz w:val="24"/>
+          <w:szCs w:val="24"/>
+        </w:rPr>
+        <w:t>, length-weight, and catch curve plots</w:t>
+      </w:r>
+      <w:r>
+        <w:rPr>
+          <w:rFonts w:ascii="Times New Roman" w:eastAsia="Times New Roman" w:hAnsi="Times New Roman" w:cs="Times New Roman"/>
+          <w:sz w:val="24"/>
+          <w:szCs w:val="24"/>
+        </w:rPr>
+        <w:t xml:space="preserve"> to use </w:t>
+      </w:r>
+      <w:proofErr w:type="spellStart"/>
+      <w:r>
+        <w:rPr>
+          <w:rFonts w:ascii="Times New Roman" w:eastAsia="Times New Roman" w:hAnsi="Times New Roman" w:cs="Times New Roman"/>
+          <w:sz w:val="24"/>
+          <w:szCs w:val="24"/>
+        </w:rPr>
+        <w:t>ggplot</w:t>
+      </w:r>
+      <w:proofErr w:type="spellEnd"/>
+    </w:p>
+    <w:p>
+      <w:pPr>
+        <w:pStyle w:val="ListParagraph"/>
+        <w:numPr>
+          <w:ilvl w:val="1"/>
+          <w:numId w:val="1"/>
+        </w:numPr>
+        <w:spacing w:after="0"/>
+        <w:textAlignment w:val="baseline"/>
+      </w:pPr>
+      <w:r>
+        <w:rPr>
+          <w:rFonts w:ascii="Times New Roman" w:eastAsia="Times New Roman" w:hAnsi="Times New Roman" w:cs="Times New Roman"/>
+          <w:sz w:val="24"/>
+          <w:szCs w:val="24"/>
+        </w:rPr>
+        <w:t xml:space="preserve">Added color to all figures.  This is handled by </w:t>
+      </w:r>
+      <w:r>
+        <w:rPr>
+          <w:rFonts w:ascii="Times New Roman" w:eastAsia="Times New Roman" w:hAnsi="Times New Roman" w:cs="Times New Roman"/>
+          <w:sz w:val="24"/>
+          <w:szCs w:val="24"/>
+        </w:rPr>
+        <w:t>updating</w:t>
+      </w:r>
+      <w:r>
+        <w:rPr>
+          <w:rFonts w:ascii="Times New Roman" w:eastAsia="Times New Roman" w:hAnsi="Times New Roman" w:cs="Times New Roman"/>
+          <w:sz w:val="24"/>
+          <w:szCs w:val="24"/>
+        </w:rPr>
+        <w:t xml:space="preserve"> the </w:t>
+      </w:r>
+      <w:proofErr w:type="spellStart"/>
+      <w:r>
+        <w:rPr>
+          <w:rFonts w:ascii="Times New Roman" w:eastAsia="Times New Roman" w:hAnsi="Times New Roman" w:cs="Times New Roman"/>
+          <w:sz w:val="24"/>
+          <w:szCs w:val="24"/>
+        </w:rPr>
+        <w:t>ggplot</w:t>
+      </w:r>
+      <w:proofErr w:type="spellEnd"/>
+      <w:r>
+        <w:rPr>
+          <w:rFonts w:ascii="Times New Roman" w:eastAsia="Times New Roman" w:hAnsi="Times New Roman" w:cs="Times New Roman"/>
+          <w:sz w:val="24"/>
+          <w:szCs w:val="24"/>
+        </w:rPr>
+        <w:t xml:space="preserve"> in the </w:t>
+      </w:r>
+      <w:proofErr w:type="spellStart"/>
+      <w:r>
+        <w:rPr>
+          <w:rFonts w:ascii="Times New Roman" w:eastAsia="Times New Roman" w:hAnsi="Times New Roman" w:cs="Times New Roman"/>
+          <w:sz w:val="24"/>
+          <w:szCs w:val="24"/>
+        </w:rPr>
+        <w:t>renderPlot</w:t>
+      </w:r>
+      <w:proofErr w:type="spellEnd"/>
+      <w:r>
+        <w:rPr>
+          <w:rFonts w:ascii="Times New Roman" w:eastAsia="Times New Roman" w:hAnsi="Times New Roman" w:cs="Times New Roman"/>
+          <w:sz w:val="24"/>
+          <w:szCs w:val="24"/>
+        </w:rPr>
+        <w:t xml:space="preserve"> </w:t>
+      </w:r>
+      <w:proofErr w:type="gramStart"/>
+      <w:r>
+        <w:rPr>
+          <w:rFonts w:ascii="Times New Roman" w:eastAsia="Times New Roman" w:hAnsi="Times New Roman" w:cs="Times New Roman"/>
+          <w:sz w:val="24"/>
+          <w:szCs w:val="24"/>
+        </w:rPr>
+        <w:t>section</w:t>
+      </w:r>
+      <w:proofErr w:type="gramEnd"/>
+      <w:r>
+        <w:rPr>
+          <w:rFonts w:ascii="Times New Roman" w:eastAsia="Times New Roman" w:hAnsi="Times New Roman" w:cs="Times New Roman"/>
+          <w:sz w:val="24"/>
+          <w:szCs w:val="24"/>
+        </w:rPr>
+        <w:t xml:space="preserve"> so the downloaded version is still grey scale.  This unfortunately is causing several error messages in the log about scale or </w:t>
+      </w:r>
+      <w:proofErr w:type="gramStart"/>
+      <w:r>
+        <w:rPr>
+          <w:rFonts w:ascii="Times New Roman" w:eastAsia="Times New Roman" w:hAnsi="Times New Roman" w:cs="Times New Roman"/>
+          <w:sz w:val="24"/>
+          <w:szCs w:val="24"/>
+        </w:rPr>
+        <w:t>fill</w:t>
+      </w:r>
+      <w:proofErr w:type="gramEnd"/>
+      <w:r>
+        <w:rPr>
+          <w:rFonts w:ascii="Times New Roman" w:eastAsia="Times New Roman" w:hAnsi="Times New Roman" w:cs="Times New Roman"/>
+          <w:sz w:val="24"/>
+          <w:szCs w:val="24"/>
+        </w:rPr>
+        <w:t xml:space="preserve"> already being present.  Not all instances do this, but the length-frequency histogram does for sure and the age frequency histogram does not for sure...I think VB and year class strength may also, but I’m not sure if catch curve might be the other one instead of one of those...I should someday try to clean this up to avoid clutter in the logs, but I need to deploy and don’t have time to chase this down now.</w:t>
+      </w:r>
+    </w:p>
+    <w:p>
+      <w:pPr>
+        <w:pStyle w:val="ListParagraph"/>
+        <w:numPr>
+          <w:ilvl w:val="1"/>
+          <w:numId w:val="1"/>
+        </w:numPr>
+        <w:spacing w:after="0"/>
+        <w:textAlignment w:val="baseline"/>
+      </w:pPr>
+      <w:r>
+        <w:rPr>
+          <w:rFonts w:ascii="Times New Roman" w:eastAsia="Times New Roman" w:hAnsi="Times New Roman" w:cs="Times New Roman"/>
+          <w:sz w:val="24"/>
+          <w:szCs w:val="24"/>
+        </w:rPr>
+        <w:t>Added check box that will print</w:t>
+      </w:r>
+      <w:r>
+        <w:rPr>
+          <w:rFonts w:ascii="Times New Roman" w:eastAsia="Times New Roman" w:hAnsi="Times New Roman" w:cs="Times New Roman"/>
+          <w:sz w:val="24"/>
+          <w:szCs w:val="24"/>
+        </w:rPr>
+        <w:t xml:space="preserve"> (or not)</w:t>
+      </w:r>
+      <w:r>
+        <w:rPr>
+          <w:rFonts w:ascii="Times New Roman" w:eastAsia="Times New Roman" w:hAnsi="Times New Roman" w:cs="Times New Roman"/>
+          <w:sz w:val="24"/>
+          <w:szCs w:val="24"/>
+        </w:rPr>
+        <w:t xml:space="preserve"> species name on all the figures </w:t>
+      </w:r>
+      <w:r>
+        <w:rPr>
+          <w:rFonts w:ascii="Times New Roman" w:eastAsia="Times New Roman" w:hAnsi="Times New Roman" w:cs="Times New Roman"/>
+          <w:sz w:val="24"/>
+          <w:szCs w:val="24"/>
+        </w:rPr>
+        <w:t xml:space="preserve">on single-species analysis tab.  </w:t>
+      </w:r>
+    </w:p>
+    <w:p>
+      <w:pPr>
+        <w:pStyle w:val="ListParagraph"/>
+        <w:numPr>
+          <w:ilvl w:val="1"/>
+          <w:numId w:val="1"/>
+        </w:numPr>
+        <w:spacing w:after="0"/>
+        <w:textAlignment w:val="baseline"/>
+      </w:pPr>
+      <w:r>
+        <w:rPr>
+          <w:rFonts w:ascii="Times New Roman" w:eastAsia="Times New Roman" w:hAnsi="Times New Roman" w:cs="Times New Roman"/>
+          <w:sz w:val="24"/>
+          <w:szCs w:val="24"/>
+        </w:rPr>
+        <w:t xml:space="preserve">Rewrote code for bubble plot to use colorized </w:t>
+      </w:r>
+      <w:proofErr w:type="spellStart"/>
+      <w:r>
+        <w:rPr>
+          <w:rFonts w:ascii="Times New Roman" w:eastAsia="Times New Roman" w:hAnsi="Times New Roman" w:cs="Times New Roman"/>
+          <w:sz w:val="24"/>
+          <w:szCs w:val="24"/>
+        </w:rPr>
+        <w:t>ggplot</w:t>
+      </w:r>
+      <w:proofErr w:type="spellEnd"/>
+      <w:r>
+        <w:rPr>
+          <w:rFonts w:ascii="Times New Roman" w:eastAsia="Times New Roman" w:hAnsi="Times New Roman" w:cs="Times New Roman"/>
+          <w:sz w:val="24"/>
+          <w:szCs w:val="24"/>
+        </w:rPr>
+        <w:t xml:space="preserve"> for bubble plot </w:t>
+      </w:r>
+      <w:proofErr w:type="gramStart"/>
+      <w:r>
+        <w:rPr>
+          <w:rFonts w:ascii="Times New Roman" w:eastAsia="Times New Roman" w:hAnsi="Times New Roman" w:cs="Times New Roman"/>
+          <w:sz w:val="24"/>
+          <w:szCs w:val="24"/>
+        </w:rPr>
+        <w:t>and also</w:t>
+      </w:r>
+      <w:proofErr w:type="gramEnd"/>
+      <w:r>
+        <w:rPr>
+          <w:rFonts w:ascii="Times New Roman" w:eastAsia="Times New Roman" w:hAnsi="Times New Roman" w:cs="Times New Roman"/>
+          <w:sz w:val="24"/>
+          <w:szCs w:val="24"/>
+        </w:rPr>
+        <w:t xml:space="preserve"> provide a stacked column area plot to visualize age-length key (set this latter option as default as I think it is easiest to visualize).</w:t>
+      </w:r>
+      <w:r>
+        <w:rPr>
+          <w:rFonts w:ascii="Times New Roman" w:eastAsia="Times New Roman" w:hAnsi="Times New Roman" w:cs="Times New Roman"/>
+          <w:sz w:val="24"/>
+          <w:szCs w:val="24"/>
+        </w:rPr>
+        <w:t xml:space="preserve"> These two ALK-visualizing plots are now handled within the same reactive function to save some coding…accommodates smoothed or observed ALK, bubble plot or stacked column area plot, and extrapolating to smaller ages or not (on smoothed curve only) within this code.  </w:t>
+      </w:r>
+    </w:p>
+    <w:p>
+      <w:pPr>
+        <w:pStyle w:val="ListParagraph"/>
+        <w:numPr>
+          <w:ilvl w:val="1"/>
+          <w:numId w:val="1"/>
+        </w:numPr>
+        <w:spacing w:after="0"/>
+        <w:textAlignment w:val="baseline"/>
+      </w:pPr>
+      <w:r>
+        <w:rPr>
+          <w:rFonts w:ascii="Times New Roman" w:eastAsia="Times New Roman" w:hAnsi="Times New Roman" w:cs="Times New Roman"/>
+          <w:sz w:val="24"/>
+          <w:szCs w:val="24"/>
+        </w:rPr>
+        <w:lastRenderedPageBreak/>
+        <w:t>Added display indicating count of fish in sampling data (count of fish in aged sample is present, but nothing indicated how many of the spp that were not aged existed).</w:t>
+      </w:r>
+    </w:p>
+    <w:p>
+      <w:pPr>
+        <w:pStyle w:val="ListParagraph"/>
+        <w:numPr>
+          <w:ilvl w:val="1"/>
+          <w:numId w:val="1"/>
+        </w:numPr>
+        <w:spacing w:after="0"/>
+        <w:textAlignment w:val="baseline"/>
+      </w:pPr>
+      <w:r>
+        <w:rPr>
+          <w:rFonts w:ascii="Times New Roman" w:eastAsia="Times New Roman" w:hAnsi="Times New Roman" w:cs="Times New Roman"/>
+          <w:sz w:val="24"/>
+          <w:szCs w:val="24"/>
+        </w:rPr>
+        <w:t>Rewrote code for CPUE by PSD section so it hides the PSD size class definitions unless the user checks a box...I’m trying to make this a bit cleaner and suspect many people are not needing these all the time.</w:t>
+      </w:r>
+    </w:p>
+    <w:p>
+      <w:pPr>
+        <w:pStyle w:val="ListParagraph"/>
+        <w:numPr>
+          <w:ilvl w:val="1"/>
+          <w:numId w:val="1"/>
+        </w:numPr>
+        <w:spacing w:after="0"/>
+        <w:textAlignment w:val="baseline"/>
+      </w:pPr>
+      <w:r>
+        <w:rPr>
+          <w:rFonts w:ascii="Times New Roman" w:eastAsia="Times New Roman" w:hAnsi="Times New Roman" w:cs="Times New Roman"/>
+          <w:sz w:val="24"/>
+          <w:szCs w:val="24"/>
+        </w:rPr>
+        <w:t>Added toggle button to change CPUE by PSD to CPUE by inch class and back again...then wrote code for building CPUE by inch class table.</w:t>
+      </w:r>
+    </w:p>
+    <w:p>
+      <w:pPr>
+        <w:pStyle w:val="ListParagraph"/>
+        <w:numPr>
+          <w:ilvl w:val="2"/>
+          <w:numId w:val="1"/>
+        </w:numPr>
+        <w:spacing w:after="0"/>
+        <w:textAlignment w:val="baseline"/>
+      </w:pPr>
+      <w:proofErr w:type="gramStart"/>
+      <w:r>
+        <w:rPr>
+          <w:rFonts w:ascii="Times New Roman" w:eastAsia="Times New Roman" w:hAnsi="Times New Roman" w:cs="Times New Roman"/>
+          <w:sz w:val="24"/>
+          <w:szCs w:val="24"/>
+        </w:rPr>
+        <w:t>User</w:t>
+      </w:r>
+      <w:proofErr w:type="gramEnd"/>
+      <w:r>
+        <w:rPr>
+          <w:rFonts w:ascii="Times New Roman" w:eastAsia="Times New Roman" w:hAnsi="Times New Roman" w:cs="Times New Roman"/>
+          <w:sz w:val="24"/>
+          <w:szCs w:val="24"/>
+        </w:rPr>
+        <w:t xml:space="preserve"> can set their own bin size, the min bin to display, and toggle between inches and mm</w:t>
+      </w:r>
+      <w:r>
+        <w:rPr>
+          <w:rFonts w:ascii="Times New Roman" w:eastAsia="Times New Roman" w:hAnsi="Times New Roman" w:cs="Times New Roman"/>
+          <w:sz w:val="24"/>
+          <w:szCs w:val="24"/>
+        </w:rPr>
+        <w:t>.</w:t>
+      </w:r>
+    </w:p>
+    <w:p>
+      <w:pPr>
+        <w:pStyle w:val="ListParagraph"/>
+        <w:numPr>
+          <w:ilvl w:val="1"/>
+          <w:numId w:val="1"/>
+        </w:numPr>
+        <w:spacing w:after="0"/>
+        <w:textAlignment w:val="baseline"/>
+      </w:pPr>
+      <w:r>
+        <w:rPr>
+          <w:rFonts w:ascii="Times New Roman" w:eastAsia="Times New Roman" w:hAnsi="Times New Roman" w:cs="Times New Roman"/>
+          <w:sz w:val="24"/>
+          <w:szCs w:val="24"/>
+        </w:rPr>
+        <w:t xml:space="preserve">Fixed bug that was preventing ability for custom proportions to be used on the percentile tab (caused by update that changed the way column names were referenced for </w:t>
+      </w:r>
+      <w:proofErr w:type="spellStart"/>
+      <w:proofErr w:type="gramStart"/>
+      <w:r>
+        <w:rPr>
+          <w:rFonts w:ascii="Times New Roman" w:eastAsia="Times New Roman" w:hAnsi="Times New Roman" w:cs="Times New Roman"/>
+          <w:sz w:val="24"/>
+          <w:szCs w:val="24"/>
+        </w:rPr>
+        <w:t>data.table</w:t>
+      </w:r>
+      <w:proofErr w:type="spellEnd"/>
+      <w:proofErr w:type="gramEnd"/>
+      <w:r>
+        <w:rPr>
+          <w:rFonts w:ascii="Times New Roman" w:eastAsia="Times New Roman" w:hAnsi="Times New Roman" w:cs="Times New Roman"/>
+          <w:sz w:val="24"/>
+          <w:szCs w:val="24"/>
+        </w:rPr>
+        <w:t>(input$</w:t>
+      </w:r>
+      <w:r>
+        <w:t xml:space="preserve"> </w:t>
+      </w:r>
+      <w:proofErr w:type="spellStart"/>
+      <w:r>
+        <w:rPr>
+          <w:rFonts w:ascii="Times New Roman" w:eastAsia="Times New Roman" w:hAnsi="Times New Roman" w:cs="Times New Roman"/>
+          <w:sz w:val="24"/>
+          <w:szCs w:val="24"/>
+        </w:rPr>
+        <w:t>percentileInpt</w:t>
+      </w:r>
+      <w:proofErr w:type="spellEnd"/>
+      <w:r>
+        <w:rPr>
+          <w:rFonts w:ascii="Times New Roman" w:eastAsia="Times New Roman" w:hAnsi="Times New Roman" w:cs="Times New Roman"/>
+          <w:sz w:val="24"/>
+          <w:szCs w:val="24"/>
+        </w:rPr>
+        <w:t>).</w:t>
+      </w:r>
+    </w:p>
+    <w:p>
+      <w:pPr>
+        <w:pStyle w:val="ListParagraph"/>
+        <w:numPr>
+          <w:ilvl w:val="1"/>
+          <w:numId w:val="1"/>
+        </w:numPr>
+        <w:spacing w:after="0"/>
+        <w:textAlignment w:val="baseline"/>
+      </w:pPr>
+      <w:r>
+        <w:rPr>
+          <w:rFonts w:ascii="Times New Roman" w:eastAsia="Times New Roman" w:hAnsi="Times New Roman" w:cs="Times New Roman"/>
+          <w:sz w:val="24"/>
+          <w:szCs w:val="24"/>
+        </w:rPr>
+        <w:t>Updated hatchery data...had been mid 2022 since we had last update, so this was a large addition.</w:t>
+      </w:r>
+    </w:p>
+    <w:p>
+      <w:pPr>
+        <w:pStyle w:val="ListParagraph"/>
+        <w:numPr>
+          <w:ilvl w:val="0"/>
+          <w:numId w:val="1"/>
+        </w:numPr>
+        <w:spacing w:after="0"/>
+        <w:textAlignment w:val="baseline"/>
+      </w:pPr>
+      <w:r>
+        <w:rPr>
+          <w:rFonts w:ascii="Times New Roman" w:eastAsia="Times New Roman" w:hAnsi="Times New Roman" w:cs="Times New Roman"/>
+          <w:sz w:val="24"/>
+          <w:szCs w:val="24"/>
+        </w:rPr>
+        <w:t>4/29/2025</w:t>
+      </w:r>
+      <w:r>
+        <w:rPr>
+          <w:rFonts w:ascii="Times New Roman" w:eastAsia="Times New Roman" w:hAnsi="Times New Roman" w:cs="Times New Roman"/>
+          <w:sz w:val="24"/>
+          <w:szCs w:val="24"/>
+        </w:rPr>
+        <w:t xml:space="preserve"> – bug fixes from update reported by Nate Hull</w:t>
+      </w:r>
+    </w:p>
+    <w:p>
+      <w:pPr>
+        <w:pStyle w:val="ListParagraph"/>
+        <w:numPr>
+          <w:ilvl w:val="1"/>
+          <w:numId w:val="1"/>
+        </w:numPr>
+        <w:spacing w:after="0"/>
+        <w:textAlignment w:val="baseline"/>
+      </w:pPr>
+      <w:r>
+        <w:rPr>
+          <w:rFonts w:ascii="Times New Roman" w:eastAsia="Times New Roman" w:hAnsi="Times New Roman" w:cs="Times New Roman"/>
+          <w:sz w:val="24"/>
+          <w:szCs w:val="24"/>
+        </w:rPr>
+        <w:t>Changed color of 95% CI on VB as it made it hard to see black data points…was dark blue and made it a lime green</w:t>
+      </w:r>
+    </w:p>
+    <w:p>
+      <w:pPr>
+        <w:pStyle w:val="ListParagraph"/>
+        <w:numPr>
+          <w:ilvl w:val="1"/>
+          <w:numId w:val="1"/>
+        </w:numPr>
+        <w:spacing w:after="0"/>
+        <w:textAlignment w:val="baseline"/>
+      </w:pPr>
+      <w:r>
+        <w:rPr>
+          <w:rFonts w:ascii="Times New Roman" w:eastAsia="Times New Roman" w:hAnsi="Times New Roman" w:cs="Times New Roman"/>
+          <w:sz w:val="24"/>
+          <w:szCs w:val="24"/>
+        </w:rPr>
+        <w:t>Changed handling of CI and prediction interval in VB so it does not change the Y-axis scaling (rather cuts off the interval rather than rescale Y to accommodate)</w:t>
+      </w:r>
+    </w:p>
+    <w:p>
+      <w:pPr>
+        <w:pStyle w:val="ListParagraph"/>
+        <w:numPr>
+          <w:ilvl w:val="1"/>
+          <w:numId w:val="1"/>
+        </w:numPr>
+        <w:spacing w:after="0"/>
+        <w:textAlignment w:val="baseline"/>
+      </w:pPr>
+      <w:r>
+        <w:rPr>
+          <w:rFonts w:ascii="Times New Roman" w:eastAsia="Times New Roman" w:hAnsi="Times New Roman" w:cs="Times New Roman"/>
+          <w:sz w:val="24"/>
+          <w:szCs w:val="24"/>
+        </w:rPr>
+        <w:t>Changed positioning of VB legend to ensure it does not cut off text</w:t>
+      </w:r>
+    </w:p>
+    <w:p>
+      <w:pPr>
+        <w:pStyle w:val="ListParagraph"/>
+        <w:numPr>
+          <w:ilvl w:val="1"/>
+          <w:numId w:val="1"/>
+        </w:numPr>
+        <w:spacing w:after="0"/>
+        <w:textAlignment w:val="baseline"/>
+      </w:pPr>
+      <w:r>
+        <w:rPr>
+          <w:rFonts w:ascii="Times New Roman" w:eastAsia="Times New Roman" w:hAnsi="Times New Roman" w:cs="Times New Roman"/>
+          <w:sz w:val="24"/>
+          <w:szCs w:val="24"/>
+        </w:rPr>
+        <w:t xml:space="preserve">Used </w:t>
+      </w:r>
+      <w:proofErr w:type="spellStart"/>
+      <w:proofErr w:type="gramStart"/>
+      <w:r>
+        <w:rPr>
+          <w:rFonts w:ascii="Times New Roman" w:eastAsia="Times New Roman" w:hAnsi="Times New Roman" w:cs="Times New Roman"/>
+          <w:sz w:val="24"/>
+          <w:szCs w:val="24"/>
+        </w:rPr>
+        <w:t>suppressMessages</w:t>
+      </w:r>
+      <w:proofErr w:type="spellEnd"/>
+      <w:r>
+        <w:rPr>
+          <w:rFonts w:ascii="Times New Roman" w:eastAsia="Times New Roman" w:hAnsi="Times New Roman" w:cs="Times New Roman"/>
+          <w:sz w:val="24"/>
+          <w:szCs w:val="24"/>
+        </w:rPr>
+        <w:t>(</w:t>
+      </w:r>
+      <w:proofErr w:type="gramEnd"/>
+      <w:r>
+        <w:rPr>
+          <w:rFonts w:ascii="Times New Roman" w:eastAsia="Times New Roman" w:hAnsi="Times New Roman" w:cs="Times New Roman"/>
+          <w:sz w:val="24"/>
+          <w:szCs w:val="24"/>
+        </w:rPr>
+        <w:t>{</w:t>
+      </w:r>
+      <w:r>
+        <w:rPr>
+          <w:rFonts w:ascii="Times New Roman" w:eastAsia="Times New Roman" w:hAnsi="Times New Roman" w:cs="Times New Roman"/>
+          <w:sz w:val="24"/>
+          <w:szCs w:val="24"/>
+        </w:rPr>
+        <w:t xml:space="preserve">}) to prevent all the warnings about overwriting fill and color where I recolor figures (black and white version for downloading, color version created with second </w:t>
+      </w:r>
+      <w:proofErr w:type="spellStart"/>
+      <w:r>
+        <w:rPr>
+          <w:rFonts w:ascii="Times New Roman" w:eastAsia="Times New Roman" w:hAnsi="Times New Roman" w:cs="Times New Roman"/>
+          <w:sz w:val="24"/>
+          <w:szCs w:val="24"/>
+        </w:rPr>
+        <w:t>scale_fill_manual</w:t>
+      </w:r>
+      <w:proofErr w:type="spellEnd"/>
+      <w:r>
+        <w:rPr>
+          <w:rFonts w:ascii="Times New Roman" w:eastAsia="Times New Roman" w:hAnsi="Times New Roman" w:cs="Times New Roman"/>
+          <w:sz w:val="24"/>
+          <w:szCs w:val="24"/>
+        </w:rPr>
+        <w:t xml:space="preserve"> or </w:t>
+      </w:r>
+      <w:proofErr w:type="spellStart"/>
+      <w:r>
+        <w:rPr>
+          <w:rFonts w:ascii="Times New Roman" w:eastAsia="Times New Roman" w:hAnsi="Times New Roman" w:cs="Times New Roman"/>
+          <w:sz w:val="24"/>
+          <w:szCs w:val="24"/>
+        </w:rPr>
+        <w:t>scale_</w:t>
+      </w:r>
+      <w:r>
+        <w:rPr>
+          <w:rFonts w:ascii="Times New Roman" w:eastAsia="Times New Roman" w:hAnsi="Times New Roman" w:cs="Times New Roman"/>
+          <w:sz w:val="24"/>
+          <w:szCs w:val="24"/>
+        </w:rPr>
+        <w:t>color</w:t>
+      </w:r>
+      <w:r>
+        <w:rPr>
+          <w:rFonts w:ascii="Times New Roman" w:eastAsia="Times New Roman" w:hAnsi="Times New Roman" w:cs="Times New Roman"/>
+          <w:sz w:val="24"/>
+          <w:szCs w:val="24"/>
+        </w:rPr>
+        <w:t>_manual</w:t>
+      </w:r>
+      <w:proofErr w:type="spellEnd"/>
+      <w:r>
+        <w:rPr>
+          <w:rFonts w:ascii="Times New Roman" w:eastAsia="Times New Roman" w:hAnsi="Times New Roman" w:cs="Times New Roman"/>
+          <w:sz w:val="24"/>
+          <w:szCs w:val="24"/>
+        </w:rPr>
+        <w:t xml:space="preserve"> in </w:t>
+      </w:r>
+      <w:proofErr w:type="spellStart"/>
+      <w:r>
+        <w:rPr>
+          <w:rFonts w:ascii="Times New Roman" w:eastAsia="Times New Roman" w:hAnsi="Times New Roman" w:cs="Times New Roman"/>
+          <w:sz w:val="24"/>
+          <w:szCs w:val="24"/>
+        </w:rPr>
+        <w:t>renderPlot</w:t>
+      </w:r>
+      <w:proofErr w:type="spellEnd"/>
+      <w:r>
+        <w:rPr>
+          <w:rFonts w:ascii="Times New Roman" w:eastAsia="Times New Roman" w:hAnsi="Times New Roman" w:cs="Times New Roman"/>
+          <w:sz w:val="24"/>
+          <w:szCs w:val="24"/>
+        </w:rPr>
+        <w:t xml:space="preserve"> command).</w:t>
+      </w:r>
+    </w:p>
+    <w:p>
+      <w:pPr>
+        <w:pStyle w:val="ListParagraph"/>
+        <w:numPr>
+          <w:ilvl w:val="1"/>
+          <w:numId w:val="1"/>
+        </w:numPr>
+        <w:spacing w:after="0"/>
+        <w:textAlignment w:val="baseline"/>
+      </w:pPr>
+      <w:r>
+        <w:rPr>
+          <w:rFonts w:ascii="Times New Roman" w:eastAsia="Times New Roman" w:hAnsi="Times New Roman" w:cs="Times New Roman"/>
+          <w:sz w:val="24"/>
+          <w:szCs w:val="24"/>
+        </w:rPr>
+        <w:t xml:space="preserve">Changed code for scaling length-frequency &amp; ALK plots so they use logical </w:t>
+      </w:r>
+      <w:r>
+        <w:rPr>
+          <w:rFonts w:ascii="Times New Roman" w:eastAsia="Times New Roman" w:hAnsi="Times New Roman" w:cs="Times New Roman"/>
+          <w:sz w:val="24"/>
+          <w:szCs w:val="24"/>
+        </w:rPr>
+        <w:t xml:space="preserve">break points for </w:t>
+      </w:r>
+      <w:r>
+        <w:rPr>
+          <w:rFonts w:ascii="Times New Roman" w:eastAsia="Times New Roman" w:hAnsi="Times New Roman" w:cs="Times New Roman"/>
+          <w:sz w:val="24"/>
+          <w:szCs w:val="24"/>
+        </w:rPr>
+        <w:t>major and minor tick marks that follow bin size</w:t>
+      </w:r>
+      <w:r>
+        <w:rPr>
+          <w:rFonts w:ascii="Times New Roman" w:eastAsia="Times New Roman" w:hAnsi="Times New Roman" w:cs="Times New Roman"/>
+          <w:sz w:val="24"/>
+          <w:szCs w:val="24"/>
+        </w:rPr>
+        <w:t xml:space="preserve"> and have prominent major ticks and grey/shorter minor ticks</w:t>
+      </w:r>
+      <w:r>
+        <w:rPr>
+          <w:rFonts w:ascii="Times New Roman" w:eastAsia="Times New Roman" w:hAnsi="Times New Roman" w:cs="Times New Roman"/>
+          <w:sz w:val="24"/>
+          <w:szCs w:val="24"/>
+        </w:rPr>
+        <w:t>.</w:t>
+      </w:r>
+    </w:p>
+    <w:p>
+      <w:pPr>
+        <w:pStyle w:val="ListParagraph"/>
+        <w:numPr>
+          <w:ilvl w:val="1"/>
+          <w:numId w:val="1"/>
+        </w:numPr>
+        <w:spacing w:after="0"/>
+        <w:textAlignment w:val="baseline"/>
+      </w:pPr>
+      <w:r>
+        <w:rPr>
+          <w:rFonts w:ascii="Times New Roman" w:eastAsia="Times New Roman" w:hAnsi="Times New Roman" w:cs="Times New Roman"/>
+          <w:sz w:val="24"/>
+          <w:szCs w:val="24"/>
+        </w:rPr>
+        <w:t>Added confidence intervals for theoretical max age</w:t>
+      </w:r>
+    </w:p>
+    <w:p>
+      <w:pPr>
+        <w:pStyle w:val="ListParagraph"/>
+        <w:numPr>
+          <w:ilvl w:val="0"/>
+          <w:numId w:val="1"/>
+        </w:numPr>
+        <w:spacing w:after="0"/>
+        <w:textAlignment w:val="baseline"/>
+        <w:rPr>
+          <w:rFonts w:ascii="Times New Roman" w:eastAsia="Times New Roman" w:hAnsi="Times New Roman" w:cs="Times New Roman"/>
+          <w:sz w:val="24"/>
+          <w:szCs w:val="24"/>
+        </w:rPr>
+      </w:pPr>
+      <w:r>
+        <w:rPr>
+          <w:rFonts w:ascii="Times New Roman" w:eastAsia="Times New Roman" w:hAnsi="Times New Roman" w:cs="Times New Roman"/>
+          <w:sz w:val="24"/>
+          <w:szCs w:val="24"/>
+        </w:rPr>
+        <w:t>5/6/2025</w:t>
+      </w:r>
+      <w:r>
+        <w:rPr>
+          <w:rFonts w:ascii="Times New Roman" w:eastAsia="Times New Roman" w:hAnsi="Times New Roman" w:cs="Times New Roman"/>
+          <w:sz w:val="24"/>
+          <w:szCs w:val="24"/>
+        </w:rPr>
+        <w:t xml:space="preserve"> – added units of effort to all CPUE tables and effort summary box on catch analysis tab.  Also added count of stations to total effort summary</w:t>
+      </w:r>
+      <w:r>
+        <w:rPr>
+          <w:rFonts w:ascii="Times New Roman" w:eastAsia="Times New Roman" w:hAnsi="Times New Roman" w:cs="Times New Roman"/>
+          <w:sz w:val="24"/>
+          <w:szCs w:val="24"/>
+        </w:rPr>
+        <w:t>.</w:t>
+      </w:r>
+      <w:r>
+        <w:rPr>
+          <w:rFonts w:ascii="Times New Roman" w:eastAsia="Times New Roman" w:hAnsi="Times New Roman" w:cs="Times New Roman"/>
+          <w:sz w:val="24"/>
+          <w:szCs w:val="24"/>
+        </w:rPr>
+        <w:t xml:space="preserve"> Also cleaned up verbiage used in table</w:t>
+      </w:r>
+      <w:r>
+        <w:rPr>
+          <w:rFonts w:ascii="Times New Roman" w:eastAsia="Times New Roman" w:hAnsi="Times New Roman" w:cs="Times New Roman"/>
+          <w:sz w:val="24"/>
+          <w:szCs w:val="24"/>
+        </w:rPr>
+        <w:t xml:space="preserve"> headings and generated values to provide more consistency across app (percentile tab matching new CPUE by PSD and inch class table)</w:t>
+      </w:r>
+    </w:p>
+    <w:p>
+      <w:pPr>
+        <w:pStyle w:val="ListParagraph"/>
+        <w:numPr>
+          <w:ilvl w:val="0"/>
+          <w:numId w:val="1"/>
+        </w:numPr>
+        <w:spacing w:after="0"/>
+        <w:textAlignment w:val="baseline"/>
+        <w:rPr>
+          <w:rFonts w:ascii="Times New Roman" w:eastAsia="Times New Roman" w:hAnsi="Times New Roman" w:cs="Times New Roman"/>
+          <w:sz w:val="24"/>
+          <w:szCs w:val="24"/>
+        </w:rPr>
+      </w:pPr>
+      <w:r>
+        <w:rPr>
+          <w:rFonts w:ascii="Times New Roman" w:eastAsia="Times New Roman" w:hAnsi="Times New Roman" w:cs="Times New Roman"/>
+          <w:sz w:val="24"/>
+          <w:szCs w:val="24"/>
+        </w:rPr>
+        <w:t>5/29/2025</w:t>
+      </w:r>
+      <w:r>
+        <w:rPr>
+          <w:rFonts w:ascii="Times New Roman" w:eastAsia="Times New Roman" w:hAnsi="Times New Roman" w:cs="Times New Roman"/>
+          <w:sz w:val="24"/>
+          <w:szCs w:val="24"/>
+        </w:rPr>
+        <w:t xml:space="preserve"> – </w:t>
+      </w:r>
+      <w:r>
+        <w:rPr>
+          <w:rFonts w:ascii="Times New Roman" w:eastAsia="Times New Roman" w:hAnsi="Times New Roman" w:cs="Times New Roman"/>
+          <w:sz w:val="24"/>
+          <w:szCs w:val="24"/>
+        </w:rPr>
+        <w:t>bug fixes and interface tweaks done by Dan</w:t>
+      </w:r>
+    </w:p>
+    <w:p>
+      <w:pPr>
+        <w:pStyle w:val="ListParagraph"/>
+        <w:numPr>
+          <w:ilvl w:val="1"/>
+          <w:numId w:val="1"/>
+        </w:numPr>
+        <w:spacing w:after="0"/>
+        <w:textAlignment w:val="baseline"/>
+        <w:rPr>
+          <w:rFonts w:ascii="Times New Roman" w:eastAsia="Times New Roman" w:hAnsi="Times New Roman" w:cs="Times New Roman"/>
+          <w:sz w:val="24"/>
+          <w:szCs w:val="24"/>
+        </w:rPr>
+      </w:pPr>
+      <w:r>
+        <w:rPr>
+          <w:rFonts w:ascii="Times New Roman" w:eastAsia="Times New Roman" w:hAnsi="Times New Roman" w:cs="Times New Roman"/>
+          <w:sz w:val="24"/>
+          <w:szCs w:val="24"/>
+        </w:rPr>
+        <w:t xml:space="preserve">On Wr table, </w:t>
+      </w:r>
+      <w:r>
+        <w:rPr>
+          <w:rFonts w:ascii="Times New Roman" w:eastAsia="Times New Roman" w:hAnsi="Times New Roman" w:cs="Times New Roman"/>
+          <w:sz w:val="24"/>
+          <w:szCs w:val="24"/>
+        </w:rPr>
+        <w:t xml:space="preserve">moved “overall” to top </w:t>
+      </w:r>
+      <w:r>
+        <w:rPr>
+          <w:rFonts w:ascii="Times New Roman" w:eastAsia="Times New Roman" w:hAnsi="Times New Roman" w:cs="Times New Roman"/>
+          <w:sz w:val="24"/>
+          <w:szCs w:val="24"/>
+        </w:rPr>
+        <w:t>PSD size classes</w:t>
+      </w:r>
+      <w:r>
+        <w:rPr>
+          <w:rFonts w:ascii="Times New Roman" w:eastAsia="Times New Roman" w:hAnsi="Times New Roman" w:cs="Times New Roman"/>
+          <w:sz w:val="24"/>
+          <w:szCs w:val="24"/>
+        </w:rPr>
+        <w:t xml:space="preserve"> (was last size class listed)</w:t>
+      </w:r>
+    </w:p>
+    <w:p>
+      <w:pPr>
+        <w:pStyle w:val="ListParagraph"/>
+        <w:numPr>
+          <w:ilvl w:val="1"/>
+          <w:numId w:val="1"/>
+        </w:numPr>
+        <w:spacing w:after="0"/>
+        <w:textAlignment w:val="baseline"/>
+        <w:rPr>
+          <w:rFonts w:ascii="Times New Roman" w:eastAsia="Times New Roman" w:hAnsi="Times New Roman" w:cs="Times New Roman"/>
+          <w:sz w:val="24"/>
+          <w:szCs w:val="24"/>
+        </w:rPr>
+      </w:pPr>
+      <w:r>
+        <w:rPr>
+          <w:rFonts w:ascii="Times New Roman" w:eastAsia="Times New Roman" w:hAnsi="Times New Roman" w:cs="Times New Roman"/>
+          <w:sz w:val="24"/>
+          <w:szCs w:val="24"/>
+        </w:rPr>
+        <w:t>Moved Wr equation information below the Wr table</w:t>
+      </w:r>
+    </w:p>
+    <w:p>
+      <w:pPr>
+        <w:pStyle w:val="ListParagraph"/>
+        <w:numPr>
+          <w:ilvl w:val="1"/>
+          <w:numId w:val="1"/>
+        </w:numPr>
+        <w:spacing w:after="0"/>
+        <w:textAlignment w:val="baseline"/>
+        <w:rPr>
+          <w:rFonts w:ascii="Times New Roman" w:eastAsia="Times New Roman" w:hAnsi="Times New Roman" w:cs="Times New Roman"/>
+          <w:sz w:val="24"/>
+          <w:szCs w:val="24"/>
+        </w:rPr>
+      </w:pPr>
+      <w:r>
+        <w:rPr>
+          <w:rFonts w:ascii="Times New Roman" w:eastAsia="Times New Roman" w:hAnsi="Times New Roman" w:cs="Times New Roman"/>
+          <w:sz w:val="24"/>
+          <w:szCs w:val="24"/>
+        </w:rPr>
+        <w:t xml:space="preserve">Fixed bubble plot for longer-lived fish…Y-axis becomes age class and labels overlap if you display every </w:t>
+      </w:r>
+      <w:r>
+        <w:rPr>
+          <w:rFonts w:ascii="Times New Roman" w:eastAsia="Times New Roman" w:hAnsi="Times New Roman" w:cs="Times New Roman"/>
+          <w:sz w:val="24"/>
+          <w:szCs w:val="24"/>
+        </w:rPr>
+        <w:t>label</w:t>
+      </w:r>
+      <w:r>
+        <w:rPr>
+          <w:rFonts w:ascii="Times New Roman" w:eastAsia="Times New Roman" w:hAnsi="Times New Roman" w:cs="Times New Roman"/>
+          <w:sz w:val="24"/>
+          <w:szCs w:val="24"/>
+        </w:rPr>
+        <w:t>, so added code to use every other, every third, etc. as more age classes are in existence.</w:t>
+      </w:r>
+    </w:p>
+    <w:p>
+      <w:pPr>
+        <w:pStyle w:val="ListParagraph"/>
+        <w:numPr>
+          <w:ilvl w:val="1"/>
+          <w:numId w:val="1"/>
+        </w:numPr>
+        <w:spacing w:after="0"/>
+        <w:textAlignment w:val="baseline"/>
+        <w:rPr>
+          <w:rFonts w:ascii="Times New Roman" w:eastAsia="Times New Roman" w:hAnsi="Times New Roman" w:cs="Times New Roman"/>
+          <w:sz w:val="24"/>
+          <w:szCs w:val="24"/>
+        </w:rPr>
+      </w:pPr>
+      <w:r>
+        <w:rPr>
+          <w:rFonts w:ascii="Times New Roman" w:eastAsia="Times New Roman" w:hAnsi="Times New Roman" w:cs="Times New Roman"/>
+          <w:sz w:val="24"/>
+          <w:szCs w:val="24"/>
+        </w:rPr>
+        <w:t xml:space="preserve">Fixed bug with text coloring on ALK bar plot that was putting light text on light colored bars (I used </w:t>
+      </w:r>
+      <w:proofErr w:type="gramStart"/>
+      <w:r>
+        <w:rPr>
+          <w:rFonts w:ascii="Times New Roman" w:eastAsia="Times New Roman" w:hAnsi="Times New Roman" w:cs="Times New Roman"/>
+          <w:sz w:val="24"/>
+          <w:szCs w:val="24"/>
+        </w:rPr>
+        <w:t>unique(</w:t>
+      </w:r>
+      <w:proofErr w:type="gramEnd"/>
+      <w:r>
+        <w:rPr>
+          <w:rFonts w:ascii="Times New Roman" w:eastAsia="Times New Roman" w:hAnsi="Times New Roman" w:cs="Times New Roman"/>
+          <w:sz w:val="24"/>
+          <w:szCs w:val="24"/>
+        </w:rPr>
+        <w:t xml:space="preserve">Ages) rather than </w:t>
+      </w:r>
+      <w:proofErr w:type="gramStart"/>
+      <w:r>
+        <w:rPr>
+          <w:rFonts w:ascii="Times New Roman" w:eastAsia="Times New Roman" w:hAnsi="Times New Roman" w:cs="Times New Roman"/>
+          <w:sz w:val="24"/>
+          <w:szCs w:val="24"/>
+        </w:rPr>
+        <w:t>levels(</w:t>
+      </w:r>
+      <w:proofErr w:type="gramEnd"/>
+      <w:r>
+        <w:rPr>
+          <w:rFonts w:ascii="Times New Roman" w:eastAsia="Times New Roman" w:hAnsi="Times New Roman" w:cs="Times New Roman"/>
+          <w:sz w:val="24"/>
+          <w:szCs w:val="24"/>
+        </w:rPr>
+        <w:t>Ages), which caused the ages to be listed in a different order than the figure was using them).</w:t>
+      </w:r>
+    </w:p>
+    <w:p>
+      <w:pPr>
+        <w:pStyle w:val="ListParagraph"/>
+        <w:numPr>
+          <w:ilvl w:val="1"/>
+          <w:numId w:val="1"/>
+        </w:numPr>
+        <w:spacing w:after="0"/>
+        <w:textAlignment w:val="baseline"/>
+        <w:rPr>
+          <w:rFonts w:ascii="Times New Roman" w:eastAsia="Times New Roman" w:hAnsi="Times New Roman" w:cs="Times New Roman"/>
+          <w:sz w:val="24"/>
+          <w:szCs w:val="24"/>
+        </w:rPr>
+      </w:pPr>
+      <w:r>
+        <w:rPr>
+          <w:rFonts w:ascii="Times New Roman" w:eastAsia="Times New Roman" w:hAnsi="Times New Roman" w:cs="Times New Roman"/>
+          <w:sz w:val="24"/>
+          <w:szCs w:val="24"/>
+        </w:rPr>
+        <w:lastRenderedPageBreak/>
+        <w:t xml:space="preserve">Added code to year class strength plot to provide text message if user has selected more than one year of </w:t>
+      </w:r>
+      <w:r>
+        <w:rPr>
+          <w:rFonts w:ascii="Times New Roman" w:eastAsia="Times New Roman" w:hAnsi="Times New Roman" w:cs="Times New Roman"/>
+          <w:sz w:val="24"/>
+          <w:szCs w:val="24"/>
+        </w:rPr>
+        <w:t xml:space="preserve">sampling </w:t>
+      </w:r>
+      <w:r>
+        <w:rPr>
+          <w:rFonts w:ascii="Times New Roman" w:eastAsia="Times New Roman" w:hAnsi="Times New Roman" w:cs="Times New Roman"/>
+          <w:sz w:val="24"/>
+          <w:szCs w:val="24"/>
+        </w:rPr>
         <w:t>data</w:t>
       </w:r>
-      <w:proofErr w:type="gramEnd"/>
-    </w:p>
-    <w:p>
-      <w:pPr>
-        <w:pStyle w:val="NormalWeb"/>
-        <w:numPr>
-          <w:ilvl w:val="1"/>
-          <w:numId w:val="1"/>
-        </w:numPr>
-        <w:spacing w:before="0" w:beforeAutospacing="0" w:after="0" w:afterAutospacing="0"/>
-        <w:textAlignment w:val="baseline"/>
-      </w:pPr>
-      <w:r>
-        <w:t xml:space="preserve">Added theoretical maximum age, observed maximum age, and two estimates of natural mortality based on </w:t>
-      </w:r>
-      <w:proofErr w:type="spellStart"/>
-      <w:r>
-        <w:t>theor</w:t>
-      </w:r>
-      <w:proofErr w:type="spellEnd"/>
-      <w:r>
-        <w:t xml:space="preserve"> max age or von </w:t>
-      </w:r>
-      <w:proofErr w:type="spellStart"/>
-      <w:r>
-        <w:t>bert</w:t>
-      </w:r>
-      <w:proofErr w:type="spellEnd"/>
-      <w:r>
-        <w:t xml:space="preserve"> parameters (includes download button for </w:t>
-      </w:r>
-      <w:proofErr w:type="spellStart"/>
-      <w:r>
-        <w:t>nat</w:t>
-      </w:r>
-      <w:proofErr w:type="spellEnd"/>
-      <w:r>
-        <w:t xml:space="preserve"> mort estimates)</w:t>
-      </w:r>
-    </w:p>
-    <w:p>
-      <w:pPr>
-        <w:pStyle w:val="NormalWeb"/>
-        <w:numPr>
-          <w:ilvl w:val="1"/>
-          <w:numId w:val="1"/>
-        </w:numPr>
-        <w:spacing w:before="0" w:beforeAutospacing="0" w:after="0" w:afterAutospacing="0"/>
-        <w:textAlignment w:val="baseline"/>
-      </w:pPr>
-      <w:r>
-        <w:t>Modified user manual to detail percentile tabs and account for several of the above changes.</w:t>
-      </w:r>
-    </w:p>
-    <w:p>
-      <w:pPr>
-        <w:pStyle w:val="NormalWeb"/>
-        <w:numPr>
-          <w:ilvl w:val="0"/>
-          <w:numId w:val="1"/>
-        </w:numPr>
-        <w:spacing w:before="0" w:beforeAutospacing="0" w:after="0" w:afterAutospacing="0"/>
-        <w:textAlignment w:val="baseline"/>
-      </w:pPr>
-      <w:r>
-        <w:t xml:space="preserve">6/8/2022 Added checkbox and code that allows ALK to extrapolate to fish smaller than those aged.  Saw that ODWC frequently had a floor on fish sizes that are aged (e.g., </w:t>
-      </w:r>
-      <w:proofErr w:type="gramStart"/>
-      <w:r>
-        <w:t>crappie</w:t>
-      </w:r>
-      <w:proofErr w:type="gramEnd"/>
-      <w:r>
-        <w:t xml:space="preserve"> less than 100mm are always age-0 and are never aged).  This produced inaccurate length at age 0 as only fish 100mm and larger were considered in the calculation given that was the smallest size aged.</w:t>
-      </w:r>
-    </w:p>
-    <w:p>
-      <w:pPr>
-        <w:pStyle w:val="NormalWeb"/>
-        <w:numPr>
-          <w:ilvl w:val="1"/>
-          <w:numId w:val="1"/>
-        </w:numPr>
-        <w:spacing w:before="0" w:beforeAutospacing="0" w:after="0" w:afterAutospacing="0"/>
-        <w:textAlignment w:val="baseline"/>
-      </w:pPr>
-      <w:proofErr w:type="gramStart"/>
-      <w:r>
-        <w:t>Default</w:t>
-      </w:r>
-      <w:proofErr w:type="gramEnd"/>
-      <w:r>
-        <w:t xml:space="preserve"> is to allow this.  Only possible problem would be if only age-1+ are aged…then the check box might try to parse age-1 vs age-0 incorrectly (or might assume all smaller fish are age-1 and no age-0 exist)</w:t>
-      </w:r>
-    </w:p>
-    <w:p>
-      <w:pPr>
-        <w:pStyle w:val="NormalWeb"/>
-        <w:numPr>
-          <w:ilvl w:val="0"/>
-          <w:numId w:val="1"/>
-        </w:numPr>
-        <w:spacing w:before="0" w:beforeAutospacing="0" w:after="0" w:afterAutospacing="0"/>
-        <w:textAlignment w:val="baseline"/>
-      </w:pPr>
-      <w:r>
-        <w:t>9/1/2022</w:t>
-      </w:r>
-      <w:r>
-        <w:t xml:space="preserve"> – Modified to account for Verified.TL and </w:t>
-      </w:r>
-      <w:proofErr w:type="spellStart"/>
-      <w:r>
-        <w:t>Verified.Wr</w:t>
-      </w:r>
-      <w:proofErr w:type="spellEnd"/>
-      <w:r>
-        <w:t xml:space="preserve"> files in user-uploaded files</w:t>
-      </w:r>
-      <w:r>
-        <w:t xml:space="preserve"> rather than common </w:t>
-      </w:r>
-      <w:proofErr w:type="spellStart"/>
-      <w:r>
-        <w:t>Verified.TL.Wr</w:t>
-      </w:r>
-      <w:proofErr w:type="spellEnd"/>
-      <w:r>
-        <w:t xml:space="preserve"> column (was afraid users would fix TL issues but miss Wr issues that are left related to weight errors)</w:t>
-      </w:r>
-      <w:r>
+      <w:r>
+        <w:rPr>
+          <w:rFonts w:ascii="Times New Roman" w:eastAsia="Times New Roman" w:hAnsi="Times New Roman" w:cs="Times New Roman"/>
+          <w:sz w:val="24"/>
+          <w:szCs w:val="24"/>
+        </w:rPr>
+        <w:t xml:space="preserve"> (ok to combine aged data sets)</w:t>
+      </w:r>
+      <w:r>
+        <w:rPr>
+          <w:rFonts w:ascii="Times New Roman" w:eastAsia="Times New Roman" w:hAnsi="Times New Roman" w:cs="Times New Roman"/>
+          <w:sz w:val="24"/>
+          <w:szCs w:val="24"/>
+        </w:rPr>
         <w:t>.</w:t>
       </w:r>
     </w:p>
     <w:p>
       <w:pPr>
         <w:pStyle w:val="NormalWeb"/>
-        <w:numPr>
-          <w:ilvl w:val="0"/>
-          <w:numId w:val="1"/>
-        </w:numPr>
-        <w:spacing w:before="0" w:beforeAutospacing="0" w:after="0" w:afterAutospacing="0"/>
-        <w:textAlignment w:val="baseline"/>
-      </w:pPr>
-      <w:r>
-        <w:t xml:space="preserve">1/24/2023 – Addressed bug found by Nate Hull…he had crappie data where some </w:t>
-      </w:r>
-      <w:proofErr w:type="spellStart"/>
-      <w:r>
-        <w:t>TL_mm</w:t>
-      </w:r>
-      <w:proofErr w:type="spellEnd"/>
-      <w:r>
-        <w:t xml:space="preserve"> in sample data were missing.  When applying age length key, the default is to extrapolate to smaller fish using multinomial estimates (i.e., </w:t>
-      </w:r>
-      <w:proofErr w:type="spellStart"/>
-      <w:r>
-        <w:t>extrapAge</w:t>
-      </w:r>
-      <w:proofErr w:type="spellEnd"/>
-      <w:r>
-        <w:t xml:space="preserve"> check box is true by default), which then finds the minimum TL from either age data or sampling data to set minimum length class for all age-related analyses…but with NA’s in the mix it returned NA in the minlencatage2 variable of </w:t>
-      </w:r>
-      <w:proofErr w:type="spellStart"/>
-      <w:r>
-        <w:t>agesample</w:t>
-      </w:r>
-      <w:proofErr w:type="spellEnd"/>
-      <w:r>
-        <w:t>() reactive function, which messed up almost all of the age analyses.  I added a “</w:t>
-      </w:r>
-      <w:r>
-        <w:t>na.rm = T</w:t>
-      </w:r>
-      <w:r>
-        <w:t>” statement to all min functions (both for age and for sampling data so whether the check box is T or F there is no chance of this error in future.</w:t>
-      </w:r>
-    </w:p>
-    <w:p>
-      <w:pPr>
-        <w:pStyle w:val="NormalWeb"/>
-        <w:numPr>
-          <w:ilvl w:val="0"/>
-          <w:numId w:val="1"/>
-        </w:numPr>
-        <w:spacing w:before="0" w:beforeAutospacing="0" w:after="0" w:afterAutospacing="0"/>
-        <w:textAlignment w:val="baseline"/>
-      </w:pPr>
-      <w:r>
-        <w:t>2/17/2023</w:t>
-      </w:r>
-      <w:r>
-        <w:t xml:space="preserve"> – follow up from Nate Hull bug above...dealing with spp code 108 (all crappie) in new </w:t>
-      </w:r>
-      <w:proofErr w:type="gramStart"/>
-      <w:r>
-        <w:t>way</w:t>
-      </w:r>
-      <w:proofErr w:type="gramEnd"/>
-    </w:p>
-    <w:p>
-      <w:pPr>
-        <w:pStyle w:val="NormalWeb"/>
-        <w:numPr>
-          <w:ilvl w:val="1"/>
-          <w:numId w:val="1"/>
-        </w:numPr>
-        <w:spacing w:before="0" w:beforeAutospacing="0" w:after="0" w:afterAutospacing="0"/>
-        <w:textAlignment w:val="baseline"/>
-      </w:pPr>
-      <w:r>
-        <w:t>Changed name of species code from Crappie spp. to “All crappie spp. combined”</w:t>
-      </w:r>
-      <w:r>
-        <w:t xml:space="preserve"> to be more explicit.</w:t>
-      </w:r>
-    </w:p>
-    <w:p>
-      <w:pPr>
-        <w:pStyle w:val="NormalWeb"/>
-        <w:numPr>
-          <w:ilvl w:val="1"/>
-          <w:numId w:val="1"/>
-        </w:numPr>
-        <w:spacing w:before="0" w:beforeAutospacing="0" w:after="0" w:afterAutospacing="0"/>
-        <w:textAlignment w:val="baseline"/>
-      </w:pPr>
-      <w:r>
-        <w:t xml:space="preserve">Add PSD categories based on fact that both black and white crappie have same </w:t>
-      </w:r>
-      <w:proofErr w:type="spellStart"/>
-      <w:r>
-        <w:t>psd</w:t>
-      </w:r>
-      <w:proofErr w:type="spellEnd"/>
-      <w:r>
-        <w:t xml:space="preserve"> size classes </w:t>
-      </w:r>
-      <w:r>
-        <w:t xml:space="preserve">(changed </w:t>
-      </w:r>
-      <w:proofErr w:type="spellStart"/>
-      <w:r>
-        <w:t>gabelhousenames.fst</w:t>
-      </w:r>
-      <w:proofErr w:type="spellEnd"/>
-      <w:r>
-        <w:t xml:space="preserve"> so the species name listed with spp code 108 is White Crappie...this will populate the White Crappie PSD size categories for this group (which are the same as Black Crappie).</w:t>
-      </w:r>
-    </w:p>
-    <w:p>
-      <w:pPr>
-        <w:pStyle w:val="NormalWeb"/>
-        <w:numPr>
-          <w:ilvl w:val="1"/>
-          <w:numId w:val="1"/>
-        </w:numPr>
-        <w:spacing w:before="0" w:beforeAutospacing="0" w:after="0" w:afterAutospacing="0"/>
-        <w:textAlignment w:val="baseline"/>
-      </w:pPr>
-      <w:r>
-        <w:t xml:space="preserve">Decided not to use </w:t>
-      </w:r>
-      <w:r>
-        <w:t xml:space="preserve">Wr </w:t>
-      </w:r>
-      <w:r>
-        <w:t xml:space="preserve">with spp code 108 as </w:t>
-      </w:r>
-      <w:r>
-        <w:t xml:space="preserve">there are noticeably different </w:t>
-      </w:r>
-      <w:proofErr w:type="spellStart"/>
-      <w:r>
-        <w:t>Ws</w:t>
-      </w:r>
-      <w:proofErr w:type="spellEnd"/>
-      <w:r>
-        <w:t xml:space="preserve"> equations for the two species</w:t>
-      </w:r>
-      <w:r>
-        <w:t xml:space="preserve">, however, added code to avoid red errors for Wr data </w:t>
-      </w:r>
-      <w:r>
-        <w:t xml:space="preserve">(if statements </w:t>
-      </w:r>
-      <w:r>
-        <w:t xml:space="preserve">and </w:t>
-      </w:r>
-      <w:proofErr w:type="spellStart"/>
-      <w:proofErr w:type="gramStart"/>
-      <w:r>
-        <w:t>renderUI</w:t>
-      </w:r>
-      <w:proofErr w:type="spellEnd"/>
-      <w:r>
-        <w:t>(</w:t>
-      </w:r>
-      <w:proofErr w:type="gramEnd"/>
-      <w:r>
-        <w:t xml:space="preserve">) statements </w:t>
-      </w:r>
-      <w:r>
-        <w:t xml:space="preserve">that </w:t>
-      </w:r>
-      <w:r>
-        <w:t xml:space="preserve">render the normal code if </w:t>
-      </w:r>
-      <w:r>
-        <w:t xml:space="preserve">spp </w:t>
-      </w:r>
-      <w:r>
-        <w:t>!</w:t>
-      </w:r>
-      <w:r>
-        <w:t>= 108</w:t>
-      </w:r>
-      <w:r>
-        <w:t>, but hides output and displays a warning message if spp == 108</w:t>
-      </w:r>
-      <w:r>
-        <w:t>)</w:t>
+        <w:spacing w:before="0" w:beforeAutospacing="0" w:after="0" w:afterAutospacing="0"/>
+        <w:ind w:left="2880"/>
+        <w:textAlignment w:val="baseline"/>
+      </w:pPr>
+    </w:p>
+    <w:p>
+      <w:pPr>
+        <w:pStyle w:val="NormalWeb"/>
+        <w:spacing w:before="0" w:beforeAutospacing="0" w:after="0" w:afterAutospacing="0"/>
+        <w:ind w:left="2880"/>
+        <w:textAlignment w:val="baseline"/>
+      </w:pPr>
+    </w:p>
+    <w:p>
+      <w:pPr>
+        <w:pStyle w:val="NormalWeb"/>
+        <w:spacing w:before="0" w:beforeAutospacing="0" w:after="0" w:afterAutospacing="0"/>
+        <w:ind w:left="450"/>
+        <w:textAlignment w:val="baseline"/>
+      </w:pPr>
+      <w:r>
+        <w:t>Future things to do</w:t>
+      </w:r>
+    </w:p>
+    <w:p>
+      <w:pPr>
+        <w:pStyle w:val="NormalWeb"/>
+        <w:numPr>
+          <w:ilvl w:val="1"/>
+          <w:numId w:val="1"/>
+        </w:numPr>
+        <w:spacing w:before="0" w:beforeAutospacing="0" w:after="0" w:afterAutospacing="0"/>
+        <w:textAlignment w:val="baseline"/>
+      </w:pPr>
+      <w:r>
+        <w:t>Change way ALK is used to assign ages to use the observed ALK first if it can, then if a size class is missing, use the smoothed ALK in those cases.  This could be handled with a toggle to 1) do the old approach (always using smoothed key) vs 2) this new approach.</w:t>
+      </w:r>
+    </w:p>
+    <w:p>
+      <w:pPr>
+        <w:pStyle w:val="NormalWeb"/>
+        <w:numPr>
+          <w:ilvl w:val="1"/>
+          <w:numId w:val="1"/>
+        </w:numPr>
+        <w:spacing w:before="0" w:beforeAutospacing="0" w:after="0" w:afterAutospacing="0"/>
+        <w:textAlignment w:val="baseline"/>
+      </w:pPr>
+      <w:r>
+        <w:t>Remove “Check box to filter by codes...” on first tab.  Will require rooting out a bunch of if statements that reference this as just removing the box will break the app if there are any references to it.</w:t>
+      </w:r>
+    </w:p>
+    <w:p>
+      <w:pPr>
+        <w:pStyle w:val="NormalWeb"/>
+        <w:numPr>
+          <w:ilvl w:val="1"/>
+          <w:numId w:val="1"/>
+        </w:numPr>
+        <w:spacing w:before="0" w:beforeAutospacing="0" w:after="0" w:afterAutospacing="0"/>
+        <w:textAlignment w:val="baseline"/>
+      </w:pPr>
+      <w:r>
+        <w:t xml:space="preserve">Figure out way to check age data and force zero’s in for ages that are missing on MLA table, mean </w:t>
+      </w:r>
+      <w:proofErr w:type="spellStart"/>
+      <w:r>
+        <w:t>wt</w:t>
+      </w:r>
+      <w:proofErr w:type="spellEnd"/>
+      <w:r>
+        <w:t xml:space="preserve"> at age table, and year class figure (use Nate’s FHC data…it is missing ages 23, 32, and 33.</w:t>
+      </w:r>
+      <w:r>
+        <w:t>..on second thought, this does not make sense as I would have to have NA for all but the count (which would be count = 0).</w:t>
+      </w:r>
+      <w:r>
+        <w:t xml:space="preserve">  Maybe just do this for year class strength graph (but what value should be used...residual of line to zero?)</w:t>
+      </w:r>
+    </w:p>
+    <w:p>
+      <w:pPr>
+        <w:pStyle w:val="NormalWeb"/>
+        <w:numPr>
+          <w:ilvl w:val="1"/>
+          <w:numId w:val="1"/>
+        </w:numPr>
+        <w:spacing w:before="0" w:beforeAutospacing="0" w:after="0" w:afterAutospacing="0"/>
+        <w:textAlignment w:val="baseline"/>
+      </w:pPr>
+      <w:r>
+        <w:t xml:space="preserve">Rewrite code for PSD size classes on CPUE by PSD category page so it is 2 rows, first being inches, second being mm rather than 2 separate tables (like it was done on single-spp </w:t>
+      </w:r>
+      <w:r>
+        <w:t xml:space="preserve">age data </w:t>
+      </w:r>
+      <w:proofErr w:type="gramStart"/>
+      <w:r>
+        <w:t>tab)</w:t>
+      </w:r>
+      <w:r>
+        <w:t>…</w:t>
+      </w:r>
+      <w:proofErr w:type="gramEnd"/>
+      <w:r>
+        <w:t>but not sure this is best for gears with lots of species in it…need to think a bit more</w:t>
       </w:r>
       <w:r>
         <w:t>.</w:t>
@@ -2468,6 +5487,63 @@
       <w:pPr>
         <w:pStyle w:val="NormalWeb"/>
         <w:numPr>
+          <w:ilvl w:val="1"/>
+          <w:numId w:val="1"/>
+        </w:numPr>
+        <w:spacing w:before="0" w:beforeAutospacing="0" w:after="0" w:afterAutospacing="0"/>
+        <w:textAlignment w:val="baseline"/>
+      </w:pPr>
+      <w:r>
+        <w:t>Found bug doing above CADD18</w:t>
+      </w:r>
+      <w:r>
+        <w:t xml:space="preserve"> sample deletion</w:t>
+      </w:r>
+      <w:r>
+        <w:t xml:space="preserve"> (from 1/23/2024 </w:t>
+      </w:r>
+      <w:proofErr w:type="gramStart"/>
+      <w:r>
+        <w:t>update)</w:t>
+      </w:r>
+      <w:r>
+        <w:t>...</w:t>
+      </w:r>
+      <w:proofErr w:type="gramEnd"/>
+      <w:r>
+        <w:t xml:space="preserve">apparently percentile data </w:t>
+      </w:r>
+      <w:r>
+        <w:t xml:space="preserve">added in June 2023 </w:t>
+      </w:r>
+      <w:r>
+        <w:t>got duplicated somehow...once without age data, then once with age data...need to figure this out</w:t>
+      </w:r>
+      <w:r>
+        <w:t xml:space="preserve">.  </w:t>
+      </w:r>
+      <w:bookmarkStart w:id="0" w:name="_Hlk190441681"/>
+      <w:proofErr w:type="gramStart"/>
+      <w:r>
+        <w:t>Might</w:t>
+      </w:r>
+      <w:proofErr w:type="gramEnd"/>
+      <w:r>
+        <w:t xml:space="preserve"> be something to tackle with the next data upload as I suspect it is a problem with the </w:t>
+      </w:r>
+      <w:proofErr w:type="gramStart"/>
+      <w:r>
+        <w:t>code</w:t>
+      </w:r>
+      <w:proofErr w:type="gramEnd"/>
+      <w:r>
+        <w:t xml:space="preserve"> I use for adding percentile data from new uploaded data.</w:t>
+      </w:r>
+    </w:p>
+    <w:p>
+      <w:pPr>
+        <w:pStyle w:val="NormalWeb"/>
+        <w:numPr>
           <w:ilvl w:val="2"/>
           <w:numId w:val="1"/>
         </w:numPr>
@@ -2475,386 +5551,76 @@
         <w:textAlignment w:val="baseline"/>
       </w:pPr>
       <w:r>
-        <w:lastRenderedPageBreak/>
-        <w:t xml:space="preserve">Actually done by using </w:t>
-      </w:r>
-      <w:proofErr w:type="spellStart"/>
-      <w:proofErr w:type="gramStart"/>
-      <w:r>
-        <w:t>speciesname</w:t>
-      </w:r>
-      <w:proofErr w:type="spellEnd"/>
-      <w:r>
-        <w:t>(</w:t>
-      </w:r>
-      <w:proofErr w:type="gramEnd"/>
-      <w:r>
-        <w:t>) function that returns “All crappie spp. combined” no matter how the user was looking up species names (codes or code-names).</w:t>
-      </w:r>
-    </w:p>
-    <w:p>
-      <w:pPr>
-        <w:pStyle w:val="NormalWeb"/>
-        <w:numPr>
-          <w:ilvl w:val="0"/>
-          <w:numId w:val="1"/>
-        </w:numPr>
-        <w:spacing w:before="0" w:beforeAutospacing="0" w:after="0" w:afterAutospacing="0"/>
-        <w:textAlignment w:val="baseline"/>
-      </w:pPr>
-      <w:r>
-        <w:t>7/13</w:t>
-      </w:r>
-      <w:r>
-        <w:t xml:space="preserve">/2023 </w:t>
-      </w:r>
-      <w:r>
-        <w:t>several updates, bug fixes, and a data upload</w:t>
-      </w:r>
-    </w:p>
-    <w:p>
-      <w:pPr>
-        <w:pStyle w:val="NormalWeb"/>
-        <w:numPr>
-          <w:ilvl w:val="1"/>
-          <w:numId w:val="1"/>
-        </w:numPr>
-        <w:spacing w:before="0" w:beforeAutospacing="0" w:after="0" w:afterAutospacing="0"/>
-        <w:textAlignment w:val="baseline"/>
-      </w:pPr>
-      <w:r>
-        <w:t xml:space="preserve">updated R to 4.3.0 and RStudio to </w:t>
-      </w:r>
-      <w:r>
-        <w:t>2023.03.1 Build 446</w:t>
-      </w:r>
-      <w:r>
-        <w:t xml:space="preserve">.  Did not actually push an update to the shiny server on this </w:t>
-      </w:r>
-      <w:proofErr w:type="gramStart"/>
-      <w:r>
-        <w:t>date, but</w:t>
-      </w:r>
-      <w:proofErr w:type="gramEnd"/>
-      <w:r>
-        <w:t xml:space="preserve"> made the following changes to the development branch and these changes will be pushed with the next upload (probably when I get fall 2022 data, which I have not yet received from Ashley).</w:t>
-      </w:r>
-    </w:p>
-    <w:p>
-      <w:pPr>
-        <w:pStyle w:val="NormalWeb"/>
-        <w:numPr>
-          <w:ilvl w:val="2"/>
-          <w:numId w:val="1"/>
-        </w:numPr>
-        <w:spacing w:before="0" w:beforeAutospacing="0" w:after="0" w:afterAutospacing="0"/>
-        <w:textAlignment w:val="baseline"/>
-      </w:pPr>
-      <w:r>
-        <w:t xml:space="preserve">New R version no longer allows if statements with logical statements where there is &gt;1 item (i.e., an array).  This has always silently thrown an error, but the update to R made this a bigger deal and it produces an error on the screen of the app.  </w:t>
-      </w:r>
-      <w:r>
-        <w:t>The s</w:t>
-      </w:r>
-      <w:r>
-        <w:t xml:space="preserve">olution was pretty simple, just wrap the logical statement in an </w:t>
-      </w:r>
-      <w:proofErr w:type="gramStart"/>
-      <w:r>
-        <w:t>any(</w:t>
-      </w:r>
-      <w:proofErr w:type="gramEnd"/>
-      <w:r>
-        <w:t>)</w:t>
-      </w:r>
-      <w:r>
-        <w:t xml:space="preserve"> or all()</w:t>
-      </w:r>
-      <w:r>
-        <w:t xml:space="preserve"> to have it test if any</w:t>
-      </w:r>
-      <w:r>
-        <w:t>/all</w:t>
-      </w:r>
-      <w:r>
-        <w:t xml:space="preserve"> item</w:t>
-      </w:r>
-      <w:r>
-        <w:t>(s)</w:t>
-      </w:r>
-      <w:r>
-        <w:t xml:space="preserve"> in the array meets the logical statement.</w:t>
-      </w:r>
-      <w:r>
-        <w:t xml:space="preserve">  Use </w:t>
-      </w:r>
-      <w:proofErr w:type="gramStart"/>
-      <w:r>
-        <w:t>any(</w:t>
-      </w:r>
-      <w:proofErr w:type="gramEnd"/>
-      <w:r>
-        <w:t>) for functions with != (setting result as mismatching if != was correct and match if not) and use all() with functions that have == (and set result as matching if == condition met and not match otherwise).</w:t>
-      </w:r>
-    </w:p>
-    <w:p>
-      <w:pPr>
-        <w:pStyle w:val="NormalWeb"/>
-        <w:numPr>
-          <w:ilvl w:val="3"/>
-          <w:numId w:val="1"/>
-        </w:numPr>
-        <w:spacing w:before="0" w:beforeAutospacing="0" w:after="0" w:afterAutospacing="0"/>
-        <w:textAlignment w:val="baseline"/>
-      </w:pPr>
-      <w:r>
-        <w:t>This will require that if both things being compared have &gt;1 item, the order of items must be the same (i.e., x=1,2,3 and y=1,3,2 will return not matched), but it works for x=1,1,1,1 and y=1 (and returns mismatch if x=1,2,1 and y=1), so probably ok for my purposes.</w:t>
-      </w:r>
-    </w:p>
-    <w:p>
-      <w:pPr>
-        <w:pStyle w:val="NormalWeb"/>
-        <w:numPr>
-          <w:ilvl w:val="3"/>
-          <w:numId w:val="1"/>
-        </w:numPr>
-        <w:spacing w:before="0" w:beforeAutospacing="0" w:after="0" w:afterAutospacing="0"/>
-        <w:textAlignment w:val="baseline"/>
-      </w:pPr>
-      <w:r>
-        <w:t xml:space="preserve">Also had to change statements with %in% and %chin% to be </w:t>
-      </w:r>
-      <w:proofErr w:type="gramStart"/>
-      <w:r>
-        <w:t>all(</w:t>
-      </w:r>
-      <w:proofErr w:type="gramEnd"/>
-      <w:r>
-        <w:t>x == y) type statements instead…if I did not do this, it would find any matching value and not require all to match…which resulted in getting messages that said both the age data was a match and it was not a match at the same time.</w:t>
-      </w:r>
-    </w:p>
-    <w:p>
-      <w:pPr>
-        <w:pStyle w:val="NormalWeb"/>
-        <w:numPr>
-          <w:ilvl w:val="1"/>
-          <w:numId w:val="1"/>
-        </w:numPr>
-        <w:spacing w:before="0" w:beforeAutospacing="0" w:after="0" w:afterAutospacing="0"/>
-        <w:textAlignment w:val="baseline"/>
-      </w:pPr>
-      <w:proofErr w:type="spellStart"/>
-      <w:r>
-        <w:t>Tidyr’s</w:t>
-      </w:r>
-      <w:proofErr w:type="spellEnd"/>
-      <w:r>
-        <w:t xml:space="preserve"> </w:t>
-      </w:r>
-      <w:proofErr w:type="gramStart"/>
-      <w:r>
-        <w:t>unite(</w:t>
-      </w:r>
-      <w:proofErr w:type="gramEnd"/>
-      <w:r>
-        <w:t xml:space="preserve">) function was making my code for user-loaded files break.  Apparently in the update, this function strips </w:t>
-      </w:r>
-      <w:proofErr w:type="spellStart"/>
-      <w:proofErr w:type="gramStart"/>
-      <w:r>
-        <w:t>data.table</w:t>
-      </w:r>
-      <w:proofErr w:type="spellEnd"/>
-      <w:proofErr w:type="gramEnd"/>
-      <w:r>
-        <w:t xml:space="preserve"> of its status as a </w:t>
-      </w:r>
-      <w:proofErr w:type="spellStart"/>
-      <w:r>
-        <w:t>data.table</w:t>
-      </w:r>
-      <w:proofErr w:type="spellEnd"/>
-      <w:r>
-        <w:t xml:space="preserve"> and turns it into a data frame.  I fixed by removing the initial </w:t>
-      </w:r>
-      <w:proofErr w:type="spellStart"/>
-      <w:r>
-        <w:t>as.</w:t>
-      </w:r>
-      <w:proofErr w:type="gramStart"/>
-      <w:r>
-        <w:t>data.table</w:t>
-      </w:r>
-      <w:proofErr w:type="spellEnd"/>
-      <w:proofErr w:type="gramEnd"/>
-      <w:r>
-        <w:t xml:space="preserve">() function on the statement that reads the file (and now see that was irrelevant as </w:t>
-      </w:r>
-      <w:proofErr w:type="spellStart"/>
-      <w:r>
-        <w:t>fread</w:t>
-      </w:r>
-      <w:proofErr w:type="spellEnd"/>
-      <w:r>
-        <w:t xml:space="preserve"> </w:t>
-      </w:r>
-      <w:proofErr w:type="spellStart"/>
-      <w:r>
-        <w:t>defalts</w:t>
-      </w:r>
-      <w:proofErr w:type="spellEnd"/>
-      <w:r>
-        <w:t xml:space="preserve"> to creating a </w:t>
-      </w:r>
-      <w:proofErr w:type="spellStart"/>
-      <w:r>
-        <w:t>data.table</w:t>
-      </w:r>
-      <w:proofErr w:type="spellEnd"/>
-      <w:r>
-        <w:t xml:space="preserve"> anyhow) and instead put it at the end of a %&gt;% chain of manipulations right before trying to set the </w:t>
-      </w:r>
-      <w:proofErr w:type="spellStart"/>
-      <w:r>
-        <w:t>data.table</w:t>
-      </w:r>
-      <w:proofErr w:type="spellEnd"/>
-      <w:r>
-        <w:t xml:space="preserve"> key.  Thus the </w:t>
-      </w:r>
-      <w:proofErr w:type="gramStart"/>
-      <w:r>
-        <w:t>unite(</w:t>
-      </w:r>
-      <w:proofErr w:type="gramEnd"/>
-      <w:r>
-        <w:t xml:space="preserve">) functions convert this to a </w:t>
-      </w:r>
-      <w:proofErr w:type="spellStart"/>
-      <w:r>
-        <w:t>data.frame</w:t>
-      </w:r>
-      <w:proofErr w:type="spellEnd"/>
-      <w:r>
-        <w:t xml:space="preserve">, but I then </w:t>
-      </w:r>
-      <w:proofErr w:type="gramStart"/>
-      <w:r>
-        <w:t>manual</w:t>
-      </w:r>
-      <w:proofErr w:type="gramEnd"/>
-      <w:r>
-        <w:t xml:space="preserve"> put it back into a </w:t>
-      </w:r>
-      <w:proofErr w:type="spellStart"/>
-      <w:r>
-        <w:t>data.table</w:t>
-      </w:r>
-      <w:proofErr w:type="spellEnd"/>
-      <w:r>
-        <w:t xml:space="preserve"> with this statement and then set the key fields.</w:t>
-      </w:r>
-    </w:p>
-    <w:p>
-      <w:pPr>
-        <w:pStyle w:val="NormalWeb"/>
-        <w:numPr>
-          <w:ilvl w:val="1"/>
-          <w:numId w:val="1"/>
-        </w:numPr>
-        <w:spacing w:before="0" w:beforeAutospacing="0" w:after="0" w:afterAutospacing="0"/>
-        <w:textAlignment w:val="baseline"/>
-      </w:pPr>
-      <w:r>
-        <w:t xml:space="preserve">Above also helped me find bug that was preventing the green “Matched age data set” from being displayed on the Select Analysis tab where the N for aged data is located…fixed by removing </w:t>
-      </w:r>
-      <w:proofErr w:type="spellStart"/>
-      <w:r>
-        <w:t>input$toggleCodeName</w:t>
-      </w:r>
-      <w:proofErr w:type="spellEnd"/>
-      <w:r>
-        <w:t xml:space="preserve"> from the line of required inputs for the function to run (this only exists if it is checked).</w:t>
-      </w:r>
-    </w:p>
-    <w:p>
-      <w:pPr>
-        <w:pStyle w:val="NormalWeb"/>
-        <w:numPr>
-          <w:ilvl w:val="1"/>
-          <w:numId w:val="1"/>
-        </w:numPr>
-        <w:spacing w:before="0" w:beforeAutospacing="0" w:after="0" w:afterAutospacing="0"/>
-        <w:textAlignment w:val="baseline"/>
-      </w:pPr>
-      <w:r>
-        <w:t xml:space="preserve">Fixed bug where von Bert curve would not always update and sometimes required changing the check box to convert between inches and mm to get it to respond.  This ended up being </w:t>
-      </w:r>
-      <w:proofErr w:type="gramStart"/>
-      <w:r>
-        <w:t>cause</w:t>
-      </w:r>
-      <w:proofErr w:type="gramEnd"/>
-      <w:r>
-        <w:t xml:space="preserve"> by </w:t>
-      </w:r>
-      <w:proofErr w:type="gramStart"/>
-      <w:r>
-        <w:t>aged(</w:t>
-      </w:r>
-      <w:proofErr w:type="gramEnd"/>
-      <w:r>
-        <w:t xml:space="preserve">) originally being an </w:t>
-      </w:r>
-      <w:proofErr w:type="spellStart"/>
-      <w:r>
-        <w:t>eventReactive</w:t>
-      </w:r>
-      <w:proofErr w:type="spellEnd"/>
-      <w:r>
-        <w:t xml:space="preserve">...changing it to reactive made it work fine.  Before getting to that point though, I completely redesigned the way the figure was built and handled.  It had used base R and a </w:t>
-      </w:r>
-      <w:proofErr w:type="gramStart"/>
-      <w:r>
-        <w:t>function(</w:t>
-      </w:r>
-      <w:proofErr w:type="gramEnd"/>
-      <w:r>
-        <w:t xml:space="preserve">) function to make the figure.  I altered it to be built in ggplot2 and </w:t>
-      </w:r>
-      <w:proofErr w:type="gramStart"/>
-      <w:r>
-        <w:t>saved</w:t>
-      </w:r>
-      <w:proofErr w:type="gramEnd"/>
-      <w:r>
-        <w:t xml:space="preserve"> as an object that then was called in place of the function that had been written.  I </w:t>
-      </w:r>
-      <w:r>
-        <w:lastRenderedPageBreak/>
-        <w:t xml:space="preserve">retained these changes even though they were not the source of the problem as I think this is a better approach and moving to </w:t>
-      </w:r>
-      <w:proofErr w:type="spellStart"/>
-      <w:r>
-        <w:t>ggplot</w:t>
-      </w:r>
-      <w:proofErr w:type="spellEnd"/>
-      <w:r>
-        <w:t xml:space="preserve"> may provide better flexibility for the future.</w:t>
-      </w:r>
-    </w:p>
-    <w:p>
-      <w:pPr>
-        <w:pStyle w:val="NormalWeb"/>
-        <w:numPr>
-          <w:ilvl w:val="1"/>
-          <w:numId w:val="1"/>
-        </w:numPr>
-        <w:spacing w:before="0" w:beforeAutospacing="0" w:after="0" w:afterAutospacing="0"/>
-        <w:textAlignment w:val="baseline"/>
-      </w:pPr>
-      <w:r>
-        <w:t>Uploaded new sampling data</w:t>
+        <w:t>Work in progress</w:t>
+      </w:r>
+      <w:r>
+        <w:t>...I have not yet removed duplicate values nor figured out why/how this happened in the first place.</w:t>
+      </w:r>
+      <w:bookmarkEnd w:id="0"/>
+      <w:r>
+        <w:t xml:space="preserve">  </w:t>
+      </w:r>
+    </w:p>
+    <w:p>
+      <w:pPr>
+        <w:pStyle w:val="NormalWeb"/>
+        <w:numPr>
+          <w:ilvl w:val="1"/>
+          <w:numId w:val="1"/>
+        </w:numPr>
+        <w:spacing w:before="0" w:beforeAutospacing="0" w:after="0" w:afterAutospacing="0"/>
+        <w:textAlignment w:val="baseline"/>
+      </w:pPr>
+      <w:r>
+        <w:t xml:space="preserve">Add </w:t>
+      </w:r>
+      <w:proofErr w:type="spellStart"/>
+      <w:r>
+        <w:t>checkboxInput</w:t>
+      </w:r>
+      <w:proofErr w:type="spellEnd"/>
+      <w:r>
+        <w:t xml:space="preserve"> to convert ALK figure X-axis between inches/mm</w:t>
+      </w:r>
+    </w:p>
+    <w:p>
+      <w:pPr>
+        <w:pStyle w:val="NormalWeb"/>
+        <w:numPr>
+          <w:ilvl w:val="1"/>
+          <w:numId w:val="1"/>
+        </w:numPr>
+        <w:spacing w:before="0" w:beforeAutospacing="0" w:after="0" w:afterAutospacing="0"/>
+        <w:textAlignment w:val="baseline"/>
+      </w:pPr>
+      <w:r>
+        <w:t xml:space="preserve">Add </w:t>
+      </w:r>
+      <w:proofErr w:type="spellStart"/>
+      <w:r>
+        <w:t>checkboxInput</w:t>
+      </w:r>
+      <w:proofErr w:type="spellEnd"/>
+      <w:r>
+        <w:t xml:space="preserve"> to show ALK as table rather than figure (could still use smoothed or </w:t>
+      </w:r>
+      <w:r>
+        <w:t>observed</w:t>
+      </w:r>
+      <w:r>
+        <w:t xml:space="preserve"> button</w:t>
+      </w:r>
+      <w:r>
+        <w:t xml:space="preserve"> to change between ALK’s that are displayed</w:t>
+      </w:r>
+      <w:r>
+        <w:t xml:space="preserve">).  </w:t>
+      </w:r>
+      <w:r>
+        <w:t>If I do this, I should d</w:t>
+      </w:r>
+      <w:r>
+        <w:t>elete zero values and round to 2 decimals.</w:t>
       </w:r>
     </w:p>
     <w:sectPr>
@@ -2868,7 +5634,7 @@
 </file>
 
 <file path=word/endnotes.xml><?xml version="1.0" encoding="utf-8"?>
-<w:endnotes xmlns:wpc="http://schemas.microsoft.com/office/word/2010/wordprocessingCanvas" xmlns:cx="http://schemas.microsoft.com/office/drawing/2014/chartex" xmlns:cx1="http://schemas.microsoft.com/office/drawing/2015/9/8/chartex" xmlns:cx2="http://schemas.microsoft.com/office/drawing/2015/10/21/chartex" xmlns:cx3="http://schemas.microsoft.com/office/drawing/2016/5/9/chartex" xmlns:cx4="http://schemas.microsoft.com/office/drawing/2016/5/10/chartex" xmlns:cx5="http://schemas.microsoft.com/office/drawing/2016/5/11/chartex" xmlns:cx6="http://schemas.microsoft.com/office/drawing/2016/5/12/chartex" xmlns:cx7="http://schemas.microsoft.com/office/drawing/2016/5/13/chartex" xmlns:cx8="http://schemas.microsoft.com/office/drawing/2016/5/14/chartex" xmlns:mc="http://schemas.openxmlformats.org/markup-compatibility/2006" xmlns:aink="http://schemas.microsoft.com/office/drawing/2016/ink" xmlns:am3d="http://schemas.microsoft.com/office/drawing/2017/model3d" xmlns:o="urn:schemas-microsoft-com:office:office" xmlns:oel="http://schemas.microsoft.com/office/2019/extlst" xmlns:r="http://schemas.openxmlformats.org/officeDocument/2006/relationships" xmlns:m="http://schemas.openxmlformats.org/officeDocument/2006/math" xmlns:v="urn:schemas-microsoft-com:vml" xmlns:wp14="http://schemas.microsoft.com/office/word/2010/wordprocessingDrawing" xmlns:wp="http://schemas.openxmlformats.org/drawingml/2006/wordprocessingDrawing" xmlns:w10="urn:schemas-microsoft-com:office:word" xmlns:w="http://schemas.openxmlformats.org/wordprocessingml/2006/main" xmlns:w14="http://schemas.microsoft.com/office/word/2010/wordml" xmlns:w15="http://schemas.microsoft.com/office/word/2012/wordml" xmlns:w16cex="http://schemas.microsoft.com/office/word/2018/wordml/cex" xmlns:w16cid="http://schemas.microsoft.com/office/word/2016/wordml/cid" xmlns:w16="http://schemas.microsoft.com/office/word/2018/wordml" xmlns:w16sdtdh="http://schemas.microsoft.com/office/word/2020/wordml/sdtdatahash" xmlns:w16se="http://schemas.microsoft.com/office/word/2015/wordml/symex" xmlns:wpg="http://schemas.microsoft.com/office/word/2010/wordprocessingGroup" xmlns:wpi="http://schemas.microsoft.com/office/word/2010/wordprocessingInk" xmlns:wne="http://schemas.microsoft.com/office/word/2006/wordml" xmlns:wps="http://schemas.microsoft.com/office/word/2010/wordprocessingShape" mc:Ignorable="w14 w15 w16se w16cid w16 w16cex w16sdtdh wp14">
+<w:endnotes xmlns:wpc="http://schemas.microsoft.com/office/word/2010/wordprocessingCanvas" xmlns:cx="http://schemas.microsoft.com/office/drawing/2014/chartex" xmlns:cx1="http://schemas.microsoft.com/office/drawing/2015/9/8/chartex" xmlns:cx2="http://schemas.microsoft.com/office/drawing/2015/10/21/chartex" xmlns:cx3="http://schemas.microsoft.com/office/drawing/2016/5/9/chartex" xmlns:cx4="http://schemas.microsoft.com/office/drawing/2016/5/10/chartex" xmlns:cx5="http://schemas.microsoft.com/office/drawing/2016/5/11/chartex" xmlns:cx6="http://schemas.microsoft.com/office/drawing/2016/5/12/chartex" xmlns:cx7="http://schemas.microsoft.com/office/drawing/2016/5/13/chartex" xmlns:cx8="http://schemas.microsoft.com/office/drawing/2016/5/14/chartex" xmlns:mc="http://schemas.openxmlformats.org/markup-compatibility/2006" xmlns:aink="http://schemas.microsoft.com/office/drawing/2016/ink" xmlns:am3d="http://schemas.microsoft.com/office/drawing/2017/model3d" xmlns:o="urn:schemas-microsoft-com:office:office" xmlns:oel="http://schemas.microsoft.com/office/2019/extlst" xmlns:r="http://schemas.openxmlformats.org/officeDocument/2006/relationships" xmlns:m="http://schemas.openxmlformats.org/officeDocument/2006/math" xmlns:v="urn:schemas-microsoft-com:vml" xmlns:wp14="http://schemas.microsoft.com/office/word/2010/wordprocessingDrawing" xmlns:wp="http://schemas.openxmlformats.org/drawingml/2006/wordprocessingDrawing" xmlns:w10="urn:schemas-microsoft-com:office:word" xmlns:w="http://schemas.openxmlformats.org/wordprocessingml/2006/main" xmlns:w14="http://schemas.microsoft.com/office/word/2010/wordml" xmlns:w15="http://schemas.microsoft.com/office/word/2012/wordml" xmlns:w16cex="http://schemas.microsoft.com/office/word/2018/wordml/cex" xmlns:w16cid="http://schemas.microsoft.com/office/word/2016/wordml/cid" xmlns:w16="http://schemas.microsoft.com/office/word/2018/wordml" xmlns:w16du="http://schemas.microsoft.com/office/word/2023/wordml/word16du" xmlns:w16sdtdh="http://schemas.microsoft.com/office/word/2020/wordml/sdtdatahash" xmlns:w16sdtfl="http://schemas.microsoft.com/office/word/2024/wordml/sdtformatlock" xmlns:w16se="http://schemas.microsoft.com/office/word/2015/wordml/symex" xmlns:wpg="http://schemas.microsoft.com/office/word/2010/wordprocessingGroup" xmlns:wpi="http://schemas.microsoft.com/office/word/2010/wordprocessingInk" xmlns:wne="http://schemas.microsoft.com/office/word/2006/wordml" xmlns:wps="http://schemas.microsoft.com/office/word/2010/wordprocessingShape" mc:Ignorable="w14 w15 w16se w16cid w16 w16cex w16sdtdh w16sdtfl w16du wp14">
   <w:endnote w:type="separator" w:id="-1">
     <w:p>
       <w:pPr>
@@ -2893,7 +5659,7 @@
 </file>
 
 <file path=word/footnotes.xml><?xml version="1.0" encoding="utf-8"?>
-<w:footnotes xmlns:wpc="http://schemas.microsoft.com/office/word/2010/wordprocessingCanvas" xmlns:cx="http://schemas.microsoft.com/office/drawing/2014/chartex" xmlns:cx1="http://schemas.microsoft.com/office/drawing/2015/9/8/chartex" xmlns:cx2="http://schemas.microsoft.com/office/drawing/2015/10/21/chartex" xmlns:cx3="http://schemas.microsoft.com/office/drawing/2016/5/9/chartex" xmlns:cx4="http://schemas.microsoft.com/office/drawing/2016/5/10/chartex" xmlns:cx5="http://schemas.microsoft.com/office/drawing/2016/5/11/chartex" xmlns:cx6="http://schemas.microsoft.com/office/drawing/2016/5/12/chartex" xmlns:cx7="http://schemas.microsoft.com/office/drawing/2016/5/13/chartex" xmlns:cx8="http://schemas.microsoft.com/office/drawing/2016/5/14/chartex" xmlns:mc="http://schemas.openxmlformats.org/markup-compatibility/2006" xmlns:aink="http://schemas.microsoft.com/office/drawing/2016/ink" xmlns:am3d="http://schemas.microsoft.com/office/drawing/2017/model3d" xmlns:o="urn:schemas-microsoft-com:office:office" xmlns:oel="http://schemas.microsoft.com/office/2019/extlst" xmlns:r="http://schemas.openxmlformats.org/officeDocument/2006/relationships" xmlns:m="http://schemas.openxmlformats.org/officeDocument/2006/math" xmlns:v="urn:schemas-microsoft-com:vml" xmlns:wp14="http://schemas.microsoft.com/office/word/2010/wordprocessingDrawing" xmlns:wp="http://schemas.openxmlformats.org/drawingml/2006/wordprocessingDrawing" xmlns:w10="urn:schemas-microsoft-com:office:word" xmlns:w="http://schemas.openxmlformats.org/wordprocessingml/2006/main" xmlns:w14="http://schemas.microsoft.com/office/word/2010/wordml" xmlns:w15="http://schemas.microsoft.com/office/word/2012/wordml" xmlns:w16cex="http://schemas.microsoft.com/office/word/2018/wordml/cex" xmlns:w16cid="http://schemas.microsoft.com/office/word/2016/wordml/cid" xmlns:w16="http://schemas.microsoft.com/office/word/2018/wordml" xmlns:w16sdtdh="http://schemas.microsoft.com/office/word/2020/wordml/sdtdatahash" xmlns:w16se="http://schemas.microsoft.com/office/word/2015/wordml/symex" xmlns:wpg="http://schemas.microsoft.com/office/word/2010/wordprocessingGroup" xmlns:wpi="http://schemas.microsoft.com/office/word/2010/wordprocessingInk" xmlns:wne="http://schemas.microsoft.com/office/word/2006/wordml" xmlns:wps="http://schemas.microsoft.com/office/word/2010/wordprocessingShape" mc:Ignorable="w14 w15 w16se w16cid w16 w16cex w16sdtdh wp14">
+<w:footnotes xmlns:wpc="http://schemas.microsoft.com/office/word/2010/wordprocessingCanvas" xmlns:cx="http://schemas.microsoft.com/office/drawing/2014/chartex" xmlns:cx1="http://schemas.microsoft.com/office/drawing/2015/9/8/chartex" xmlns:cx2="http://schemas.microsoft.com/office/drawing/2015/10/21/chartex" xmlns:cx3="http://schemas.microsoft.com/office/drawing/2016/5/9/chartex" xmlns:cx4="http://schemas.microsoft.com/office/drawing/2016/5/10/chartex" xmlns:cx5="http://schemas.microsoft.com/office/drawing/2016/5/11/chartex" xmlns:cx6="http://schemas.microsoft.com/office/drawing/2016/5/12/chartex" xmlns:cx7="http://schemas.microsoft.com/office/drawing/2016/5/13/chartex" xmlns:cx8="http://schemas.microsoft.com/office/drawing/2016/5/14/chartex" xmlns:mc="http://schemas.openxmlformats.org/markup-compatibility/2006" xmlns:aink="http://schemas.microsoft.com/office/drawing/2016/ink" xmlns:am3d="http://schemas.microsoft.com/office/drawing/2017/model3d" xmlns:o="urn:schemas-microsoft-com:office:office" xmlns:oel="http://schemas.microsoft.com/office/2019/extlst" xmlns:r="http://schemas.openxmlformats.org/officeDocument/2006/relationships" xmlns:m="http://schemas.openxmlformats.org/officeDocument/2006/math" xmlns:v="urn:schemas-microsoft-com:vml" xmlns:wp14="http://schemas.microsoft.com/office/word/2010/wordprocessingDrawing" xmlns:wp="http://schemas.openxmlformats.org/drawingml/2006/wordprocessingDrawing" xmlns:w10="urn:schemas-microsoft-com:office:word" xmlns:w="http://schemas.openxmlformats.org/wordprocessingml/2006/main" xmlns:w14="http://schemas.microsoft.com/office/word/2010/wordml" xmlns:w15="http://schemas.microsoft.com/office/word/2012/wordml" xmlns:w16cex="http://schemas.microsoft.com/office/word/2018/wordml/cex" xmlns:w16cid="http://schemas.microsoft.com/office/word/2016/wordml/cid" xmlns:w16="http://schemas.microsoft.com/office/word/2018/wordml" xmlns:w16du="http://schemas.microsoft.com/office/word/2023/wordml/word16du" xmlns:w16sdtdh="http://schemas.microsoft.com/office/word/2020/wordml/sdtdatahash" xmlns:w16sdtfl="http://schemas.microsoft.com/office/word/2024/wordml/sdtformatlock" xmlns:w16se="http://schemas.microsoft.com/office/word/2015/wordml/symex" xmlns:wpg="http://schemas.microsoft.com/office/word/2010/wordprocessingGroup" xmlns:wpi="http://schemas.microsoft.com/office/word/2010/wordprocessingInk" xmlns:wne="http://schemas.microsoft.com/office/word/2006/wordml" xmlns:wps="http://schemas.microsoft.com/office/word/2010/wordprocessingShape" mc:Ignorable="w14 w15 w16se w16cid w16 w16cex w16sdtdh w16sdtfl w16du wp14">
   <w:footnote w:type="separator" w:id="-1">
     <w:p>
       <w:pPr>
@@ -2918,7 +5684,7 @@
 </file>
 
 <file path=word/numbering.xml><?xml version="1.0" encoding="utf-8"?>
-<w:numbering xmlns:wpc="http://schemas.microsoft.com/office/word/2010/wordprocessingCanvas" xmlns:cx="http://schemas.microsoft.com/office/drawing/2014/chartex" xmlns:cx1="http://schemas.microsoft.com/office/drawing/2015/9/8/chartex" xmlns:cx2="http://schemas.microsoft.com/office/drawing/2015/10/21/chartex" xmlns:cx3="http://schemas.microsoft.com/office/drawing/2016/5/9/chartex" xmlns:cx4="http://schemas.microsoft.com/office/drawing/2016/5/10/chartex" xmlns:cx5="http://schemas.microsoft.com/office/drawing/2016/5/11/chartex" xmlns:cx6="http://schemas.microsoft.com/office/drawing/2016/5/12/chartex" xmlns:cx7="http://schemas.microsoft.com/office/drawing/2016/5/13/chartex" xmlns:cx8="http://schemas.microsoft.com/office/drawing/2016/5/14/chartex" xmlns:mc="http://schemas.openxmlformats.org/markup-compatibility/2006" xmlns:aink="http://schemas.microsoft.com/office/drawing/2016/ink" xmlns:am3d="http://schemas.microsoft.com/office/drawing/2017/model3d" xmlns:o="urn:schemas-microsoft-com:office:office" xmlns:oel="http://schemas.microsoft.com/office/2019/extlst" xmlns:r="http://schemas.openxmlformats.org/officeDocument/2006/relationships" xmlns:m="http://schemas.openxmlformats.org/officeDocument/2006/math" xmlns:v="urn:schemas-microsoft-com:vml" xmlns:wp14="http://schemas.microsoft.com/office/word/2010/wordprocessingDrawing" xmlns:wp="http://schemas.openxmlformats.org/drawingml/2006/wordprocessingDrawing" xmlns:w10="urn:schemas-microsoft-com:office:word" xmlns:w="http://schemas.openxmlformats.org/wordprocessingml/2006/main" xmlns:w14="http://schemas.microsoft.com/office/word/2010/wordml" xmlns:w15="http://schemas.microsoft.com/office/word/2012/wordml" xmlns:w16cex="http://schemas.microsoft.com/office/word/2018/wordml/cex" xmlns:w16cid="http://schemas.microsoft.com/office/word/2016/wordml/cid" xmlns:w16="http://schemas.microsoft.com/office/word/2018/wordml" xmlns:w16sdtdh="http://schemas.microsoft.com/office/word/2020/wordml/sdtdatahash" xmlns:w16se="http://schemas.microsoft.com/office/word/2015/wordml/symex" xmlns:wpg="http://schemas.microsoft.com/office/word/2010/wordprocessingGroup" xmlns:wpi="http://schemas.microsoft.com/office/word/2010/wordprocessingInk" xmlns:wne="http://schemas.microsoft.com/office/word/2006/wordml" xmlns:wps="http://schemas.microsoft.com/office/word/2010/wordprocessingShape" mc:Ignorable="w14 w15 w16se w16cid w16 w16cex w16sdtdh wp14">
+<w:numbering xmlns:wpc="http://schemas.microsoft.com/office/word/2010/wordprocessingCanvas" xmlns:cx="http://schemas.microsoft.com/office/drawing/2014/chartex" xmlns:cx1="http://schemas.microsoft.com/office/drawing/2015/9/8/chartex" xmlns:cx2="http://schemas.microsoft.com/office/drawing/2015/10/21/chartex" xmlns:cx3="http://schemas.microsoft.com/office/drawing/2016/5/9/chartex" xmlns:cx4="http://schemas.microsoft.com/office/drawing/2016/5/10/chartex" xmlns:cx5="http://schemas.microsoft.com/office/drawing/2016/5/11/chartex" xmlns:cx6="http://schemas.microsoft.com/office/drawing/2016/5/12/chartex" xmlns:cx7="http://schemas.microsoft.com/office/drawing/2016/5/13/chartex" xmlns:cx8="http://schemas.microsoft.com/office/drawing/2016/5/14/chartex" xmlns:mc="http://schemas.openxmlformats.org/markup-compatibility/2006" xmlns:aink="http://schemas.microsoft.com/office/drawing/2016/ink" xmlns:am3d="http://schemas.microsoft.com/office/drawing/2017/model3d" xmlns:o="urn:schemas-microsoft-com:office:office" xmlns:oel="http://schemas.microsoft.com/office/2019/extlst" xmlns:r="http://schemas.openxmlformats.org/officeDocument/2006/relationships" xmlns:m="http://schemas.openxmlformats.org/officeDocument/2006/math" xmlns:v="urn:schemas-microsoft-com:vml" xmlns:wp14="http://schemas.microsoft.com/office/word/2010/wordprocessingDrawing" xmlns:wp="http://schemas.openxmlformats.org/drawingml/2006/wordprocessingDrawing" xmlns:w10="urn:schemas-microsoft-com:office:word" xmlns:w="http://schemas.openxmlformats.org/wordprocessingml/2006/main" xmlns:w14="http://schemas.microsoft.com/office/word/2010/wordml" xmlns:w15="http://schemas.microsoft.com/office/word/2012/wordml" xmlns:w16cex="http://schemas.microsoft.com/office/word/2018/wordml/cex" xmlns:w16cid="http://schemas.microsoft.com/office/word/2016/wordml/cid" xmlns:w16="http://schemas.microsoft.com/office/word/2018/wordml" xmlns:w16du="http://schemas.microsoft.com/office/word/2023/wordml/word16du" xmlns:w16sdtdh="http://schemas.microsoft.com/office/word/2020/wordml/sdtdatahash" xmlns:w16sdtfl="http://schemas.microsoft.com/office/word/2024/wordml/sdtformatlock" xmlns:w16se="http://schemas.microsoft.com/office/word/2015/wordml/symex" xmlns:wpg="http://schemas.microsoft.com/office/word/2010/wordprocessingGroup" xmlns:wpi="http://schemas.microsoft.com/office/word/2010/wordprocessingInk" xmlns:wne="http://schemas.microsoft.com/office/word/2006/wordml" xmlns:wps="http://schemas.microsoft.com/office/word/2010/wordprocessingShape" mc:Ignorable="w14 w15 w16se w16cid w16 w16cex w16sdtdh w16sdtfl w16du wp14">
   <w:abstractNum w:abstractNumId="0" w15:restartNumberingAfterBreak="0">
     <w:nsid w:val="05442F48"/>
     <w:multiLevelType w:val="multilevel"/>
@@ -3386,7 +6152,7 @@
 </file>
 
 <file path=word/styles.xml><?xml version="1.0" encoding="utf-8"?>
-<w:styles xmlns:mc="http://schemas.openxmlformats.org/markup-compatibility/2006" xmlns:r="http://schemas.openxmlformats.org/officeDocument/2006/relationships" xmlns:w="http://schemas.openxmlformats.org/wordprocessingml/2006/main" xmlns:w14="http://schemas.microsoft.com/office/word/2010/wordml" xmlns:w15="http://schemas.microsoft.com/office/word/2012/wordml" xmlns:w16cex="http://schemas.microsoft.com/office/word/2018/wordml/cex" xmlns:w16cid="http://schemas.microsoft.com/office/word/2016/wordml/cid" xmlns:w16="http://schemas.microsoft.com/office/word/2018/wordml" xmlns:w16sdtdh="http://schemas.microsoft.com/office/word/2020/wordml/sdtdatahash" xmlns:w16se="http://schemas.microsoft.com/office/word/2015/wordml/symex" mc:Ignorable="w14 w15 w16se w16cid w16 w16cex w16sdtdh">
+<w:styles xmlns:mc="http://schemas.openxmlformats.org/markup-compatibility/2006" xmlns:r="http://schemas.openxmlformats.org/officeDocument/2006/relationships" xmlns:w="http://schemas.openxmlformats.org/wordprocessingml/2006/main" xmlns:w14="http://schemas.microsoft.com/office/word/2010/wordml" xmlns:w15="http://schemas.microsoft.com/office/word/2012/wordml" xmlns:w16cex="http://schemas.microsoft.com/office/word/2018/wordml/cex" xmlns:w16cid="http://schemas.microsoft.com/office/word/2016/wordml/cid" xmlns:w16="http://schemas.microsoft.com/office/word/2018/wordml" xmlns:w16du="http://schemas.microsoft.com/office/word/2023/wordml/word16du" xmlns:w16sdtdh="http://schemas.microsoft.com/office/word/2020/wordml/sdtdatahash" xmlns:w16sdtfl="http://schemas.microsoft.com/office/word/2024/wordml/sdtformatlock" xmlns:w16se="http://schemas.microsoft.com/office/word/2015/wordml/symex" mc:Ignorable="w14 w15 w16se w16cid w16 w16cex w16sdtdh w16sdtfl w16du">
   <w:docDefaults>
     <w:rPrDefault>
       <w:rPr>
@@ -3979,6 +6745,36 @@
     <w:uiPriority w:val="99"/>
     <w:rsid w:val="00A27A56"/>
   </w:style>
+  <w:style w:type="paragraph" w:styleId="HTMLPreformatted">
+    <w:name w:val="HTML Preformatted"/>
+    <w:basedOn w:val="Normal"/>
+    <w:link w:val="HTMLPreformattedChar"/>
+    <w:uiPriority w:val="99"/>
+    <w:semiHidden/>
+    <w:unhideWhenUsed/>
+    <w:rsid w:val="00352361"/>
+    <w:pPr>
+      <w:spacing w:after="0" w:line="240" w:lineRule="auto"/>
+    </w:pPr>
+    <w:rPr>
+      <w:rFonts w:ascii="Consolas" w:hAnsi="Consolas"/>
+      <w:sz w:val="20"/>
+      <w:szCs w:val="20"/>
+    </w:rPr>
+  </w:style>
+  <w:style w:type="character" w:customStyle="1" w:styleId="HTMLPreformattedChar">
+    <w:name w:val="HTML Preformatted Char"/>
+    <w:basedOn w:val="DefaultParagraphFont"/>
+    <w:link w:val="HTMLPreformatted"/>
+    <w:uiPriority w:val="99"/>
+    <w:semiHidden/>
+    <w:rsid w:val="00352361"/>
+    <w:rPr>
+      <w:rFonts w:ascii="Consolas" w:hAnsi="Consolas"/>
+      <w:sz w:val="20"/>
+      <w:szCs w:val="20"/>
+    </w:rPr>
+  </w:style>
 </w:styles>
 </file>
 

</xml_diff>